<commit_message>
fun_gg_scatter() empty legend space improved but still errors to fix, fun_gg_boxplot() -> incorporation of legend space still in progress
</commit_message>
<xml_diff>
--- a/fun_gg_boxplot.docx
+++ b/fun_gg_boxplot.docx
@@ -136,11 +136,70 @@
           <w:rFonts w:ascii="Courier New" w:hAnsi="Courier New" w:cs="Courier New"/>
           <w:b/>
           <w:bCs/>
-          <w:sz w:val="18"/>
-          <w:szCs w:val="18"/>
-          <w:lang w:val="en-GB"/>
-        </w:rPr>
-      </w:pPr>
+          <w:color w:val="FF0000"/>
+          <w:sz w:val="18"/>
+          <w:szCs w:val="18"/>
+          <w:lang w:val="en-GB"/>
+        </w:rPr>
+      </w:pPr>
+      <w:r>
+        <w:rPr>
+          <w:rFonts w:ascii="Courier New" w:hAnsi="Courier New" w:cs="Courier New"/>
+          <w:b/>
+          <w:bCs/>
+          <w:color w:val="FF0000"/>
+          <w:sz w:val="18"/>
+          <w:szCs w:val="18"/>
+          <w:lang w:val="en-GB"/>
+        </w:rPr>
+        <w:t xml:space="preserve"># replace </w:t>
+      </w:r>
+      <w:r>
+        <w:rPr>
+          <w:rFonts w:ascii="Courier New" w:hAnsi="Courier New" w:cs="Courier New"/>
+          <w:b/>
+          <w:bCs/>
+          <w:color w:val="FF0000"/>
+          <w:sz w:val="18"/>
+          <w:szCs w:val="18"/>
+        </w:rPr>
+        <w:t>.</w:t>
+      </w:r>
+      <w:r>
+        <w:rPr>
+          <w:rFonts w:ascii="Courier New" w:hAnsi="Courier New" w:cs="Courier New"/>
+          <w:b/>
+          <w:bCs/>
+          <w:color w:val="FF0000"/>
+          <w:sz w:val="18"/>
+          <w:szCs w:val="18"/>
+          <w:lang w:val="en-GB"/>
+        </w:rPr>
+        <w:t xml:space="preserve">categ.legend.name by </w:t>
+      </w:r>
+      <w:r>
+        <w:rPr>
+          <w:rFonts w:ascii="Courier New" w:hAnsi="Courier New" w:cs="Courier New"/>
+          <w:b/>
+          <w:bCs/>
+          <w:color w:val="FF0000"/>
+          <w:sz w:val="18"/>
+          <w:szCs w:val="18"/>
+        </w:rPr>
+        <w:t>box.</w:t>
+      </w:r>
+      <w:r>
+        <w:rPr>
+          <w:rFonts w:ascii="Courier New" w:hAnsi="Courier New" w:cs="Courier New"/>
+          <w:b/>
+          <w:bCs/>
+          <w:color w:val="FF0000"/>
+          <w:sz w:val="18"/>
+          <w:szCs w:val="18"/>
+          <w:lang w:val="en-GB"/>
+        </w:rPr>
+        <w:t>legend.name</w:t>
+      </w:r>
     </w:p>
     <w:p>
       <w:pPr>
@@ -150,6 +209,93 @@
           <w:rFonts w:ascii="Courier New" w:hAnsi="Courier New" w:cs="Courier New"/>
           <w:b/>
           <w:bCs/>
+          <w:color w:val="FF0000"/>
+          <w:sz w:val="18"/>
+          <w:szCs w:val="18"/>
+          <w:lang w:val="en-GB"/>
+        </w:rPr>
+      </w:pPr>
+      <w:r>
+        <w:rPr>
+          <w:rFonts w:ascii="Courier New" w:hAnsi="Courier New" w:cs="Courier New"/>
+          <w:b/>
+          <w:bCs/>
+          <w:color w:val="FF0000"/>
+          <w:sz w:val="18"/>
+          <w:szCs w:val="18"/>
+          <w:lang w:val="en-GB"/>
+        </w:rPr>
+        <w:t xml:space="preserve"># replace </w:t>
+      </w:r>
+      <w:r>
+        <w:rPr>
+          <w:rFonts w:ascii="Courier New" w:hAnsi="Courier New" w:cs="Courier New"/>
+          <w:b/>
+          <w:bCs/>
+          <w:color w:val="FF0000"/>
+          <w:sz w:val="18"/>
+          <w:szCs w:val="18"/>
+        </w:rPr>
+        <w:t>dot.</w:t>
+      </w:r>
+      <w:r>
+        <w:rPr>
+          <w:rFonts w:ascii="Courier New" w:hAnsi="Courier New" w:cs="Courier New"/>
+          <w:b/>
+          <w:bCs/>
+          <w:color w:val="FF0000"/>
+          <w:sz w:val="18"/>
+          <w:szCs w:val="18"/>
+          <w:lang w:val="en-GB"/>
+        </w:rPr>
+        <w:t xml:space="preserve">categ.legend.name by </w:t>
+      </w:r>
+      <w:r>
+        <w:rPr>
+          <w:rFonts w:ascii="Courier New" w:hAnsi="Courier New" w:cs="Courier New"/>
+          <w:b/>
+          <w:bCs/>
+          <w:color w:val="FF0000"/>
+          <w:sz w:val="18"/>
+          <w:szCs w:val="18"/>
+        </w:rPr>
+        <w:t>dot.</w:t>
+      </w:r>
+      <w:r>
+        <w:rPr>
+          <w:rFonts w:ascii="Courier New" w:hAnsi="Courier New" w:cs="Courier New"/>
+          <w:b/>
+          <w:bCs/>
+          <w:color w:val="FF0000"/>
+          <w:sz w:val="18"/>
+          <w:szCs w:val="18"/>
+          <w:lang w:val="en-GB"/>
+        </w:rPr>
+        <w:t>legend.name</w:t>
+      </w:r>
+    </w:p>
+    <w:p>
+      <w:pPr>
+        <w:ind w:left="567" w:hanging="567"/>
+        <w:jc w:val="left"/>
+        <w:rPr>
+          <w:rFonts w:ascii="Courier New" w:hAnsi="Courier New" w:cs="Courier New"/>
+          <w:b/>
+          <w:bCs/>
+          <w:sz w:val="18"/>
+          <w:szCs w:val="18"/>
+          <w:lang w:val="en-GB"/>
+        </w:rPr>
+      </w:pPr>
+    </w:p>
+    <w:p>
+      <w:pPr>
+        <w:ind w:left="567" w:hanging="567"/>
+        <w:jc w:val="left"/>
+        <w:rPr>
+          <w:rFonts w:ascii="Courier New" w:hAnsi="Courier New" w:cs="Courier New"/>
+          <w:b/>
+          <w:bCs/>
           <w:sz w:val="18"/>
           <w:szCs w:val="18"/>
           <w:lang w:val="en-GB"/>
@@ -1385,19 +1531,46 @@
           <w:rFonts w:ascii="Courier New" w:hAnsi="Courier New" w:cs="Courier New"/>
           <w:b/>
           <w:bCs/>
-          <w:sz w:val="18"/>
-          <w:szCs w:val="18"/>
-          <w:lang w:val="en-GB"/>
-        </w:rPr>
-      </w:pPr>
-      <w:r>
-        <w:rPr>
-          <w:rFonts w:ascii="Courier New" w:hAnsi="Courier New" w:cs="Courier New"/>
-          <w:b/>
-          <w:bCs/>
           <w:color w:val="FF0000"/>
           <w:sz w:val="18"/>
           <w:szCs w:val="18"/>
+          <w:lang w:val="en-GB"/>
+        </w:rPr>
+      </w:pPr>
+      <w:r>
+        <w:rPr>
+          <w:rFonts w:ascii="Courier New" w:hAnsi="Courier New" w:cs="Courier New"/>
+          <w:b/>
+          <w:bCs/>
+          <w:color w:val="FF0000"/>
+          <w:sz w:val="18"/>
+          <w:szCs w:val="18"/>
+          <w:lang w:val="en-GB"/>
+        </w:rPr>
+        <w:t xml:space="preserve">legend.show = TRUE, </w:t>
+      </w:r>
+    </w:p>
+    <w:p>
+      <w:pPr>
+        <w:ind w:left="1134" w:hanging="567"/>
+        <w:jc w:val="left"/>
+        <w:rPr>
+          <w:rFonts w:ascii="Courier New" w:hAnsi="Courier New" w:cs="Courier New"/>
+          <w:b/>
+          <w:bCs/>
+          <w:sz w:val="18"/>
+          <w:szCs w:val="18"/>
+          <w:lang w:val="en-GB"/>
+        </w:rPr>
+      </w:pPr>
+      <w:r>
+        <w:rPr>
+          <w:rFonts w:ascii="Courier New" w:hAnsi="Courier New" w:cs="Courier New"/>
+          <w:b/>
+          <w:bCs/>
+          <w:color w:val="FF0000"/>
+          <w:sz w:val="18"/>
+          <w:szCs w:val="18"/>
         </w:rPr>
         <w:t xml:space="preserve">legend.width = 0.5, </w:t>
       </w:r>
@@ -1687,6 +1860,7 @@
           <w:sz w:val="18"/>
           <w:szCs w:val="18"/>
         </w:rPr>
+        <w:lastRenderedPageBreak/>
         <w:t># ggplot2 boxplot with the possibility to add background or foreground dots</w:t>
       </w:r>
     </w:p>
@@ -1733,8 +1907,407 @@
           <w:sz w:val="18"/>
           <w:szCs w:val="18"/>
         </w:rPr>
+        <w:t># WARNINGS</w:t>
+      </w:r>
+    </w:p>
+    <w:p>
+      <w:pPr>
+        <w:ind w:left="1701" w:hanging="567"/>
+        <w:jc w:val="left"/>
+        <w:rPr>
+          <w:rFonts w:ascii="Courier New" w:hAnsi="Courier New" w:cs="Courier New"/>
+          <w:bCs/>
+          <w:i/>
+          <w:sz w:val="18"/>
+          <w:szCs w:val="18"/>
+        </w:rPr>
+      </w:pPr>
+      <w:r>
+        <w:rPr>
+          <w:rFonts w:ascii="Courier New" w:hAnsi="Courier New" w:cs="Courier New"/>
+          <w:bCs/>
+          <w:i/>
+          <w:sz w:val="18"/>
+          <w:szCs w:val="18"/>
+        </w:rPr>
+        <w:t># Rows containing NA in data1[, c(y, categ)] will be removed before processing, with a warning (see below)</w:t>
+      </w:r>
+    </w:p>
+    <w:p>
+      <w:pPr>
+        <w:ind w:left="1701" w:hanging="567"/>
+        <w:jc w:val="left"/>
+        <w:rPr>
+          <w:rFonts w:ascii="Courier New" w:hAnsi="Courier New" w:cs="Courier New"/>
+          <w:bCs/>
+          <w:i/>
+          <w:sz w:val="18"/>
+          <w:szCs w:val="18"/>
+        </w:rPr>
+      </w:pPr>
+      <w:r>
+        <w:rPr>
+          <w:rFonts w:ascii="Courier New" w:hAnsi="Courier New" w:cs="Courier New"/>
+          <w:bCs/>
+          <w:i/>
+          <w:sz w:val="18"/>
+          <w:szCs w:val="18"/>
+        </w:rPr>
+        <w:t># Hinges are not computed like in the classical boxplot() function of R</w:t>
+      </w:r>
+    </w:p>
+    <w:p>
+      <w:pPr>
+        <w:ind w:left="1701" w:hanging="567"/>
+        <w:jc w:val="left"/>
+        <w:rPr>
+          <w:rFonts w:ascii="Courier New" w:hAnsi="Courier New" w:cs="Courier New"/>
+          <w:bCs/>
+          <w:i/>
+          <w:sz w:val="18"/>
+          <w:szCs w:val="18"/>
+        </w:rPr>
+      </w:pPr>
+      <w:r>
+        <w:rPr>
+          <w:rFonts w:ascii="Courier New" w:hAnsi="Courier New" w:cs="Courier New"/>
+          <w:bCs/>
+          <w:i/>
+          <w:sz w:val="18"/>
+          <w:szCs w:val="18"/>
+        </w:rPr>
+        <w:t># To have a single box, create a factor column with a single class and specify the name of this column in the categ argument. For a single set of grouped boxs, create a factor column with a single class and specify this column in categ argument as first element (i.e., as categ1, knowing that categ2 must also be specified in this situation). See categ below</w:t>
+      </w:r>
+    </w:p>
+    <w:p>
+      <w:pPr>
+        <w:ind w:left="1701" w:hanging="567"/>
+        <w:jc w:val="left"/>
+        <w:rPr>
+          <w:rFonts w:ascii="Courier New" w:hAnsi="Courier New" w:cs="Courier New"/>
+          <w:bCs/>
+          <w:i/>
+          <w:sz w:val="18"/>
+          <w:szCs w:val="18"/>
+        </w:rPr>
+      </w:pPr>
+      <w:r>
+        <w:rPr>
+          <w:rFonts w:ascii="Courier New" w:hAnsi="Courier New" w:cs="Courier New"/>
+          <w:bCs/>
+          <w:i/>
+          <w:sz w:val="18"/>
+          <w:szCs w:val="18"/>
+        </w:rPr>
+        <w:t># with separated boxs (categ argument with only one element), box.width argument defines each box width. The box.width argument also defines the space between boxs by using (1 - box.width). In addition, xmin and xmax of the fun_gg_boxplot() output report the box boundaries (around x-axis unit 1, 2, 3, etc., for each box)</w:t>
+      </w:r>
+    </w:p>
+    <w:p>
+      <w:pPr>
+        <w:ind w:left="1701" w:hanging="567"/>
+        <w:jc w:val="left"/>
+        <w:rPr>
+          <w:rFonts w:ascii="Courier New" w:hAnsi="Courier New" w:cs="Courier New"/>
+          <w:bCs/>
+          <w:i/>
+          <w:sz w:val="18"/>
+          <w:szCs w:val="18"/>
+        </w:rPr>
+      </w:pPr>
+      <w:r>
+        <w:rPr>
+          <w:rFonts w:ascii="Courier New" w:hAnsi="Courier New" w:cs="Courier New"/>
+          <w:bCs/>
+          <w:i/>
+          <w:sz w:val="18"/>
+          <w:szCs w:val="18"/>
+        </w:rPr>
+        <w:t># with grouped boxs (categ argument with two elements), box.width argument defines each set of grouped box width. The box.width argument also defines the space between set of grouped boxs by using (1 - box.width). In addition, xmin and xmax of the fun_gg_boxplot() output report the box boundaries (around x-axis unit 1, 2, 3, etc., for each set of grouped box)</w:t>
+      </w:r>
+    </w:p>
+    <w:p>
+      <w:pPr>
+        <w:ind w:left="1701" w:hanging="567"/>
+        <w:jc w:val="left"/>
+        <w:rPr>
+          <w:rFonts w:ascii="Courier New" w:hAnsi="Courier New" w:cs="Courier New"/>
+          <w:bCs/>
+          <w:i/>
+          <w:sz w:val="18"/>
+          <w:szCs w:val="18"/>
+        </w:rPr>
+      </w:pPr>
+      <w:r>
+        <w:rPr>
+          <w:rFonts w:ascii="Courier New" w:hAnsi="Courier New" w:cs="Courier New"/>
+          <w:bCs/>
+          <w:i/>
+          <w:sz w:val="18"/>
+          <w:szCs w:val="18"/>
+        </w:rPr>
+        <w:t># The dot.alpha argument can alter the display of the color boxes when using pdf output</w:t>
+      </w:r>
+    </w:p>
+    <w:p>
+      <w:pPr>
+        <w:ind w:left="1134" w:hanging="567"/>
+        <w:jc w:val="left"/>
+        <w:rPr>
+          <w:rFonts w:ascii="Courier New" w:hAnsi="Courier New" w:cs="Courier New"/>
+          <w:bCs/>
+          <w:i/>
+          <w:sz w:val="18"/>
+          <w:szCs w:val="18"/>
+        </w:rPr>
+      </w:pPr>
+      <w:r>
+        <w:rPr>
+          <w:rFonts w:ascii="Courier New" w:hAnsi="Courier New" w:cs="Courier New"/>
+          <w:bCs/>
+          <w:i/>
+          <w:sz w:val="18"/>
+          <w:szCs w:val="18"/>
+        </w:rPr>
+        <w:t># ARGUMENTS</w:t>
+      </w:r>
+    </w:p>
+    <w:p>
+      <w:pPr>
+        <w:ind w:left="1701" w:hanging="567"/>
+        <w:jc w:val="left"/>
+        <w:rPr>
+          <w:rFonts w:ascii="Courier New" w:hAnsi="Courier New" w:cs="Courier New"/>
+          <w:bCs/>
+          <w:i/>
+          <w:sz w:val="18"/>
+          <w:szCs w:val="18"/>
+        </w:rPr>
+      </w:pPr>
+      <w:r>
+        <w:rPr>
+          <w:rFonts w:ascii="Courier New" w:hAnsi="Courier New" w:cs="Courier New"/>
+          <w:bCs/>
+          <w:i/>
+          <w:sz w:val="18"/>
+          <w:szCs w:val="18"/>
+        </w:rPr>
+        <w:t># data1: dataframe containing one column of values (see y argument below) and one or two columns of categories (see categ argument below). Duplicated column names are not allowed</w:t>
+      </w:r>
+    </w:p>
+    <w:p>
+      <w:pPr>
+        <w:ind w:left="1701" w:hanging="567"/>
+        <w:jc w:val="left"/>
+        <w:rPr>
+          <w:rFonts w:ascii="Courier New" w:hAnsi="Courier New" w:cs="Courier New"/>
+          <w:bCs/>
+          <w:i/>
+          <w:sz w:val="18"/>
+          <w:szCs w:val="18"/>
+        </w:rPr>
+      </w:pPr>
+      <w:r>
+        <w:rPr>
+          <w:rFonts w:ascii="Courier New" w:hAnsi="Courier New" w:cs="Courier New"/>
+          <w:bCs/>
+          <w:i/>
+          <w:sz w:val="18"/>
+          <w:szCs w:val="18"/>
+        </w:rPr>
+        <w:t># y: character string of the data1 column name for y-axis (column containing numeric values). Numeric values will be split according to the classes of the column names indicated in the categ argument to generate the boxs and will also be used to plot the dots</w:t>
+      </w:r>
+    </w:p>
+    <w:p>
+      <w:pPr>
+        <w:ind w:left="1701" w:hanging="567"/>
+        <w:jc w:val="left"/>
+        <w:rPr>
+          <w:rFonts w:ascii="Courier New" w:hAnsi="Courier New" w:cs="Courier New"/>
+          <w:bCs/>
+          <w:i/>
+          <w:sz w:val="18"/>
+          <w:szCs w:val="18"/>
+        </w:rPr>
+      </w:pPr>
+      <w:r>
+        <w:rPr>
+          <w:rFonts w:ascii="Courier New" w:hAnsi="Courier New" w:cs="Courier New"/>
+          <w:bCs/>
+          <w:i/>
+          <w:sz w:val="18"/>
+          <w:szCs w:val="18"/>
+        </w:rPr>
+        <w:t xml:space="preserve"># categ: vector of character strings of the data1 column name for categories (column of characters or factor). Must be either one or two column names. If a single column name (further refered to as categ1), then one box per class of categ1. If two column names (further refered to as categ1 and categ2), then one box per class of categ2, which form a group of boxs in each class of categ1. </w:t>
+      </w:r>
+      <w:r>
+        <w:rPr>
+          <w:rFonts w:ascii="Courier New" w:hAnsi="Courier New" w:cs="Courier New"/>
+          <w:bCs/>
+          <w:i/>
+          <w:color w:val="FF0000"/>
+          <w:sz w:val="18"/>
+          <w:szCs w:val="18"/>
+        </w:rPr>
+        <w:t>BEWARE: no empty classes allowed.</w:t>
+      </w:r>
+      <w:r>
+        <w:rPr>
+          <w:rFonts w:ascii="Courier New" w:hAnsi="Courier New" w:cs="Courier New"/>
+          <w:bCs/>
+          <w:i/>
+          <w:sz w:val="18"/>
+          <w:szCs w:val="18"/>
+        </w:rPr>
+        <w:t xml:space="preserve"> To have a single box, create a factor column with a single class and specify the name of this column in the categ argument (here, no categ2 in categ argument). For a single set of grouped boxs, create a factor column with a single class and specify this column in categ argument as first element (i.e., as categ1, knowing that categ2 must also be specified in this situation)</w:t>
+      </w:r>
+    </w:p>
+    <w:p>
+      <w:pPr>
+        <w:ind w:left="1701" w:hanging="567"/>
+        <w:jc w:val="left"/>
+        <w:rPr>
+          <w:rFonts w:ascii="Courier New" w:hAnsi="Courier New" w:cs="Courier New"/>
+          <w:bCs/>
+          <w:i/>
+          <w:sz w:val="18"/>
+          <w:szCs w:val="18"/>
+        </w:rPr>
+      </w:pPr>
+      <w:r>
+        <w:rPr>
+          <w:rFonts w:ascii="Courier New" w:hAnsi="Courier New" w:cs="Courier New"/>
+          <w:bCs/>
+          <w:i/>
+          <w:sz w:val="18"/>
+          <w:szCs w:val="18"/>
+        </w:rPr>
+        <w:t># categ.class.order: list indicating the order of the classes of categ1 and categ2 represented on the boxplot (the first compartment for categ1 and and the second for categ2). If categ.class.order == NULL, classes are represented according to the alphabetical order. Some compartment can be NULL and other not</w:t>
+      </w:r>
+    </w:p>
+    <w:p>
+      <w:pPr>
+        <w:ind w:left="1701" w:hanging="567"/>
+        <w:jc w:val="left"/>
+        <w:rPr>
+          <w:rFonts w:ascii="Courier New" w:hAnsi="Courier New" w:cs="Courier New"/>
+          <w:bCs/>
+          <w:i/>
+          <w:sz w:val="18"/>
+          <w:szCs w:val="18"/>
+        </w:rPr>
+      </w:pPr>
+      <w:r>
+        <w:rPr>
+          <w:rFonts w:ascii="Courier New" w:hAnsi="Courier New" w:cs="Courier New"/>
+          <w:bCs/>
+          <w:i/>
+          <w:sz w:val="18"/>
+          <w:szCs w:val="18"/>
+        </w:rPr>
+        <w:t># categ.legend.name: character string of the legend title for categ2. If categ.legend.name == NULL, then categ.legend.name &lt;- categ1 if only categ1 is present, and categ.legend.name &lt;- categ2 if categ1 and categ2 are present. Write "" if no legend required</w:t>
+      </w:r>
+    </w:p>
+    <w:p>
+      <w:pPr>
+        <w:ind w:left="1701" w:hanging="567"/>
+        <w:jc w:val="left"/>
+        <w:rPr>
+          <w:rFonts w:ascii="Courier New" w:hAnsi="Courier New" w:cs="Courier New"/>
+          <w:bCs/>
+          <w:i/>
+          <w:sz w:val="18"/>
+          <w:szCs w:val="18"/>
+        </w:rPr>
+      </w:pPr>
+      <w:r>
+        <w:rPr>
+          <w:rFonts w:ascii="Courier New" w:hAnsi="Courier New" w:cs="Courier New"/>
+          <w:bCs/>
+          <w:i/>
+          <w:sz w:val="18"/>
+          <w:szCs w:val="18"/>
+        </w:rPr>
+        <w:t># categ.color: vector of color character string for box frame</w:t>
+      </w:r>
+    </w:p>
+    <w:p>
+      <w:pPr>
+        <w:ind w:left="2268" w:hanging="567"/>
+        <w:jc w:val="left"/>
+        <w:rPr>
+          <w:rFonts w:ascii="Courier New" w:hAnsi="Courier New" w:cs="Courier New"/>
+          <w:bCs/>
+          <w:i/>
+          <w:sz w:val="18"/>
+          <w:szCs w:val="18"/>
+        </w:rPr>
+      </w:pPr>
+      <w:r>
+        <w:rPr>
+          <w:rFonts w:ascii="Courier New" w:hAnsi="Courier New" w:cs="Courier New"/>
+          <w:bCs/>
+          <w:i/>
+          <w:sz w:val="18"/>
+          <w:szCs w:val="18"/>
+        </w:rPr>
+        <w:t>#If categ.color == NULL, default colors of ggplot2, whatever categ1 and categ2</w:t>
+      </w:r>
+    </w:p>
+    <w:p>
+      <w:pPr>
+        <w:ind w:left="2268" w:hanging="567"/>
+        <w:jc w:val="left"/>
+        <w:rPr>
+          <w:rFonts w:ascii="Courier New" w:hAnsi="Courier New" w:cs="Courier New"/>
+          <w:bCs/>
+          <w:i/>
+          <w:sz w:val="18"/>
+          <w:szCs w:val="18"/>
+        </w:rPr>
+      </w:pPr>
+      <w:r>
+        <w:rPr>
+          <w:rFonts w:ascii="Courier New" w:hAnsi="Courier New" w:cs="Courier New"/>
+          <w:bCs/>
+          <w:i/>
+          <w:sz w:val="18"/>
+          <w:szCs w:val="18"/>
+        </w:rPr>
+        <w:t xml:space="preserve"># If categ.color is non null and only categ1 in categ argument, categ.color can be either: (1) a single color string (all the boxs will have this color, whatever the number of classes of categ1), (2) a vector of string colors, one for each class of categ1 (each color will be associated according to categ.class.order of </w:t>
+      </w:r>
+      <w:r>
+        <w:rPr>
+          <w:rFonts w:ascii="Courier New" w:hAnsi="Courier New" w:cs="Courier New"/>
+          <w:bCs/>
+          <w:i/>
+          <w:sz w:val="18"/>
+          <w:szCs w:val="18"/>
+        </w:rPr>
         <w:lastRenderedPageBreak/>
-        <w:t># WARNINGS</w:t>
+        <w:t>categ1), (3) a vector or factor of string colors, like if it was one of the column of data1 data frame (beware: a single color per class of categ1 and a single class of categ1 per color must be respected). Integers are also accepted instead of character strings, as long as above rules about length are respected. Integers will be processed by fun_gg_palette() using the max integer value among all the integers in categ.color</w:t>
+      </w:r>
+    </w:p>
+    <w:p>
+      <w:pPr>
+        <w:ind w:left="2268" w:hanging="567"/>
+        <w:jc w:val="left"/>
+        <w:rPr>
+          <w:rFonts w:ascii="Courier New" w:hAnsi="Courier New" w:cs="Courier New"/>
+          <w:bCs/>
+          <w:i/>
+          <w:sz w:val="18"/>
+          <w:szCs w:val="18"/>
+        </w:rPr>
+      </w:pPr>
+      <w:r>
+        <w:rPr>
+          <w:rFonts w:ascii="Courier New" w:hAnsi="Courier New" w:cs="Courier New"/>
+          <w:bCs/>
+          <w:i/>
+          <w:sz w:val="18"/>
+          <w:szCs w:val="18"/>
+        </w:rPr>
+        <w:t># If categ.color is non null and categ1 and categ2 specified, all the rules described above will apply to categ2 instead of categ1 (colors will be determined for boxs inside a group of boxs)</w:t>
       </w:r>
     </w:p>
     <w:p>
@@ -1757,7 +2330,7 @@
           <w:sz w:val="18"/>
           <w:szCs w:val="18"/>
         </w:rPr>
-        <w:t># Rows containing NA in data1[, c(y, categ)] will be removed before processing, with a warning (see below)</w:t>
+        <w:t># box.fill: logical. Fill the box? If TRUE, the categ.color argument will be used to generate filled boxplot (the box frames being black) as well as filled outlier dots (the dot border being controled by the dot.border.color argument) and if all the dots are plotted (argument dot.color other than NULL), they will be over the boxes. If FALSE, the categ.color argument will be used to color the box frames and the outlier dot borders, and if all the dots are plotted, they will be beneath the boxes</w:t>
       </w:r>
     </w:p>
     <w:p>
@@ -1780,7 +2353,7 @@
           <w:sz w:val="18"/>
           <w:szCs w:val="18"/>
         </w:rPr>
-        <w:t># Hinges are not computed like in the classical boxplot() function of R</w:t>
+        <w:t># box.width: numeric value (from 0 to 1) of the box or set of grouped box width (see warnings above)</w:t>
       </w:r>
     </w:p>
     <w:p>
@@ -1803,7 +2376,7 @@
           <w:sz w:val="18"/>
           <w:szCs w:val="18"/>
         </w:rPr>
-        <w:t># To have a single box, create a factor column with a single class and specify the name of this column in the categ argument. For a single set of grouped boxs, create a factor column with a single class and specify this column in categ argument as first element (i.e., as categ1, knowing that categ2 must also be specified in this situation). See categ below</w:t>
+        <w:t># box.space: numeric value (from 0 to 1) indicating the box separation in grouped boxes. 0 means no space and 1 means boxes shrinked to a vertical line. Ignored if no grouped boxes</w:t>
       </w:r>
     </w:p>
     <w:p>
@@ -1826,7 +2399,7 @@
           <w:sz w:val="18"/>
           <w:szCs w:val="18"/>
         </w:rPr>
-        <w:t># with separated boxs (categ argument with only one element), box.width argument defines each box width. The box.width argument also defines the space between boxs by using (1 - box.width). In addition, xmin and xmax of the fun_gg_boxplot() output report the box boundaries (around x-axis unit 1, 2, 3, etc., for each box)</w:t>
+        <w:t># box.line.size: numeric value of line size of boxes and whiskers (in mm)</w:t>
       </w:r>
     </w:p>
     <w:p>
@@ -1849,7 +2422,7 @@
           <w:sz w:val="18"/>
           <w:szCs w:val="18"/>
         </w:rPr>
-        <w:t># with grouped boxs (categ argument with two elements), box.width argument defines each set of grouped box width. The box.width argument also defines the space between set of grouped boxs by using (1 - box.width). In addition, xmin and xmax of the fun_gg_boxplot() output report the box boundaries (around x-axis unit 1, 2, 3, etc., for each set of grouped box)</w:t>
+        <w:t># box.notch: logical. Notched boxplot? It TRUE, display notched boxplot, the notches corresponding approximately to the 95% confidence interval of the median (the notch interval is exactly 1.58 x Inter Quartile Range (IQR) / sqrt(n), with n the number of values that made the box). If notch intervals between two boxes do not overlap, it can be interpreted as significant median differences</w:t>
       </w:r>
     </w:p>
     <w:p>
@@ -1872,30 +2445,7 @@
           <w:sz w:val="18"/>
           <w:szCs w:val="18"/>
         </w:rPr>
-        <w:t># The dot.alpha argument can alter the display of the color boxes when using pdf output</w:t>
-      </w:r>
-    </w:p>
-    <w:p>
-      <w:pPr>
-        <w:ind w:left="1134" w:hanging="567"/>
-        <w:jc w:val="left"/>
-        <w:rPr>
-          <w:rFonts w:ascii="Courier New" w:hAnsi="Courier New" w:cs="Courier New"/>
-          <w:bCs/>
-          <w:i/>
-          <w:sz w:val="18"/>
-          <w:szCs w:val="18"/>
-        </w:rPr>
-      </w:pPr>
-      <w:r>
-        <w:rPr>
-          <w:rFonts w:ascii="Courier New" w:hAnsi="Courier New" w:cs="Courier New"/>
-          <w:bCs/>
-          <w:i/>
-          <w:sz w:val="18"/>
-          <w:szCs w:val="18"/>
-        </w:rPr>
-        <w:t># ARGUMENTS</w:t>
+        <w:t># box.alpha: numeric value (from 0 to 1) of box transparency (full transparent to full opaque, respectively). BEWARE: work only for the fill of boxplots, not for the frame. See https://github.com/tidyverse/ggplot2/issues/252</w:t>
       </w:r>
     </w:p>
     <w:p>
@@ -1918,7 +2468,7 @@
           <w:sz w:val="18"/>
           <w:szCs w:val="18"/>
         </w:rPr>
-        <w:t># data1: dataframe containing one column of values (see y argument below) and one or two columns of categories (see categ argument below). Duplicated column names are not allowed</w:t>
+        <w:t># box.mean: logical. Add mean value? It TRUE, a losange dot, additional to the solid median bar and corresponding to the mean value, is incorporated into each boxplot</w:t>
       </w:r>
     </w:p>
     <w:p>
@@ -1941,7 +2491,7 @@
           <w:sz w:val="18"/>
           <w:szCs w:val="18"/>
         </w:rPr>
-        <w:t># y: character string of the data1 column name for y-axis (column containing numeric values). Numeric values will be split according to the classes of the column names indicated in the categ argument to generate the boxs and will also be used to plot the dots</w:t>
+        <w:t># box.whisker.kind: range of the whiskers. Either "no" (no whiskers), or "std" (length of each whisker equal to 1.5 x Inter Quartile Range (IQR)), or "max" (length of the whiskers up or down to the most distant dot)</w:t>
       </w:r>
     </w:p>
     <w:p>
@@ -1964,7 +2514,99 @@
           <w:sz w:val="18"/>
           <w:szCs w:val="18"/>
         </w:rPr>
-        <w:t xml:space="preserve"># categ: vector of character strings of the data1 column name for categories (column of characters or factor). Must be either one or two column names. If a single column name (further refered to as categ1), then one box per class of categ1. If two column names (further refered to as categ1 and categ2), then one box per class of categ2, which form a group of boxs in each class of categ1. </w:t>
+        <w:t># box.whisker.width: numeric value (from 0 to 1) of the whisker width, with 0 meaning no whiskers and 1 meaning a width equal to the corresponding boxplot width</w:t>
+      </w:r>
+    </w:p>
+    <w:p>
+      <w:pPr>
+        <w:ind w:left="1701" w:hanging="567"/>
+        <w:jc w:val="left"/>
+        <w:rPr>
+          <w:rFonts w:ascii="Courier New" w:hAnsi="Courier New" w:cs="Courier New"/>
+          <w:bCs/>
+          <w:i/>
+          <w:sz w:val="18"/>
+          <w:szCs w:val="18"/>
+        </w:rPr>
+      </w:pPr>
+      <w:r>
+        <w:rPr>
+          <w:rFonts w:ascii="Courier New" w:hAnsi="Courier New" w:cs="Courier New"/>
+          <w:bCs/>
+          <w:i/>
+          <w:sz w:val="18"/>
+          <w:szCs w:val="18"/>
+        </w:rPr>
+        <w:t># dot.color: vector of color character string for color of dots.</w:t>
+      </w:r>
+    </w:p>
+    <w:p>
+      <w:pPr>
+        <w:ind w:left="2268" w:hanging="567"/>
+        <w:jc w:val="left"/>
+        <w:rPr>
+          <w:rFonts w:ascii="Courier New" w:hAnsi="Courier New" w:cs="Courier New"/>
+          <w:bCs/>
+          <w:i/>
+          <w:sz w:val="18"/>
+          <w:szCs w:val="18"/>
+        </w:rPr>
+      </w:pPr>
+      <w:r>
+        <w:rPr>
+          <w:rFonts w:ascii="Courier New" w:hAnsi="Courier New" w:cs="Courier New"/>
+          <w:bCs/>
+          <w:i/>
+          <w:sz w:val="18"/>
+          <w:szCs w:val="18"/>
+        </w:rPr>
+        <w:t># If NULL, no dots plotted</w:t>
+      </w:r>
+    </w:p>
+    <w:p>
+      <w:pPr>
+        <w:ind w:left="2268" w:hanging="567"/>
+        <w:jc w:val="left"/>
+        <w:rPr>
+          <w:rFonts w:ascii="Courier New" w:hAnsi="Courier New" w:cs="Courier New"/>
+          <w:bCs/>
+          <w:i/>
+          <w:sz w:val="18"/>
+          <w:szCs w:val="18"/>
+        </w:rPr>
+      </w:pPr>
+      <w:r>
+        <w:rPr>
+          <w:rFonts w:ascii="Courier New" w:hAnsi="Courier New" w:cs="Courier New"/>
+          <w:bCs/>
+          <w:i/>
+          <w:sz w:val="18"/>
+          <w:szCs w:val="18"/>
+        </w:rPr>
+        <w:t># If "same", the dots will have the same colors as the respective boxplots</w:t>
+      </w:r>
+    </w:p>
+    <w:p>
+      <w:pPr>
+        <w:ind w:left="2268" w:hanging="567"/>
+        <w:jc w:val="left"/>
+        <w:rPr>
+          <w:rFonts w:ascii="Courier New" w:hAnsi="Courier New" w:cs="Courier New"/>
+          <w:bCs/>
+          <w:i/>
+          <w:sz w:val="18"/>
+          <w:szCs w:val="18"/>
+        </w:rPr>
+      </w:pPr>
+      <w:r>
+        <w:rPr>
+          <w:rFonts w:ascii="Courier New" w:hAnsi="Courier New" w:cs="Courier New"/>
+          <w:bCs/>
+          <w:i/>
+          <w:sz w:val="18"/>
+          <w:szCs w:val="18"/>
+        </w:rPr>
+        <w:t># Otherwise, colors will depend on the dot.categ argument. If dot.categ is NULL, then colors will be applied to each class of the last column name specified in categ. If dot.categ is non NULL, colors will be applied to each class of the column name specified in dot.categ. Color strings can be (1), (2) or (3) of categ.color argument, except that in the possibility (3), the rule "a single color per class of categ and a single class of categ per color", does not have to be respected (for instance, each dot can have a different color). See examples P</w:t>
       </w:r>
       <w:r>
         <w:rPr>
@@ -1975,17 +2617,19 @@
           <w:sz w:val="18"/>
           <w:szCs w:val="18"/>
         </w:rPr>
-        <w:t>BEWARE: no empty classes allowed.</w:t>
-      </w:r>
-      <w:r>
-        <w:rPr>
-          <w:rFonts w:ascii="Courier New" w:hAnsi="Courier New" w:cs="Courier New"/>
-          <w:bCs/>
-          <w:i/>
-          <w:sz w:val="18"/>
-          <w:szCs w:val="18"/>
-        </w:rPr>
-        <w:t xml:space="preserve"> To have a single box, create a factor column with a single class and specify the name of this column in the categ argument (here, no categ2 in categ argument). For a single set of grouped boxs, create a factor column with a single class and specify this column in categ argument as first element (i.e., as categ1, knowing that categ2 must also be specified in this situation)</w:t>
+        <w:t xml:space="preserve">ut in example or leave here? -&gt; Example: with categ = "Group1", dot.color = "red" and dot.categ = NULL, all the dots will be red, whatever the classes in Group1 column of data1, and no legend will be display for dots. With categ = c("Group1", "Group2"), dot.color = c("red", "blue") and dot.categ = NULL, the dots will be red for first class of Group2 and blue for the 2nd class of Group2, and no legend will be </w:t>
+      </w:r>
+      <w:r>
+        <w:rPr>
+          <w:rFonts w:ascii="Courier New" w:hAnsi="Courier New" w:cs="Courier New"/>
+          <w:bCs/>
+          <w:i/>
+          <w:color w:val="FF0000"/>
+          <w:sz w:val="18"/>
+          <w:szCs w:val="18"/>
+        </w:rPr>
+        <w:lastRenderedPageBreak/>
+        <w:t>display for dots. With categ = c("Group1", "Group2"), dot.color = c("red", "blue") and dot.categ = "Group1", the dots will be red for first class of Group1 and blue for the 2nd class of Group1, and a legend will be display for dots</w:t>
       </w:r>
     </w:p>
     <w:p>
@@ -2008,7 +2652,7 @@
           <w:sz w:val="18"/>
           <w:szCs w:val="18"/>
         </w:rPr>
-        <w:t># categ.class.order: list indicating the order of the classes of categ1 and categ2 represented on the boxplot (the first compartment for categ1 and and the second for categ2). If categ.class.order == NULL, classes are represented according to the alphabetical order. Some compartment can be NULL and other not</w:t>
+        <w:t># dot.categ: optional single character string of a data1 column name (further refered to as categ3), which is associated to the dot.color argument to generate a legend for dots. If non NULL, then a legend will be created for the dots, in addition to the legend for the boxes. If NULL, no legend created and the colors of dot will depend on dot.color and categ arguments (see the explanation in dot.color)</w:t>
       </w:r>
     </w:p>
     <w:p>
@@ -2031,7 +2675,7 @@
           <w:sz w:val="18"/>
           <w:szCs w:val="18"/>
         </w:rPr>
-        <w:t># categ.legend.name: character string of the legend title for categ2. If categ.legend.name == NULL, then categ.legend.name &lt;- categ1 if only categ1 is present, and categ.legend.name &lt;- categ2 if categ1 and categ2 are present. Write "" if no legend required</w:t>
+        <w:t># dot.categ.class.order: optional vector of character strings indicating the order of the classes of categ3. If dot.categ is non NULL and dot.categ.class.order is NULL, classes are displayed in the legend according to the alphabetical order. Ignored if dot.categ is NULL</w:t>
       </w:r>
     </w:p>
     <w:p>
@@ -2054,53 +2698,303 @@
           <w:sz w:val="18"/>
           <w:szCs w:val="18"/>
         </w:rPr>
-        <w:t># categ.color: vector of color character string for box frame</w:t>
-      </w:r>
-    </w:p>
-    <w:p>
-      <w:pPr>
-        <w:ind w:left="2268" w:hanging="567"/>
-        <w:jc w:val="left"/>
-        <w:rPr>
-          <w:rFonts w:ascii="Courier New" w:hAnsi="Courier New" w:cs="Courier New"/>
-          <w:bCs/>
-          <w:i/>
-          <w:sz w:val="18"/>
-          <w:szCs w:val="18"/>
-        </w:rPr>
-      </w:pPr>
-      <w:r>
-        <w:rPr>
-          <w:rFonts w:ascii="Courier New" w:hAnsi="Courier New" w:cs="Courier New"/>
-          <w:bCs/>
-          <w:i/>
-          <w:sz w:val="18"/>
-          <w:szCs w:val="18"/>
-        </w:rPr>
-        <w:t>#If categ.color == NULL, default colors of ggplot2, whatever categ1 and categ2</w:t>
-      </w:r>
-    </w:p>
-    <w:p>
-      <w:pPr>
-        <w:ind w:left="2268" w:hanging="567"/>
-        <w:jc w:val="left"/>
-        <w:rPr>
-          <w:rFonts w:ascii="Courier New" w:hAnsi="Courier New" w:cs="Courier New"/>
-          <w:bCs/>
-          <w:i/>
-          <w:sz w:val="18"/>
-          <w:szCs w:val="18"/>
-        </w:rPr>
-      </w:pPr>
-      <w:r>
-        <w:rPr>
-          <w:rFonts w:ascii="Courier New" w:hAnsi="Courier New" w:cs="Courier New"/>
-          <w:bCs/>
-          <w:i/>
-          <w:sz w:val="18"/>
-          <w:szCs w:val="18"/>
-        </w:rPr>
-        <w:t xml:space="preserve"># If categ.color is non null and only categ1 in categ argument, categ.color can be either: (1) a single color string (all the boxs will have this color, whatever the number of classes of categ1), (2) a vector of string colors, one for each class of categ1 (each color will be associated according to categ.class.order of categ1), (3) a vector or factor of string colors, like if it was one of the column of data1 data frame (beware: a single color per class of categ1 and a single class of categ1 per color must be </w:t>
+        <w:t xml:space="preserve"># dot.categ.legend.name: optional character string of the legend title for categ3. If </w:t>
+      </w:r>
+      <w:r>
+        <w:rPr>
+          <w:rFonts w:ascii="Courier New" w:hAnsi="Courier New" w:cs="Courier New"/>
+          <w:bCs/>
+          <w:i/>
+          <w:sz w:val="18"/>
+          <w:szCs w:val="18"/>
+        </w:rPr>
+        <w:t>dot.</w:t>
+      </w:r>
+      <w:r>
+        <w:rPr>
+          <w:rFonts w:ascii="Courier New" w:hAnsi="Courier New" w:cs="Courier New"/>
+          <w:bCs/>
+          <w:i/>
+          <w:sz w:val="18"/>
+          <w:szCs w:val="18"/>
+        </w:rPr>
+        <w:t>categ.legend.name == NULL, categ3 value is used (name of the column in data1). Write "" if no legend required. Ignored if dot.categ is NULL</w:t>
+      </w:r>
+    </w:p>
+    <w:p>
+      <w:pPr>
+        <w:ind w:left="1701" w:hanging="567"/>
+        <w:jc w:val="left"/>
+        <w:rPr>
+          <w:rFonts w:ascii="Courier New" w:hAnsi="Courier New" w:cs="Courier New"/>
+          <w:bCs/>
+          <w:i/>
+          <w:sz w:val="18"/>
+          <w:szCs w:val="18"/>
+        </w:rPr>
+      </w:pPr>
+      <w:r>
+        <w:rPr>
+          <w:rFonts w:ascii="Courier New" w:hAnsi="Courier New" w:cs="Courier New"/>
+          <w:bCs/>
+          <w:i/>
+          <w:sz w:val="18"/>
+          <w:szCs w:val="18"/>
+        </w:rPr>
+        <w:t># dot.tidy: logical. Nice dot spreading? If TRUE, use the geom_dotplot() function for a nice representation. BEWARE: change the true coordinates of dots that are aligned. Thus the gain in aestheticism is associated with a loss in precision that can be very important. If FALSE, dots are randomly spread, using the dot.jitter argument (see below) keeping the true dot coordinates</w:t>
+      </w:r>
+    </w:p>
+    <w:p>
+      <w:pPr>
+        <w:ind w:left="1701" w:hanging="567"/>
+        <w:jc w:val="left"/>
+        <w:rPr>
+          <w:rFonts w:ascii="Courier New" w:hAnsi="Courier New" w:cs="Courier New"/>
+          <w:bCs/>
+          <w:i/>
+          <w:sz w:val="18"/>
+          <w:szCs w:val="18"/>
+        </w:rPr>
+      </w:pPr>
+      <w:r>
+        <w:rPr>
+          <w:rFonts w:ascii="Courier New" w:hAnsi="Courier New" w:cs="Courier New"/>
+          <w:bCs/>
+          <w:i/>
+          <w:sz w:val="18"/>
+          <w:szCs w:val="18"/>
+        </w:rPr>
+        <w:t># dot.tidy.bin.nb: positive integer indicating the number of bins (i.e., nb of separations) of the y.lim range. Each dot will then be put in one of the bin, with the size the width of the bin. In other words, increase the number to have smaller dots. Not considered if dot.tidy is FALSE</w:t>
+      </w:r>
+    </w:p>
+    <w:p>
+      <w:pPr>
+        <w:ind w:left="1701" w:hanging="567"/>
+        <w:jc w:val="left"/>
+        <w:rPr>
+          <w:rFonts w:ascii="Courier New" w:hAnsi="Courier New" w:cs="Courier New"/>
+          <w:bCs/>
+          <w:i/>
+          <w:sz w:val="18"/>
+          <w:szCs w:val="18"/>
+        </w:rPr>
+      </w:pPr>
+      <w:r>
+        <w:rPr>
+          <w:rFonts w:ascii="Courier New" w:hAnsi="Courier New" w:cs="Courier New"/>
+          <w:bCs/>
+          <w:i/>
+          <w:sz w:val="18"/>
+          <w:szCs w:val="18"/>
+        </w:rPr>
+        <w:t># dot.jitter: numeric value (from 0 to 1) of random dot horizontal dispersion, with 0 meaning no dispersion and 1 meaning a dispersion in the corresponding box width interval. Not considered if dot.tidy is TRUE</w:t>
+      </w:r>
+    </w:p>
+    <w:p>
+      <w:pPr>
+        <w:ind w:left="1701" w:hanging="567"/>
+        <w:jc w:val="left"/>
+        <w:rPr>
+          <w:rFonts w:ascii="Courier New" w:hAnsi="Courier New" w:cs="Courier New"/>
+          <w:bCs/>
+          <w:i/>
+          <w:sz w:val="18"/>
+          <w:szCs w:val="18"/>
+        </w:rPr>
+      </w:pPr>
+      <w:r>
+        <w:rPr>
+          <w:rFonts w:ascii="Courier New" w:hAnsi="Courier New" w:cs="Courier New"/>
+          <w:bCs/>
+          <w:i/>
+          <w:sz w:val="18"/>
+          <w:szCs w:val="18"/>
+        </w:rPr>
+        <w:t># dot.size: numeric value of dot size (in mm). Not considered if dot.tidy is TRUE</w:t>
+      </w:r>
+    </w:p>
+    <w:p>
+      <w:pPr>
+        <w:ind w:left="1701" w:hanging="567"/>
+        <w:jc w:val="left"/>
+        <w:rPr>
+          <w:rFonts w:ascii="Courier New" w:hAnsi="Courier New" w:cs="Courier New"/>
+          <w:bCs/>
+          <w:i/>
+          <w:sz w:val="18"/>
+          <w:szCs w:val="18"/>
+        </w:rPr>
+      </w:pPr>
+      <w:r>
+        <w:rPr>
+          <w:rFonts w:ascii="Courier New" w:hAnsi="Courier New" w:cs="Courier New"/>
+          <w:bCs/>
+          <w:i/>
+          <w:sz w:val="18"/>
+          <w:szCs w:val="18"/>
+        </w:rPr>
+        <w:t># dot.alpha: numeric value (from 0 to 1) of dot transparency (full transparent to full opaque, respectively)</w:t>
+      </w:r>
+    </w:p>
+    <w:p>
+      <w:pPr>
+        <w:ind w:left="1701" w:hanging="567"/>
+        <w:jc w:val="left"/>
+        <w:rPr>
+          <w:rFonts w:ascii="Courier New" w:hAnsi="Courier New" w:cs="Courier New"/>
+          <w:bCs/>
+          <w:i/>
+          <w:sz w:val="18"/>
+          <w:szCs w:val="18"/>
+        </w:rPr>
+      </w:pPr>
+      <w:r>
+        <w:rPr>
+          <w:rFonts w:ascii="Courier New" w:hAnsi="Courier New" w:cs="Courier New"/>
+          <w:bCs/>
+          <w:i/>
+          <w:sz w:val="18"/>
+          <w:szCs w:val="18"/>
+        </w:rPr>
+        <w:t># dot.border.size: numeric value of border dot size (in mm). Write zero for no dot border. If dot.tidy is TRUE, value 0 remove the border. Another one leave the border without size control (geom_doplot() feature)</w:t>
+      </w:r>
+    </w:p>
+    <w:p>
+      <w:pPr>
+        <w:ind w:left="1701" w:hanging="567"/>
+        <w:jc w:val="left"/>
+        <w:rPr>
+          <w:rFonts w:ascii="Courier New" w:hAnsi="Courier New" w:cs="Courier New"/>
+          <w:bCs/>
+          <w:i/>
+          <w:sz w:val="18"/>
+          <w:szCs w:val="18"/>
+        </w:rPr>
+      </w:pPr>
+      <w:r>
+        <w:rPr>
+          <w:rFonts w:ascii="Courier New" w:hAnsi="Courier New" w:cs="Courier New"/>
+          <w:bCs/>
+          <w:i/>
+          <w:sz w:val="18"/>
+          <w:szCs w:val="18"/>
+        </w:rPr>
+        <w:t># dot.border.color: single character color string defining the color of the dot border (same color for all the dots, whatever their categories). If dot.border.color == NULL, the border color will be the same as the dot color. A single integer is also accepted instead of a character string, that will be processed by fun_gg_palette()</w:t>
+      </w:r>
+    </w:p>
+    <w:p>
+      <w:pPr>
+        <w:ind w:left="1701" w:hanging="567"/>
+        <w:jc w:val="left"/>
+        <w:rPr>
+          <w:rFonts w:ascii="Courier New" w:hAnsi="Courier New" w:cs="Courier New"/>
+          <w:bCs/>
+          <w:i/>
+          <w:sz w:val="18"/>
+          <w:szCs w:val="18"/>
+        </w:rPr>
+      </w:pPr>
+      <w:r>
+        <w:rPr>
+          <w:rFonts w:ascii="Courier New" w:hAnsi="Courier New" w:cs="Courier New"/>
+          <w:bCs/>
+          <w:i/>
+          <w:sz w:val="18"/>
+          <w:szCs w:val="18"/>
+        </w:rPr>
+        <w:t># x.lab: a character string or expression for x-axis legend. If NULL, character string of categ1</w:t>
+      </w:r>
+    </w:p>
+    <w:p>
+      <w:pPr>
+        <w:ind w:left="1701" w:hanging="567"/>
+        <w:jc w:val="left"/>
+        <w:rPr>
+          <w:rFonts w:ascii="Courier New" w:hAnsi="Courier New" w:cs="Courier New"/>
+          <w:bCs/>
+          <w:i/>
+          <w:sz w:val="18"/>
+          <w:szCs w:val="18"/>
+        </w:rPr>
+      </w:pPr>
+      <w:r>
+        <w:rPr>
+          <w:rFonts w:ascii="Courier New" w:hAnsi="Courier New" w:cs="Courier New"/>
+          <w:bCs/>
+          <w:i/>
+          <w:sz w:val="18"/>
+          <w:szCs w:val="18"/>
+        </w:rPr>
+        <w:t># y.lab: a character string or expression for y-axis legend. If NULL, character string of the y argument</w:t>
+      </w:r>
+    </w:p>
+    <w:p>
+      <w:pPr>
+        <w:ind w:left="1701" w:hanging="567"/>
+        <w:jc w:val="left"/>
+        <w:rPr>
+          <w:rFonts w:ascii="Courier New" w:hAnsi="Courier New" w:cs="Courier New"/>
+          <w:bCs/>
+          <w:i/>
+          <w:sz w:val="18"/>
+          <w:szCs w:val="18"/>
+        </w:rPr>
+      </w:pPr>
+      <w:r>
+        <w:rPr>
+          <w:rFonts w:ascii="Courier New" w:hAnsi="Courier New" w:cs="Courier New"/>
+          <w:bCs/>
+          <w:i/>
+          <w:sz w:val="18"/>
+          <w:szCs w:val="18"/>
+        </w:rPr>
+        <w:t># y.lim: 2 numeric values indicating the range of the y-axis</w:t>
+      </w:r>
+    </w:p>
+    <w:p>
+      <w:pPr>
+        <w:ind w:left="1701" w:hanging="567"/>
+        <w:jc w:val="left"/>
+        <w:rPr>
+          <w:rFonts w:ascii="Courier New" w:hAnsi="Courier New" w:cs="Courier New"/>
+          <w:bCs/>
+          <w:i/>
+          <w:sz w:val="18"/>
+          <w:szCs w:val="18"/>
+        </w:rPr>
+      </w:pPr>
+      <w:r>
+        <w:rPr>
+          <w:rFonts w:ascii="Courier New" w:hAnsi="Courier New" w:cs="Courier New"/>
+          <w:bCs/>
+          <w:i/>
+          <w:sz w:val="18"/>
+          <w:szCs w:val="18"/>
+        </w:rPr>
+        <w:t># y.log: either "no" (values in the y argument column of the data1 data frame are not log), "log2" (values in the y argument column of the data1 data frame are log2 transformed) or "log10" (values in the y argument column of the data1 data frame are log10 transformed). BEWARE: do not transform the data, but just display ticks in a log scale manner. Thus, negative or zero values allowed in the y argument when y.log is "log2" or "log10". BEWARE: not possible to have horizontal boxs with a log axis, due to a bug in ggplot2 (see https://github.com/tidyverse/ggplot2/issues/881)</w:t>
+      </w:r>
+    </w:p>
+    <w:p>
+      <w:pPr>
+        <w:ind w:left="1701" w:hanging="567"/>
+        <w:jc w:val="left"/>
+        <w:rPr>
+          <w:rFonts w:ascii="Courier New" w:hAnsi="Courier New" w:cs="Courier New"/>
+          <w:bCs/>
+          <w:i/>
+          <w:sz w:val="18"/>
+          <w:szCs w:val="18"/>
+        </w:rPr>
+      </w:pPr>
+      <w:r>
+        <w:rPr>
+          <w:rFonts w:ascii="Courier New" w:hAnsi="Courier New" w:cs="Courier New"/>
+          <w:bCs/>
+          <w:i/>
+          <w:sz w:val="18"/>
+          <w:szCs w:val="18"/>
+        </w:rPr>
+        <w:t xml:space="preserve"># y.tick.nb: approximate number of desired label values (i.e., main ticks) on the y-axis (n argument of the the cute::fun_scale() function). BEWARE: provide this number even if y.log is "log2" or "log10", which can be difficult to read (e.g., ..., 2^2, 2^2.5, 2^3, ...). If NULL and if y.log is "no", then the number of label values is set by ggplot2. If </w:t>
       </w:r>
       <w:r>
         <w:rPr>
@@ -2111,30 +3005,7 @@
           <w:szCs w:val="18"/>
         </w:rPr>
         <w:lastRenderedPageBreak/>
-        <w:t>respected). Integers are also accepted instead of character strings, as long as above rules about length are respected. Integers will be processed by fun_gg_palette() using the max integer value among all the integers in categ.color</w:t>
-      </w:r>
-    </w:p>
-    <w:p>
-      <w:pPr>
-        <w:ind w:left="2268" w:hanging="567"/>
-        <w:jc w:val="left"/>
-        <w:rPr>
-          <w:rFonts w:ascii="Courier New" w:hAnsi="Courier New" w:cs="Courier New"/>
-          <w:bCs/>
-          <w:i/>
-          <w:sz w:val="18"/>
-          <w:szCs w:val="18"/>
-        </w:rPr>
-      </w:pPr>
-      <w:r>
-        <w:rPr>
-          <w:rFonts w:ascii="Courier New" w:hAnsi="Courier New" w:cs="Courier New"/>
-          <w:bCs/>
-          <w:i/>
-          <w:sz w:val="18"/>
-          <w:szCs w:val="18"/>
-        </w:rPr>
-        <w:t># If categ.color is non null and categ1 and categ2 specified, all the rules described above will apply to categ2 instead of categ1 (colors will be determined for boxs inside a group of boxs)</w:t>
+        <w:t>NULL and if y.log is "log2" or "log10", then the number of label values correspond to integer units between y.lim (e.g., ..., 2^1, 2^2, 2^3, ...)</w:t>
       </w:r>
     </w:p>
     <w:p>
@@ -2157,7 +3028,27 @@
           <w:sz w:val="18"/>
           <w:szCs w:val="18"/>
         </w:rPr>
-        <w:t># box.fill: logical. Fill the box? If TRUE, the categ.color argument will be used to generate filled boxplot (the box frames being black) as well as filled outlier dots (the dot border being controled by the dot.border.color argument) and if all the dots are plotted (argument dot.color other than NULL), they will be over the boxes. If FALSE, the categ.color argument will be used to color the box frames and the outlier dot borders, and if all the dots are plotted, they will be beneath the boxes</w:t>
+        <w:t># y.inter.tick.nb: number of desired secondary ticks between main ticks. Ignored if y.log is other than "no" (log scale plotted). Use argument return = TRUE and see $plot$</w:t>
+      </w:r>
+      <w:r>
+        <w:rPr>
+          <w:rFonts w:ascii="Courier New" w:hAnsi="Courier New" w:cs="Courier New"/>
+          <w:bCs/>
+          <w:i/>
+          <w:sz w:val="18"/>
+          <w:szCs w:val="18"/>
+        </w:rPr>
+        <w:t>y.inter.tick</w:t>
+      </w:r>
+      <w:r>
+        <w:rPr>
+          <w:rFonts w:ascii="Courier New" w:hAnsi="Courier New" w:cs="Courier New"/>
+          <w:bCs/>
+          <w:i/>
+          <w:sz w:val="18"/>
+          <w:szCs w:val="18"/>
+        </w:rPr>
+        <w:t>.values to have the values associated to secondary ticks. IF NULL, no secondary ticks</w:t>
       </w:r>
     </w:p>
     <w:p>
@@ -2180,7 +3071,7 @@
           <w:sz w:val="18"/>
           <w:szCs w:val="18"/>
         </w:rPr>
-        <w:t># box.width: numeric value (from 0 to 1) of the box or set of grouped box width (see warnings above)</w:t>
+        <w:t># y.include.zero: logical. Does y.lim range include 0? Ok even if y.log == TRUE because y.lim must already be log transformed values</w:t>
       </w:r>
     </w:p>
     <w:p>
@@ -2203,7 +3094,7 @@
           <w:sz w:val="18"/>
           <w:szCs w:val="18"/>
         </w:rPr>
-        <w:t># box.space: numeric value (from 0 to 1) indicating the box separation in grouped boxes. 0 means no space and 1 means boxes shrinked to a vertical line. Ignored if no grouped boxes</w:t>
+        <w:t># y.top.extra.margin: single proportion (between 0 and 1) indicating if extra margins must be added to y.lim. If different from 0, add the range of the axis * y.top.extra.margin (e.g., abs(y.lim[2] - y.lim[1]) * y.top.extra.margin) to the top of y-axis</w:t>
       </w:r>
     </w:p>
     <w:p>
@@ -2226,7 +3117,7 @@
           <w:sz w:val="18"/>
           <w:szCs w:val="18"/>
         </w:rPr>
-        <w:t># box.line.size: numeric value of line size of boxes and whiskers (in mm)</w:t>
+        <w:t># y.bottom.extra.margin: idem as y.top.extra.margin but to the bottom of y-axis</w:t>
       </w:r>
     </w:p>
     <w:p>
@@ -2249,7 +3140,7 @@
           <w:sz w:val="18"/>
           <w:szCs w:val="18"/>
         </w:rPr>
-        <w:t># box.notch: logical. Notched boxplot? It TRUE, display notched boxplot, the notches corresponding approximately to the 95% confidence interval of the median (the notch interval is exactly 1.58 x Inter Quartile Range (IQR) / sqrt(n), with n the number of values that made the box). If notch intervals between two boxes do not overlap, it can be interpreted as significant median differences</w:t>
+        <w:t># stat.disp: add the median number above the corresponding box. Either NULL (no number shown), "top" (at the top of the figure region) or "above" (above each box)</w:t>
       </w:r>
     </w:p>
     <w:p>
@@ -2272,7 +3163,7 @@
           <w:sz w:val="18"/>
           <w:szCs w:val="18"/>
         </w:rPr>
-        <w:t># box.alpha: numeric value (from 0 to 1) of box transparency (full transparent to full opaque, respectively). BEWARE: work only for the fill of boxplots, not for the frame. See https://github.com/tidyverse/ggplot2/issues/252</w:t>
+        <w:t># stat.disp.mean: logical. Diplay means instead of medians ?</w:t>
       </w:r>
     </w:p>
     <w:p>
@@ -2295,7 +3186,7 @@
           <w:sz w:val="18"/>
           <w:szCs w:val="18"/>
         </w:rPr>
-        <w:t># box.mean: logical. Add mean value? It TRUE, a losange dot, additional to the solid median bar and corresponding to the mean value, is incorporated into each boxplot</w:t>
+        <w:t># stat.size: numeric value of the stat size (in points). Increase the value to increase text size</w:t>
       </w:r>
     </w:p>
     <w:p>
@@ -2318,7 +3209,7 @@
           <w:sz w:val="18"/>
           <w:szCs w:val="18"/>
         </w:rPr>
-        <w:t># box.whisker.kind: range of the whiskers. Either "no" (no whiskers), or "std" (length of each whisker equal to 1.5 x Inter Quartile Range (IQR)), or "max" (length of the whiskers up or down to the most distant dot)</w:t>
+        <w:t># stat.dist: numeric value of the stat distance. Increase the value to increase the distance from the box plot</w:t>
       </w:r>
     </w:p>
     <w:p>
@@ -2341,7 +3232,7 @@
           <w:sz w:val="18"/>
           <w:szCs w:val="18"/>
         </w:rPr>
-        <w:t># box.whisker.width: numeric value (from 0 to 1) of the whisker width, with 0 meaning no whiskers and 1 meaning a width equal to the corresponding boxplot width</w:t>
+        <w:t># vertical: logical. Vertical boxs? BEWARE: will be automatically set to TRUE if y.log argument is other than "no". Indeed, not possible to have horizontal boxs with a log axis, due to a bug in ggplot2 (see https://github.com/tidyverse/ggplot2/issues/881)</w:t>
       </w:r>
     </w:p>
     <w:p>
@@ -2364,99 +3255,7 @@
           <w:sz w:val="18"/>
           <w:szCs w:val="18"/>
         </w:rPr>
-        <w:t># dot.color: vector of color character string for color of dots.</w:t>
-      </w:r>
-    </w:p>
-    <w:p>
-      <w:pPr>
-        <w:ind w:left="2268" w:hanging="567"/>
-        <w:jc w:val="left"/>
-        <w:rPr>
-          <w:rFonts w:ascii="Courier New" w:hAnsi="Courier New" w:cs="Courier New"/>
-          <w:bCs/>
-          <w:i/>
-          <w:sz w:val="18"/>
-          <w:szCs w:val="18"/>
-        </w:rPr>
-      </w:pPr>
-      <w:r>
-        <w:rPr>
-          <w:rFonts w:ascii="Courier New" w:hAnsi="Courier New" w:cs="Courier New"/>
-          <w:bCs/>
-          <w:i/>
-          <w:sz w:val="18"/>
-          <w:szCs w:val="18"/>
-        </w:rPr>
-        <w:t># If NULL, no dots plotted</w:t>
-      </w:r>
-    </w:p>
-    <w:p>
-      <w:pPr>
-        <w:ind w:left="2268" w:hanging="567"/>
-        <w:jc w:val="left"/>
-        <w:rPr>
-          <w:rFonts w:ascii="Courier New" w:hAnsi="Courier New" w:cs="Courier New"/>
-          <w:bCs/>
-          <w:i/>
-          <w:sz w:val="18"/>
-          <w:szCs w:val="18"/>
-        </w:rPr>
-      </w:pPr>
-      <w:r>
-        <w:rPr>
-          <w:rFonts w:ascii="Courier New" w:hAnsi="Courier New" w:cs="Courier New"/>
-          <w:bCs/>
-          <w:i/>
-          <w:sz w:val="18"/>
-          <w:szCs w:val="18"/>
-        </w:rPr>
-        <w:t># If "same", the dots will have the same colors as the respective boxplots</w:t>
-      </w:r>
-    </w:p>
-    <w:p>
-      <w:pPr>
-        <w:ind w:left="2268" w:hanging="567"/>
-        <w:jc w:val="left"/>
-        <w:rPr>
-          <w:rFonts w:ascii="Courier New" w:hAnsi="Courier New" w:cs="Courier New"/>
-          <w:bCs/>
-          <w:i/>
-          <w:sz w:val="18"/>
-          <w:szCs w:val="18"/>
-        </w:rPr>
-      </w:pPr>
-      <w:r>
-        <w:rPr>
-          <w:rFonts w:ascii="Courier New" w:hAnsi="Courier New" w:cs="Courier New"/>
-          <w:bCs/>
-          <w:i/>
-          <w:sz w:val="18"/>
-          <w:szCs w:val="18"/>
-        </w:rPr>
-        <w:t># Otherwise, colors will depend on the dot.categ argument. If dot.categ is NULL, then colors will be applied to each class of the last column name specified in categ. If dot.categ is non NULL, colors will be applied to each class of the column name specified in dot.categ. Color strings can be (1), (2) or (3) of categ.color argument, except that in the possibility (3), the rule "a single color per class of categ and a single class of categ per color", does not have to be respected (for instance, each dot can have a different color). See examples P</w:t>
-      </w:r>
-      <w:r>
-        <w:rPr>
-          <w:rFonts w:ascii="Courier New" w:hAnsi="Courier New" w:cs="Courier New"/>
-          <w:bCs/>
-          <w:i/>
-          <w:color w:val="FF0000"/>
-          <w:sz w:val="18"/>
-          <w:szCs w:val="18"/>
-        </w:rPr>
-        <w:t xml:space="preserve">ut in example or leave here? -&gt; Example: with categ = "Group1", dot.color = "red" and dot.categ = NULL, all the dots will be red, whatever the classes in Group1 column of data1, and no legend will be display for dots. With categ = c("Group1", "Group2"), dot.color = c("red", "blue") and dot.categ = NULL, the dots will be red for first class of Group2 and blue for the 2nd class of Group2, and no legend will be display for dots. With categ = c("Group1", "Group2"), dot.color = c("red", "blue") and dot.categ = "Group1", the dots will be red </w:t>
-      </w:r>
-      <w:r>
-        <w:rPr>
-          <w:rFonts w:ascii="Courier New" w:hAnsi="Courier New" w:cs="Courier New"/>
-          <w:bCs/>
-          <w:i/>
-          <w:color w:val="FF0000"/>
-          <w:sz w:val="18"/>
-          <w:szCs w:val="18"/>
-        </w:rPr>
-        <w:lastRenderedPageBreak/>
-        <w:t>for first class of Group1 and blue for the 2nd class of Group1, and a legend will be display for dots</w:t>
+        <w:t># text.size: numeric value of the size of the (1) axis numbers and axis legends, (2) texts in the graphic legend, (3) stats above boxs (in points)</w:t>
       </w:r>
     </w:p>
     <w:p>
@@ -2479,7 +3278,7 @@
           <w:sz w:val="18"/>
           <w:szCs w:val="18"/>
         </w:rPr>
-        <w:t># dot.categ: optional single character string of a data1 column name (further refered to as categ3), which is associated to the dot.color argument to generate a legend for dots. If non NULL, then a legend will be created for the dots, in addition to the legend for the boxes. If NULL, no legend created and the colors of dot will depend on dot.color and categ arguments (see the explanation in dot.color)</w:t>
+        <w:t># text.angle: integer value of the text angle for the x-axis labels. Positive values for counterclockwise rotation: 0 for horizontal, 90 for vertical, 180 for upside down etc. Negative values for clockwise rotation: 0 for horizontal, -90 for vertical, -180 for upside down etc.</w:t>
       </w:r>
     </w:p>
     <w:p>
@@ -2502,7 +3301,7 @@
           <w:sz w:val="18"/>
           <w:szCs w:val="18"/>
         </w:rPr>
-        <w:t># dot.categ.class.order: optional vector of character strings indicating the order of the classes of categ3. If dot.categ is non NULL and dot.categ.class.order is NULL, classes are displayed in the legend according to the alphabetical order. Ignored if dot.categ is NULL</w:t>
+        <w:t># title: character string of the graph title</w:t>
       </w:r>
     </w:p>
     <w:p>
@@ -2525,7 +3324,7 @@
           <w:sz w:val="18"/>
           <w:szCs w:val="18"/>
         </w:rPr>
-        <w:t># dot.categ.legend.name: optional character string of the legend title for categ3. If categ.legend.name == NULL, categ3 value is used (name of the column in data1). Write "" if no legend required. Ignored if dot.categ is NULL</w:t>
+        <w:t># title.text.size: numeric value of the title size (in points)</w:t>
       </w:r>
     </w:p>
     <w:p>
@@ -2548,612 +3347,6 @@
           <w:sz w:val="18"/>
           <w:szCs w:val="18"/>
         </w:rPr>
-        <w:t># dot.tidy: logical. Nice dot spreading? If TRUE, use the geom_dotplot() function for a nice representation. BEWARE: change the true coordinates of dots that are aligned. Thus the gain in aestheticism is associated with a loss in precision that can be very important. If FALSE, dots are randomly spread, using the dot.jitter argument (see below) keeping the true dot coordinates</w:t>
-      </w:r>
-    </w:p>
-    <w:p>
-      <w:pPr>
-        <w:ind w:left="1701" w:hanging="567"/>
-        <w:jc w:val="left"/>
-        <w:rPr>
-          <w:rFonts w:ascii="Courier New" w:hAnsi="Courier New" w:cs="Courier New"/>
-          <w:bCs/>
-          <w:i/>
-          <w:sz w:val="18"/>
-          <w:szCs w:val="18"/>
-        </w:rPr>
-      </w:pPr>
-      <w:r>
-        <w:rPr>
-          <w:rFonts w:ascii="Courier New" w:hAnsi="Courier New" w:cs="Courier New"/>
-          <w:bCs/>
-          <w:i/>
-          <w:sz w:val="18"/>
-          <w:szCs w:val="18"/>
-        </w:rPr>
-        <w:t># dot.tidy.bin.nb: positive integer indicating the number of bins (i.e., nb of separations) of the y.lim range. Each dot will then be put in one of the bin, with the size the width of the bin. In other words, increase the number to have smaller dots. Not considered if dot.tidy is FALSE</w:t>
-      </w:r>
-    </w:p>
-    <w:p>
-      <w:pPr>
-        <w:ind w:left="1701" w:hanging="567"/>
-        <w:jc w:val="left"/>
-        <w:rPr>
-          <w:rFonts w:ascii="Courier New" w:hAnsi="Courier New" w:cs="Courier New"/>
-          <w:bCs/>
-          <w:i/>
-          <w:sz w:val="18"/>
-          <w:szCs w:val="18"/>
-        </w:rPr>
-      </w:pPr>
-      <w:r>
-        <w:rPr>
-          <w:rFonts w:ascii="Courier New" w:hAnsi="Courier New" w:cs="Courier New"/>
-          <w:bCs/>
-          <w:i/>
-          <w:sz w:val="18"/>
-          <w:szCs w:val="18"/>
-        </w:rPr>
-        <w:t># dot.jitter: numeric value (from 0 to 1) of random dot horizontal dispersion, with 0 meaning no dispersion and 1 meaning a dispersion in the corresponding box width interval. Not considered if dot.tidy is TRUE</w:t>
-      </w:r>
-    </w:p>
-    <w:p>
-      <w:pPr>
-        <w:ind w:left="1701" w:hanging="567"/>
-        <w:jc w:val="left"/>
-        <w:rPr>
-          <w:rFonts w:ascii="Courier New" w:hAnsi="Courier New" w:cs="Courier New"/>
-          <w:bCs/>
-          <w:i/>
-          <w:sz w:val="18"/>
-          <w:szCs w:val="18"/>
-        </w:rPr>
-      </w:pPr>
-      <w:r>
-        <w:rPr>
-          <w:rFonts w:ascii="Courier New" w:hAnsi="Courier New" w:cs="Courier New"/>
-          <w:bCs/>
-          <w:i/>
-          <w:sz w:val="18"/>
-          <w:szCs w:val="18"/>
-        </w:rPr>
-        <w:t># dot.size: numeric value of dot size (in mm). Not considered if dot.tidy is TRUE</w:t>
-      </w:r>
-    </w:p>
-    <w:p>
-      <w:pPr>
-        <w:ind w:left="1701" w:hanging="567"/>
-        <w:jc w:val="left"/>
-        <w:rPr>
-          <w:rFonts w:ascii="Courier New" w:hAnsi="Courier New" w:cs="Courier New"/>
-          <w:bCs/>
-          <w:i/>
-          <w:sz w:val="18"/>
-          <w:szCs w:val="18"/>
-        </w:rPr>
-      </w:pPr>
-      <w:r>
-        <w:rPr>
-          <w:rFonts w:ascii="Courier New" w:hAnsi="Courier New" w:cs="Courier New"/>
-          <w:bCs/>
-          <w:i/>
-          <w:sz w:val="18"/>
-          <w:szCs w:val="18"/>
-        </w:rPr>
-        <w:t># dot.alpha: numeric value (from 0 to 1) of dot transparency (full transparent to full opaque, respectively)</w:t>
-      </w:r>
-    </w:p>
-    <w:p>
-      <w:pPr>
-        <w:ind w:left="1701" w:hanging="567"/>
-        <w:jc w:val="left"/>
-        <w:rPr>
-          <w:rFonts w:ascii="Courier New" w:hAnsi="Courier New" w:cs="Courier New"/>
-          <w:bCs/>
-          <w:i/>
-          <w:sz w:val="18"/>
-          <w:szCs w:val="18"/>
-        </w:rPr>
-      </w:pPr>
-      <w:r>
-        <w:rPr>
-          <w:rFonts w:ascii="Courier New" w:hAnsi="Courier New" w:cs="Courier New"/>
-          <w:bCs/>
-          <w:i/>
-          <w:sz w:val="18"/>
-          <w:szCs w:val="18"/>
-        </w:rPr>
-        <w:t># dot.border.size: numeric value of border dot size (in mm). Write zero for no dot border. If dot.tidy is TRUE, value 0 remove the border. Another one leave the border without size control (geom_doplot() feature)</w:t>
-      </w:r>
-    </w:p>
-    <w:p>
-      <w:pPr>
-        <w:ind w:left="1701" w:hanging="567"/>
-        <w:jc w:val="left"/>
-        <w:rPr>
-          <w:rFonts w:ascii="Courier New" w:hAnsi="Courier New" w:cs="Courier New"/>
-          <w:bCs/>
-          <w:i/>
-          <w:sz w:val="18"/>
-          <w:szCs w:val="18"/>
-        </w:rPr>
-      </w:pPr>
-      <w:r>
-        <w:rPr>
-          <w:rFonts w:ascii="Courier New" w:hAnsi="Courier New" w:cs="Courier New"/>
-          <w:bCs/>
-          <w:i/>
-          <w:sz w:val="18"/>
-          <w:szCs w:val="18"/>
-        </w:rPr>
-        <w:t># dot.border.color: single character color string defining the color of the dot border (same color for all the dots, whatever their categories). If dot.border.color == NULL, the border color will be the same as the dot color. A single integer is also accepted instead of a character string, that will be processed by fun_gg_palette()</w:t>
-      </w:r>
-    </w:p>
-    <w:p>
-      <w:pPr>
-        <w:ind w:left="1701" w:hanging="567"/>
-        <w:jc w:val="left"/>
-        <w:rPr>
-          <w:rFonts w:ascii="Courier New" w:hAnsi="Courier New" w:cs="Courier New"/>
-          <w:bCs/>
-          <w:i/>
-          <w:sz w:val="18"/>
-          <w:szCs w:val="18"/>
-        </w:rPr>
-      </w:pPr>
-      <w:r>
-        <w:rPr>
-          <w:rFonts w:ascii="Courier New" w:hAnsi="Courier New" w:cs="Courier New"/>
-          <w:bCs/>
-          <w:i/>
-          <w:sz w:val="18"/>
-          <w:szCs w:val="18"/>
-        </w:rPr>
-        <w:t># x.lab: a character string or expression for x-axis legend. If NULL, character string of categ1</w:t>
-      </w:r>
-    </w:p>
-    <w:p>
-      <w:pPr>
-        <w:ind w:left="1701" w:hanging="567"/>
-        <w:jc w:val="left"/>
-        <w:rPr>
-          <w:rFonts w:ascii="Courier New" w:hAnsi="Courier New" w:cs="Courier New"/>
-          <w:bCs/>
-          <w:i/>
-          <w:sz w:val="18"/>
-          <w:szCs w:val="18"/>
-        </w:rPr>
-      </w:pPr>
-      <w:r>
-        <w:rPr>
-          <w:rFonts w:ascii="Courier New" w:hAnsi="Courier New" w:cs="Courier New"/>
-          <w:bCs/>
-          <w:i/>
-          <w:sz w:val="18"/>
-          <w:szCs w:val="18"/>
-        </w:rPr>
-        <w:t># y.lab: a character string or expression for y-axis legend. If NULL, character string of the y argument</w:t>
-      </w:r>
-    </w:p>
-    <w:p>
-      <w:pPr>
-        <w:ind w:left="1701" w:hanging="567"/>
-        <w:jc w:val="left"/>
-        <w:rPr>
-          <w:rFonts w:ascii="Courier New" w:hAnsi="Courier New" w:cs="Courier New"/>
-          <w:bCs/>
-          <w:i/>
-          <w:sz w:val="18"/>
-          <w:szCs w:val="18"/>
-        </w:rPr>
-      </w:pPr>
-      <w:r>
-        <w:rPr>
-          <w:rFonts w:ascii="Courier New" w:hAnsi="Courier New" w:cs="Courier New"/>
-          <w:bCs/>
-          <w:i/>
-          <w:sz w:val="18"/>
-          <w:szCs w:val="18"/>
-        </w:rPr>
-        <w:t># y.lim: 2 numeric values indicating the range of the y-axis</w:t>
-      </w:r>
-    </w:p>
-    <w:p>
-      <w:pPr>
-        <w:ind w:left="1701" w:hanging="567"/>
-        <w:jc w:val="left"/>
-        <w:rPr>
-          <w:rFonts w:ascii="Courier New" w:hAnsi="Courier New" w:cs="Courier New"/>
-          <w:bCs/>
-          <w:i/>
-          <w:sz w:val="18"/>
-          <w:szCs w:val="18"/>
-        </w:rPr>
-      </w:pPr>
-      <w:r>
-        <w:rPr>
-          <w:rFonts w:ascii="Courier New" w:hAnsi="Courier New" w:cs="Courier New"/>
-          <w:bCs/>
-          <w:i/>
-          <w:sz w:val="18"/>
-          <w:szCs w:val="18"/>
-        </w:rPr>
-        <w:t># y.log: either "no" (values in the y argument column of the data1 data frame are not log), "log2" (values in the y argument column of the data1 data frame are log2 transformed) or "log10" (values in the y argument column of the data1 data frame are log10 transformed). BEWARE: do not transform the data, but just display ticks in a log scale manner. Thus, negative or zero values allowed in the y argument when y.log is "log2" or "log10". BEWARE: not possible to have horizontal boxs with a log axis, due to a bug in ggplot2 (see https://github.com/tidyverse/ggplot2/issues/881)</w:t>
-      </w:r>
-    </w:p>
-    <w:p>
-      <w:pPr>
-        <w:ind w:left="1701" w:hanging="567"/>
-        <w:jc w:val="left"/>
-        <w:rPr>
-          <w:rFonts w:ascii="Courier New" w:hAnsi="Courier New" w:cs="Courier New"/>
-          <w:bCs/>
-          <w:i/>
-          <w:sz w:val="18"/>
-          <w:szCs w:val="18"/>
-        </w:rPr>
-      </w:pPr>
-      <w:r>
-        <w:rPr>
-          <w:rFonts w:ascii="Courier New" w:hAnsi="Courier New" w:cs="Courier New"/>
-          <w:bCs/>
-          <w:i/>
-          <w:sz w:val="18"/>
-          <w:szCs w:val="18"/>
-        </w:rPr>
-        <w:t xml:space="preserve"># y.tick.nb: approximate number of desired label values (i.e., main ticks) on the y-axis (n argument of the the cute::fun_scale() function). BEWARE: provide this number even if y.log is "log2" or "log10", which can be difficult to read (e.g., ..., 2^2, 2^2.5, 2^3, ...). If NULL and if y.log is "no", then the number of label values is set by ggplot2. If NULL and if y.log is "log2" or "log10", then the number of label values </w:t>
-      </w:r>
-      <w:r>
-        <w:rPr>
-          <w:rFonts w:ascii="Courier New" w:hAnsi="Courier New" w:cs="Courier New"/>
-          <w:bCs/>
-          <w:i/>
-          <w:sz w:val="18"/>
-          <w:szCs w:val="18"/>
-        </w:rPr>
-        <w:lastRenderedPageBreak/>
-        <w:t>correspond to integer units between y.lim (e.g., ..., 2^1, 2^2, 2^3, ...)</w:t>
-      </w:r>
-    </w:p>
-    <w:p>
-      <w:pPr>
-        <w:ind w:left="1701" w:hanging="567"/>
-        <w:jc w:val="left"/>
-        <w:rPr>
-          <w:rFonts w:ascii="Courier New" w:hAnsi="Courier New" w:cs="Courier New"/>
-          <w:bCs/>
-          <w:i/>
-          <w:sz w:val="18"/>
-          <w:szCs w:val="18"/>
-        </w:rPr>
-      </w:pPr>
-      <w:r>
-        <w:rPr>
-          <w:rFonts w:ascii="Courier New" w:hAnsi="Courier New" w:cs="Courier New"/>
-          <w:bCs/>
-          <w:i/>
-          <w:sz w:val="18"/>
-          <w:szCs w:val="18"/>
-        </w:rPr>
-        <w:t># y.inter.tick.nb: number of desired secondary ticks between main ticks. Ignored if y.log is other than "no" (log scale plotted). Use argument return = TRUE and see $plot$</w:t>
-      </w:r>
-      <w:r>
-        <w:rPr>
-          <w:rFonts w:ascii="Courier New" w:hAnsi="Courier New" w:cs="Courier New"/>
-          <w:bCs/>
-          <w:i/>
-          <w:sz w:val="18"/>
-          <w:szCs w:val="18"/>
-        </w:rPr>
-        <w:t>y.inter.tick</w:t>
-      </w:r>
-      <w:r>
-        <w:rPr>
-          <w:rFonts w:ascii="Courier New" w:hAnsi="Courier New" w:cs="Courier New"/>
-          <w:bCs/>
-          <w:i/>
-          <w:sz w:val="18"/>
-          <w:szCs w:val="18"/>
-        </w:rPr>
-        <w:t>.values to have the values associated to secondary ticks. IF NULL, no secondary ticks</w:t>
-      </w:r>
-    </w:p>
-    <w:p>
-      <w:pPr>
-        <w:ind w:left="1701" w:hanging="567"/>
-        <w:jc w:val="left"/>
-        <w:rPr>
-          <w:rFonts w:ascii="Courier New" w:hAnsi="Courier New" w:cs="Courier New"/>
-          <w:bCs/>
-          <w:i/>
-          <w:sz w:val="18"/>
-          <w:szCs w:val="18"/>
-        </w:rPr>
-      </w:pPr>
-      <w:r>
-        <w:rPr>
-          <w:rFonts w:ascii="Courier New" w:hAnsi="Courier New" w:cs="Courier New"/>
-          <w:bCs/>
-          <w:i/>
-          <w:sz w:val="18"/>
-          <w:szCs w:val="18"/>
-        </w:rPr>
-        <w:t># y.include.zero: logical. Does y.lim range include 0? Ok even if y.log == TRUE because y.lim must already be log transformed values</w:t>
-      </w:r>
-    </w:p>
-    <w:p>
-      <w:pPr>
-        <w:ind w:left="1701" w:hanging="567"/>
-        <w:jc w:val="left"/>
-        <w:rPr>
-          <w:rFonts w:ascii="Courier New" w:hAnsi="Courier New" w:cs="Courier New"/>
-          <w:bCs/>
-          <w:i/>
-          <w:sz w:val="18"/>
-          <w:szCs w:val="18"/>
-        </w:rPr>
-      </w:pPr>
-      <w:r>
-        <w:rPr>
-          <w:rFonts w:ascii="Courier New" w:hAnsi="Courier New" w:cs="Courier New"/>
-          <w:bCs/>
-          <w:i/>
-          <w:sz w:val="18"/>
-          <w:szCs w:val="18"/>
-        </w:rPr>
-        <w:t># y.top.extra.margin: single proportion (between 0 and 1) indicating if extra margins must be added to y.lim. If different from 0, add the range of the axis * y.top.extra.margin (e.g., abs(y.lim[2] - y.lim[1]) * y.top.extra.margin) to the top of y-axis</w:t>
-      </w:r>
-    </w:p>
-    <w:p>
-      <w:pPr>
-        <w:ind w:left="1701" w:hanging="567"/>
-        <w:jc w:val="left"/>
-        <w:rPr>
-          <w:rFonts w:ascii="Courier New" w:hAnsi="Courier New" w:cs="Courier New"/>
-          <w:bCs/>
-          <w:i/>
-          <w:sz w:val="18"/>
-          <w:szCs w:val="18"/>
-        </w:rPr>
-      </w:pPr>
-      <w:r>
-        <w:rPr>
-          <w:rFonts w:ascii="Courier New" w:hAnsi="Courier New" w:cs="Courier New"/>
-          <w:bCs/>
-          <w:i/>
-          <w:sz w:val="18"/>
-          <w:szCs w:val="18"/>
-        </w:rPr>
-        <w:t># y.bottom.extra.margin: idem as y.top.extra.margin but to the bottom of y-axis</w:t>
-      </w:r>
-    </w:p>
-    <w:p>
-      <w:pPr>
-        <w:ind w:left="1701" w:hanging="567"/>
-        <w:jc w:val="left"/>
-        <w:rPr>
-          <w:rFonts w:ascii="Courier New" w:hAnsi="Courier New" w:cs="Courier New"/>
-          <w:bCs/>
-          <w:i/>
-          <w:sz w:val="18"/>
-          <w:szCs w:val="18"/>
-        </w:rPr>
-      </w:pPr>
-      <w:r>
-        <w:rPr>
-          <w:rFonts w:ascii="Courier New" w:hAnsi="Courier New" w:cs="Courier New"/>
-          <w:bCs/>
-          <w:i/>
-          <w:sz w:val="18"/>
-          <w:szCs w:val="18"/>
-        </w:rPr>
-        <w:t># stat.disp: add the median number above the corresponding box. Either NULL (no number shown), "top" (at the top of the figure region) or "above" (above each box)</w:t>
-      </w:r>
-    </w:p>
-    <w:p>
-      <w:pPr>
-        <w:ind w:left="1701" w:hanging="567"/>
-        <w:jc w:val="left"/>
-        <w:rPr>
-          <w:rFonts w:ascii="Courier New" w:hAnsi="Courier New" w:cs="Courier New"/>
-          <w:bCs/>
-          <w:i/>
-          <w:sz w:val="18"/>
-          <w:szCs w:val="18"/>
-        </w:rPr>
-      </w:pPr>
-      <w:r>
-        <w:rPr>
-          <w:rFonts w:ascii="Courier New" w:hAnsi="Courier New" w:cs="Courier New"/>
-          <w:bCs/>
-          <w:i/>
-          <w:sz w:val="18"/>
-          <w:szCs w:val="18"/>
-        </w:rPr>
-        <w:t># stat.disp.mean: logical. Diplay means instead of medians ?</w:t>
-      </w:r>
-    </w:p>
-    <w:p>
-      <w:pPr>
-        <w:ind w:left="1701" w:hanging="567"/>
-        <w:jc w:val="left"/>
-        <w:rPr>
-          <w:rFonts w:ascii="Courier New" w:hAnsi="Courier New" w:cs="Courier New"/>
-          <w:bCs/>
-          <w:i/>
-          <w:sz w:val="18"/>
-          <w:szCs w:val="18"/>
-        </w:rPr>
-      </w:pPr>
-      <w:r>
-        <w:rPr>
-          <w:rFonts w:ascii="Courier New" w:hAnsi="Courier New" w:cs="Courier New"/>
-          <w:bCs/>
-          <w:i/>
-          <w:sz w:val="18"/>
-          <w:szCs w:val="18"/>
-        </w:rPr>
-        <w:t># stat.size: numeric value of the stat size (in points). Increase the value to increase text size</w:t>
-      </w:r>
-    </w:p>
-    <w:p>
-      <w:pPr>
-        <w:ind w:left="1701" w:hanging="567"/>
-        <w:jc w:val="left"/>
-        <w:rPr>
-          <w:rFonts w:ascii="Courier New" w:hAnsi="Courier New" w:cs="Courier New"/>
-          <w:bCs/>
-          <w:i/>
-          <w:sz w:val="18"/>
-          <w:szCs w:val="18"/>
-        </w:rPr>
-      </w:pPr>
-      <w:r>
-        <w:rPr>
-          <w:rFonts w:ascii="Courier New" w:hAnsi="Courier New" w:cs="Courier New"/>
-          <w:bCs/>
-          <w:i/>
-          <w:sz w:val="18"/>
-          <w:szCs w:val="18"/>
-        </w:rPr>
-        <w:t># stat.dist: numeric value of the stat distance. Increase the value to increase the distance from the box plot</w:t>
-      </w:r>
-    </w:p>
-    <w:p>
-      <w:pPr>
-        <w:ind w:left="1701" w:hanging="567"/>
-        <w:jc w:val="left"/>
-        <w:rPr>
-          <w:rFonts w:ascii="Courier New" w:hAnsi="Courier New" w:cs="Courier New"/>
-          <w:bCs/>
-          <w:i/>
-          <w:sz w:val="18"/>
-          <w:szCs w:val="18"/>
-        </w:rPr>
-      </w:pPr>
-      <w:r>
-        <w:rPr>
-          <w:rFonts w:ascii="Courier New" w:hAnsi="Courier New" w:cs="Courier New"/>
-          <w:bCs/>
-          <w:i/>
-          <w:sz w:val="18"/>
-          <w:szCs w:val="18"/>
-        </w:rPr>
-        <w:t># vertical: logical. Vertical boxs? BEWARE: will be automatically set to TRUE if y.log argument is other than "no". Indeed, not possible to have horizontal boxs with a log axis, due to a bug in ggplot2 (see https://github.com/tidyverse/ggplot2/issues/881)</w:t>
-      </w:r>
-    </w:p>
-    <w:p>
-      <w:pPr>
-        <w:ind w:left="1701" w:hanging="567"/>
-        <w:jc w:val="left"/>
-        <w:rPr>
-          <w:rFonts w:ascii="Courier New" w:hAnsi="Courier New" w:cs="Courier New"/>
-          <w:bCs/>
-          <w:i/>
-          <w:sz w:val="18"/>
-          <w:szCs w:val="18"/>
-        </w:rPr>
-      </w:pPr>
-      <w:r>
-        <w:rPr>
-          <w:rFonts w:ascii="Courier New" w:hAnsi="Courier New" w:cs="Courier New"/>
-          <w:bCs/>
-          <w:i/>
-          <w:sz w:val="18"/>
-          <w:szCs w:val="18"/>
-        </w:rPr>
-        <w:t># text.size: numeric value of the size of the (1) axis numbers and axis legends, (2) texts in the graphic legend, (3) stats above boxs (in points)</w:t>
-      </w:r>
-    </w:p>
-    <w:p>
-      <w:pPr>
-        <w:ind w:left="1701" w:hanging="567"/>
-        <w:jc w:val="left"/>
-        <w:rPr>
-          <w:rFonts w:ascii="Courier New" w:hAnsi="Courier New" w:cs="Courier New"/>
-          <w:bCs/>
-          <w:i/>
-          <w:sz w:val="18"/>
-          <w:szCs w:val="18"/>
-        </w:rPr>
-      </w:pPr>
-      <w:r>
-        <w:rPr>
-          <w:rFonts w:ascii="Courier New" w:hAnsi="Courier New" w:cs="Courier New"/>
-          <w:bCs/>
-          <w:i/>
-          <w:sz w:val="18"/>
-          <w:szCs w:val="18"/>
-        </w:rPr>
-        <w:t># text.angle: integer value of the text angle for the x-axis labels. Positive values for counterclockwise rotation: 0 for horizontal, 90 for vertical, 180 for upside down etc. Negative values for clockwise rotation: 0 for horizontal, -90 for vertical, -180 for upside down etc.</w:t>
-      </w:r>
-    </w:p>
-    <w:p>
-      <w:pPr>
-        <w:ind w:left="1701" w:hanging="567"/>
-        <w:jc w:val="left"/>
-        <w:rPr>
-          <w:rFonts w:ascii="Courier New" w:hAnsi="Courier New" w:cs="Courier New"/>
-          <w:bCs/>
-          <w:i/>
-          <w:sz w:val="18"/>
-          <w:szCs w:val="18"/>
-        </w:rPr>
-      </w:pPr>
-      <w:r>
-        <w:rPr>
-          <w:rFonts w:ascii="Courier New" w:hAnsi="Courier New" w:cs="Courier New"/>
-          <w:bCs/>
-          <w:i/>
-          <w:sz w:val="18"/>
-          <w:szCs w:val="18"/>
-        </w:rPr>
-        <w:t># title: character string of the graph title</w:t>
-      </w:r>
-    </w:p>
-    <w:p>
-      <w:pPr>
-        <w:ind w:left="1701" w:hanging="567"/>
-        <w:jc w:val="left"/>
-        <w:rPr>
-          <w:rFonts w:ascii="Courier New" w:hAnsi="Courier New" w:cs="Courier New"/>
-          <w:bCs/>
-          <w:i/>
-          <w:sz w:val="18"/>
-          <w:szCs w:val="18"/>
-        </w:rPr>
-      </w:pPr>
-      <w:r>
-        <w:rPr>
-          <w:rFonts w:ascii="Courier New" w:hAnsi="Courier New" w:cs="Courier New"/>
-          <w:bCs/>
-          <w:i/>
-          <w:sz w:val="18"/>
-          <w:szCs w:val="18"/>
-        </w:rPr>
-        <w:t># title.text.size: numeric value of the title size (in points)</w:t>
-      </w:r>
-    </w:p>
-    <w:p>
-      <w:pPr>
-        <w:ind w:left="1701" w:hanging="567"/>
-        <w:jc w:val="left"/>
-        <w:rPr>
-          <w:rFonts w:ascii="Courier New" w:hAnsi="Courier New" w:cs="Courier New"/>
-          <w:bCs/>
-          <w:i/>
-          <w:sz w:val="18"/>
-          <w:szCs w:val="18"/>
-        </w:rPr>
-      </w:pPr>
-      <w:r>
-        <w:rPr>
-          <w:rFonts w:ascii="Courier New" w:hAnsi="Courier New" w:cs="Courier New"/>
-          <w:bCs/>
-          <w:i/>
-          <w:sz w:val="18"/>
-          <w:szCs w:val="18"/>
-        </w:rPr>
         <w:t># legend</w:t>
       </w:r>
       <w:r>
@@ -3174,7 +3367,18 @@
           <w:sz w:val="18"/>
           <w:szCs w:val="18"/>
         </w:rPr>
-        <w:t>: logical. Show legend? Not considered if categ argument is NULL, because this already generate no legend</w:t>
+        <w:t xml:space="preserve">: logical. Show legend? </w:t>
+      </w:r>
+      <w:bookmarkStart w:id="0" w:name="_GoBack"/>
+      <w:r>
+        <w:rPr>
+          <w:rFonts w:ascii="Courier New" w:hAnsi="Courier New" w:cs="Courier New"/>
+          <w:bCs/>
+          <w:i/>
+          <w:sz w:val="18"/>
+          <w:szCs w:val="18"/>
+        </w:rPr>
+        <w:t>Not considered if categ argument is NULL, because this already generate no legend</w:t>
       </w:r>
       <w:r>
         <w:rPr>
@@ -3246,6 +3450,7 @@
         </w:rPr>
         <w:t xml:space="preserve"> graphs of exactly the same width, whatever they have legends or not</w:t>
       </w:r>
+      <w:bookmarkEnd w:id="0"/>
     </w:p>
     <w:p>
       <w:pPr>
@@ -51109,19 +51314,7 @@
           <w:sz w:val="18"/>
           <w:szCs w:val="18"/>
         </w:rPr>
-        <w:t>get_leg</w:t>
-      </w:r>
-      <w:bookmarkStart w:id="0" w:name="_GoBack"/>
-      <w:bookmarkEnd w:id="0"/>
-      <w:r>
-        <w:rPr>
-          <w:rFonts w:ascii="Courier New" w:hAnsi="Courier New" w:cs="Courier New"/>
-          <w:b/>
-          <w:bCs/>
-          <w:sz w:val="18"/>
-          <w:szCs w:val="18"/>
-        </w:rPr>
-        <w:t>end</w:t>
+        <w:t>get_legend</w:t>
       </w:r>
       <w:r>
         <w:rPr>

</xml_diff>

<commit_message>
some bugs removed in boxplot and scatter but problem of 2nd tick not printed in scatter
</commit_message>
<xml_diff>
--- a/fun_gg_boxplot.docx
+++ b/fun_gg_boxplot.docx
@@ -288,8 +288,6 @@
           <w:lang w:val="en-GB"/>
         </w:rPr>
       </w:pPr>
-      <w:bookmarkStart w:id="0" w:name="_GoBack"/>
-      <w:bookmarkEnd w:id="0"/>
       <w:r>
         <w:rPr>
           <w:rFonts w:ascii="Courier New" w:hAnsi="Courier New" w:cs="Courier New"/>
@@ -1236,7 +1234,17 @@
           <w:sz w:val="18"/>
           <w:szCs w:val="18"/>
         </w:rPr>
-        <w:t xml:space="preserve">y.inter.tick.nb = NULL, </w:t>
+        <w:t>y.second.tick</w:t>
+      </w:r>
+      <w:r>
+        <w:rPr>
+          <w:rFonts w:ascii="Courier New" w:hAnsi="Courier New" w:cs="Courier New"/>
+          <w:b/>
+          <w:bCs/>
+          <w:sz w:val="18"/>
+          <w:szCs w:val="18"/>
+        </w:rPr>
+        <w:t xml:space="preserve">.nb = NULL, </w:t>
       </w:r>
     </w:p>
     <w:p>
@@ -3057,17 +3065,37 @@
           <w:sz w:val="18"/>
           <w:szCs w:val="18"/>
         </w:rPr>
-        <w:t># y.inter.tick.nb: number of desired secondary ticks between main ticks. Ignored if y.log is other than "no" (log scale plotted). Use argument return = TRUE and see $plot$</w:t>
-      </w:r>
-      <w:r>
-        <w:rPr>
-          <w:rFonts w:ascii="Courier New" w:hAnsi="Courier New" w:cs="Courier New"/>
-          <w:bCs/>
-          <w:i/>
-          <w:sz w:val="18"/>
-          <w:szCs w:val="18"/>
-        </w:rPr>
-        <w:t>y.inter.tick</w:t>
+        <w:t xml:space="preserve"># </w:t>
+      </w:r>
+      <w:r>
+        <w:rPr>
+          <w:rFonts w:ascii="Courier New" w:hAnsi="Courier New" w:cs="Courier New"/>
+          <w:bCs/>
+          <w:i/>
+          <w:sz w:val="18"/>
+          <w:szCs w:val="18"/>
+        </w:rPr>
+        <w:t>y.second.tick</w:t>
+      </w:r>
+      <w:r>
+        <w:rPr>
+          <w:rFonts w:ascii="Courier New" w:hAnsi="Courier New" w:cs="Courier New"/>
+          <w:bCs/>
+          <w:i/>
+          <w:sz w:val="18"/>
+          <w:szCs w:val="18"/>
+        </w:rPr>
+        <w:t>.nb: number of desired secondary ticks between main ticks. Ignored if y.log is other than "no" (log scale plotted). Use argument return = TRUE and see $plot$</w:t>
+      </w:r>
+      <w:r>
+        <w:rPr>
+          <w:rFonts w:ascii="Courier New" w:hAnsi="Courier New" w:cs="Courier New"/>
+          <w:bCs/>
+          <w:i/>
+          <w:sz w:val="18"/>
+          <w:szCs w:val="18"/>
+        </w:rPr>
+        <w:t>y.second.tick</w:t>
       </w:r>
       <w:r>
         <w:rPr>
@@ -4673,17 +4701,37 @@
           <w:sz w:val="18"/>
           <w:szCs w:val="18"/>
         </w:rPr>
-        <w:t>y.inter.tick</w:t>
-      </w:r>
-      <w:r>
-        <w:rPr>
-          <w:rFonts w:ascii="Courier New" w:hAnsi="Courier New" w:cs="Courier New"/>
-          <w:bCs/>
-          <w:i/>
-          <w:sz w:val="18"/>
-          <w:szCs w:val="18"/>
-        </w:rPr>
-        <w:t>.positions: coordinates of secondary ticks (only if y.inter.tick.nb argument is non NULL or if y.log argument is different from "no")</w:t>
+        <w:t>y.second.tick.positions</w:t>
+      </w:r>
+      <w:r>
+        <w:rPr>
+          <w:rFonts w:ascii="Courier New" w:hAnsi="Courier New" w:cs="Courier New"/>
+          <w:bCs/>
+          <w:i/>
+          <w:sz w:val="18"/>
+          <w:szCs w:val="18"/>
+        </w:rPr>
+        <w:t xml:space="preserve">: coordinates of secondary ticks (only if </w:t>
+      </w:r>
+      <w:r>
+        <w:rPr>
+          <w:rFonts w:ascii="Courier New" w:hAnsi="Courier New" w:cs="Courier New"/>
+          <w:bCs/>
+          <w:i/>
+          <w:sz w:val="18"/>
+          <w:szCs w:val="18"/>
+        </w:rPr>
+        <w:t>y.second.tick</w:t>
+      </w:r>
+      <w:r>
+        <w:rPr>
+          <w:rFonts w:ascii="Courier New" w:hAnsi="Courier New" w:cs="Courier New"/>
+          <w:bCs/>
+          <w:i/>
+          <w:sz w:val="18"/>
+          <w:szCs w:val="18"/>
+        </w:rPr>
+        <w:t>.nb argument is non NULL or if y.log argument is different from "no")</w:t>
       </w:r>
     </w:p>
     <w:p>
@@ -4716,17 +4764,37 @@
           <w:sz w:val="18"/>
           <w:szCs w:val="18"/>
         </w:rPr>
-        <w:t>y.inter.tick</w:t>
-      </w:r>
-      <w:r>
-        <w:rPr>
-          <w:rFonts w:ascii="Courier New" w:hAnsi="Courier New" w:cs="Courier New"/>
-          <w:bCs/>
-          <w:i/>
-          <w:sz w:val="18"/>
-          <w:szCs w:val="18"/>
-        </w:rPr>
-        <w:t>.values: values of secondary ticks. NULL except if y.inter.tick.nb argument is non NULL or if y.log argument is different from "no")</w:t>
+        <w:t>y.second.tick</w:t>
+      </w:r>
+      <w:r>
+        <w:rPr>
+          <w:rFonts w:ascii="Courier New" w:hAnsi="Courier New" w:cs="Courier New"/>
+          <w:bCs/>
+          <w:i/>
+          <w:sz w:val="18"/>
+          <w:szCs w:val="18"/>
+        </w:rPr>
+        <w:t xml:space="preserve">.values: values of secondary ticks. NULL except if </w:t>
+      </w:r>
+      <w:r>
+        <w:rPr>
+          <w:rFonts w:ascii="Courier New" w:hAnsi="Courier New" w:cs="Courier New"/>
+          <w:bCs/>
+          <w:i/>
+          <w:sz w:val="18"/>
+          <w:szCs w:val="18"/>
+        </w:rPr>
+        <w:t>y.second.tick</w:t>
+      </w:r>
+      <w:r>
+        <w:rPr>
+          <w:rFonts w:ascii="Courier New" w:hAnsi="Courier New" w:cs="Courier New"/>
+          <w:bCs/>
+          <w:i/>
+          <w:sz w:val="18"/>
+          <w:szCs w:val="18"/>
+        </w:rPr>
+        <w:t>.nb argument is non NULL or if y.log argument is different from "no")</w:t>
       </w:r>
     </w:p>
     <w:p>
@@ -5026,7 +5094,29 @@
           <w:sz w:val="18"/>
           <w:szCs w:val="18"/>
         </w:rPr>
-        <w:t xml:space="preserve"># obs1 &lt;- data.frame(x = 1:20, Group1 = rep(c("G", "H"), times = 10), Group2 = rep(c("A", "B"), each = 10)) ; fun_gg_boxplot(data1 = obs1, y = "x", categ = c("Group1", "Group2"), categ.class.order = list(NULL, c("B", "A")), categ.legend.name = "", categ.color = c("red", "blue"),box.fill = FALSE, box.width = 0.5, box.space = 0.1, box.line.size = 0.5, box.notch = FALSE, box.alpha = 1, box.mean = TRUE, box.whisker.kind = "std", box.whisker.width = 0, dot.color = "black", dot.categ = NULL, dot.categ.class.order = NULL, dot.categ.legend.name = NULL, dot.tidy = TRUE, dot.tidy.bin.nb = 50, dot.jitter = 0.5, dot.size = 3, dot.alpha = 0.5, dot.border.size = 0.5, dot.border.color = NULL, x.lab = NULL, y.lab = NULL, y.lim = NULL, y.log = "no", y.tick.nb = NULL, y.inter.tick.nb = NULL, y.include.zero = FALSE, y.top.extra.margin = 0.05, y.bottom.extra.margin = 0.05, stat.disp = NULL, stat.disp.mean = FALSE, stat.size = 4, stat.dist = 2, vertical = TRUE, text.size = 12, text.angle = 0, title = "", title.text.size = 8, </w:t>
+        <w:t xml:space="preserve"># obs1 &lt;- data.frame(x = 1:20, Group1 = rep(c("G", "H"), times = 10), Group2 = rep(c("A", "B"), each = 10)) ; fun_gg_boxplot(data1 = obs1, y = "x", categ = c("Group1", "Group2"), categ.class.order = list(NULL, c("B", "A")), categ.legend.name = "", categ.color = c("red", "blue"),box.fill = FALSE, box.width = 0.5, box.space = 0.1, box.line.size = 0.5, box.notch = FALSE, box.alpha = 1, box.mean = TRUE, box.whisker.kind = "std", box.whisker.width = 0, dot.color = "black", dot.categ = NULL, dot.categ.class.order = NULL, dot.categ.legend.name = NULL, dot.tidy = TRUE, dot.tidy.bin.nb = 50, dot.jitter = 0.5, dot.size = 3, dot.alpha = 0.5, dot.border.size = 0.5, dot.border.color = NULL, x.lab = NULL, y.lab = NULL, y.lim = NULL, y.log = "no", y.tick.nb = NULL, </w:t>
+      </w:r>
+      <w:r>
+        <w:rPr>
+          <w:rFonts w:ascii="Courier New" w:hAnsi="Courier New" w:cs="Courier New"/>
+          <w:bCs/>
+          <w:i/>
+          <w:color w:val="FF0000"/>
+          <w:sz w:val="18"/>
+          <w:szCs w:val="18"/>
+        </w:rPr>
+        <w:t>y.second.tick</w:t>
+      </w:r>
+      <w:r>
+        <w:rPr>
+          <w:rFonts w:ascii="Courier New" w:hAnsi="Courier New" w:cs="Courier New"/>
+          <w:bCs/>
+          <w:i/>
+          <w:color w:val="FF0000"/>
+          <w:sz w:val="18"/>
+          <w:szCs w:val="18"/>
+        </w:rPr>
+        <w:t xml:space="preserve">.nb = NULL, y.include.zero = FALSE, y.top.extra.margin = 0.05, y.bottom.extra.margin = 0.05, stat.disp = NULL, stat.disp.mean = FALSE, stat.size = 4, stat.dist = 2, vertical = TRUE, text.size = 12, text.angle = 0, title = "", title.text.size = 8, </w:t>
       </w:r>
       <w:r>
         <w:rPr>
@@ -5210,7 +5300,27 @@
           <w:sz w:val="18"/>
           <w:szCs w:val="18"/>
         </w:rPr>
-        <w:t xml:space="preserve">dot.tidy = TRUE ; dot.tidy.bin.nb = 50 ; dot.jitter = 0.25 ; dot.size = 3 ;  dot.alpha = 0.5 ; dot.border.size = 0.5 ; dot.border.color = NULL ; y.lim = NULL ; y.log = "no" ; y.tick.nb = NULL ; y.inter.tick.nb = NULL ; y.include.zero = FALSE ; y.top.extra.margin = 0.05 ; y.bottom.extra.margin = 0.05 ; stat.disp = NULL ; stat.disp.mean = FALSE ; stat.size = 4 ; stat.dist = 2 ; x.lab = NULL ; y.lab = NULL ; vertical = TRUE ; text.size = 12 ; title = "" ; title.text.size = 8 ; </w:t>
+        <w:t xml:space="preserve">dot.tidy = TRUE ; dot.tidy.bin.nb = 50 ; dot.jitter = 0.25 ; dot.size = 3 ;  dot.alpha = 0.5 ; dot.border.size = 0.5 ; dot.border.color = NULL ; y.lim = NULL ; y.log = "no" ; y.tick.nb = NULL ; </w:t>
+      </w:r>
+      <w:r>
+        <w:rPr>
+          <w:rFonts w:ascii="Courier New" w:hAnsi="Courier New" w:cs="Courier New"/>
+          <w:bCs/>
+          <w:i/>
+          <w:sz w:val="18"/>
+          <w:szCs w:val="18"/>
+        </w:rPr>
+        <w:t>y.second.tick</w:t>
+      </w:r>
+      <w:r>
+        <w:rPr>
+          <w:rFonts w:ascii="Courier New" w:hAnsi="Courier New" w:cs="Courier New"/>
+          <w:bCs/>
+          <w:i/>
+          <w:sz w:val="18"/>
+          <w:szCs w:val="18"/>
+        </w:rPr>
+        <w:t xml:space="preserve">.nb = NULL ; y.include.zero = FALSE ; y.top.extra.margin = 0.05 ; y.bottom.extra.margin = 0.05 ; stat.disp = NULL ; stat.disp.mean = FALSE ; stat.size = 4 ; stat.dist = 2 ; x.lab = NULL ; y.lab = NULL ; vertical = TRUE ; text.size = 12 ; title = "" ; title.text.size = 8 ; </w:t>
       </w:r>
       <w:r>
         <w:rPr>
@@ -5391,7 +5501,27 @@
           <w:sz w:val="18"/>
           <w:szCs w:val="18"/>
         </w:rPr>
-        <w:t xml:space="preserve">dot.tidy = TRUE ; dot.tidy.bin.nb = 30 ; dot.jitter = 0.25 ; dot.size = 3 ;  dot.alpha = 0.5 ; dot.border.size = 0.5 ; dot.border.color = NULL ; y.lim = NULL ; y.log = "no" ; y.tick.nb = NULL ; y.inter.tick.nb = NULL ; y.include.zero = FALSE ; y.top.extra.margin = 0.05 ; y.bottom.extra.margin = 0.05 ; stat.disp = NULL ; stat.disp.mean = FALSE ; stat.size = 4 ; stat.dist = 2 ; x.lab = NULL ; y.lab = NULL ; vertical = TRUE ; text.size = 12 ; title = "" ; title.text.size = 8 ; </w:t>
+        <w:t xml:space="preserve">dot.tidy = TRUE ; dot.tidy.bin.nb = 30 ; dot.jitter = 0.25 ; dot.size = 3 ;  dot.alpha = 0.5 ; dot.border.size = 0.5 ; dot.border.color = NULL ; y.lim = NULL ; y.log = "no" ; y.tick.nb = NULL ; </w:t>
+      </w:r>
+      <w:r>
+        <w:rPr>
+          <w:rFonts w:ascii="Courier New" w:hAnsi="Courier New" w:cs="Courier New"/>
+          <w:bCs/>
+          <w:i/>
+          <w:sz w:val="18"/>
+          <w:szCs w:val="18"/>
+        </w:rPr>
+        <w:t>y.second.tick</w:t>
+      </w:r>
+      <w:r>
+        <w:rPr>
+          <w:rFonts w:ascii="Courier New" w:hAnsi="Courier New" w:cs="Courier New"/>
+          <w:bCs/>
+          <w:i/>
+          <w:sz w:val="18"/>
+          <w:szCs w:val="18"/>
+        </w:rPr>
+        <w:t xml:space="preserve">.nb = NULL ; y.include.zero = FALSE ; y.top.extra.margin = 0.05 ; y.bottom.extra.margin = 0.05 ; stat.disp = NULL ; stat.disp.mean = FALSE ; stat.size = 4 ; stat.dist = 2 ; x.lab = NULL ; y.lab = NULL ; vertical = TRUE ; text.size = 12 ; title = "" ; title.text.size = 8 ; </w:t>
       </w:r>
       <w:r>
         <w:rPr>
@@ -5607,7 +5737,27 @@
           <w:sz w:val="18"/>
           <w:szCs w:val="18"/>
         </w:rPr>
-        <w:t xml:space="preserve">dot.tidy = TRUE ; dot.tidy.bin.nb = 30 ; dot.jitter = 0.25 ; dot.size = 3 ;  dot.alpha = 0.5 ; dot.border.size = 0.5 ; dot.border.color = NULL ; y.lim = NULL ; y.log = "log10" ; y.tick.nb = NULL ; y.inter.tick.nb = NULL ; y.include.zero = FALSE ; y.top.extra.margin = 0.05 ; y.bottom.extra.margin = 0.05 ; stat.disp = NULL ; stat.disp.mean = FALSE ; stat.size = 4 ; stat.dist = 2 ; x.lab = NULL ; y.lab = NULL ; vertical = TRUE ; text.size = 12 ; title = "" ; title.text.size = 8 ; </w:t>
+        <w:t xml:space="preserve">dot.tidy = TRUE ; dot.tidy.bin.nb = 30 ; dot.jitter = 0.25 ; dot.size = 3 ;  dot.alpha = 0.5 ; dot.border.size = 0.5 ; dot.border.color = NULL ; y.lim = NULL ; y.log = "log10" ; y.tick.nb = NULL ; </w:t>
+      </w:r>
+      <w:r>
+        <w:rPr>
+          <w:rFonts w:ascii="Courier New" w:hAnsi="Courier New" w:cs="Courier New"/>
+          <w:bCs/>
+          <w:i/>
+          <w:sz w:val="18"/>
+          <w:szCs w:val="18"/>
+        </w:rPr>
+        <w:t>y.second.tick</w:t>
+      </w:r>
+      <w:r>
+        <w:rPr>
+          <w:rFonts w:ascii="Courier New" w:hAnsi="Courier New" w:cs="Courier New"/>
+          <w:bCs/>
+          <w:i/>
+          <w:sz w:val="18"/>
+          <w:szCs w:val="18"/>
+        </w:rPr>
+        <w:t xml:space="preserve">.nb = NULL ; y.include.zero = FALSE ; y.top.extra.margin = 0.05 ; y.bottom.extra.margin = 0.05 ; stat.disp = NULL ; stat.disp.mean = FALSE ; stat.size = 4 ; stat.dist = 2 ; x.lab = NULL ; y.lab = NULL ; vertical = TRUE ; text.size = 12 ; title = "" ; title.text.size = 8 ; </w:t>
       </w:r>
       <w:r>
         <w:rPr>
@@ -9767,7 +9917,17 @@
           <w:sz w:val="18"/>
           <w:szCs w:val="18"/>
         </w:rPr>
-        <w:t>y.inter.tick.nb</w:t>
+        <w:t>y.second.tick</w:t>
+      </w:r>
+      <w:r>
+        <w:rPr>
+          <w:rFonts w:ascii="Courier New" w:hAnsi="Courier New" w:cs="Courier New"/>
+          <w:b/>
+          <w:bCs/>
+          <w:sz w:val="18"/>
+          <w:szCs w:val="18"/>
+        </w:rPr>
+        <w:t>.nb</w:t>
       </w:r>
       <w:r>
         <w:rPr>
@@ -9807,7 +9967,17 @@
           <w:sz w:val="18"/>
           <w:szCs w:val="18"/>
         </w:rPr>
-        <w:t>y.inter.tick.nb</w:t>
+        <w:t>y.second.tick</w:t>
+      </w:r>
+      <w:r>
+        <w:rPr>
+          <w:rFonts w:ascii="Courier New" w:hAnsi="Courier New" w:cs="Courier New"/>
+          <w:b/>
+          <w:bCs/>
+          <w:sz w:val="18"/>
+          <w:szCs w:val="18"/>
+        </w:rPr>
+        <w:t>.nb</w:t>
       </w:r>
       <w:r>
         <w:rPr>
@@ -9877,7 +10047,17 @@
           <w:sz w:val="18"/>
           <w:szCs w:val="18"/>
         </w:rPr>
-        <w:t>y.inter.tick.nb &lt; 0){</w:t>
+        <w:t>y.second.tick</w:t>
+      </w:r>
+      <w:r>
+        <w:rPr>
+          <w:rFonts w:ascii="Courier New" w:hAnsi="Courier New" w:cs="Courier New"/>
+          <w:b/>
+          <w:bCs/>
+          <w:sz w:val="18"/>
+          <w:szCs w:val="18"/>
+        </w:rPr>
+        <w:t>.nb &lt; 0){</w:t>
       </w:r>
     </w:p>
     <w:p>
@@ -9900,7 +10080,27 @@
           <w:sz w:val="18"/>
           <w:szCs w:val="18"/>
         </w:rPr>
-        <w:t>tempo.cat &lt;- paste0("y.inter.tick.nb ARGUMENT MUST BE A NON NULL POSITIVE INTEGER")</w:t>
+        <w:t>tempo.cat &lt;- paste0("</w:t>
+      </w:r>
+      <w:r>
+        <w:rPr>
+          <w:rFonts w:ascii="Courier New" w:hAnsi="Courier New" w:cs="Courier New"/>
+          <w:b/>
+          <w:bCs/>
+          <w:sz w:val="18"/>
+          <w:szCs w:val="18"/>
+        </w:rPr>
+        <w:t>y.second.tick</w:t>
+      </w:r>
+      <w:r>
+        <w:rPr>
+          <w:rFonts w:ascii="Courier New" w:hAnsi="Courier New" w:cs="Courier New"/>
+          <w:b/>
+          <w:bCs/>
+          <w:sz w:val="18"/>
+          <w:szCs w:val="18"/>
+        </w:rPr>
+        <w:t>.nb ARGUMENT MUST BE A NON NULL POSITIVE INTEGER")</w:t>
       </w:r>
     </w:p>
     <w:p>
@@ -34137,6 +34337,38 @@
         </w:rPr>
         <w:t>strip.background = ggplot2::element_rect(fill = NA, colour = NA)</w:t>
       </w:r>
+      <w:r>
+        <w:rPr>
+          <w:rFonts w:ascii="Courier New" w:hAnsi="Courier New" w:cs="Courier New"/>
+          <w:b/>
+          <w:bCs/>
+          <w:sz w:val="18"/>
+          <w:szCs w:val="18"/>
+        </w:rPr>
+        <w:t xml:space="preserve"> # for </w:t>
+      </w:r>
+      <w:r>
+        <w:rPr>
+          <w:rFonts w:ascii="Courier New" w:hAnsi="Courier New" w:cs="Courier New"/>
+          <w:b/>
+          <w:bCs/>
+          <w:sz w:val="18"/>
+          <w:szCs w:val="18"/>
+        </w:rPr>
+        <w:t>facet</w:t>
+      </w:r>
+      <w:bookmarkStart w:id="0" w:name="_GoBack"/>
+      <w:bookmarkEnd w:id="0"/>
+      <w:r>
+        <w:rPr>
+          <w:rFonts w:ascii="Courier New" w:hAnsi="Courier New" w:cs="Courier New"/>
+          <w:b/>
+          <w:bCs/>
+          <w:sz w:val="18"/>
+          <w:szCs w:val="18"/>
+        </w:rPr>
+        <w:t xml:space="preserve"> background</w:t>
+      </w:r>
     </w:p>
     <w:p>
       <w:pPr>
@@ -48567,7 +48799,17 @@
           <w:sz w:val="18"/>
           <w:szCs w:val="18"/>
         </w:rPr>
-        <w:t xml:space="preserve">tempo.coord &lt;- ggplot2::ggplot_build(eval(parse(text = </w:t>
+        <w:t>final.plot</w:t>
+      </w:r>
+      <w:r>
+        <w:rPr>
+          <w:rFonts w:ascii="Courier New" w:hAnsi="Courier New" w:cs="Courier New"/>
+          <w:b/>
+          <w:bCs/>
+          <w:sz w:val="18"/>
+          <w:szCs w:val="18"/>
+        </w:rPr>
+        <w:t xml:space="preserve"> &lt;- ggplot2::ggplot_build(eval(parse(text = </w:t>
       </w:r>
       <w:r>
         <w:rPr>
@@ -48769,7 +49011,7 @@
           <w:sz w:val="18"/>
           <w:szCs w:val="18"/>
         </w:rPr>
-        <w:t>)$layout$panel_params[[1]]</w:t>
+        <w:t>)</w:t>
       </w:r>
     </w:p>
     <w:p>
@@ -48778,6 +49020,49 @@
         <w:jc w:val="left"/>
         <w:rPr>
           <w:rFonts w:ascii="Courier New" w:hAnsi="Courier New" w:cs="Courier New"/>
+          <w:b/>
+          <w:bCs/>
+          <w:sz w:val="18"/>
+          <w:szCs w:val="18"/>
+        </w:rPr>
+      </w:pPr>
+      <w:r>
+        <w:rPr>
+          <w:rFonts w:ascii="Courier New" w:hAnsi="Courier New" w:cs="Courier New"/>
+          <w:b/>
+          <w:bCs/>
+          <w:sz w:val="18"/>
+          <w:szCs w:val="18"/>
+        </w:rPr>
+        <w:t>tempo.coord</w:t>
+      </w:r>
+      <w:r>
+        <w:rPr>
+          <w:rFonts w:ascii="Courier New" w:hAnsi="Courier New" w:cs="Courier New"/>
+          <w:b/>
+          <w:bCs/>
+          <w:sz w:val="18"/>
+          <w:szCs w:val="18"/>
+        </w:rPr>
+        <w:t xml:space="preserve"> &lt;- final.plot</w:t>
+      </w:r>
+      <w:r>
+        <w:rPr>
+          <w:rFonts w:ascii="Courier New" w:hAnsi="Courier New" w:cs="Courier New"/>
+          <w:b/>
+          <w:bCs/>
+          <w:sz w:val="18"/>
+          <w:szCs w:val="18"/>
+        </w:rPr>
+        <w:t>$layout$panel_params[[1]]</w:t>
+      </w:r>
+    </w:p>
+    <w:p>
+      <w:pPr>
+        <w:ind w:left="1134" w:hanging="567"/>
+        <w:jc w:val="left"/>
+        <w:rPr>
+          <w:rFonts w:ascii="Courier New" w:hAnsi="Courier New" w:cs="Courier New"/>
           <w:bCs/>
           <w:i/>
           <w:sz w:val="18"/>
@@ -48802,17 +49087,37 @@
           <w:sz w:val="18"/>
           <w:szCs w:val="18"/>
         </w:rPr>
-        <w:t>y.inter.tick</w:t>
-      </w:r>
-      <w:r>
-        <w:rPr>
-          <w:rFonts w:ascii="Courier New" w:hAnsi="Courier New" w:cs="Courier New"/>
-          <w:bCs/>
-          <w:i/>
-          <w:sz w:val="18"/>
-          <w:szCs w:val="18"/>
-        </w:rPr>
-        <w:t>.positions: coordinates of secondary ticks (only if y.inter.tick.nb argument is non NULL or if y.log argument is different from "no")</w:t>
+        <w:t>y.second.tick.positions</w:t>
+      </w:r>
+      <w:r>
+        <w:rPr>
+          <w:rFonts w:ascii="Courier New" w:hAnsi="Courier New" w:cs="Courier New"/>
+          <w:bCs/>
+          <w:i/>
+          <w:sz w:val="18"/>
+          <w:szCs w:val="18"/>
+        </w:rPr>
+        <w:t xml:space="preserve">: coordinates of secondary ticks (only if </w:t>
+      </w:r>
+      <w:r>
+        <w:rPr>
+          <w:rFonts w:ascii="Courier New" w:hAnsi="Courier New" w:cs="Courier New"/>
+          <w:bCs/>
+          <w:i/>
+          <w:sz w:val="18"/>
+          <w:szCs w:val="18"/>
+        </w:rPr>
+        <w:t>y.second.tick</w:t>
+      </w:r>
+      <w:r>
+        <w:rPr>
+          <w:rFonts w:ascii="Courier New" w:hAnsi="Courier New" w:cs="Courier New"/>
+          <w:bCs/>
+          <w:i/>
+          <w:sz w:val="18"/>
+          <w:szCs w:val="18"/>
+        </w:rPr>
+        <w:t>.nb argument is non NULL or if y.log argument is different from "no")</w:t>
       </w:r>
     </w:p>
     <w:p>
@@ -49213,7 +49518,7 @@
           <w:sz w:val="18"/>
           <w:szCs w:val="18"/>
         </w:rPr>
-        <w:t>y.inter.tick</w:t>
+        <w:t>y.second.tick</w:t>
       </w:r>
       <w:r>
         <w:rPr>
@@ -49246,7 +49551,7 @@
           <w:sz w:val="18"/>
           <w:szCs w:val="18"/>
         </w:rPr>
-        <w:t>y.inter.tick</w:t>
+        <w:t>y.second.tick</w:t>
       </w:r>
       <w:r>
         <w:rPr>
@@ -49369,7 +49674,7 @@
           <w:sz w:val="18"/>
           <w:szCs w:val="18"/>
         </w:rPr>
-        <w:t>y.inter.tick</w:t>
+        <w:t>y.second.tick</w:t>
       </w:r>
       <w:r>
         <w:rPr>
@@ -49413,7 +49718,7 @@
           <w:sz w:val="18"/>
           <w:szCs w:val="18"/>
         </w:rPr>
-        <w:t>y.inter.tick</w:t>
+        <w:t>y.second.tick</w:t>
       </w:r>
       <w:r>
         <w:rPr>
@@ -49500,7 +49805,17 @@
           <w:sz w:val="18"/>
           <w:szCs w:val="18"/>
         </w:rPr>
-        <w:t>y.inter.tick.pos</w:t>
+        <w:t>y.second.tick</w:t>
+      </w:r>
+      <w:r>
+        <w:rPr>
+          <w:rFonts w:ascii="Courier New" w:hAnsi="Courier New" w:cs="Courier New"/>
+          <w:b/>
+          <w:bCs/>
+          <w:sz w:val="18"/>
+          <w:szCs w:val="18"/>
+        </w:rPr>
+        <w:t>.pos</w:t>
       </w:r>
       <w:r>
         <w:rPr>
@@ -49520,7 +49835,17 @@
           <w:sz w:val="18"/>
           <w:szCs w:val="18"/>
         </w:rPr>
-        <w:t>y.inter.tick.pos</w:t>
+        <w:t>y.second.tick</w:t>
+      </w:r>
+      <w:r>
+        <w:rPr>
+          <w:rFonts w:ascii="Courier New" w:hAnsi="Courier New" w:cs="Courier New"/>
+          <w:b/>
+          <w:bCs/>
+          <w:sz w:val="18"/>
+          <w:szCs w:val="18"/>
+        </w:rPr>
+        <w:t>.pos</w:t>
       </w:r>
       <w:r>
         <w:rPr>
@@ -49586,7 +49911,17 @@
           <w:sz w:val="18"/>
           <w:szCs w:val="18"/>
         </w:rPr>
-        <w:t>y.inter.tick.pos</w:t>
+        <w:t>y.second.tick</w:t>
+      </w:r>
+      <w:r>
+        <w:rPr>
+          <w:rFonts w:ascii="Courier New" w:hAnsi="Courier New" w:cs="Courier New"/>
+          <w:bCs/>
+          <w:i/>
+          <w:sz w:val="18"/>
+          <w:szCs w:val="18"/>
+        </w:rPr>
+        <w:t>.pos</w:t>
       </w:r>
       <w:r>
         <w:rPr>
@@ -49606,7 +49941,17 @@
           <w:sz w:val="18"/>
           <w:szCs w:val="18"/>
         </w:rPr>
-        <w:t>y.inter.tick.pos</w:t>
+        <w:t>y.second.tick</w:t>
+      </w:r>
+      <w:r>
+        <w:rPr>
+          <w:rFonts w:ascii="Courier New" w:hAnsi="Courier New" w:cs="Courier New"/>
+          <w:bCs/>
+          <w:i/>
+          <w:sz w:val="18"/>
+          <w:szCs w:val="18"/>
+        </w:rPr>
+        <w:t>.pos</w:t>
       </w:r>
       <w:r>
         <w:rPr>
@@ -49672,17 +50017,17 @@
           <w:sz w:val="18"/>
           <w:szCs w:val="18"/>
         </w:rPr>
-        <w:t>y.inter.tick</w:t>
-      </w:r>
-      <w:r>
-        <w:rPr>
-          <w:rFonts w:ascii="Courier New" w:hAnsi="Courier New" w:cs="Courier New"/>
-          <w:b/>
-          <w:bCs/>
-          <w:sz w:val="18"/>
-          <w:szCs w:val="18"/>
-        </w:rPr>
-        <w:t>.positions")</w:t>
+        <w:t>y.second.tick.positions</w:t>
+      </w:r>
+      <w:r>
+        <w:rPr>
+          <w:rFonts w:ascii="Courier New" w:hAnsi="Courier New" w:cs="Courier New"/>
+          <w:b/>
+          <w:bCs/>
+          <w:sz w:val="18"/>
+          <w:szCs w:val="18"/>
+        </w:rPr>
+        <w:t>")</w:t>
       </w:r>
     </w:p>
     <w:p>
@@ -49705,7 +50050,27 @@
           <w:sz w:val="18"/>
           <w:szCs w:val="18"/>
         </w:rPr>
-        <w:t>}else if(( ! is.null(y.inter.tick.nb)) &amp; y.log == "no"){</w:t>
+        <w:t>}else if(( ! is.null(</w:t>
+      </w:r>
+      <w:r>
+        <w:rPr>
+          <w:rFonts w:ascii="Courier New" w:hAnsi="Courier New" w:cs="Courier New"/>
+          <w:b/>
+          <w:bCs/>
+          <w:sz w:val="18"/>
+          <w:szCs w:val="18"/>
+        </w:rPr>
+        <w:t>y.second.tick</w:t>
+      </w:r>
+      <w:r>
+        <w:rPr>
+          <w:rFonts w:ascii="Courier New" w:hAnsi="Courier New" w:cs="Courier New"/>
+          <w:b/>
+          <w:bCs/>
+          <w:sz w:val="18"/>
+          <w:szCs w:val="18"/>
+        </w:rPr>
+        <w:t>.nb)) &amp; y.log == "no"){</w:t>
       </w:r>
     </w:p>
     <w:p>
@@ -49728,7 +50093,27 @@
           <w:sz w:val="18"/>
           <w:szCs w:val="18"/>
         </w:rPr>
-        <w:t># if(y.inter.tick.nb &gt; 0){ #inactivated because already checked before</w:t>
+        <w:t># if(</w:t>
+      </w:r>
+      <w:r>
+        <w:rPr>
+          <w:rFonts w:ascii="Courier New" w:hAnsi="Courier New" w:cs="Courier New"/>
+          <w:bCs/>
+          <w:i/>
+          <w:sz w:val="18"/>
+          <w:szCs w:val="18"/>
+        </w:rPr>
+        <w:t>y.second.tick</w:t>
+      </w:r>
+      <w:r>
+        <w:rPr>
+          <w:rFonts w:ascii="Courier New" w:hAnsi="Courier New" w:cs="Courier New"/>
+          <w:bCs/>
+          <w:i/>
+          <w:sz w:val="18"/>
+          <w:szCs w:val="18"/>
+        </w:rPr>
+        <w:t>.nb &gt; 0){ #inactivated because already checked before</w:t>
       </w:r>
     </w:p>
     <w:p>
@@ -49804,7 +50189,27 @@
           <w:sz w:val="18"/>
           <w:szCs w:val="18"/>
         </w:rPr>
-        <w:t>tempo.scale, n = y.inter.tick.nb</w:t>
+        <w:t xml:space="preserve">tempo.scale, n = </w:t>
+      </w:r>
+      <w:r>
+        <w:rPr>
+          <w:rFonts w:ascii="Courier New" w:hAnsi="Courier New" w:cs="Courier New"/>
+          <w:b/>
+          <w:bCs/>
+          <w:sz w:val="18"/>
+          <w:szCs w:val="18"/>
+        </w:rPr>
+        <w:t>y.second.tick</w:t>
+      </w:r>
+      <w:r>
+        <w:rPr>
+          <w:rFonts w:ascii="Courier New" w:hAnsi="Courier New" w:cs="Courier New"/>
+          <w:b/>
+          <w:bCs/>
+          <w:sz w:val="18"/>
+          <w:szCs w:val="18"/>
+        </w:rPr>
+        <w:t>.nb</w:t>
       </w:r>
       <w:r>
         <w:rPr>
@@ -49838,7 +50243,17 @@
           <w:sz w:val="18"/>
           <w:szCs w:val="18"/>
         </w:rPr>
-        <w:t xml:space="preserve">y.inter.tick.values &lt;- </w:t>
+        <w:t>y.second.tick</w:t>
+      </w:r>
+      <w:r>
+        <w:rPr>
+          <w:rFonts w:ascii="Courier New" w:hAnsi="Courier New" w:cs="Courier New"/>
+          <w:b/>
+          <w:bCs/>
+          <w:sz w:val="18"/>
+          <w:szCs w:val="18"/>
+        </w:rPr>
+        <w:t xml:space="preserve">.values &lt;- </w:t>
       </w:r>
       <w:r>
         <w:rPr>
@@ -49872,7 +50287,17 @@
           <w:sz w:val="18"/>
           <w:szCs w:val="18"/>
         </w:rPr>
-        <w:t xml:space="preserve">y.inter.tick.pos &lt;- </w:t>
+        <w:t>y.second.tick</w:t>
+      </w:r>
+      <w:r>
+        <w:rPr>
+          <w:rFonts w:ascii="Courier New" w:hAnsi="Courier New" w:cs="Courier New"/>
+          <w:b/>
+          <w:bCs/>
+          <w:sz w:val="18"/>
+          <w:szCs w:val="18"/>
+        </w:rPr>
+        <w:t xml:space="preserve">.pos &lt;- </w:t>
       </w:r>
       <w:r>
         <w:rPr>
@@ -49962,7 +50387,17 @@
           <w:sz w:val="18"/>
           <w:szCs w:val="18"/>
         </w:rPr>
-        <w:t>y.inter.tick.pos</w:t>
+        <w:t>y.second.tick</w:t>
+      </w:r>
+      <w:r>
+        <w:rPr>
+          <w:rFonts w:ascii="Courier New" w:hAnsi="Courier New" w:cs="Courier New"/>
+          <w:b/>
+          <w:bCs/>
+          <w:sz w:val="18"/>
+          <w:szCs w:val="18"/>
+        </w:rPr>
+        <w:t>.pos</w:t>
       </w:r>
       <w:r>
         <w:rPr>
@@ -50005,7 +50440,17 @@
           <w:sz w:val="18"/>
           <w:szCs w:val="18"/>
         </w:rPr>
-        <w:t>y.inter.tick.pos</w:t>
+        <w:t>y.second.tick</w:t>
+      </w:r>
+      <w:r>
+        <w:rPr>
+          <w:rFonts w:ascii="Courier New" w:hAnsi="Courier New" w:cs="Courier New"/>
+          <w:b/>
+          <w:bCs/>
+          <w:sz w:val="18"/>
+          <w:szCs w:val="18"/>
+        </w:rPr>
+        <w:t>.pos</w:t>
       </w:r>
       <w:r>
         <w:rPr>
@@ -50257,17 +50702,17 @@
           <w:sz w:val="18"/>
           <w:szCs w:val="18"/>
         </w:rPr>
-        <w:t>y.inter.tick</w:t>
-      </w:r>
-      <w:r>
-        <w:rPr>
-          <w:rFonts w:ascii="Courier New" w:hAnsi="Courier New" w:cs="Courier New"/>
-          <w:b/>
-          <w:bCs/>
-          <w:sz w:val="18"/>
-          <w:szCs w:val="18"/>
-        </w:rPr>
-        <w:t>.positions")</w:t>
+        <w:t>y.second.tick.positions</w:t>
+      </w:r>
+      <w:r>
+        <w:rPr>
+          <w:rFonts w:ascii="Courier New" w:hAnsi="Courier New" w:cs="Courier New"/>
+          <w:b/>
+          <w:bCs/>
+          <w:sz w:val="18"/>
+          <w:szCs w:val="18"/>
+        </w:rPr>
+        <w:t>")</w:t>
       </w:r>
     </w:p>
     <w:p>
@@ -50407,7 +50852,27 @@
           <w:sz w:val="18"/>
           <w:szCs w:val="18"/>
         </w:rPr>
-        <w:t xml:space="preserve">minor_breaks = y.inter.tick.pos, </w:t>
+        <w:t xml:space="preserve">minor_breaks = </w:t>
+      </w:r>
+      <w:r>
+        <w:rPr>
+          <w:rFonts w:ascii="Courier New" w:hAnsi="Courier New" w:cs="Courier New"/>
+          <w:b/>
+          <w:bCs/>
+          <w:sz w:val="18"/>
+          <w:szCs w:val="18"/>
+        </w:rPr>
+        <w:t>y.second.tick</w:t>
+      </w:r>
+      <w:r>
+        <w:rPr>
+          <w:rFonts w:ascii="Courier New" w:hAnsi="Courier New" w:cs="Courier New"/>
+          <w:b/>
+          <w:bCs/>
+          <w:sz w:val="18"/>
+          <w:szCs w:val="18"/>
+        </w:rPr>
+        <w:t xml:space="preserve">.pos, </w:t>
       </w:r>
     </w:p>
     <w:p>
@@ -51189,7 +51654,27 @@
           <w:sz w:val="18"/>
           <w:szCs w:val="18"/>
         </w:rPr>
-        <w:t># end y scale  management (cannot be before dot plot management)</w:t>
+        <w:t># en</w:t>
+      </w:r>
+      <w:r>
+        <w:rPr>
+          <w:rFonts w:ascii="Courier New" w:hAnsi="Courier New" w:cs="Courier New"/>
+          <w:bCs/>
+          <w:i/>
+          <w:sz w:val="18"/>
+          <w:szCs w:val="18"/>
+        </w:rPr>
+        <w:t xml:space="preserve">d y scale </w:t>
+      </w:r>
+      <w:r>
+        <w:rPr>
+          <w:rFonts w:ascii="Courier New" w:hAnsi="Courier New" w:cs="Courier New"/>
+          <w:bCs/>
+          <w:i/>
+          <w:sz w:val="18"/>
+          <w:szCs w:val="18"/>
+        </w:rPr>
+        <w:t>management (cannot be before dot plot management)</w:t>
       </w:r>
     </w:p>
     <w:p>
@@ -51224,12 +51709,22 @@
         <w:jc w:val="left"/>
         <w:rPr>
           <w:rFonts w:ascii="Courier New" w:hAnsi="Courier New" w:cs="Courier New"/>
-          <w:b/>
-          <w:bCs/>
-          <w:sz w:val="18"/>
-          <w:szCs w:val="18"/>
-        </w:rPr>
-      </w:pPr>
+          <w:bCs/>
+          <w:i/>
+          <w:sz w:val="18"/>
+          <w:szCs w:val="18"/>
+        </w:rPr>
+      </w:pPr>
+      <w:r>
+        <w:rPr>
+          <w:rFonts w:ascii="Courier New" w:hAnsi="Courier New" w:cs="Courier New"/>
+          <w:bCs/>
+          <w:i/>
+          <w:sz w:val="18"/>
+          <w:szCs w:val="18"/>
+        </w:rPr>
+        <w:t># legend management</w:t>
+      </w:r>
     </w:p>
     <w:p>
       <w:pPr>
@@ -51237,21 +51732,176 @@
         <w:jc w:val="left"/>
         <w:rPr>
           <w:rFonts w:ascii="Courier New" w:hAnsi="Courier New" w:cs="Courier New"/>
-          <w:bCs/>
-          <w:i/>
-          <w:sz w:val="18"/>
-          <w:szCs w:val="18"/>
-        </w:rPr>
-      </w:pPr>
-      <w:r>
-        <w:rPr>
-          <w:rFonts w:ascii="Courier New" w:hAnsi="Courier New" w:cs="Courier New"/>
-          <w:bCs/>
-          <w:i/>
-          <w:sz w:val="18"/>
-          <w:szCs w:val="18"/>
-        </w:rPr>
-        <w:t># legend management</w:t>
+          <w:b/>
+          <w:bCs/>
+          <w:sz w:val="18"/>
+          <w:szCs w:val="18"/>
+        </w:rPr>
+      </w:pPr>
+      <w:r>
+        <w:rPr>
+          <w:rFonts w:ascii="Courier New" w:hAnsi="Courier New" w:cs="Courier New"/>
+          <w:b/>
+          <w:bCs/>
+          <w:sz w:val="18"/>
+          <w:szCs w:val="18"/>
+        </w:rPr>
+        <w:t xml:space="preserve">if( ! </w:t>
+      </w:r>
+      <w:r>
+        <w:rPr>
+          <w:rFonts w:ascii="Courier New" w:hAnsi="Courier New" w:cs="Courier New"/>
+          <w:b/>
+          <w:bCs/>
+          <w:color w:val="FF0000"/>
+          <w:sz w:val="18"/>
+          <w:szCs w:val="18"/>
+        </w:rPr>
+        <w:t>is.null(legend.width)</w:t>
+      </w:r>
+      <w:r>
+        <w:rPr>
+          <w:rFonts w:ascii="Courier New" w:hAnsi="Courier New" w:cs="Courier New"/>
+          <w:b/>
+          <w:bCs/>
+          <w:sz w:val="18"/>
+          <w:szCs w:val="18"/>
+        </w:rPr>
+        <w:t>){</w:t>
+      </w:r>
+    </w:p>
+    <w:p>
+      <w:pPr>
+        <w:ind w:left="1701" w:hanging="567"/>
+        <w:jc w:val="left"/>
+        <w:rPr>
+          <w:rFonts w:ascii="Courier New" w:hAnsi="Courier New" w:cs="Courier New"/>
+          <w:b/>
+          <w:bCs/>
+          <w:sz w:val="18"/>
+          <w:szCs w:val="18"/>
+        </w:rPr>
+      </w:pPr>
+      <w:r>
+        <w:rPr>
+          <w:rFonts w:ascii="Courier New" w:hAnsi="Courier New" w:cs="Courier New"/>
+          <w:b/>
+          <w:bCs/>
+          <w:sz w:val="18"/>
+          <w:szCs w:val="18"/>
+        </w:rPr>
+        <w:t xml:space="preserve">legend.final &lt;- </w:t>
+      </w:r>
+      <w:r>
+        <w:rPr>
+          <w:rFonts w:ascii="Courier New" w:hAnsi="Courier New" w:cs="Courier New"/>
+          <w:b/>
+          <w:bCs/>
+          <w:sz w:val="18"/>
+          <w:szCs w:val="18"/>
+        </w:rPr>
+        <w:t>fun_gg_</w:t>
+      </w:r>
+      <w:r>
+        <w:rPr>
+          <w:rFonts w:ascii="Courier New" w:hAnsi="Courier New" w:cs="Courier New"/>
+          <w:b/>
+          <w:bCs/>
+          <w:sz w:val="18"/>
+          <w:szCs w:val="18"/>
+        </w:rPr>
+        <w:t>get_legend</w:t>
+      </w:r>
+      <w:r>
+        <w:rPr>
+          <w:rFonts w:ascii="Courier New" w:hAnsi="Courier New" w:cs="Courier New"/>
+          <w:b/>
+          <w:bCs/>
+          <w:sz w:val="18"/>
+          <w:szCs w:val="18"/>
+        </w:rPr>
+        <w:t>(</w:t>
+      </w:r>
+      <w:r>
+        <w:rPr>
+          <w:rFonts w:ascii="Courier New" w:hAnsi="Courier New" w:cs="Courier New"/>
+          <w:b/>
+          <w:bCs/>
+          <w:sz w:val="18"/>
+          <w:szCs w:val="18"/>
+        </w:rPr>
+        <w:t>ggplot_built</w:t>
+      </w:r>
+      <w:r>
+        <w:rPr>
+          <w:rFonts w:ascii="Courier New" w:hAnsi="Courier New" w:cs="Courier New"/>
+          <w:b/>
+          <w:bCs/>
+          <w:sz w:val="18"/>
+          <w:szCs w:val="18"/>
+        </w:rPr>
+        <w:t xml:space="preserve"> = </w:t>
+      </w:r>
+      <w:r>
+        <w:rPr>
+          <w:rFonts w:ascii="Courier New" w:hAnsi="Courier New" w:cs="Courier New"/>
+          <w:b/>
+          <w:bCs/>
+          <w:sz w:val="18"/>
+          <w:szCs w:val="18"/>
+        </w:rPr>
+        <w:t>final.plot</w:t>
+      </w:r>
+      <w:r>
+        <w:rPr>
+          <w:rFonts w:ascii="Courier New" w:hAnsi="Courier New" w:cs="Courier New"/>
+          <w:b/>
+          <w:bCs/>
+          <w:sz w:val="18"/>
+          <w:szCs w:val="18"/>
+        </w:rPr>
+        <w:t xml:space="preserve">, fun.name = </w:t>
+      </w:r>
+      <w:r>
+        <w:rPr>
+          <w:rFonts w:ascii="Courier New" w:hAnsi="Courier New" w:cs="Courier New"/>
+          <w:b/>
+          <w:bCs/>
+          <w:sz w:val="18"/>
+          <w:szCs w:val="18"/>
+        </w:rPr>
+        <w:t>function.name</w:t>
+      </w:r>
+      <w:r>
+        <w:rPr>
+          <w:rFonts w:ascii="Courier New" w:hAnsi="Courier New" w:cs="Courier New"/>
+          <w:b/>
+          <w:bCs/>
+          <w:sz w:val="18"/>
+          <w:szCs w:val="18"/>
+        </w:rPr>
+        <w:t xml:space="preserve">, lib.path = </w:t>
+      </w:r>
+      <w:r>
+        <w:rPr>
+          <w:rFonts w:ascii="Courier New" w:hAnsi="Courier New" w:cs="Courier New"/>
+          <w:b/>
+          <w:bCs/>
+          <w:sz w:val="18"/>
+          <w:szCs w:val="18"/>
+          <w:lang w:val="en-GB"/>
+        </w:rPr>
+        <w:t>lib.path)</w:t>
+      </w:r>
+      <w:r>
+        <w:rPr>
+          <w:rFonts w:ascii="Courier New" w:hAnsi="Courier New" w:cs="Courier New"/>
+          <w:b/>
+          <w:bCs/>
+          <w:sz w:val="18"/>
+          <w:szCs w:val="18"/>
+        </w:rPr>
+        <w:t xml:space="preserve"> # get legend</w:t>
       </w:r>
     </w:p>
     <w:p>
@@ -51274,9 +51924,395 @@
           <w:sz w:val="18"/>
           <w:szCs w:val="18"/>
         </w:rPr>
-        <w:t xml:space="preserve">if( ! </w:t>
-      </w:r>
-      <w:r>
+        <w:t>}</w:t>
+      </w:r>
+    </w:p>
+    <w:p>
+      <w:pPr>
+        <w:ind w:left="1134" w:hanging="567"/>
+        <w:jc w:val="left"/>
+        <w:rPr>
+          <w:rFonts w:ascii="Courier New" w:hAnsi="Courier New" w:cs="Courier New"/>
+          <w:bCs/>
+          <w:i/>
+          <w:sz w:val="18"/>
+          <w:szCs w:val="18"/>
+        </w:rPr>
+      </w:pPr>
+      <w:r>
+        <w:rPr>
+          <w:rFonts w:ascii="Courier New" w:hAnsi="Courier New" w:cs="Courier New"/>
+          <w:bCs/>
+          <w:i/>
+          <w:sz w:val="18"/>
+          <w:szCs w:val="18"/>
+        </w:rPr>
+        <w:t xml:space="preserve"># </w:t>
+      </w:r>
+      <w:r>
+        <w:rPr>
+          <w:rFonts w:ascii="Courier New" w:hAnsi="Courier New" w:cs="Courier New"/>
+          <w:bCs/>
+          <w:i/>
+          <w:sz w:val="18"/>
+          <w:szCs w:val="18"/>
+        </w:rPr>
+        <w:t xml:space="preserve">end </w:t>
+      </w:r>
+      <w:r>
+        <w:rPr>
+          <w:rFonts w:ascii="Courier New" w:hAnsi="Courier New" w:cs="Courier New"/>
+          <w:bCs/>
+          <w:i/>
+          <w:sz w:val="18"/>
+          <w:szCs w:val="18"/>
+        </w:rPr>
+        <w:t>legend management</w:t>
+      </w:r>
+    </w:p>
+    <w:p>
+      <w:pPr>
+        <w:ind w:left="1134" w:hanging="567"/>
+        <w:jc w:val="left"/>
+        <w:rPr>
+          <w:rFonts w:ascii="Courier New" w:hAnsi="Courier New" w:cs="Courier New"/>
+          <w:b/>
+          <w:bCs/>
+          <w:sz w:val="18"/>
+          <w:szCs w:val="18"/>
+        </w:rPr>
+      </w:pPr>
+    </w:p>
+    <w:p>
+      <w:pPr>
+        <w:ind w:left="1134" w:hanging="567"/>
+        <w:jc w:val="left"/>
+        <w:rPr>
+          <w:rFonts w:ascii="Courier New" w:hAnsi="Courier New" w:cs="Courier New"/>
+          <w:b/>
+          <w:bCs/>
+          <w:sz w:val="18"/>
+          <w:szCs w:val="18"/>
+        </w:rPr>
+      </w:pPr>
+    </w:p>
+    <w:p>
+      <w:pPr>
+        <w:ind w:left="1134" w:hanging="567"/>
+        <w:jc w:val="left"/>
+        <w:rPr>
+          <w:rFonts w:ascii="Courier New" w:hAnsi="Courier New" w:cs="Courier New"/>
+          <w:bCs/>
+          <w:i/>
+          <w:sz w:val="18"/>
+          <w:szCs w:val="18"/>
+        </w:rPr>
+      </w:pPr>
+      <w:r>
+        <w:rPr>
+          <w:rFonts w:ascii="Courier New" w:hAnsi="Courier New" w:cs="Courier New"/>
+          <w:bCs/>
+          <w:i/>
+          <w:sz w:val="18"/>
+          <w:szCs w:val="18"/>
+        </w:rPr>
+        <w:t># drawing</w:t>
+      </w:r>
+    </w:p>
+    <w:p>
+      <w:pPr>
+        <w:ind w:left="1134" w:hanging="567"/>
+        <w:jc w:val="left"/>
+        <w:rPr>
+          <w:rFonts w:ascii="Courier New" w:hAnsi="Courier New" w:cs="Courier New"/>
+          <w:b/>
+          <w:bCs/>
+          <w:sz w:val="18"/>
+          <w:szCs w:val="18"/>
+        </w:rPr>
+      </w:pPr>
+      <w:r>
+        <w:rPr>
+          <w:rFonts w:ascii="Courier New" w:hAnsi="Courier New" w:cs="Courier New"/>
+          <w:b/>
+          <w:bCs/>
+          <w:sz w:val="18"/>
+          <w:szCs w:val="18"/>
+        </w:rPr>
+        <w:t xml:space="preserve">fin.plot &lt;- </w:t>
+      </w:r>
+      <w:r>
+        <w:rPr>
+          <w:rFonts w:ascii="Courier New" w:hAnsi="Courier New" w:cs="Courier New"/>
+          <w:b/>
+          <w:bCs/>
+          <w:sz w:val="18"/>
+          <w:szCs w:val="18"/>
+        </w:rPr>
+        <w:t>suppressMessages(suppressWarnings(</w:t>
+      </w:r>
+      <w:r>
+        <w:rPr>
+          <w:rFonts w:ascii="Courier New" w:hAnsi="Courier New" w:cs="Courier New"/>
+          <w:b/>
+          <w:bCs/>
+          <w:sz w:val="18"/>
+          <w:szCs w:val="18"/>
+        </w:rPr>
+        <w:t>eval(parse(text = paste(paste0(tempo.gg.name, 1:tempo.gg.count), collapse = " + ")))</w:t>
+      </w:r>
+      <w:r>
+        <w:rPr>
+          <w:rFonts w:ascii="Courier New" w:hAnsi="Courier New" w:cs="Courier New"/>
+          <w:b/>
+          <w:bCs/>
+          <w:sz w:val="18"/>
+          <w:szCs w:val="18"/>
+        </w:rPr>
+        <w:t>))</w:t>
+      </w:r>
+    </w:p>
+    <w:p>
+      <w:pPr>
+        <w:ind w:left="1134" w:hanging="567"/>
+        <w:jc w:val="left"/>
+        <w:rPr>
+          <w:rFonts w:ascii="Courier New" w:hAnsi="Courier New" w:cs="Courier New"/>
+          <w:b/>
+          <w:bCs/>
+          <w:sz w:val="18"/>
+          <w:szCs w:val="18"/>
+        </w:rPr>
+      </w:pPr>
+      <w:r>
+        <w:rPr>
+          <w:rFonts w:ascii="Courier New" w:hAnsi="Courier New" w:cs="Courier New"/>
+          <w:b/>
+          <w:bCs/>
+          <w:sz w:val="18"/>
+          <w:szCs w:val="18"/>
+        </w:rPr>
+        <w:t>if(plot == TRUE){</w:t>
+      </w:r>
+    </w:p>
+    <w:p>
+      <w:pPr>
+        <w:ind w:left="1701" w:hanging="567"/>
+        <w:jc w:val="left"/>
+        <w:rPr>
+          <w:rFonts w:ascii="Courier New" w:hAnsi="Courier New" w:cs="Courier New"/>
+          <w:bCs/>
+          <w:i/>
+          <w:sz w:val="18"/>
+          <w:szCs w:val="18"/>
+        </w:rPr>
+      </w:pPr>
+      <w:r>
+        <w:rPr>
+          <w:rFonts w:ascii="Courier New" w:hAnsi="Courier New" w:cs="Courier New"/>
+          <w:bCs/>
+          <w:i/>
+          <w:sz w:val="18"/>
+          <w:szCs w:val="18"/>
+        </w:rPr>
+        <w:t># following lines inactivated because of problem in warn.recov and message.recov</w:t>
+      </w:r>
+    </w:p>
+    <w:p>
+      <w:pPr>
+        <w:ind w:left="1701" w:hanging="567"/>
+        <w:jc w:val="left"/>
+        <w:rPr>
+          <w:rFonts w:ascii="Courier New" w:hAnsi="Courier New" w:cs="Courier New"/>
+          <w:i/>
+          <w:sz w:val="18"/>
+          <w:szCs w:val="18"/>
+        </w:rPr>
+      </w:pPr>
+      <w:r>
+        <w:rPr>
+          <w:rFonts w:ascii="Courier New" w:hAnsi="Courier New" w:cs="Courier New"/>
+          <w:i/>
+          <w:sz w:val="18"/>
+          <w:szCs w:val="18"/>
+        </w:rPr>
+        <w:t># assign("env_fun_get_message", new.env())</w:t>
+      </w:r>
+    </w:p>
+    <w:p>
+      <w:pPr>
+        <w:ind w:left="1701" w:hanging="567"/>
+        <w:jc w:val="left"/>
+        <w:rPr>
+          <w:rFonts w:ascii="Courier New" w:hAnsi="Courier New" w:cs="Courier New"/>
+          <w:i/>
+          <w:sz w:val="18"/>
+          <w:szCs w:val="18"/>
+        </w:rPr>
+      </w:pPr>
+      <w:r>
+        <w:rPr>
+          <w:rFonts w:ascii="Courier New" w:hAnsi="Courier New" w:cs="Courier New"/>
+          <w:i/>
+          <w:sz w:val="18"/>
+          <w:szCs w:val="18"/>
+        </w:rPr>
+        <w:t># assign("tempo.gg.name", tempo.gg.name, envir = env_fun_get_message)</w:t>
+      </w:r>
+    </w:p>
+    <w:p>
+      <w:pPr>
+        <w:ind w:left="1701" w:hanging="567"/>
+        <w:jc w:val="left"/>
+        <w:rPr>
+          <w:rFonts w:ascii="Courier New" w:hAnsi="Courier New" w:cs="Courier New"/>
+          <w:i/>
+          <w:sz w:val="18"/>
+          <w:szCs w:val="18"/>
+        </w:rPr>
+      </w:pPr>
+      <w:r>
+        <w:rPr>
+          <w:rFonts w:ascii="Courier New" w:hAnsi="Courier New" w:cs="Courier New"/>
+          <w:i/>
+          <w:sz w:val="18"/>
+          <w:szCs w:val="18"/>
+        </w:rPr>
+        <w:t># assign("tempo.gg.count", tempo.gg.count, envir = env_fun_get_message)</w:t>
+      </w:r>
+    </w:p>
+    <w:p>
+      <w:pPr>
+        <w:ind w:left="1701" w:hanging="567"/>
+        <w:jc w:val="left"/>
+        <w:rPr>
+          <w:rFonts w:ascii="Courier New" w:hAnsi="Courier New" w:cs="Courier New"/>
+          <w:i/>
+          <w:sz w:val="18"/>
+          <w:szCs w:val="18"/>
+        </w:rPr>
+      </w:pPr>
+      <w:r>
+        <w:rPr>
+          <w:rFonts w:ascii="Courier New" w:hAnsi="Courier New" w:cs="Courier New"/>
+          <w:i/>
+          <w:sz w:val="18"/>
+          <w:szCs w:val="18"/>
+        </w:rPr>
+        <w:t># assign("add", add, envir = env_fun_get_message)</w:t>
+      </w:r>
+    </w:p>
+    <w:p>
+      <w:pPr>
+        <w:ind w:left="1701" w:hanging="567"/>
+        <w:jc w:val="left"/>
+        <w:rPr>
+          <w:rFonts w:ascii="Courier New" w:hAnsi="Courier New" w:cs="Courier New"/>
+          <w:bCs/>
+          <w:i/>
+          <w:sz w:val="18"/>
+          <w:szCs w:val="18"/>
+        </w:rPr>
+      </w:pPr>
+      <w:r>
+        <w:rPr>
+          <w:rFonts w:ascii="Courier New" w:hAnsi="Courier New" w:cs="Courier New"/>
+          <w:bCs/>
+          <w:i/>
+          <w:sz w:val="18"/>
+          <w:szCs w:val="18"/>
+        </w:rPr>
+        <w:t># two next line: for the moment, I cannot prevent the warning printing</w:t>
+      </w:r>
+    </w:p>
+    <w:p>
+      <w:pPr>
+        <w:ind w:left="1701" w:hanging="567"/>
+        <w:jc w:val="left"/>
+        <w:rPr>
+          <w:rFonts w:ascii="Courier New" w:hAnsi="Courier New" w:cs="Courier New"/>
+          <w:bCs/>
+          <w:i/>
+          <w:sz w:val="18"/>
+          <w:szCs w:val="18"/>
+        </w:rPr>
+      </w:pPr>
+      <w:r>
+        <w:rPr>
+          <w:rFonts w:ascii="Courier New" w:hAnsi="Courier New" w:cs="Courier New"/>
+          <w:bCs/>
+          <w:i/>
+          <w:sz w:val="18"/>
+          <w:szCs w:val="18"/>
+        </w:rPr>
+        <w:t xml:space="preserve"># warn.recov &lt;- fun_get_message(paste(paste(paste0(tempo.gg.name, 1:tempo.gg.count), collapse = " + "), if(is.null(add)){NULL}else{add}), kind = "warning", header = FALSE, print.no = FALSE, env = </w:t>
+      </w:r>
+      <w:r>
+        <w:rPr>
+          <w:rFonts w:ascii="Courier New" w:hAnsi="Courier New" w:cs="Courier New"/>
+          <w:i/>
+          <w:sz w:val="18"/>
+          <w:szCs w:val="18"/>
+        </w:rPr>
+        <w:t>env_fun_get_message</w:t>
+      </w:r>
+      <w:r>
+        <w:rPr>
+          <w:rFonts w:ascii="Courier New" w:hAnsi="Courier New" w:cs="Courier New"/>
+          <w:bCs/>
+          <w:i/>
+          <w:sz w:val="18"/>
+          <w:szCs w:val="18"/>
+        </w:rPr>
+        <w:t>) # for recovering warnings printed by ggplot() functions</w:t>
+      </w:r>
+    </w:p>
+    <w:p>
+      <w:pPr>
+        <w:ind w:left="1701" w:hanging="567"/>
+        <w:jc w:val="left"/>
+        <w:rPr>
+          <w:rFonts w:ascii="Courier New" w:hAnsi="Courier New" w:cs="Courier New"/>
+          <w:bCs/>
+          <w:i/>
+          <w:sz w:val="18"/>
+          <w:szCs w:val="18"/>
+        </w:rPr>
+      </w:pPr>
+      <w:r>
+        <w:rPr>
+          <w:rFonts w:ascii="Courier New" w:hAnsi="Courier New" w:cs="Courier New"/>
+          <w:bCs/>
+          <w:i/>
+          <w:sz w:val="18"/>
+          <w:szCs w:val="18"/>
+        </w:rPr>
+        <w:t xml:space="preserve"># message.recov &lt;- fun_get_message('print(eval(parse(text = paste(paste(paste0(tempo.gg.name, 1:tempo.gg.count), collapse = " + "), if(is.null(add)){NULL}else{add}))))', kind = "message", header = FALSE, print.no = FALSE, env = </w:t>
+      </w:r>
+      <w:r>
+        <w:rPr>
+          <w:rFonts w:ascii="Courier New" w:hAnsi="Courier New" w:cs="Courier New"/>
+          <w:i/>
+          <w:sz w:val="18"/>
+          <w:szCs w:val="18"/>
+        </w:rPr>
+        <w:t>env_fun_get_message</w:t>
+      </w:r>
+      <w:r>
+        <w:rPr>
+          <w:rFonts w:ascii="Courier New" w:hAnsi="Courier New" w:cs="Courier New"/>
+          <w:bCs/>
+          <w:i/>
+          <w:sz w:val="18"/>
+          <w:szCs w:val="18"/>
+        </w:rPr>
+        <w:t>) # for recovering messages printed by ggplot() functions</w:t>
+      </w:r>
+    </w:p>
+    <w:p>
+      <w:pPr>
+        <w:ind w:left="1701" w:hanging="567"/>
+        <w:jc w:val="left"/>
         <w:rPr>
           <w:rFonts w:ascii="Courier New" w:hAnsi="Courier New" w:cs="Courier New"/>
           <w:b/>
@@ -51285,17 +52321,39 @@
           <w:sz w:val="18"/>
           <w:szCs w:val="18"/>
         </w:rPr>
-        <w:t>is.null(legend.width)</w:t>
-      </w:r>
-      <w:r>
-        <w:rPr>
-          <w:rFonts w:ascii="Courier New" w:hAnsi="Courier New" w:cs="Courier New"/>
-          <w:b/>
-          <w:bCs/>
-          <w:sz w:val="18"/>
-          <w:szCs w:val="18"/>
-        </w:rPr>
-        <w:t>){</w:t>
+      </w:pPr>
+      <w:r>
+        <w:rPr>
+          <w:rFonts w:ascii="Courier New" w:hAnsi="Courier New" w:cs="Courier New"/>
+          <w:b/>
+          <w:bCs/>
+          <w:color w:val="FF0000"/>
+          <w:sz w:val="18"/>
+          <w:szCs w:val="18"/>
+        </w:rPr>
+        <w:t xml:space="preserve"># reactivate the </w:t>
+      </w:r>
+      <w:r>
+        <w:rPr>
+          <w:rFonts w:ascii="Courier New" w:hAnsi="Courier New" w:cs="Courier New"/>
+          <w:b/>
+          <w:bCs/>
+          <w:color w:val="FF0000"/>
+          <w:sz w:val="18"/>
+          <w:szCs w:val="18"/>
+        </w:rPr>
+        <w:t>4</w:t>
+      </w:r>
+      <w:r>
+        <w:rPr>
+          <w:rFonts w:ascii="Courier New" w:hAnsi="Courier New" w:cs="Courier New"/>
+          <w:b/>
+          <w:bCs/>
+          <w:color w:val="FF0000"/>
+          <w:sz w:val="18"/>
+          <w:szCs w:val="18"/>
+        </w:rPr>
+        <w:t xml:space="preserve"> next lines to incorporate legend.width</w:t>
       </w:r>
     </w:p>
     <w:p>
@@ -51306,89 +52364,200 @@
           <w:rFonts w:ascii="Courier New" w:hAnsi="Courier New" w:cs="Courier New"/>
           <w:b/>
           <w:bCs/>
-          <w:sz w:val="18"/>
-          <w:szCs w:val="18"/>
-        </w:rPr>
-      </w:pPr>
-      <w:r>
-        <w:rPr>
-          <w:rFonts w:ascii="Courier New" w:hAnsi="Courier New" w:cs="Courier New"/>
-          <w:b/>
-          <w:bCs/>
-          <w:sz w:val="18"/>
-          <w:szCs w:val="18"/>
-        </w:rPr>
-        <w:t xml:space="preserve">legend.final &lt;- </w:t>
-      </w:r>
-      <w:r>
-        <w:rPr>
-          <w:rFonts w:ascii="Courier New" w:hAnsi="Courier New" w:cs="Courier New"/>
-          <w:b/>
-          <w:bCs/>
-          <w:sz w:val="18"/>
-          <w:szCs w:val="18"/>
-        </w:rPr>
-        <w:t>get_legend</w:t>
-      </w:r>
-      <w:r>
-        <w:rPr>
-          <w:rFonts w:ascii="Courier New" w:hAnsi="Courier New" w:cs="Courier New"/>
-          <w:b/>
-          <w:bCs/>
-          <w:sz w:val="18"/>
-          <w:szCs w:val="18"/>
-        </w:rPr>
-        <w:t>_fun(</w:t>
-      </w:r>
-      <w:r>
-        <w:rPr>
-          <w:rFonts w:ascii="Courier New" w:hAnsi="Courier New" w:cs="Courier New"/>
-          <w:b/>
-          <w:bCs/>
-          <w:sz w:val="18"/>
-          <w:szCs w:val="18"/>
-        </w:rPr>
-        <w:t>myggplot</w:t>
-      </w:r>
-      <w:r>
-        <w:rPr>
-          <w:rFonts w:ascii="Courier New" w:hAnsi="Courier New" w:cs="Courier New"/>
-          <w:b/>
-          <w:bCs/>
-          <w:sz w:val="18"/>
-          <w:szCs w:val="18"/>
-        </w:rPr>
-        <w:t xml:space="preserve"> = </w:t>
-      </w:r>
-      <w:r>
-        <w:rPr>
-          <w:rFonts w:ascii="Courier New" w:hAnsi="Courier New" w:cs="Courier New"/>
-          <w:b/>
-          <w:bCs/>
-          <w:sz w:val="18"/>
-          <w:szCs w:val="18"/>
-        </w:rPr>
-        <w:t>tempo.coord</w:t>
-      </w:r>
-      <w:r>
-        <w:rPr>
-          <w:rFonts w:ascii="Courier New" w:hAnsi="Courier New" w:cs="Courier New"/>
-          <w:b/>
-          <w:bCs/>
-          <w:sz w:val="18"/>
-          <w:szCs w:val="18"/>
-        </w:rPr>
-        <w:t>, function.name = function.name</w:t>
-      </w:r>
-      <w:r>
-        <w:rPr>
-          <w:rFonts w:ascii="Courier New" w:hAnsi="Courier New" w:cs="Courier New"/>
-          <w:b/>
-          <w:bCs/>
-          <w:sz w:val="18"/>
-          <w:szCs w:val="18"/>
-        </w:rPr>
-        <w:t>) # get legend</w:t>
+          <w:color w:val="FF0000"/>
+          <w:sz w:val="18"/>
+          <w:szCs w:val="18"/>
+        </w:rPr>
+      </w:pPr>
+      <w:r>
+        <w:rPr>
+          <w:rFonts w:ascii="Courier New" w:hAnsi="Courier New" w:cs="Courier New"/>
+          <w:b/>
+          <w:bCs/>
+          <w:color w:val="FF0000"/>
+          <w:sz w:val="18"/>
+          <w:szCs w:val="18"/>
+        </w:rPr>
+        <w:t xml:space="preserve"># </w:t>
+      </w:r>
+      <w:r>
+        <w:rPr>
+          <w:rFonts w:ascii="Courier New" w:hAnsi="Courier New" w:cs="Courier New"/>
+          <w:b/>
+          <w:bCs/>
+          <w:color w:val="FF0000"/>
+          <w:sz w:val="18"/>
+          <w:szCs w:val="18"/>
+        </w:rPr>
+        <w:t>if(is.null(legend.width)){</w:t>
+      </w:r>
+    </w:p>
+    <w:p>
+      <w:pPr>
+        <w:ind w:left="2268" w:hanging="567"/>
+        <w:jc w:val="left"/>
+        <w:rPr>
+          <w:rFonts w:ascii="Courier New" w:hAnsi="Courier New" w:cs="Courier New"/>
+          <w:b/>
+          <w:bCs/>
+          <w:sz w:val="18"/>
+          <w:szCs w:val="18"/>
+        </w:rPr>
+      </w:pPr>
+      <w:r>
+        <w:rPr>
+          <w:rFonts w:ascii="Courier New" w:hAnsi="Courier New" w:cs="Courier New"/>
+          <w:b/>
+          <w:bCs/>
+          <w:sz w:val="18"/>
+          <w:szCs w:val="18"/>
+        </w:rPr>
+        <w:t>suppressMessages(suppressWarnings(print(fin.plot)))</w:t>
+      </w:r>
+    </w:p>
+    <w:p>
+      <w:pPr>
+        <w:ind w:left="1701" w:hanging="567"/>
+        <w:jc w:val="left"/>
+        <w:rPr>
+          <w:rFonts w:ascii="Courier New" w:hAnsi="Courier New" w:cs="Courier New"/>
+          <w:b/>
+          <w:bCs/>
+          <w:color w:val="FF0000"/>
+          <w:sz w:val="18"/>
+          <w:szCs w:val="18"/>
+        </w:rPr>
+      </w:pPr>
+      <w:r>
+        <w:rPr>
+          <w:rFonts w:ascii="Courier New" w:hAnsi="Courier New" w:cs="Courier New"/>
+          <w:b/>
+          <w:bCs/>
+          <w:color w:val="FF0000"/>
+          <w:sz w:val="18"/>
+          <w:szCs w:val="18"/>
+        </w:rPr>
+        <w:t xml:space="preserve"># </w:t>
+      </w:r>
+      <w:r>
+        <w:rPr>
+          <w:rFonts w:ascii="Courier New" w:hAnsi="Courier New" w:cs="Courier New"/>
+          <w:b/>
+          <w:bCs/>
+          <w:color w:val="FF0000"/>
+          <w:sz w:val="18"/>
+          <w:szCs w:val="18"/>
+        </w:rPr>
+        <w:t>}else{</w:t>
+      </w:r>
+    </w:p>
+    <w:p>
+      <w:pPr>
+        <w:ind w:left="2268" w:hanging="567"/>
+        <w:jc w:val="left"/>
+        <w:rPr>
+          <w:rFonts w:ascii="Courier New" w:hAnsi="Courier New" w:cs="Courier New"/>
+          <w:b/>
+          <w:bCs/>
+          <w:color w:val="FF0000"/>
+          <w:sz w:val="18"/>
+          <w:szCs w:val="18"/>
+        </w:rPr>
+      </w:pPr>
+      <w:r>
+        <w:rPr>
+          <w:rFonts w:ascii="Courier New" w:hAnsi="Courier New" w:cs="Courier New"/>
+          <w:b/>
+          <w:bCs/>
+          <w:color w:val="FF0000"/>
+          <w:sz w:val="18"/>
+          <w:szCs w:val="18"/>
+        </w:rPr>
+        <w:lastRenderedPageBreak/>
+        <w:t xml:space="preserve"># </w:t>
+      </w:r>
+      <w:r>
+        <w:rPr>
+          <w:rFonts w:ascii="Courier New" w:hAnsi="Courier New" w:cs="Courier New"/>
+          <w:b/>
+          <w:bCs/>
+          <w:color w:val="FF0000"/>
+          <w:sz w:val="18"/>
+          <w:szCs w:val="18"/>
+        </w:rPr>
+        <w:t>suppressMessages(suppressWarnings(gridExtra::grid.arrange(fin.plot, legend.final, ncol=2, widths=c(1, legend.width))))</w:t>
+      </w:r>
+    </w:p>
+    <w:p>
+      <w:pPr>
+        <w:ind w:left="1701" w:hanging="567"/>
+        <w:jc w:val="left"/>
+        <w:rPr>
+          <w:rFonts w:ascii="Courier New" w:hAnsi="Courier New" w:cs="Courier New"/>
+          <w:bCs/>
+          <w:i/>
+          <w:color w:val="FF0000"/>
+          <w:sz w:val="18"/>
+          <w:szCs w:val="18"/>
+          <w:lang w:val="en-GB"/>
+        </w:rPr>
+      </w:pPr>
+      <w:r>
+        <w:rPr>
+          <w:rFonts w:ascii="Courier New" w:hAnsi="Courier New" w:cs="Courier New"/>
+          <w:b/>
+          <w:bCs/>
+          <w:color w:val="FF0000"/>
+          <w:sz w:val="18"/>
+          <w:szCs w:val="18"/>
+        </w:rPr>
+        <w:t xml:space="preserve"># </w:t>
+      </w:r>
+      <w:r>
+        <w:rPr>
+          <w:rFonts w:ascii="Courier New" w:hAnsi="Courier New" w:cs="Courier New"/>
+          <w:b/>
+          <w:bCs/>
+          <w:color w:val="FF0000"/>
+          <w:sz w:val="18"/>
+          <w:szCs w:val="18"/>
+        </w:rPr>
+        <w:t>}</w:t>
+      </w:r>
+    </w:p>
+    <w:p>
+      <w:pPr>
+        <w:ind w:left="1701" w:hanging="567"/>
+        <w:jc w:val="left"/>
+        <w:rPr>
+          <w:rFonts w:ascii="Courier New" w:hAnsi="Courier New" w:cs="Courier New"/>
+          <w:bCs/>
+          <w:i/>
+          <w:sz w:val="18"/>
+          <w:szCs w:val="18"/>
+          <w:lang w:val="en-GB"/>
+        </w:rPr>
+      </w:pPr>
+      <w:r>
+        <w:rPr>
+          <w:rFonts w:ascii="Courier New" w:hAnsi="Courier New" w:cs="Courier New"/>
+          <w:bCs/>
+          <w:i/>
+          <w:sz w:val="18"/>
+          <w:szCs w:val="18"/>
+          <w:lang w:val="en-GB"/>
+        </w:rPr>
+        <w:t xml:space="preserve"># </w:t>
+      </w:r>
+      <w:r>
+        <w:rPr>
+          <w:rFonts w:ascii="Courier New" w:hAnsi="Courier New" w:cs="Courier New"/>
+          <w:bCs/>
+          <w:i/>
+          <w:sz w:val="18"/>
+          <w:szCs w:val="18"/>
+        </w:rPr>
+        <w:t>suppressMessages(suppressWarnings(print(eval(parse(text = paste(paste(paste0(tempo.gg.name, 1:tempo.gg.count), collapse = " + "), if(is.null(add)){NULL}else{add}))))))</w:t>
       </w:r>
     </w:p>
     <w:p>
@@ -51411,6 +52580,159 @@
           <w:sz w:val="18"/>
           <w:szCs w:val="18"/>
         </w:rPr>
+        <w:t>}else{</w:t>
+      </w:r>
+    </w:p>
+    <w:p>
+      <w:pPr>
+        <w:ind w:left="1701" w:hanging="567"/>
+        <w:jc w:val="left"/>
+        <w:rPr>
+          <w:rFonts w:ascii="Courier New" w:hAnsi="Courier New" w:cs="Courier New"/>
+          <w:bCs/>
+          <w:i/>
+          <w:sz w:val="18"/>
+          <w:szCs w:val="18"/>
+        </w:rPr>
+      </w:pPr>
+      <w:r>
+        <w:rPr>
+          <w:rFonts w:ascii="Courier New" w:hAnsi="Courier New" w:cs="Courier New"/>
+          <w:bCs/>
+          <w:i/>
+          <w:sz w:val="18"/>
+          <w:szCs w:val="18"/>
+        </w:rPr>
+        <w:t># following lines inactivated because of problem in warn.recov and message.recov</w:t>
+      </w:r>
+    </w:p>
+    <w:p>
+      <w:pPr>
+        <w:ind w:left="1701" w:hanging="567"/>
+        <w:jc w:val="left"/>
+        <w:rPr>
+          <w:rFonts w:ascii="Courier New" w:hAnsi="Courier New" w:cs="Courier New"/>
+          <w:i/>
+          <w:sz w:val="18"/>
+          <w:szCs w:val="18"/>
+        </w:rPr>
+      </w:pPr>
+      <w:r>
+        <w:rPr>
+          <w:rFonts w:ascii="Courier New" w:hAnsi="Courier New" w:cs="Courier New"/>
+          <w:bCs/>
+          <w:i/>
+          <w:sz w:val="18"/>
+          <w:szCs w:val="18"/>
+        </w:rPr>
+        <w:t># message.recov &lt;- NULL</w:t>
+      </w:r>
+    </w:p>
+    <w:p>
+      <w:pPr>
+        <w:ind w:left="1701" w:hanging="567"/>
+        <w:jc w:val="left"/>
+        <w:rPr>
+          <w:rFonts w:ascii="Courier New" w:hAnsi="Courier New" w:cs="Courier New"/>
+          <w:i/>
+          <w:sz w:val="18"/>
+          <w:szCs w:val="18"/>
+        </w:rPr>
+      </w:pPr>
+      <w:r>
+        <w:rPr>
+          <w:rFonts w:ascii="Courier New" w:hAnsi="Courier New" w:cs="Courier New"/>
+          <w:bCs/>
+          <w:i/>
+          <w:sz w:val="18"/>
+          <w:szCs w:val="18"/>
+        </w:rPr>
+        <w:t># warn.recov &lt;- NULL</w:t>
+      </w:r>
+    </w:p>
+    <w:p>
+      <w:pPr>
+        <w:ind w:left="1701" w:hanging="567"/>
+        <w:jc w:val="left"/>
+        <w:rPr>
+          <w:rFonts w:ascii="Courier New" w:hAnsi="Courier New" w:cs="Courier New"/>
+          <w:b/>
+          <w:sz w:val="18"/>
+          <w:szCs w:val="18"/>
+        </w:rPr>
+      </w:pPr>
+      <w:r>
+        <w:rPr>
+          <w:rFonts w:ascii="Courier New" w:hAnsi="Courier New" w:cs="Courier New"/>
+          <w:b/>
+          <w:sz w:val="18"/>
+          <w:szCs w:val="18"/>
+        </w:rPr>
+        <w:t>warn.count &lt;- warn.count + 1</w:t>
+      </w:r>
+    </w:p>
+    <w:p>
+      <w:pPr>
+        <w:ind w:left="1701" w:hanging="567"/>
+        <w:jc w:val="left"/>
+        <w:rPr>
+          <w:rFonts w:ascii="Courier New" w:hAnsi="Courier New" w:cs="Courier New"/>
+          <w:b/>
+          <w:sz w:val="18"/>
+          <w:szCs w:val="18"/>
+        </w:rPr>
+      </w:pPr>
+      <w:r>
+        <w:rPr>
+          <w:rFonts w:ascii="Courier New" w:hAnsi="Courier New" w:cs="Courier New"/>
+          <w:b/>
+          <w:sz w:val="18"/>
+          <w:szCs w:val="18"/>
+        </w:rPr>
+        <w:t>tempo.warn &lt;- paste0("(", warn.count,") PLOT NOT SHOWN AS REQUESTED")</w:t>
+      </w:r>
+    </w:p>
+    <w:p>
+      <w:pPr>
+        <w:ind w:left="1701" w:hanging="567"/>
+        <w:jc w:val="left"/>
+        <w:rPr>
+          <w:rFonts w:ascii="Courier New" w:hAnsi="Courier New" w:cs="Courier New"/>
+          <w:b/>
+          <w:sz w:val="18"/>
+          <w:szCs w:val="18"/>
+        </w:rPr>
+      </w:pPr>
+      <w:r>
+        <w:rPr>
+          <w:rFonts w:ascii="Courier New" w:hAnsi="Courier New" w:cs="Courier New"/>
+          <w:b/>
+          <w:sz w:val="18"/>
+          <w:szCs w:val="18"/>
+        </w:rPr>
+        <w:t>warn &lt;- paste0(ifelse(is.null(warn), tempo.warn, paste0(warn, "\n\n", tempo.warn)))</w:t>
+      </w:r>
+    </w:p>
+    <w:p>
+      <w:pPr>
+        <w:ind w:left="1134" w:hanging="567"/>
+        <w:jc w:val="left"/>
+        <w:rPr>
+          <w:rFonts w:ascii="Courier New" w:hAnsi="Courier New" w:cs="Courier New"/>
+          <w:b/>
+          <w:bCs/>
+          <w:sz w:val="18"/>
+          <w:szCs w:val="18"/>
+        </w:rPr>
+      </w:pPr>
+      <w:r>
+        <w:rPr>
+          <w:rFonts w:ascii="Courier New" w:hAnsi="Courier New" w:cs="Courier New"/>
+          <w:b/>
+          <w:bCs/>
+          <w:sz w:val="18"/>
+          <w:szCs w:val="18"/>
+        </w:rPr>
         <w:t>}</w:t>
       </w:r>
     </w:p>
@@ -51434,27 +52756,7 @@
           <w:sz w:val="18"/>
           <w:szCs w:val="18"/>
         </w:rPr>
-        <w:t xml:space="preserve"># </w:t>
-      </w:r>
-      <w:r>
-        <w:rPr>
-          <w:rFonts w:ascii="Courier New" w:hAnsi="Courier New" w:cs="Courier New"/>
-          <w:bCs/>
-          <w:i/>
-          <w:sz w:val="18"/>
-          <w:szCs w:val="18"/>
-        </w:rPr>
-        <w:t xml:space="preserve">end </w:t>
-      </w:r>
-      <w:r>
-        <w:rPr>
-          <w:rFonts w:ascii="Courier New" w:hAnsi="Courier New" w:cs="Courier New"/>
-          <w:bCs/>
-          <w:i/>
-          <w:sz w:val="18"/>
-          <w:szCs w:val="18"/>
-        </w:rPr>
-        <w:t>legend management</w:t>
+        <w:t># end drawing</w:t>
       </w:r>
     </w:p>
     <w:p>
@@ -51489,22 +52791,12 @@
         <w:jc w:val="left"/>
         <w:rPr>
           <w:rFonts w:ascii="Courier New" w:hAnsi="Courier New" w:cs="Courier New"/>
-          <w:bCs/>
-          <w:i/>
-          <w:sz w:val="18"/>
-          <w:szCs w:val="18"/>
-        </w:rPr>
-      </w:pPr>
-      <w:r>
-        <w:rPr>
-          <w:rFonts w:ascii="Courier New" w:hAnsi="Courier New" w:cs="Courier New"/>
-          <w:bCs/>
-          <w:i/>
-          <w:sz w:val="18"/>
-          <w:szCs w:val="18"/>
-        </w:rPr>
-        <w:t># drawing</w:t>
-      </w:r>
+          <w:b/>
+          <w:bCs/>
+          <w:sz w:val="18"/>
+          <w:szCs w:val="18"/>
+        </w:rPr>
+      </w:pPr>
     </w:p>
     <w:p>
       <w:pPr>
@@ -51512,51 +52804,21 @@
         <w:jc w:val="left"/>
         <w:rPr>
           <w:rFonts w:ascii="Courier New" w:hAnsi="Courier New" w:cs="Courier New"/>
-          <w:b/>
-          <w:bCs/>
-          <w:sz w:val="18"/>
-          <w:szCs w:val="18"/>
-        </w:rPr>
-      </w:pPr>
-      <w:r>
-        <w:rPr>
-          <w:rFonts w:ascii="Courier New" w:hAnsi="Courier New" w:cs="Courier New"/>
-          <w:b/>
-          <w:bCs/>
-          <w:sz w:val="18"/>
-          <w:szCs w:val="18"/>
-        </w:rPr>
-        <w:t xml:space="preserve">fin.plot &lt;- </w:t>
-      </w:r>
-      <w:r>
-        <w:rPr>
-          <w:rFonts w:ascii="Courier New" w:hAnsi="Courier New" w:cs="Courier New"/>
-          <w:b/>
-          <w:bCs/>
-          <w:sz w:val="18"/>
-          <w:szCs w:val="18"/>
-        </w:rPr>
-        <w:t>suppressMessages(suppressWarnings(</w:t>
-      </w:r>
-      <w:r>
-        <w:rPr>
-          <w:rFonts w:ascii="Courier New" w:hAnsi="Courier New" w:cs="Courier New"/>
-          <w:b/>
-          <w:bCs/>
-          <w:sz w:val="18"/>
-          <w:szCs w:val="18"/>
-        </w:rPr>
-        <w:t>eval(parse(text = paste(paste0(tempo.gg.name, 1:tempo.gg.count), collapse = " + ")))</w:t>
-      </w:r>
-      <w:r>
-        <w:rPr>
-          <w:rFonts w:ascii="Courier New" w:hAnsi="Courier New" w:cs="Courier New"/>
-          <w:b/>
-          <w:bCs/>
-          <w:sz w:val="18"/>
-          <w:szCs w:val="18"/>
-        </w:rPr>
-        <w:t>))</w:t>
+          <w:bCs/>
+          <w:i/>
+          <w:sz w:val="18"/>
+          <w:szCs w:val="18"/>
+        </w:rPr>
+      </w:pPr>
+      <w:r>
+        <w:rPr>
+          <w:rFonts w:ascii="Courier New" w:hAnsi="Courier New" w:cs="Courier New"/>
+          <w:bCs/>
+          <w:i/>
+          <w:sz w:val="18"/>
+          <w:szCs w:val="18"/>
+        </w:rPr>
+        <w:t># outputs</w:t>
       </w:r>
     </w:p>
     <w:p>
@@ -51565,21 +52827,44 @@
         <w:jc w:val="left"/>
         <w:rPr>
           <w:rFonts w:ascii="Courier New" w:hAnsi="Courier New" w:cs="Courier New"/>
-          <w:b/>
-          <w:bCs/>
-          <w:sz w:val="18"/>
-          <w:szCs w:val="18"/>
-        </w:rPr>
-      </w:pPr>
-      <w:r>
-        <w:rPr>
-          <w:rFonts w:ascii="Courier New" w:hAnsi="Courier New" w:cs="Courier New"/>
-          <w:b/>
-          <w:bCs/>
-          <w:sz w:val="18"/>
-          <w:szCs w:val="18"/>
-        </w:rPr>
-        <w:t>if(plot == TRUE){</w:t>
+          <w:bCs/>
+          <w:i/>
+          <w:sz w:val="18"/>
+          <w:szCs w:val="18"/>
+        </w:rPr>
+      </w:pPr>
+      <w:r>
+        <w:rPr>
+          <w:rFonts w:ascii="Courier New" w:hAnsi="Courier New" w:cs="Courier New"/>
+          <w:bCs/>
+          <w:i/>
+          <w:sz w:val="18"/>
+          <w:szCs w:val="18"/>
+        </w:rPr>
+        <w:t># following lines inactivated because of problem in warn.recov and message.recov</w:t>
+      </w:r>
+    </w:p>
+    <w:p>
+      <w:pPr>
+        <w:ind w:left="1134" w:hanging="567"/>
+        <w:jc w:val="left"/>
+        <w:rPr>
+          <w:rFonts w:ascii="Courier New" w:hAnsi="Courier New" w:cs="Courier New"/>
+          <w:bCs/>
+          <w:i/>
+          <w:sz w:val="18"/>
+          <w:szCs w:val="18"/>
+        </w:rPr>
+      </w:pPr>
+      <w:r>
+        <w:rPr>
+          <w:rFonts w:ascii="Courier New" w:hAnsi="Courier New" w:cs="Courier New"/>
+          <w:bCs/>
+          <w:i/>
+          <w:sz w:val="18"/>
+          <w:szCs w:val="18"/>
+        </w:rPr>
+        <w:t># if( ! (is.null(warn) &amp; is.null(warn.recov) &amp; is.null(message.recov))){</w:t>
       </w:r>
     </w:p>
     <w:p>
@@ -51602,7 +52887,68 @@
           <w:sz w:val="18"/>
           <w:szCs w:val="18"/>
         </w:rPr>
-        <w:t># following lines inactivated because of problem in warn.recov and message.recov</w:t>
+        <w:t># warn &lt;- paste0(warn, "\n\n", if(length(warn.recov) &gt; 0 | length(message.recov) &gt; 0){paste0(paste0(</w:t>
+      </w:r>
+      <w:r>
+        <w:rPr>
+          <w:rFonts w:ascii="Courier New" w:hAnsi="Courier New" w:cs="Courier New"/>
+          <w:i/>
+          <w:sz w:val="18"/>
+          <w:szCs w:val="18"/>
+        </w:rPr>
+        <w:t xml:space="preserve">"MESSAGES FROM ggplot2 FUNCTIONS: ", ifelse( ! </w:t>
+      </w:r>
+      <w:r>
+        <w:rPr>
+          <w:rFonts w:ascii="Courier New" w:hAnsi="Courier New" w:cs="Courier New"/>
+          <w:bCs/>
+          <w:i/>
+          <w:sz w:val="18"/>
+          <w:szCs w:val="18"/>
+        </w:rPr>
+        <w:t>is.null(warn.recov), unique(message.recov), ""),</w:t>
+      </w:r>
+      <w:r>
+        <w:rPr>
+          <w:rFonts w:ascii="Courier New" w:hAnsi="Courier New" w:cs="Courier New"/>
+          <w:i/>
+          <w:sz w:val="18"/>
+          <w:szCs w:val="18"/>
+        </w:rPr>
+        <w:t xml:space="preserve"> ifelse( ! </w:t>
+      </w:r>
+      <w:r>
+        <w:rPr>
+          <w:rFonts w:ascii="Courier New" w:hAnsi="Courier New" w:cs="Courier New"/>
+          <w:bCs/>
+          <w:i/>
+          <w:sz w:val="18"/>
+          <w:szCs w:val="18"/>
+        </w:rPr>
+        <w:t>is.null(message.recov), unique(message.recov), ""), collapse = "\n\n"), "\n\n")})</w:t>
+      </w:r>
+    </w:p>
+    <w:p>
+      <w:pPr>
+        <w:ind w:left="1134" w:hanging="567"/>
+        <w:jc w:val="left"/>
+        <w:rPr>
+          <w:rFonts w:ascii="Courier New" w:hAnsi="Courier New" w:cs="Courier New"/>
+          <w:bCs/>
+          <w:i/>
+          <w:sz w:val="18"/>
+          <w:szCs w:val="18"/>
+        </w:rPr>
+      </w:pPr>
+      <w:r>
+        <w:rPr>
+          <w:rFonts w:ascii="Courier New" w:hAnsi="Courier New" w:cs="Courier New"/>
+          <w:bCs/>
+          <w:i/>
+          <w:sz w:val="18"/>
+          <w:szCs w:val="18"/>
+        </w:rPr>
+        <w:t># }else if( ! (is.null(warn) &amp; is.null(warn.recov)) &amp; is.null(message.recov)){</w:t>
       </w:r>
     </w:p>
     <w:p>
@@ -51611,19 +52957,63 @@
         <w:jc w:val="left"/>
         <w:rPr>
           <w:rFonts w:ascii="Courier New" w:hAnsi="Courier New" w:cs="Courier New"/>
-          <w:i/>
-          <w:sz w:val="18"/>
-          <w:szCs w:val="18"/>
-        </w:rPr>
-      </w:pPr>
-      <w:r>
-        <w:rPr>
-          <w:rFonts w:ascii="Courier New" w:hAnsi="Courier New" w:cs="Courier New"/>
-          <w:i/>
-          <w:sz w:val="18"/>
-          <w:szCs w:val="18"/>
-        </w:rPr>
-        <w:t># assign("env_fun_get_message", new.env())</w:t>
+          <w:bCs/>
+          <w:i/>
+          <w:sz w:val="18"/>
+          <w:szCs w:val="18"/>
+        </w:rPr>
+      </w:pPr>
+      <w:r>
+        <w:rPr>
+          <w:rFonts w:ascii="Courier New" w:hAnsi="Courier New" w:cs="Courier New"/>
+          <w:bCs/>
+          <w:i/>
+          <w:sz w:val="18"/>
+          <w:szCs w:val="18"/>
+        </w:rPr>
+        <w:t># warn &lt;- paste0(warn, "\n\n", if(length(warn.recov) &gt; 0){paste0(paste0(</w:t>
+      </w:r>
+      <w:r>
+        <w:rPr>
+          <w:rFonts w:ascii="Courier New" w:hAnsi="Courier New" w:cs="Courier New"/>
+          <w:i/>
+          <w:sz w:val="18"/>
+          <w:szCs w:val="18"/>
+        </w:rPr>
+        <w:t xml:space="preserve">"MESSAGES FROM ggplot2 FUNCTIONS: ", </w:t>
+      </w:r>
+      <w:r>
+        <w:rPr>
+          <w:rFonts w:ascii="Courier New" w:hAnsi="Courier New" w:cs="Courier New"/>
+          <w:bCs/>
+          <w:i/>
+          <w:sz w:val="18"/>
+          <w:szCs w:val="18"/>
+        </w:rPr>
+        <w:t>unique(warn.recov), collapse = "\n\n"), "\n\n")})</w:t>
+      </w:r>
+    </w:p>
+    <w:p>
+      <w:pPr>
+        <w:ind w:left="1134" w:hanging="567"/>
+        <w:jc w:val="left"/>
+        <w:rPr>
+          <w:rFonts w:ascii="Courier New" w:hAnsi="Courier New" w:cs="Courier New"/>
+          <w:bCs/>
+          <w:i/>
+          <w:sz w:val="18"/>
+          <w:szCs w:val="18"/>
+        </w:rPr>
+      </w:pPr>
+      <w:r>
+        <w:rPr>
+          <w:rFonts w:ascii="Courier New" w:hAnsi="Courier New" w:cs="Courier New"/>
+          <w:bCs/>
+          <w:i/>
+          <w:sz w:val="18"/>
+          <w:szCs w:val="18"/>
+        </w:rPr>
+        <w:t># }else if( ! (is.null(warn) &amp; is.null(message.recov)) &amp; is.null(warn.recov)){</w:t>
       </w:r>
     </w:p>
     <w:p>
@@ -51632,19 +53022,86 @@
         <w:jc w:val="left"/>
         <w:rPr>
           <w:rFonts w:ascii="Courier New" w:hAnsi="Courier New" w:cs="Courier New"/>
-          <w:i/>
-          <w:sz w:val="18"/>
-          <w:szCs w:val="18"/>
-        </w:rPr>
-      </w:pPr>
-      <w:r>
-        <w:rPr>
-          <w:rFonts w:ascii="Courier New" w:hAnsi="Courier New" w:cs="Courier New"/>
-          <w:i/>
-          <w:sz w:val="18"/>
-          <w:szCs w:val="18"/>
-        </w:rPr>
-        <w:t># assign("tempo.gg.name", tempo.gg.name, envir = env_fun_get_message)</w:t>
+          <w:bCs/>
+          <w:i/>
+          <w:sz w:val="18"/>
+          <w:szCs w:val="18"/>
+        </w:rPr>
+      </w:pPr>
+      <w:r>
+        <w:rPr>
+          <w:rFonts w:ascii="Courier New" w:hAnsi="Courier New" w:cs="Courier New"/>
+          <w:bCs/>
+          <w:i/>
+          <w:sz w:val="18"/>
+          <w:szCs w:val="18"/>
+        </w:rPr>
+        <w:t># warn &lt;- paste0(warn, "\n\n", if(length(message.recov) &gt; 0){paste0(paste0(</w:t>
+      </w:r>
+      <w:r>
+        <w:rPr>
+          <w:rFonts w:ascii="Courier New" w:hAnsi="Courier New" w:cs="Courier New"/>
+          <w:i/>
+          <w:sz w:val="18"/>
+          <w:szCs w:val="18"/>
+        </w:rPr>
+        <w:t xml:space="preserve">"MESSAGES FROM ggplot2 FUNCTIONS: ", </w:t>
+      </w:r>
+      <w:r>
+        <w:rPr>
+          <w:rFonts w:ascii="Courier New" w:hAnsi="Courier New" w:cs="Courier New"/>
+          <w:bCs/>
+          <w:i/>
+          <w:sz w:val="18"/>
+          <w:szCs w:val="18"/>
+        </w:rPr>
+        <w:t>unique(message.recov), collapse = "\n\n"), "\n\n")})</w:t>
+      </w:r>
+    </w:p>
+    <w:p>
+      <w:pPr>
+        <w:ind w:left="1134" w:hanging="567"/>
+        <w:jc w:val="left"/>
+        <w:rPr>
+          <w:rFonts w:ascii="Courier New" w:hAnsi="Courier New" w:cs="Courier New"/>
+          <w:bCs/>
+          <w:i/>
+          <w:sz w:val="18"/>
+          <w:szCs w:val="18"/>
+        </w:rPr>
+      </w:pPr>
+      <w:r>
+        <w:rPr>
+          <w:rFonts w:ascii="Courier New" w:hAnsi="Courier New" w:cs="Courier New"/>
+          <w:bCs/>
+          <w:i/>
+          <w:sz w:val="18"/>
+          <w:szCs w:val="18"/>
+        </w:rPr>
+        <w:t># }</w:t>
+      </w:r>
+    </w:p>
+    <w:p>
+      <w:pPr>
+        <w:ind w:left="1134" w:hanging="567"/>
+        <w:jc w:val="left"/>
+        <w:rPr>
+          <w:rFonts w:ascii="Courier New" w:hAnsi="Courier New" w:cs="Courier New"/>
+          <w:b/>
+          <w:bCs/>
+          <w:sz w:val="18"/>
+          <w:szCs w:val="18"/>
+        </w:rPr>
+      </w:pPr>
+      <w:r>
+        <w:rPr>
+          <w:rFonts w:ascii="Courier New" w:hAnsi="Courier New" w:cs="Courier New"/>
+          <w:b/>
+          <w:bCs/>
+          <w:sz w:val="18"/>
+          <w:szCs w:val="18"/>
+        </w:rPr>
+        <w:t>if(warn.print == TRUE &amp; ! is.null(warn)){</w:t>
       </w:r>
     </w:p>
     <w:p>
@@ -51653,19 +53110,96 @@
         <w:jc w:val="left"/>
         <w:rPr>
           <w:rFonts w:ascii="Courier New" w:hAnsi="Courier New" w:cs="Courier New"/>
-          <w:i/>
-          <w:sz w:val="18"/>
-          <w:szCs w:val="18"/>
-        </w:rPr>
-      </w:pPr>
-      <w:r>
-        <w:rPr>
-          <w:rFonts w:ascii="Courier New" w:hAnsi="Courier New" w:cs="Courier New"/>
-          <w:i/>
-          <w:sz w:val="18"/>
-          <w:szCs w:val="18"/>
-        </w:rPr>
-        <w:t># assign("tempo.gg.count", tempo.gg.count, envir = env_fun_get_message)</w:t>
+          <w:bCs/>
+          <w:i/>
+          <w:sz w:val="18"/>
+          <w:szCs w:val="18"/>
+        </w:rPr>
+      </w:pPr>
+      <w:r>
+        <w:rPr>
+          <w:rFonts w:ascii="Courier New" w:hAnsi="Courier New" w:cs="Courier New"/>
+          <w:b/>
+          <w:bCs/>
+          <w:sz w:val="18"/>
+          <w:szCs w:val="18"/>
+        </w:rPr>
+        <w:t>warning(paste0("</w:t>
+      </w:r>
+      <w:r>
+        <w:rPr>
+          <w:rFonts w:ascii="Courier New" w:hAnsi="Courier New" w:cs="Courier New"/>
+          <w:b/>
+          <w:sz w:val="18"/>
+          <w:szCs w:val="18"/>
+        </w:rPr>
+        <w:t xml:space="preserve">FROM ", function.name, " FUNCTION:\n\n", </w:t>
+      </w:r>
+      <w:r>
+        <w:rPr>
+          <w:rFonts w:ascii="Courier New" w:hAnsi="Courier New" w:cs="Courier New"/>
+          <w:b/>
+          <w:bCs/>
+          <w:sz w:val="18"/>
+          <w:szCs w:val="18"/>
+        </w:rPr>
+        <w:t>warn), call. = FALSE)</w:t>
+      </w:r>
+      <w:r>
+        <w:rPr>
+          <w:rFonts w:ascii="Courier New" w:hAnsi="Courier New" w:cs="Courier New"/>
+          <w:bCs/>
+          <w:i/>
+          <w:sz w:val="18"/>
+          <w:szCs w:val="18"/>
+        </w:rPr>
+        <w:t xml:space="preserve"> # to recover the warning messages, use return = TRUE</w:t>
+      </w:r>
+    </w:p>
+    <w:p>
+      <w:pPr>
+        <w:ind w:left="1134" w:hanging="567"/>
+        <w:jc w:val="left"/>
+        <w:rPr>
+          <w:rFonts w:ascii="Courier New" w:hAnsi="Courier New" w:cs="Courier New"/>
+          <w:b/>
+          <w:bCs/>
+          <w:sz w:val="18"/>
+          <w:szCs w:val="18"/>
+        </w:rPr>
+      </w:pPr>
+      <w:r>
+        <w:rPr>
+          <w:rFonts w:ascii="Courier New" w:hAnsi="Courier New" w:cs="Courier New"/>
+          <w:b/>
+          <w:bCs/>
+          <w:sz w:val="18"/>
+          <w:szCs w:val="18"/>
+        </w:rPr>
+        <w:t>}</w:t>
+      </w:r>
+    </w:p>
+    <w:p>
+      <w:pPr>
+        <w:ind w:left="1134" w:hanging="567"/>
+        <w:jc w:val="left"/>
+        <w:rPr>
+          <w:rFonts w:ascii="Courier New" w:hAnsi="Courier New" w:cs="Courier New"/>
+          <w:b/>
+          <w:bCs/>
+          <w:sz w:val="18"/>
+          <w:szCs w:val="18"/>
+        </w:rPr>
+      </w:pPr>
+      <w:r>
+        <w:rPr>
+          <w:rFonts w:ascii="Courier New" w:hAnsi="Courier New" w:cs="Courier New"/>
+          <w:b/>
+          <w:bCs/>
+          <w:sz w:val="18"/>
+          <w:szCs w:val="18"/>
+        </w:rPr>
+        <w:t>if(return == TRUE){</w:t>
       </w:r>
     </w:p>
     <w:p>
@@ -51674,19 +53208,31 @@
         <w:jc w:val="left"/>
         <w:rPr>
           <w:rFonts w:ascii="Courier New" w:hAnsi="Courier New" w:cs="Courier New"/>
-          <w:i/>
-          <w:sz w:val="18"/>
-          <w:szCs w:val="18"/>
-        </w:rPr>
-      </w:pPr>
-      <w:r>
-        <w:rPr>
-          <w:rFonts w:ascii="Courier New" w:hAnsi="Courier New" w:cs="Courier New"/>
-          <w:i/>
-          <w:sz w:val="18"/>
-          <w:szCs w:val="18"/>
-        </w:rPr>
-        <w:t># assign("add", add, envir = env_fun_get_message)</w:t>
+          <w:b/>
+          <w:bCs/>
+          <w:sz w:val="18"/>
+          <w:szCs w:val="18"/>
+        </w:rPr>
+      </w:pPr>
+      <w:r>
+        <w:rPr>
+          <w:rFonts w:ascii="Courier New" w:hAnsi="Courier New" w:cs="Courier New"/>
+          <w:b/>
+          <w:bCs/>
+          <w:sz w:val="18"/>
+          <w:szCs w:val="18"/>
+        </w:rPr>
+        <w:t>tempo.output</w:t>
+      </w:r>
+      <w:r>
+        <w:rPr>
+          <w:rFonts w:ascii="Courier New" w:hAnsi="Courier New" w:cs="Courier New"/>
+          <w:b/>
+          <w:bCs/>
+          <w:sz w:val="18"/>
+          <w:szCs w:val="18"/>
+        </w:rPr>
+        <w:t xml:space="preserve"> &lt;- ggplot2::ggplot_build(fin.plot)</w:t>
       </w:r>
     </w:p>
     <w:p>
@@ -51704,12 +53250,52 @@
       <w:r>
         <w:rPr>
           <w:rFonts w:ascii="Courier New" w:hAnsi="Courier New" w:cs="Courier New"/>
-          <w:bCs/>
-          <w:i/>
-          <w:sz w:val="18"/>
-          <w:szCs w:val="18"/>
-        </w:rPr>
-        <w:t># two next line: for the moment, I cannot prevent the warning printing</w:t>
+          <w:b/>
+          <w:bCs/>
+          <w:sz w:val="18"/>
+          <w:szCs w:val="18"/>
+        </w:rPr>
+        <w:t>tempo.output</w:t>
+      </w:r>
+      <w:r>
+        <w:rPr>
+          <w:rFonts w:ascii="Courier New" w:hAnsi="Courier New" w:cs="Courier New"/>
+          <w:b/>
+          <w:bCs/>
+          <w:sz w:val="18"/>
+          <w:szCs w:val="18"/>
+        </w:rPr>
+        <w:t xml:space="preserve">$data &lt;- </w:t>
+      </w:r>
+      <w:r>
+        <w:rPr>
+          <w:rFonts w:ascii="Courier New" w:hAnsi="Courier New" w:cs="Courier New"/>
+          <w:b/>
+          <w:bCs/>
+          <w:sz w:val="18"/>
+          <w:szCs w:val="18"/>
+        </w:rPr>
+        <w:t>tempo.output</w:t>
+      </w:r>
+      <w:r>
+        <w:rPr>
+          <w:rFonts w:ascii="Courier New" w:hAnsi="Courier New" w:cs="Courier New"/>
+          <w:b/>
+          <w:bCs/>
+          <w:sz w:val="18"/>
+          <w:szCs w:val="18"/>
+        </w:rPr>
+        <w:t>$data[-1]</w:t>
+      </w:r>
+      <w:r>
+        <w:rPr>
+          <w:rFonts w:ascii="Courier New" w:hAnsi="Courier New" w:cs="Courier New"/>
+          <w:bCs/>
+          <w:i/>
+          <w:sz w:val="18"/>
+          <w:szCs w:val="18"/>
+        </w:rPr>
+        <w:t xml:space="preserve"> # remove the first data because corresponds to the initial empty boxplot</w:t>
       </w:r>
     </w:p>
     <w:p>
@@ -51718,40 +53304,151 @@
         <w:jc w:val="left"/>
         <w:rPr>
           <w:rFonts w:ascii="Courier New" w:hAnsi="Courier New" w:cs="Courier New"/>
-          <w:bCs/>
-          <w:i/>
-          <w:sz w:val="18"/>
-          <w:szCs w:val="18"/>
-        </w:rPr>
-      </w:pPr>
-      <w:r>
-        <w:rPr>
-          <w:rFonts w:ascii="Courier New" w:hAnsi="Courier New" w:cs="Courier New"/>
-          <w:bCs/>
-          <w:i/>
-          <w:sz w:val="18"/>
-          <w:szCs w:val="18"/>
-        </w:rPr>
-        <w:t xml:space="preserve"># warn.recov &lt;- fun_get_message(paste(paste(paste0(tempo.gg.name, 1:tempo.gg.count), collapse = " + "), if(is.null(add)){NULL}else{add}), kind = "warning", header = FALSE, print.no = FALSE, env = </w:t>
-      </w:r>
-      <w:r>
-        <w:rPr>
-          <w:rFonts w:ascii="Courier New" w:hAnsi="Courier New" w:cs="Courier New"/>
-          <w:i/>
-          <w:sz w:val="18"/>
-          <w:szCs w:val="18"/>
-        </w:rPr>
-        <w:t>env_fun_get_message</w:t>
-      </w:r>
-      <w:r>
-        <w:rPr>
-          <w:rFonts w:ascii="Courier New" w:hAnsi="Courier New" w:cs="Courier New"/>
-          <w:bCs/>
-          <w:i/>
-          <w:sz w:val="18"/>
-          <w:szCs w:val="18"/>
-        </w:rPr>
-        <w:t>) # for recovering warnings printed by ggplot() functions</w:t>
+          <w:b/>
+          <w:bCs/>
+          <w:sz w:val="18"/>
+          <w:szCs w:val="18"/>
+        </w:rPr>
+      </w:pPr>
+      <w:r>
+        <w:rPr>
+          <w:rFonts w:ascii="Courier New" w:hAnsi="Courier New" w:cs="Courier New"/>
+          <w:b/>
+          <w:bCs/>
+          <w:sz w:val="18"/>
+          <w:szCs w:val="18"/>
+        </w:rPr>
+        <w:t>if(length(</w:t>
+      </w:r>
+      <w:r>
+        <w:rPr>
+          <w:rFonts w:ascii="Courier New" w:hAnsi="Courier New" w:cs="Courier New"/>
+          <w:b/>
+          <w:bCs/>
+          <w:sz w:val="18"/>
+          <w:szCs w:val="18"/>
+        </w:rPr>
+        <w:t>tempo.output</w:t>
+      </w:r>
+      <w:r>
+        <w:rPr>
+          <w:rFonts w:ascii="Courier New" w:hAnsi="Courier New" w:cs="Courier New"/>
+          <w:b/>
+          <w:bCs/>
+          <w:sz w:val="18"/>
+          <w:szCs w:val="18"/>
+        </w:rPr>
+        <w:t>$data) != length(coord.names)){</w:t>
+      </w:r>
+    </w:p>
+    <w:p>
+      <w:pPr>
+        <w:ind w:left="2268" w:hanging="567"/>
+        <w:jc w:val="left"/>
+        <w:rPr>
+          <w:rFonts w:ascii="Courier New" w:hAnsi="Courier New" w:cs="Courier New"/>
+          <w:b/>
+          <w:sz w:val="18"/>
+          <w:szCs w:val="18"/>
+        </w:rPr>
+      </w:pPr>
+      <w:r>
+        <w:rPr>
+          <w:rFonts w:ascii="Courier New" w:hAnsi="Courier New" w:cs="Courier New"/>
+          <w:b/>
+          <w:sz w:val="18"/>
+          <w:szCs w:val="18"/>
+        </w:rPr>
+        <w:t xml:space="preserve">tempo.cat &lt;- paste0("\n\n================\n\nINTERNAL CODE </w:t>
+      </w:r>
+      <w:r>
+        <w:rPr>
+          <w:rFonts w:ascii="Courier New" w:hAnsi="Courier New" w:cs="Courier New"/>
+          <w:b/>
+          <w:sz w:val="18"/>
+          <w:szCs w:val="18"/>
+        </w:rPr>
+        <w:t>ERROR IN ", function.name, "\n</w:t>
+      </w:r>
+      <w:r>
+        <w:rPr>
+          <w:rFonts w:ascii="Courier New" w:hAnsi="Courier New" w:cs="Courier New"/>
+          <w:b/>
+          <w:bCs/>
+          <w:sz w:val="18"/>
+          <w:szCs w:val="18"/>
+        </w:rPr>
+        <w:t>length(</w:t>
+      </w:r>
+      <w:r>
+        <w:rPr>
+          <w:rFonts w:ascii="Courier New" w:hAnsi="Courier New" w:cs="Courier New"/>
+          <w:b/>
+          <w:bCs/>
+          <w:sz w:val="18"/>
+          <w:szCs w:val="18"/>
+        </w:rPr>
+        <w:t>tempo.output</w:t>
+      </w:r>
+      <w:r>
+        <w:rPr>
+          <w:rFonts w:ascii="Courier New" w:hAnsi="Courier New" w:cs="Courier New"/>
+          <w:b/>
+          <w:bCs/>
+          <w:sz w:val="18"/>
+          <w:szCs w:val="18"/>
+        </w:rPr>
+        <w:t>$data)</w:t>
+      </w:r>
+      <w:r>
+        <w:rPr>
+          <w:rFonts w:ascii="Courier New" w:hAnsi="Courier New" w:cs="Courier New"/>
+          <w:b/>
+          <w:sz w:val="18"/>
+          <w:szCs w:val="18"/>
+          <w:lang w:val="en-GB"/>
+        </w:rPr>
+        <w:t xml:space="preserve"> AND </w:t>
+      </w:r>
+      <w:r>
+        <w:rPr>
+          <w:rFonts w:ascii="Courier New" w:hAnsi="Courier New" w:cs="Courier New"/>
+          <w:b/>
+          <w:bCs/>
+          <w:sz w:val="18"/>
+          <w:szCs w:val="18"/>
+        </w:rPr>
+        <w:t>length(coord.names) MUST BE IDENTICAL</w:t>
+      </w:r>
+      <w:r>
+        <w:rPr>
+          <w:rFonts w:ascii="Courier New" w:hAnsi="Courier New" w:cs="Courier New"/>
+          <w:b/>
+          <w:sz w:val="18"/>
+          <w:szCs w:val="18"/>
+        </w:rPr>
+        <w:t>. CODE HAS TO BE MODIFIED\n\n================\n\n")</w:t>
+      </w:r>
+    </w:p>
+    <w:p>
+      <w:pPr>
+        <w:ind w:left="2268" w:hanging="567"/>
+        <w:jc w:val="left"/>
+        <w:rPr>
+          <w:rFonts w:ascii="Courier New" w:hAnsi="Courier New" w:cs="Courier New"/>
+          <w:b/>
+          <w:sz w:val="18"/>
+          <w:szCs w:val="18"/>
+        </w:rPr>
+      </w:pPr>
+      <w:r>
+        <w:rPr>
+          <w:rFonts w:ascii="Courier New" w:hAnsi="Courier New" w:cs="Courier New"/>
+          <w:b/>
+          <w:sz w:val="18"/>
+          <w:szCs w:val="18"/>
+        </w:rPr>
+        <w:t>stop(tempo.cat)</w:t>
       </w:r>
     </w:p>
     <w:p>
@@ -51760,40 +53457,137 @@
         <w:jc w:val="left"/>
         <w:rPr>
           <w:rFonts w:ascii="Courier New" w:hAnsi="Courier New" w:cs="Courier New"/>
-          <w:bCs/>
-          <w:i/>
-          <w:sz w:val="18"/>
-          <w:szCs w:val="18"/>
-        </w:rPr>
-      </w:pPr>
-      <w:r>
-        <w:rPr>
-          <w:rFonts w:ascii="Courier New" w:hAnsi="Courier New" w:cs="Courier New"/>
-          <w:bCs/>
-          <w:i/>
-          <w:sz w:val="18"/>
-          <w:szCs w:val="18"/>
-        </w:rPr>
-        <w:t xml:space="preserve"># message.recov &lt;- fun_get_message('print(eval(parse(text = paste(paste(paste0(tempo.gg.name, 1:tempo.gg.count), collapse = " + "), if(is.null(add)){NULL}else{add}))))', kind = "message", header = FALSE, print.no = FALSE, env = </w:t>
-      </w:r>
-      <w:r>
-        <w:rPr>
-          <w:rFonts w:ascii="Courier New" w:hAnsi="Courier New" w:cs="Courier New"/>
-          <w:i/>
-          <w:sz w:val="18"/>
-          <w:szCs w:val="18"/>
-        </w:rPr>
-        <w:t>env_fun_get_message</w:t>
-      </w:r>
-      <w:r>
-        <w:rPr>
-          <w:rFonts w:ascii="Courier New" w:hAnsi="Courier New" w:cs="Courier New"/>
-          <w:bCs/>
-          <w:i/>
-          <w:sz w:val="18"/>
-          <w:szCs w:val="18"/>
-        </w:rPr>
-        <w:t>) # for recovering messages printed by ggplot() functions</w:t>
+          <w:b/>
+          <w:bCs/>
+          <w:sz w:val="18"/>
+          <w:szCs w:val="18"/>
+        </w:rPr>
+      </w:pPr>
+      <w:r>
+        <w:rPr>
+          <w:rFonts w:ascii="Courier New" w:hAnsi="Courier New" w:cs="Courier New"/>
+          <w:b/>
+          <w:bCs/>
+          <w:sz w:val="18"/>
+          <w:szCs w:val="18"/>
+        </w:rPr>
+        <w:t>}else{</w:t>
+      </w:r>
+    </w:p>
+    <w:p>
+      <w:pPr>
+        <w:ind w:left="2268" w:hanging="567"/>
+        <w:jc w:val="left"/>
+        <w:rPr>
+          <w:rFonts w:ascii="Courier New" w:hAnsi="Courier New" w:cs="Courier New"/>
+          <w:b/>
+          <w:bCs/>
+          <w:sz w:val="18"/>
+          <w:szCs w:val="18"/>
+        </w:rPr>
+      </w:pPr>
+      <w:r>
+        <w:rPr>
+          <w:rFonts w:ascii="Courier New" w:hAnsi="Courier New" w:cs="Courier New"/>
+          <w:b/>
+          <w:bCs/>
+          <w:sz w:val="18"/>
+          <w:szCs w:val="18"/>
+        </w:rPr>
+        <w:t>names(</w:t>
+      </w:r>
+      <w:r>
+        <w:rPr>
+          <w:rFonts w:ascii="Courier New" w:hAnsi="Courier New" w:cs="Courier New"/>
+          <w:b/>
+          <w:bCs/>
+          <w:sz w:val="18"/>
+          <w:szCs w:val="18"/>
+        </w:rPr>
+        <w:t>tempo.output</w:t>
+      </w:r>
+      <w:r>
+        <w:rPr>
+          <w:rFonts w:ascii="Courier New" w:hAnsi="Courier New" w:cs="Courier New"/>
+          <w:b/>
+          <w:bCs/>
+          <w:sz w:val="18"/>
+          <w:szCs w:val="18"/>
+        </w:rPr>
+        <w:t>$data) &lt;- coord.names</w:t>
+      </w:r>
+    </w:p>
+    <w:p>
+      <w:pPr>
+        <w:ind w:left="2268" w:hanging="567"/>
+        <w:jc w:val="left"/>
+        <w:rPr>
+          <w:rFonts w:ascii="Courier New" w:hAnsi="Courier New" w:cs="Courier New"/>
+          <w:b/>
+          <w:bCs/>
+          <w:sz w:val="18"/>
+          <w:szCs w:val="18"/>
+        </w:rPr>
+      </w:pPr>
+      <w:r>
+        <w:rPr>
+          <w:rFonts w:ascii="Courier New" w:hAnsi="Courier New" w:cs="Courier New"/>
+          <w:b/>
+          <w:bCs/>
+          <w:sz w:val="18"/>
+          <w:szCs w:val="18"/>
+        </w:rPr>
+        <w:t>tempo.output$data</w:t>
+      </w:r>
+      <w:r>
+        <w:rPr>
+          <w:rFonts w:ascii="Courier New" w:hAnsi="Courier New" w:cs="Courier New"/>
+          <w:b/>
+          <w:bCs/>
+          <w:sz w:val="18"/>
+          <w:szCs w:val="18"/>
+        </w:rPr>
+        <w:t xml:space="preserve"> &lt;- </w:t>
+      </w:r>
+      <w:r>
+        <w:rPr>
+          <w:rFonts w:ascii="Courier New" w:hAnsi="Courier New" w:cs="Courier New"/>
+          <w:b/>
+          <w:bCs/>
+          <w:sz w:val="18"/>
+          <w:szCs w:val="18"/>
+        </w:rPr>
+        <w:t>tempo.output$data</w:t>
+      </w:r>
+      <w:r>
+        <w:rPr>
+          <w:rFonts w:ascii="Courier New" w:hAnsi="Courier New" w:cs="Courier New"/>
+          <w:b/>
+          <w:bCs/>
+          <w:sz w:val="18"/>
+          <w:szCs w:val="18"/>
+        </w:rPr>
+        <w:t>[</w:t>
+      </w:r>
+      <w:r>
+        <w:rPr>
+          <w:rFonts w:ascii="Courier New" w:hAnsi="Courier New" w:cs="Courier New"/>
+          <w:b/>
+          <w:bCs/>
+          <w:sz w:val="18"/>
+          <w:szCs w:val="18"/>
+        </w:rPr>
+        <w:t>coord.names</w:t>
+      </w:r>
+      <w:r>
+        <w:rPr>
+          <w:rFonts w:ascii="Courier New" w:hAnsi="Courier New" w:cs="Courier New"/>
+          <w:b/>
+          <w:bCs/>
+          <w:sz w:val="18"/>
+          <w:szCs w:val="18"/>
+        </w:rPr>
+        <w:t xml:space="preserve"> != "bad_remove"]</w:t>
       </w:r>
     </w:p>
     <w:p>
@@ -51816,28 +53610,73 @@
           <w:sz w:val="18"/>
           <w:szCs w:val="18"/>
         </w:rPr>
-        <w:t>if(is.null(</w:t>
-      </w:r>
-      <w:r>
-        <w:rPr>
-          <w:rFonts w:ascii="Courier New" w:hAnsi="Courier New" w:cs="Courier New"/>
-          <w:b/>
-          <w:bCs/>
-          <w:color w:val="FF0000"/>
-          <w:sz w:val="18"/>
-          <w:szCs w:val="18"/>
-        </w:rPr>
-        <w:t>legend.width</w:t>
-      </w:r>
-      <w:r>
-        <w:rPr>
-          <w:rFonts w:ascii="Courier New" w:hAnsi="Courier New" w:cs="Courier New"/>
-          <w:b/>
-          <w:bCs/>
-          <w:sz w:val="18"/>
-          <w:szCs w:val="18"/>
-        </w:rPr>
-        <w:t>)){</w:t>
+        <w:t>}</w:t>
+      </w:r>
+    </w:p>
+    <w:p>
+      <w:pPr>
+        <w:ind w:left="1701" w:hanging="567"/>
+        <w:jc w:val="left"/>
+        <w:rPr>
+          <w:rFonts w:ascii="Courier New" w:hAnsi="Courier New" w:cs="Courier New"/>
+          <w:b/>
+          <w:bCs/>
+          <w:sz w:val="18"/>
+          <w:szCs w:val="18"/>
+        </w:rPr>
+      </w:pPr>
+      <w:r>
+        <w:rPr>
+          <w:rFonts w:ascii="Courier New" w:hAnsi="Courier New" w:cs="Courier New"/>
+          <w:b/>
+          <w:bCs/>
+          <w:sz w:val="18"/>
+          <w:szCs w:val="18"/>
+        </w:rPr>
+        <w:t xml:space="preserve">tempo &lt;- </w:t>
+      </w:r>
+      <w:r>
+        <w:rPr>
+          <w:rFonts w:ascii="Courier New" w:hAnsi="Courier New" w:cs="Courier New"/>
+          <w:b/>
+          <w:bCs/>
+          <w:sz w:val="18"/>
+          <w:szCs w:val="18"/>
+        </w:rPr>
+        <w:t>tempo.output</w:t>
+      </w:r>
+      <w:r>
+        <w:rPr>
+          <w:rFonts w:ascii="Courier New" w:hAnsi="Courier New" w:cs="Courier New"/>
+          <w:b/>
+          <w:bCs/>
+          <w:sz w:val="18"/>
+          <w:szCs w:val="18"/>
+        </w:rPr>
+        <w:t>$layout$panel_params[[1]]</w:t>
+      </w:r>
+    </w:p>
+    <w:p>
+      <w:pPr>
+        <w:ind w:left="1701" w:hanging="567"/>
+        <w:jc w:val="left"/>
+        <w:rPr>
+          <w:rFonts w:ascii="Courier New" w:hAnsi="Courier New" w:cs="Courier New"/>
+          <w:b/>
+          <w:bCs/>
+          <w:sz w:val="18"/>
+          <w:szCs w:val="18"/>
+        </w:rPr>
+      </w:pPr>
+      <w:r>
+        <w:rPr>
+          <w:rFonts w:ascii="Courier New" w:hAnsi="Courier New" w:cs="Courier New"/>
+          <w:b/>
+          <w:bCs/>
+          <w:sz w:val="18"/>
+          <w:szCs w:val="18"/>
+        </w:rPr>
+        <w:t>output &lt;- list(</w:t>
       </w:r>
     </w:p>
     <w:p>
@@ -51860,30 +53699,7 @@
           <w:sz w:val="18"/>
           <w:szCs w:val="18"/>
         </w:rPr>
-        <w:t>suppressMessages(suppressWarnings(print(fin.plot)))</w:t>
-      </w:r>
-    </w:p>
-    <w:p>
-      <w:pPr>
-        <w:ind w:left="1701" w:hanging="567"/>
-        <w:jc w:val="left"/>
-        <w:rPr>
-          <w:rFonts w:ascii="Courier New" w:hAnsi="Courier New" w:cs="Courier New"/>
-          <w:b/>
-          <w:bCs/>
-          <w:sz w:val="18"/>
-          <w:szCs w:val="18"/>
-        </w:rPr>
-      </w:pPr>
-      <w:r>
-        <w:rPr>
-          <w:rFonts w:ascii="Courier New" w:hAnsi="Courier New" w:cs="Courier New"/>
-          <w:b/>
-          <w:bCs/>
-          <w:sz w:val="18"/>
-          <w:szCs w:val="18"/>
-        </w:rPr>
-        <w:t>}else{</w:t>
+        <w:t xml:space="preserve">data = data1, </w:t>
       </w:r>
     </w:p>
     <w:p>
@@ -51906,887 +53722,73 @@
           <w:sz w:val="18"/>
           <w:szCs w:val="18"/>
         </w:rPr>
-        <w:lastRenderedPageBreak/>
-        <w:t>suppressMessages(</w:t>
-      </w:r>
-      <w:r>
-        <w:rPr>
-          <w:rFonts w:ascii="Courier New" w:hAnsi="Courier New" w:cs="Courier New"/>
-          <w:b/>
-          <w:bCs/>
-          <w:color w:val="FF0000"/>
-          <w:sz w:val="18"/>
-          <w:szCs w:val="18"/>
-        </w:rPr>
-        <w:t>suppressWarnings(</w:t>
-      </w:r>
-      <w:r>
-        <w:rPr>
-          <w:rFonts w:ascii="Courier New" w:hAnsi="Courier New" w:cs="Courier New"/>
-          <w:b/>
-          <w:bCs/>
-          <w:color w:val="FF0000"/>
-          <w:sz w:val="18"/>
-          <w:szCs w:val="18"/>
-        </w:rPr>
-        <w:t>gridExtra</w:t>
-      </w:r>
-      <w:r>
-        <w:rPr>
-          <w:rFonts w:ascii="Courier New" w:hAnsi="Courier New" w:cs="Courier New"/>
-          <w:b/>
-          <w:bCs/>
-          <w:color w:val="FF0000"/>
-          <w:sz w:val="18"/>
-          <w:szCs w:val="18"/>
-        </w:rPr>
-        <w:t>::</w:t>
-      </w:r>
-      <w:r>
-        <w:rPr>
-          <w:rFonts w:ascii="Courier New" w:hAnsi="Courier New" w:cs="Courier New"/>
-          <w:b/>
-          <w:bCs/>
-          <w:color w:val="FF0000"/>
-          <w:sz w:val="18"/>
-          <w:szCs w:val="18"/>
-        </w:rPr>
-        <w:t>grid.arrange(</w:t>
-      </w:r>
-      <w:r>
-        <w:rPr>
-          <w:rFonts w:ascii="Courier New" w:hAnsi="Courier New" w:cs="Courier New"/>
-          <w:b/>
-          <w:bCs/>
-          <w:sz w:val="18"/>
-          <w:szCs w:val="18"/>
-        </w:rPr>
-        <w:t>fin.plot</w:t>
-      </w:r>
-      <w:r>
-        <w:rPr>
-          <w:rFonts w:ascii="Courier New" w:hAnsi="Courier New" w:cs="Courier New"/>
-          <w:b/>
-          <w:bCs/>
-          <w:color w:val="FF0000"/>
-          <w:sz w:val="18"/>
-          <w:szCs w:val="18"/>
-        </w:rPr>
-        <w:t>, legend</w:t>
-      </w:r>
-      <w:r>
-        <w:rPr>
-          <w:rFonts w:ascii="Courier New" w:hAnsi="Courier New" w:cs="Courier New"/>
-          <w:b/>
-          <w:bCs/>
-          <w:color w:val="FF0000"/>
-          <w:sz w:val="18"/>
-          <w:szCs w:val="18"/>
-        </w:rPr>
-        <w:t>.final</w:t>
-      </w:r>
-      <w:r>
-        <w:rPr>
-          <w:rFonts w:ascii="Courier New" w:hAnsi="Courier New" w:cs="Courier New"/>
-          <w:b/>
-          <w:bCs/>
-          <w:color w:val="FF0000"/>
-          <w:sz w:val="18"/>
-          <w:szCs w:val="18"/>
-        </w:rPr>
-        <w:t>, ncol=</w:t>
-      </w:r>
-      <w:r>
-        <w:rPr>
-          <w:rFonts w:ascii="Courier New" w:hAnsi="Courier New" w:cs="Courier New"/>
-          <w:b/>
-          <w:bCs/>
-          <w:color w:val="FF0000"/>
-          <w:sz w:val="18"/>
-          <w:szCs w:val="18"/>
-        </w:rPr>
-        <w:t>2</w:t>
-      </w:r>
-      <w:r>
-        <w:rPr>
-          <w:rFonts w:ascii="Courier New" w:hAnsi="Courier New" w:cs="Courier New"/>
-          <w:b/>
-          <w:bCs/>
-          <w:color w:val="FF0000"/>
-          <w:sz w:val="18"/>
-          <w:szCs w:val="18"/>
-        </w:rPr>
-        <w:t>, widths=c(</w:t>
-      </w:r>
-      <w:r>
-        <w:rPr>
-          <w:rFonts w:ascii="Courier New" w:hAnsi="Courier New" w:cs="Courier New"/>
-          <w:b/>
-          <w:bCs/>
-          <w:color w:val="FF0000"/>
-          <w:sz w:val="18"/>
-          <w:szCs w:val="18"/>
-        </w:rPr>
-        <w:t>1</w:t>
-      </w:r>
-      <w:r>
-        <w:rPr>
-          <w:rFonts w:ascii="Courier New" w:hAnsi="Courier New" w:cs="Courier New"/>
-          <w:b/>
-          <w:bCs/>
-          <w:color w:val="FF0000"/>
-          <w:sz w:val="18"/>
-          <w:szCs w:val="18"/>
-        </w:rPr>
-        <w:t xml:space="preserve">, </w:t>
-      </w:r>
-      <w:r>
-        <w:rPr>
-          <w:rFonts w:ascii="Courier New" w:hAnsi="Courier New" w:cs="Courier New"/>
-          <w:b/>
-          <w:bCs/>
-          <w:color w:val="FF0000"/>
-          <w:sz w:val="18"/>
-          <w:szCs w:val="18"/>
-        </w:rPr>
-        <w:t>legend.width</w:t>
-      </w:r>
-      <w:r>
-        <w:rPr>
-          <w:rFonts w:ascii="Courier New" w:hAnsi="Courier New" w:cs="Courier New"/>
-          <w:b/>
-          <w:bCs/>
-          <w:color w:val="FF0000"/>
-          <w:sz w:val="18"/>
-          <w:szCs w:val="18"/>
-        </w:rPr>
-        <w:t>))</w:t>
-      </w:r>
-      <w:r>
-        <w:rPr>
-          <w:rFonts w:ascii="Courier New" w:hAnsi="Courier New" w:cs="Courier New"/>
-          <w:b/>
-          <w:bCs/>
-          <w:color w:val="FF0000"/>
-          <w:sz w:val="18"/>
-          <w:szCs w:val="18"/>
-        </w:rPr>
-        <w:t>))</w:t>
-      </w:r>
-    </w:p>
-    <w:p>
-      <w:pPr>
-        <w:ind w:left="1701" w:hanging="567"/>
-        <w:jc w:val="left"/>
-        <w:rPr>
-          <w:rFonts w:ascii="Courier New" w:hAnsi="Courier New" w:cs="Courier New"/>
-          <w:bCs/>
-          <w:i/>
-          <w:sz w:val="18"/>
-          <w:szCs w:val="18"/>
-          <w:lang w:val="en-GB"/>
-        </w:rPr>
-      </w:pPr>
-      <w:r>
-        <w:rPr>
-          <w:rFonts w:ascii="Courier New" w:hAnsi="Courier New" w:cs="Courier New"/>
-          <w:b/>
-          <w:bCs/>
-          <w:sz w:val="18"/>
-          <w:szCs w:val="18"/>
-        </w:rPr>
-        <w:t>}</w:t>
-      </w:r>
-    </w:p>
-    <w:p>
-      <w:pPr>
-        <w:ind w:left="1701" w:hanging="567"/>
-        <w:jc w:val="left"/>
-        <w:rPr>
-          <w:rFonts w:ascii="Courier New" w:hAnsi="Courier New" w:cs="Courier New"/>
-          <w:bCs/>
-          <w:i/>
-          <w:sz w:val="18"/>
-          <w:szCs w:val="18"/>
-          <w:lang w:val="en-GB"/>
-        </w:rPr>
-      </w:pPr>
-      <w:r>
-        <w:rPr>
-          <w:rFonts w:ascii="Courier New" w:hAnsi="Courier New" w:cs="Courier New"/>
-          <w:bCs/>
-          <w:i/>
-          <w:sz w:val="18"/>
-          <w:szCs w:val="18"/>
-          <w:lang w:val="en-GB"/>
-        </w:rPr>
-        <w:t xml:space="preserve"># </w:t>
-      </w:r>
-      <w:r>
-        <w:rPr>
-          <w:rFonts w:ascii="Courier New" w:hAnsi="Courier New" w:cs="Courier New"/>
-          <w:bCs/>
-          <w:i/>
-          <w:sz w:val="18"/>
-          <w:szCs w:val="18"/>
-        </w:rPr>
-        <w:t>suppressMessages(suppressWarnings(print(eval(parse(text = paste(paste(paste0(tempo.gg.name, 1:tempo.gg.count), collapse = " + "), if(is.null(add)){NULL}else{add}))))))</w:t>
-      </w:r>
-    </w:p>
-    <w:p>
-      <w:pPr>
-        <w:ind w:left="1134" w:hanging="567"/>
-        <w:jc w:val="left"/>
-        <w:rPr>
-          <w:rFonts w:ascii="Courier New" w:hAnsi="Courier New" w:cs="Courier New"/>
-          <w:b/>
-          <w:bCs/>
-          <w:sz w:val="18"/>
-          <w:szCs w:val="18"/>
-        </w:rPr>
-      </w:pPr>
-      <w:r>
-        <w:rPr>
-          <w:rFonts w:ascii="Courier New" w:hAnsi="Courier New" w:cs="Courier New"/>
-          <w:b/>
-          <w:bCs/>
-          <w:sz w:val="18"/>
-          <w:szCs w:val="18"/>
-        </w:rPr>
-        <w:t>}else{</w:t>
-      </w:r>
-    </w:p>
-    <w:p>
-      <w:pPr>
-        <w:ind w:left="1701" w:hanging="567"/>
-        <w:jc w:val="left"/>
-        <w:rPr>
-          <w:rFonts w:ascii="Courier New" w:hAnsi="Courier New" w:cs="Courier New"/>
-          <w:bCs/>
-          <w:i/>
-          <w:sz w:val="18"/>
-          <w:szCs w:val="18"/>
-        </w:rPr>
-      </w:pPr>
-      <w:r>
-        <w:rPr>
-          <w:rFonts w:ascii="Courier New" w:hAnsi="Courier New" w:cs="Courier New"/>
-          <w:bCs/>
-          <w:i/>
-          <w:sz w:val="18"/>
-          <w:szCs w:val="18"/>
-        </w:rPr>
-        <w:t># following lines inactivated because of problem in warn.recov and message.recov</w:t>
-      </w:r>
-    </w:p>
-    <w:p>
-      <w:pPr>
-        <w:ind w:left="1701" w:hanging="567"/>
-        <w:jc w:val="left"/>
-        <w:rPr>
-          <w:rFonts w:ascii="Courier New" w:hAnsi="Courier New" w:cs="Courier New"/>
-          <w:i/>
-          <w:sz w:val="18"/>
-          <w:szCs w:val="18"/>
-        </w:rPr>
-      </w:pPr>
-      <w:r>
-        <w:rPr>
-          <w:rFonts w:ascii="Courier New" w:hAnsi="Courier New" w:cs="Courier New"/>
-          <w:bCs/>
-          <w:i/>
-          <w:sz w:val="18"/>
-          <w:szCs w:val="18"/>
-        </w:rPr>
-        <w:t># message.recov &lt;- NULL</w:t>
-      </w:r>
-    </w:p>
-    <w:p>
-      <w:pPr>
-        <w:ind w:left="1701" w:hanging="567"/>
-        <w:jc w:val="left"/>
-        <w:rPr>
-          <w:rFonts w:ascii="Courier New" w:hAnsi="Courier New" w:cs="Courier New"/>
-          <w:i/>
-          <w:sz w:val="18"/>
-          <w:szCs w:val="18"/>
-        </w:rPr>
-      </w:pPr>
-      <w:r>
-        <w:rPr>
-          <w:rFonts w:ascii="Courier New" w:hAnsi="Courier New" w:cs="Courier New"/>
-          <w:bCs/>
-          <w:i/>
-          <w:sz w:val="18"/>
-          <w:szCs w:val="18"/>
-        </w:rPr>
-        <w:t># warn.recov &lt;- NULL</w:t>
-      </w:r>
-    </w:p>
-    <w:p>
-      <w:pPr>
-        <w:ind w:left="1701" w:hanging="567"/>
-        <w:jc w:val="left"/>
-        <w:rPr>
-          <w:rFonts w:ascii="Courier New" w:hAnsi="Courier New" w:cs="Courier New"/>
-          <w:b/>
-          <w:sz w:val="18"/>
-          <w:szCs w:val="18"/>
-        </w:rPr>
-      </w:pPr>
-      <w:r>
-        <w:rPr>
-          <w:rFonts w:ascii="Courier New" w:hAnsi="Courier New" w:cs="Courier New"/>
-          <w:b/>
-          <w:sz w:val="18"/>
-          <w:szCs w:val="18"/>
-        </w:rPr>
-        <w:t>warn.count &lt;- warn.count + 1</w:t>
-      </w:r>
-    </w:p>
-    <w:p>
-      <w:pPr>
-        <w:ind w:left="1701" w:hanging="567"/>
-        <w:jc w:val="left"/>
-        <w:rPr>
-          <w:rFonts w:ascii="Courier New" w:hAnsi="Courier New" w:cs="Courier New"/>
-          <w:b/>
-          <w:sz w:val="18"/>
-          <w:szCs w:val="18"/>
-        </w:rPr>
-      </w:pPr>
-      <w:r>
-        <w:rPr>
-          <w:rFonts w:ascii="Courier New" w:hAnsi="Courier New" w:cs="Courier New"/>
-          <w:b/>
-          <w:sz w:val="18"/>
-          <w:szCs w:val="18"/>
-        </w:rPr>
-        <w:t>tempo.warn &lt;- paste0("(", warn.count,") PLOT NOT SHOWN AS REQUESTED")</w:t>
-      </w:r>
-    </w:p>
-    <w:p>
-      <w:pPr>
-        <w:ind w:left="1701" w:hanging="567"/>
-        <w:jc w:val="left"/>
-        <w:rPr>
-          <w:rFonts w:ascii="Courier New" w:hAnsi="Courier New" w:cs="Courier New"/>
-          <w:b/>
-          <w:sz w:val="18"/>
-          <w:szCs w:val="18"/>
-        </w:rPr>
-      </w:pPr>
-      <w:r>
-        <w:rPr>
-          <w:rFonts w:ascii="Courier New" w:hAnsi="Courier New" w:cs="Courier New"/>
-          <w:b/>
-          <w:sz w:val="18"/>
-          <w:szCs w:val="18"/>
-        </w:rPr>
-        <w:t>warn &lt;- paste0(ifelse(is.null(warn), tempo.warn, paste0(warn, "\n\n", tempo.warn)))</w:t>
-      </w:r>
-    </w:p>
-    <w:p>
-      <w:pPr>
-        <w:ind w:left="1134" w:hanging="567"/>
-        <w:jc w:val="left"/>
-        <w:rPr>
-          <w:rFonts w:ascii="Courier New" w:hAnsi="Courier New" w:cs="Courier New"/>
-          <w:b/>
-          <w:bCs/>
-          <w:sz w:val="18"/>
-          <w:szCs w:val="18"/>
-        </w:rPr>
-      </w:pPr>
-      <w:r>
-        <w:rPr>
-          <w:rFonts w:ascii="Courier New" w:hAnsi="Courier New" w:cs="Courier New"/>
-          <w:b/>
-          <w:bCs/>
-          <w:sz w:val="18"/>
-          <w:szCs w:val="18"/>
-        </w:rPr>
-        <w:t>}</w:t>
-      </w:r>
-    </w:p>
-    <w:p>
-      <w:pPr>
-        <w:ind w:left="1134" w:hanging="567"/>
-        <w:jc w:val="left"/>
-        <w:rPr>
-          <w:rFonts w:ascii="Courier New" w:hAnsi="Courier New" w:cs="Courier New"/>
-          <w:bCs/>
-          <w:i/>
-          <w:sz w:val="18"/>
-          <w:szCs w:val="18"/>
-        </w:rPr>
-      </w:pPr>
-      <w:r>
-        <w:rPr>
-          <w:rFonts w:ascii="Courier New" w:hAnsi="Courier New" w:cs="Courier New"/>
-          <w:bCs/>
-          <w:i/>
-          <w:sz w:val="18"/>
-          <w:szCs w:val="18"/>
-        </w:rPr>
-        <w:t># end drawing</w:t>
-      </w:r>
-    </w:p>
-    <w:p>
-      <w:pPr>
-        <w:ind w:left="1134" w:hanging="567"/>
-        <w:jc w:val="left"/>
-        <w:rPr>
-          <w:rFonts w:ascii="Courier New" w:hAnsi="Courier New" w:cs="Courier New"/>
-          <w:b/>
-          <w:bCs/>
-          <w:sz w:val="18"/>
-          <w:szCs w:val="18"/>
-        </w:rPr>
-      </w:pPr>
-    </w:p>
-    <w:p>
-      <w:pPr>
-        <w:ind w:left="1134" w:hanging="567"/>
-        <w:jc w:val="left"/>
-        <w:rPr>
-          <w:rFonts w:ascii="Courier New" w:hAnsi="Courier New" w:cs="Courier New"/>
-          <w:b/>
-          <w:bCs/>
-          <w:sz w:val="18"/>
-          <w:szCs w:val="18"/>
-        </w:rPr>
-      </w:pPr>
-    </w:p>
-    <w:p>
-      <w:pPr>
-        <w:ind w:left="1134" w:hanging="567"/>
-        <w:jc w:val="left"/>
-        <w:rPr>
-          <w:rFonts w:ascii="Courier New" w:hAnsi="Courier New" w:cs="Courier New"/>
-          <w:b/>
-          <w:bCs/>
-          <w:sz w:val="18"/>
-          <w:szCs w:val="18"/>
-        </w:rPr>
-      </w:pPr>
-    </w:p>
-    <w:p>
-      <w:pPr>
-        <w:ind w:left="1134" w:hanging="567"/>
-        <w:jc w:val="left"/>
-        <w:rPr>
-          <w:rFonts w:ascii="Courier New" w:hAnsi="Courier New" w:cs="Courier New"/>
-          <w:bCs/>
-          <w:i/>
-          <w:sz w:val="18"/>
-          <w:szCs w:val="18"/>
-        </w:rPr>
-      </w:pPr>
-      <w:r>
-        <w:rPr>
-          <w:rFonts w:ascii="Courier New" w:hAnsi="Courier New" w:cs="Courier New"/>
-          <w:bCs/>
-          <w:i/>
-          <w:sz w:val="18"/>
-          <w:szCs w:val="18"/>
-        </w:rPr>
-        <w:t># outputs</w:t>
-      </w:r>
-    </w:p>
-    <w:p>
-      <w:pPr>
-        <w:ind w:left="1134" w:hanging="567"/>
-        <w:jc w:val="left"/>
-        <w:rPr>
-          <w:rFonts w:ascii="Courier New" w:hAnsi="Courier New" w:cs="Courier New"/>
-          <w:bCs/>
-          <w:i/>
-          <w:sz w:val="18"/>
-          <w:szCs w:val="18"/>
-        </w:rPr>
-      </w:pPr>
-      <w:r>
-        <w:rPr>
-          <w:rFonts w:ascii="Courier New" w:hAnsi="Courier New" w:cs="Courier New"/>
-          <w:bCs/>
-          <w:i/>
-          <w:sz w:val="18"/>
-          <w:szCs w:val="18"/>
-        </w:rPr>
-        <w:t># following lines inactivated because of problem in warn.recov and message.recov</w:t>
-      </w:r>
-    </w:p>
-    <w:p>
-      <w:pPr>
-        <w:ind w:left="1134" w:hanging="567"/>
-        <w:jc w:val="left"/>
-        <w:rPr>
-          <w:rFonts w:ascii="Courier New" w:hAnsi="Courier New" w:cs="Courier New"/>
-          <w:bCs/>
-          <w:i/>
-          <w:sz w:val="18"/>
-          <w:szCs w:val="18"/>
-        </w:rPr>
-      </w:pPr>
-      <w:r>
-        <w:rPr>
-          <w:rFonts w:ascii="Courier New" w:hAnsi="Courier New" w:cs="Courier New"/>
-          <w:bCs/>
-          <w:i/>
-          <w:sz w:val="18"/>
-          <w:szCs w:val="18"/>
-        </w:rPr>
-        <w:t># if( ! (is.null(warn) &amp; is.null(warn.recov) &amp; is.null(message.recov))){</w:t>
-      </w:r>
-    </w:p>
-    <w:p>
-      <w:pPr>
-        <w:ind w:left="1701" w:hanging="567"/>
-        <w:jc w:val="left"/>
-        <w:rPr>
-          <w:rFonts w:ascii="Courier New" w:hAnsi="Courier New" w:cs="Courier New"/>
-          <w:bCs/>
-          <w:i/>
-          <w:sz w:val="18"/>
-          <w:szCs w:val="18"/>
-        </w:rPr>
-      </w:pPr>
-      <w:r>
-        <w:rPr>
-          <w:rFonts w:ascii="Courier New" w:hAnsi="Courier New" w:cs="Courier New"/>
-          <w:bCs/>
-          <w:i/>
-          <w:sz w:val="18"/>
-          <w:szCs w:val="18"/>
-        </w:rPr>
-        <w:t># warn &lt;- paste0(warn, "\n\n", if(length(warn.recov) &gt; 0 | length(message.recov) &gt; 0){paste0(paste0(</w:t>
-      </w:r>
-      <w:r>
-        <w:rPr>
-          <w:rFonts w:ascii="Courier New" w:hAnsi="Courier New" w:cs="Courier New"/>
-          <w:i/>
-          <w:sz w:val="18"/>
-          <w:szCs w:val="18"/>
-        </w:rPr>
-        <w:t xml:space="preserve">"MESSAGES FROM ggplot2 FUNCTIONS: ", ifelse( ! </w:t>
-      </w:r>
-      <w:r>
-        <w:rPr>
-          <w:rFonts w:ascii="Courier New" w:hAnsi="Courier New" w:cs="Courier New"/>
-          <w:bCs/>
-          <w:i/>
-          <w:sz w:val="18"/>
-          <w:szCs w:val="18"/>
-        </w:rPr>
-        <w:t>is.null(warn.recov), unique(message.recov), ""),</w:t>
-      </w:r>
-      <w:r>
-        <w:rPr>
-          <w:rFonts w:ascii="Courier New" w:hAnsi="Courier New" w:cs="Courier New"/>
-          <w:i/>
-          <w:sz w:val="18"/>
-          <w:szCs w:val="18"/>
-        </w:rPr>
-        <w:t xml:space="preserve"> ifelse( ! </w:t>
-      </w:r>
-      <w:r>
-        <w:rPr>
-          <w:rFonts w:ascii="Courier New" w:hAnsi="Courier New" w:cs="Courier New"/>
-          <w:bCs/>
-          <w:i/>
-          <w:sz w:val="18"/>
-          <w:szCs w:val="18"/>
-        </w:rPr>
-        <w:t>is.null(message.recov), unique(message.recov), ""), collapse = "\n\n"), "\n\n")})</w:t>
-      </w:r>
-    </w:p>
-    <w:p>
-      <w:pPr>
-        <w:ind w:left="1134" w:hanging="567"/>
-        <w:jc w:val="left"/>
-        <w:rPr>
-          <w:rFonts w:ascii="Courier New" w:hAnsi="Courier New" w:cs="Courier New"/>
-          <w:bCs/>
-          <w:i/>
-          <w:sz w:val="18"/>
-          <w:szCs w:val="18"/>
-        </w:rPr>
-      </w:pPr>
-      <w:r>
-        <w:rPr>
-          <w:rFonts w:ascii="Courier New" w:hAnsi="Courier New" w:cs="Courier New"/>
-          <w:bCs/>
-          <w:i/>
-          <w:sz w:val="18"/>
-          <w:szCs w:val="18"/>
-        </w:rPr>
-        <w:t># }else if( ! (is.null(warn) &amp; is.null(warn.recov)) &amp; is.null(message.recov)){</w:t>
-      </w:r>
-    </w:p>
-    <w:p>
-      <w:pPr>
-        <w:ind w:left="1701" w:hanging="567"/>
-        <w:jc w:val="left"/>
-        <w:rPr>
-          <w:rFonts w:ascii="Courier New" w:hAnsi="Courier New" w:cs="Courier New"/>
-          <w:bCs/>
-          <w:i/>
-          <w:sz w:val="18"/>
-          <w:szCs w:val="18"/>
-        </w:rPr>
-      </w:pPr>
-      <w:r>
-        <w:rPr>
-          <w:rFonts w:ascii="Courier New" w:hAnsi="Courier New" w:cs="Courier New"/>
-          <w:bCs/>
-          <w:i/>
-          <w:sz w:val="18"/>
-          <w:szCs w:val="18"/>
-        </w:rPr>
-        <w:t># warn &lt;- paste0(warn, "\n\n", if(length(warn.recov) &gt; 0){paste0(paste0(</w:t>
-      </w:r>
-      <w:r>
-        <w:rPr>
-          <w:rFonts w:ascii="Courier New" w:hAnsi="Courier New" w:cs="Courier New"/>
-          <w:i/>
-          <w:sz w:val="18"/>
-          <w:szCs w:val="18"/>
-        </w:rPr>
-        <w:t xml:space="preserve">"MESSAGES FROM ggplot2 FUNCTIONS: ", </w:t>
-      </w:r>
-      <w:r>
-        <w:rPr>
-          <w:rFonts w:ascii="Courier New" w:hAnsi="Courier New" w:cs="Courier New"/>
-          <w:bCs/>
-          <w:i/>
-          <w:sz w:val="18"/>
-          <w:szCs w:val="18"/>
-        </w:rPr>
-        <w:t>unique(warn.recov), collapse = "\n\n"), "\n\n")})</w:t>
-      </w:r>
-    </w:p>
-    <w:p>
-      <w:pPr>
-        <w:ind w:left="1134" w:hanging="567"/>
-        <w:jc w:val="left"/>
-        <w:rPr>
-          <w:rFonts w:ascii="Courier New" w:hAnsi="Courier New" w:cs="Courier New"/>
-          <w:bCs/>
-          <w:i/>
-          <w:sz w:val="18"/>
-          <w:szCs w:val="18"/>
-        </w:rPr>
-      </w:pPr>
-      <w:r>
-        <w:rPr>
-          <w:rFonts w:ascii="Courier New" w:hAnsi="Courier New" w:cs="Courier New"/>
-          <w:bCs/>
-          <w:i/>
-          <w:sz w:val="18"/>
-          <w:szCs w:val="18"/>
-        </w:rPr>
-        <w:t># }else if( ! (is.null(warn) &amp; is.null(message.recov)) &amp; is.null(warn.recov)){</w:t>
-      </w:r>
-    </w:p>
-    <w:p>
-      <w:pPr>
-        <w:ind w:left="1701" w:hanging="567"/>
-        <w:jc w:val="left"/>
-        <w:rPr>
-          <w:rFonts w:ascii="Courier New" w:hAnsi="Courier New" w:cs="Courier New"/>
-          <w:bCs/>
-          <w:i/>
-          <w:sz w:val="18"/>
-          <w:szCs w:val="18"/>
-        </w:rPr>
-      </w:pPr>
-      <w:r>
-        <w:rPr>
-          <w:rFonts w:ascii="Courier New" w:hAnsi="Courier New" w:cs="Courier New"/>
-          <w:bCs/>
-          <w:i/>
-          <w:sz w:val="18"/>
-          <w:szCs w:val="18"/>
-        </w:rPr>
-        <w:t># warn &lt;- paste0(warn, "\n\n", if(length(message.recov) &gt; 0){paste0(paste0(</w:t>
-      </w:r>
-      <w:r>
-        <w:rPr>
-          <w:rFonts w:ascii="Courier New" w:hAnsi="Courier New" w:cs="Courier New"/>
-          <w:i/>
-          <w:sz w:val="18"/>
-          <w:szCs w:val="18"/>
-        </w:rPr>
-        <w:t xml:space="preserve">"MESSAGES FROM ggplot2 FUNCTIONS: ", </w:t>
-      </w:r>
-      <w:r>
-        <w:rPr>
-          <w:rFonts w:ascii="Courier New" w:hAnsi="Courier New" w:cs="Courier New"/>
-          <w:bCs/>
-          <w:i/>
-          <w:sz w:val="18"/>
-          <w:szCs w:val="18"/>
-        </w:rPr>
-        <w:t>unique(message.recov), collapse = "\n\n"), "\n\n")})</w:t>
-      </w:r>
-    </w:p>
-    <w:p>
-      <w:pPr>
-        <w:ind w:left="1134" w:hanging="567"/>
-        <w:jc w:val="left"/>
-        <w:rPr>
-          <w:rFonts w:ascii="Courier New" w:hAnsi="Courier New" w:cs="Courier New"/>
-          <w:bCs/>
-          <w:i/>
-          <w:sz w:val="18"/>
-          <w:szCs w:val="18"/>
-        </w:rPr>
-      </w:pPr>
-      <w:r>
-        <w:rPr>
-          <w:rFonts w:ascii="Courier New" w:hAnsi="Courier New" w:cs="Courier New"/>
-          <w:bCs/>
-          <w:i/>
-          <w:sz w:val="18"/>
-          <w:szCs w:val="18"/>
-        </w:rPr>
-        <w:t># }</w:t>
-      </w:r>
-    </w:p>
-    <w:p>
-      <w:pPr>
-        <w:ind w:left="1134" w:hanging="567"/>
-        <w:jc w:val="left"/>
-        <w:rPr>
-          <w:rFonts w:ascii="Courier New" w:hAnsi="Courier New" w:cs="Courier New"/>
-          <w:b/>
-          <w:bCs/>
-          <w:sz w:val="18"/>
-          <w:szCs w:val="18"/>
-        </w:rPr>
-      </w:pPr>
-      <w:r>
-        <w:rPr>
-          <w:rFonts w:ascii="Courier New" w:hAnsi="Courier New" w:cs="Courier New"/>
-          <w:b/>
-          <w:bCs/>
-          <w:sz w:val="18"/>
-          <w:szCs w:val="18"/>
-        </w:rPr>
-        <w:t>if(warn.print == TRUE &amp; ! is.null(warn)){</w:t>
-      </w:r>
-    </w:p>
-    <w:p>
-      <w:pPr>
-        <w:ind w:left="1701" w:hanging="567"/>
-        <w:jc w:val="left"/>
-        <w:rPr>
-          <w:rFonts w:ascii="Courier New" w:hAnsi="Courier New" w:cs="Courier New"/>
-          <w:bCs/>
-          <w:i/>
-          <w:sz w:val="18"/>
-          <w:szCs w:val="18"/>
-        </w:rPr>
-      </w:pPr>
-      <w:r>
-        <w:rPr>
-          <w:rFonts w:ascii="Courier New" w:hAnsi="Courier New" w:cs="Courier New"/>
-          <w:b/>
-          <w:bCs/>
-          <w:sz w:val="18"/>
-          <w:szCs w:val="18"/>
-        </w:rPr>
-        <w:t>warning(paste0("</w:t>
-      </w:r>
-      <w:r>
-        <w:rPr>
-          <w:rFonts w:ascii="Courier New" w:hAnsi="Courier New" w:cs="Courier New"/>
-          <w:b/>
-          <w:sz w:val="18"/>
-          <w:szCs w:val="18"/>
-        </w:rPr>
-        <w:t xml:space="preserve">FROM ", function.name, " FUNCTION:\n\n", </w:t>
-      </w:r>
-      <w:r>
-        <w:rPr>
-          <w:rFonts w:ascii="Courier New" w:hAnsi="Courier New" w:cs="Courier New"/>
-          <w:b/>
-          <w:bCs/>
-          <w:sz w:val="18"/>
-          <w:szCs w:val="18"/>
-        </w:rPr>
-        <w:t>warn), call. = FALSE)</w:t>
-      </w:r>
-      <w:r>
-        <w:rPr>
-          <w:rFonts w:ascii="Courier New" w:hAnsi="Courier New" w:cs="Courier New"/>
-          <w:bCs/>
-          <w:i/>
-          <w:sz w:val="18"/>
-          <w:szCs w:val="18"/>
-        </w:rPr>
-        <w:t xml:space="preserve"> # to recover the warning messages, use return = TRUE</w:t>
-      </w:r>
-    </w:p>
-    <w:p>
-      <w:pPr>
-        <w:ind w:left="1134" w:hanging="567"/>
-        <w:jc w:val="left"/>
-        <w:rPr>
-          <w:rFonts w:ascii="Courier New" w:hAnsi="Courier New" w:cs="Courier New"/>
-          <w:b/>
-          <w:bCs/>
-          <w:sz w:val="18"/>
-          <w:szCs w:val="18"/>
-        </w:rPr>
-      </w:pPr>
-      <w:r>
-        <w:rPr>
-          <w:rFonts w:ascii="Courier New" w:hAnsi="Courier New" w:cs="Courier New"/>
-          <w:b/>
-          <w:bCs/>
-          <w:sz w:val="18"/>
-          <w:szCs w:val="18"/>
-        </w:rPr>
-        <w:t>}</w:t>
-      </w:r>
-    </w:p>
-    <w:p>
-      <w:pPr>
-        <w:ind w:left="1134" w:hanging="567"/>
-        <w:jc w:val="left"/>
-        <w:rPr>
-          <w:rFonts w:ascii="Courier New" w:hAnsi="Courier New" w:cs="Courier New"/>
-          <w:b/>
-          <w:bCs/>
-          <w:sz w:val="18"/>
-          <w:szCs w:val="18"/>
-        </w:rPr>
-      </w:pPr>
-      <w:r>
-        <w:rPr>
-          <w:rFonts w:ascii="Courier New" w:hAnsi="Courier New" w:cs="Courier New"/>
-          <w:b/>
-          <w:bCs/>
-          <w:sz w:val="18"/>
-          <w:szCs w:val="18"/>
-        </w:rPr>
-        <w:t>if(return == TRUE){</w:t>
-      </w:r>
-    </w:p>
-    <w:p>
-      <w:pPr>
-        <w:ind w:left="1701" w:hanging="567"/>
-        <w:jc w:val="left"/>
-        <w:rPr>
-          <w:rFonts w:ascii="Courier New" w:hAnsi="Courier New" w:cs="Courier New"/>
-          <w:b/>
-          <w:bCs/>
-          <w:sz w:val="18"/>
-          <w:szCs w:val="18"/>
-        </w:rPr>
-      </w:pPr>
+        <w:t xml:space="preserve">stat = stat, </w:t>
+      </w:r>
+    </w:p>
+    <w:p>
+      <w:pPr>
+        <w:ind w:left="2268" w:hanging="567"/>
+        <w:jc w:val="left"/>
+        <w:rPr>
+          <w:rFonts w:ascii="Courier New" w:hAnsi="Courier New" w:cs="Courier New"/>
+          <w:b/>
+          <w:sz w:val="18"/>
+          <w:szCs w:val="18"/>
+        </w:rPr>
+      </w:pPr>
+      <w:r>
+        <w:rPr>
+          <w:rFonts w:ascii="Courier New" w:hAnsi="Courier New" w:cs="Courier New"/>
+          <w:b/>
+          <w:sz w:val="18"/>
+          <w:szCs w:val="18"/>
+        </w:rPr>
+        <w:t xml:space="preserve">removed.row.nb = removed.row.nb, </w:t>
+      </w:r>
+    </w:p>
+    <w:p>
+      <w:pPr>
+        <w:ind w:left="2268" w:hanging="567"/>
+        <w:jc w:val="left"/>
+        <w:rPr>
+          <w:rFonts w:ascii="Courier New" w:hAnsi="Courier New" w:cs="Courier New"/>
+          <w:b/>
+          <w:sz w:val="18"/>
+          <w:szCs w:val="18"/>
+        </w:rPr>
+      </w:pPr>
+      <w:r>
+        <w:rPr>
+          <w:rFonts w:ascii="Courier New" w:hAnsi="Courier New" w:cs="Courier New"/>
+          <w:b/>
+          <w:sz w:val="18"/>
+          <w:szCs w:val="18"/>
+        </w:rPr>
+        <w:t xml:space="preserve">removed.rows = removed.rows, </w:t>
+      </w:r>
+    </w:p>
+    <w:p>
+      <w:pPr>
+        <w:ind w:left="2268" w:hanging="567"/>
+        <w:jc w:val="left"/>
+        <w:rPr>
+          <w:rFonts w:ascii="Courier New" w:hAnsi="Courier New" w:cs="Courier New"/>
+          <w:b/>
+          <w:bCs/>
+          <w:sz w:val="18"/>
+          <w:szCs w:val="18"/>
+        </w:rPr>
+      </w:pPr>
+      <w:r>
+        <w:rPr>
+          <w:rFonts w:ascii="Courier New" w:hAnsi="Courier New" w:cs="Courier New"/>
+          <w:b/>
+          <w:bCs/>
+          <w:sz w:val="18"/>
+          <w:szCs w:val="18"/>
+        </w:rPr>
+        <w:t>plot = c(</w:t>
+      </w:r>
       <w:r>
         <w:rPr>
           <w:rFonts w:ascii="Courier New" w:hAnsi="Courier New" w:cs="Courier New"/>
@@ -52805,581 +53807,6 @@
           <w:sz w:val="18"/>
           <w:szCs w:val="18"/>
         </w:rPr>
-        <w:t xml:space="preserve"> &lt;- ggplot2::ggplot_build(fin.plot)</w:t>
-      </w:r>
-    </w:p>
-    <w:p>
-      <w:pPr>
-        <w:ind w:left="1701" w:hanging="567"/>
-        <w:jc w:val="left"/>
-        <w:rPr>
-          <w:rFonts w:ascii="Courier New" w:hAnsi="Courier New" w:cs="Courier New"/>
-          <w:bCs/>
-          <w:i/>
-          <w:sz w:val="18"/>
-          <w:szCs w:val="18"/>
-        </w:rPr>
-      </w:pPr>
-      <w:r>
-        <w:rPr>
-          <w:rFonts w:ascii="Courier New" w:hAnsi="Courier New" w:cs="Courier New"/>
-          <w:b/>
-          <w:bCs/>
-          <w:sz w:val="18"/>
-          <w:szCs w:val="18"/>
-        </w:rPr>
-        <w:t>tempo.output</w:t>
-      </w:r>
-      <w:r>
-        <w:rPr>
-          <w:rFonts w:ascii="Courier New" w:hAnsi="Courier New" w:cs="Courier New"/>
-          <w:b/>
-          <w:bCs/>
-          <w:sz w:val="18"/>
-          <w:szCs w:val="18"/>
-        </w:rPr>
-        <w:t xml:space="preserve">$data &lt;- </w:t>
-      </w:r>
-      <w:r>
-        <w:rPr>
-          <w:rFonts w:ascii="Courier New" w:hAnsi="Courier New" w:cs="Courier New"/>
-          <w:b/>
-          <w:bCs/>
-          <w:sz w:val="18"/>
-          <w:szCs w:val="18"/>
-        </w:rPr>
-        <w:t>tempo.output</w:t>
-      </w:r>
-      <w:r>
-        <w:rPr>
-          <w:rFonts w:ascii="Courier New" w:hAnsi="Courier New" w:cs="Courier New"/>
-          <w:b/>
-          <w:bCs/>
-          <w:sz w:val="18"/>
-          <w:szCs w:val="18"/>
-        </w:rPr>
-        <w:t>$data[-1]</w:t>
-      </w:r>
-      <w:r>
-        <w:rPr>
-          <w:rFonts w:ascii="Courier New" w:hAnsi="Courier New" w:cs="Courier New"/>
-          <w:bCs/>
-          <w:i/>
-          <w:sz w:val="18"/>
-          <w:szCs w:val="18"/>
-        </w:rPr>
-        <w:t xml:space="preserve"> # remove the first data because corresponds to the initial empty boxplot</w:t>
-      </w:r>
-    </w:p>
-    <w:p>
-      <w:pPr>
-        <w:ind w:left="1701" w:hanging="567"/>
-        <w:jc w:val="left"/>
-        <w:rPr>
-          <w:rFonts w:ascii="Courier New" w:hAnsi="Courier New" w:cs="Courier New"/>
-          <w:b/>
-          <w:bCs/>
-          <w:sz w:val="18"/>
-          <w:szCs w:val="18"/>
-        </w:rPr>
-      </w:pPr>
-      <w:r>
-        <w:rPr>
-          <w:rFonts w:ascii="Courier New" w:hAnsi="Courier New" w:cs="Courier New"/>
-          <w:b/>
-          <w:bCs/>
-          <w:sz w:val="18"/>
-          <w:szCs w:val="18"/>
-        </w:rPr>
-        <w:t>if(length(</w:t>
-      </w:r>
-      <w:r>
-        <w:rPr>
-          <w:rFonts w:ascii="Courier New" w:hAnsi="Courier New" w:cs="Courier New"/>
-          <w:b/>
-          <w:bCs/>
-          <w:sz w:val="18"/>
-          <w:szCs w:val="18"/>
-        </w:rPr>
-        <w:t>tempo.output</w:t>
-      </w:r>
-      <w:r>
-        <w:rPr>
-          <w:rFonts w:ascii="Courier New" w:hAnsi="Courier New" w:cs="Courier New"/>
-          <w:b/>
-          <w:bCs/>
-          <w:sz w:val="18"/>
-          <w:szCs w:val="18"/>
-        </w:rPr>
-        <w:t>$data) != length(coord.names)){</w:t>
-      </w:r>
-    </w:p>
-    <w:p>
-      <w:pPr>
-        <w:ind w:left="2268" w:hanging="567"/>
-        <w:jc w:val="left"/>
-        <w:rPr>
-          <w:rFonts w:ascii="Courier New" w:hAnsi="Courier New" w:cs="Courier New"/>
-          <w:b/>
-          <w:sz w:val="18"/>
-          <w:szCs w:val="18"/>
-        </w:rPr>
-      </w:pPr>
-      <w:r>
-        <w:rPr>
-          <w:rFonts w:ascii="Courier New" w:hAnsi="Courier New" w:cs="Courier New"/>
-          <w:b/>
-          <w:sz w:val="18"/>
-          <w:szCs w:val="18"/>
-        </w:rPr>
-        <w:t xml:space="preserve">tempo.cat &lt;- paste0("\n\n================\n\nINTERNAL CODE </w:t>
-      </w:r>
-      <w:r>
-        <w:rPr>
-          <w:rFonts w:ascii="Courier New" w:hAnsi="Courier New" w:cs="Courier New"/>
-          <w:b/>
-          <w:sz w:val="18"/>
-          <w:szCs w:val="18"/>
-        </w:rPr>
-        <w:t>ERROR IN ", function.name, "\n</w:t>
-      </w:r>
-      <w:r>
-        <w:rPr>
-          <w:rFonts w:ascii="Courier New" w:hAnsi="Courier New" w:cs="Courier New"/>
-          <w:b/>
-          <w:bCs/>
-          <w:sz w:val="18"/>
-          <w:szCs w:val="18"/>
-        </w:rPr>
-        <w:t>length(</w:t>
-      </w:r>
-      <w:r>
-        <w:rPr>
-          <w:rFonts w:ascii="Courier New" w:hAnsi="Courier New" w:cs="Courier New"/>
-          <w:b/>
-          <w:bCs/>
-          <w:sz w:val="18"/>
-          <w:szCs w:val="18"/>
-        </w:rPr>
-        <w:t>tempo.output</w:t>
-      </w:r>
-      <w:r>
-        <w:rPr>
-          <w:rFonts w:ascii="Courier New" w:hAnsi="Courier New" w:cs="Courier New"/>
-          <w:b/>
-          <w:bCs/>
-          <w:sz w:val="18"/>
-          <w:szCs w:val="18"/>
-        </w:rPr>
-        <w:t>$data)</w:t>
-      </w:r>
-      <w:r>
-        <w:rPr>
-          <w:rFonts w:ascii="Courier New" w:hAnsi="Courier New" w:cs="Courier New"/>
-          <w:b/>
-          <w:sz w:val="18"/>
-          <w:szCs w:val="18"/>
-          <w:lang w:val="en-GB"/>
-        </w:rPr>
-        <w:t xml:space="preserve"> AND </w:t>
-      </w:r>
-      <w:r>
-        <w:rPr>
-          <w:rFonts w:ascii="Courier New" w:hAnsi="Courier New" w:cs="Courier New"/>
-          <w:b/>
-          <w:bCs/>
-          <w:sz w:val="18"/>
-          <w:szCs w:val="18"/>
-        </w:rPr>
-        <w:t>length(coord.names) MUST BE IDENTICAL</w:t>
-      </w:r>
-      <w:r>
-        <w:rPr>
-          <w:rFonts w:ascii="Courier New" w:hAnsi="Courier New" w:cs="Courier New"/>
-          <w:b/>
-          <w:sz w:val="18"/>
-          <w:szCs w:val="18"/>
-        </w:rPr>
-        <w:t>. CODE HAS TO BE MODIFIED\n\n================\n\n")</w:t>
-      </w:r>
-    </w:p>
-    <w:p>
-      <w:pPr>
-        <w:ind w:left="2268" w:hanging="567"/>
-        <w:jc w:val="left"/>
-        <w:rPr>
-          <w:rFonts w:ascii="Courier New" w:hAnsi="Courier New" w:cs="Courier New"/>
-          <w:b/>
-          <w:sz w:val="18"/>
-          <w:szCs w:val="18"/>
-        </w:rPr>
-      </w:pPr>
-      <w:r>
-        <w:rPr>
-          <w:rFonts w:ascii="Courier New" w:hAnsi="Courier New" w:cs="Courier New"/>
-          <w:b/>
-          <w:sz w:val="18"/>
-          <w:szCs w:val="18"/>
-        </w:rPr>
-        <w:t>stop(tempo.cat)</w:t>
-      </w:r>
-    </w:p>
-    <w:p>
-      <w:pPr>
-        <w:ind w:left="1701" w:hanging="567"/>
-        <w:jc w:val="left"/>
-        <w:rPr>
-          <w:rFonts w:ascii="Courier New" w:hAnsi="Courier New" w:cs="Courier New"/>
-          <w:b/>
-          <w:bCs/>
-          <w:sz w:val="18"/>
-          <w:szCs w:val="18"/>
-        </w:rPr>
-      </w:pPr>
-      <w:r>
-        <w:rPr>
-          <w:rFonts w:ascii="Courier New" w:hAnsi="Courier New" w:cs="Courier New"/>
-          <w:b/>
-          <w:bCs/>
-          <w:sz w:val="18"/>
-          <w:szCs w:val="18"/>
-        </w:rPr>
-        <w:t>}else{</w:t>
-      </w:r>
-    </w:p>
-    <w:p>
-      <w:pPr>
-        <w:ind w:left="2268" w:hanging="567"/>
-        <w:jc w:val="left"/>
-        <w:rPr>
-          <w:rFonts w:ascii="Courier New" w:hAnsi="Courier New" w:cs="Courier New"/>
-          <w:b/>
-          <w:bCs/>
-          <w:sz w:val="18"/>
-          <w:szCs w:val="18"/>
-        </w:rPr>
-      </w:pPr>
-      <w:r>
-        <w:rPr>
-          <w:rFonts w:ascii="Courier New" w:hAnsi="Courier New" w:cs="Courier New"/>
-          <w:b/>
-          <w:bCs/>
-          <w:sz w:val="18"/>
-          <w:szCs w:val="18"/>
-        </w:rPr>
-        <w:t>names(</w:t>
-      </w:r>
-      <w:r>
-        <w:rPr>
-          <w:rFonts w:ascii="Courier New" w:hAnsi="Courier New" w:cs="Courier New"/>
-          <w:b/>
-          <w:bCs/>
-          <w:sz w:val="18"/>
-          <w:szCs w:val="18"/>
-        </w:rPr>
-        <w:t>tempo.output</w:t>
-      </w:r>
-      <w:r>
-        <w:rPr>
-          <w:rFonts w:ascii="Courier New" w:hAnsi="Courier New" w:cs="Courier New"/>
-          <w:b/>
-          <w:bCs/>
-          <w:sz w:val="18"/>
-          <w:szCs w:val="18"/>
-        </w:rPr>
-        <w:t>$data) &lt;- coord.names</w:t>
-      </w:r>
-    </w:p>
-    <w:p>
-      <w:pPr>
-        <w:ind w:left="2268" w:hanging="567"/>
-        <w:jc w:val="left"/>
-        <w:rPr>
-          <w:rFonts w:ascii="Courier New" w:hAnsi="Courier New" w:cs="Courier New"/>
-          <w:b/>
-          <w:bCs/>
-          <w:sz w:val="18"/>
-          <w:szCs w:val="18"/>
-        </w:rPr>
-      </w:pPr>
-      <w:r>
-        <w:rPr>
-          <w:rFonts w:ascii="Courier New" w:hAnsi="Courier New" w:cs="Courier New"/>
-          <w:b/>
-          <w:bCs/>
-          <w:sz w:val="18"/>
-          <w:szCs w:val="18"/>
-        </w:rPr>
-        <w:t>tempo.output$data</w:t>
-      </w:r>
-      <w:r>
-        <w:rPr>
-          <w:rFonts w:ascii="Courier New" w:hAnsi="Courier New" w:cs="Courier New"/>
-          <w:b/>
-          <w:bCs/>
-          <w:sz w:val="18"/>
-          <w:szCs w:val="18"/>
-        </w:rPr>
-        <w:t xml:space="preserve"> &lt;- </w:t>
-      </w:r>
-      <w:r>
-        <w:rPr>
-          <w:rFonts w:ascii="Courier New" w:hAnsi="Courier New" w:cs="Courier New"/>
-          <w:b/>
-          <w:bCs/>
-          <w:sz w:val="18"/>
-          <w:szCs w:val="18"/>
-        </w:rPr>
-        <w:t>tempo.output$data</w:t>
-      </w:r>
-      <w:r>
-        <w:rPr>
-          <w:rFonts w:ascii="Courier New" w:hAnsi="Courier New" w:cs="Courier New"/>
-          <w:b/>
-          <w:bCs/>
-          <w:sz w:val="18"/>
-          <w:szCs w:val="18"/>
-        </w:rPr>
-        <w:t>[</w:t>
-      </w:r>
-      <w:r>
-        <w:rPr>
-          <w:rFonts w:ascii="Courier New" w:hAnsi="Courier New" w:cs="Courier New"/>
-          <w:b/>
-          <w:bCs/>
-          <w:sz w:val="18"/>
-          <w:szCs w:val="18"/>
-        </w:rPr>
-        <w:t>coord.names</w:t>
-      </w:r>
-      <w:r>
-        <w:rPr>
-          <w:rFonts w:ascii="Courier New" w:hAnsi="Courier New" w:cs="Courier New"/>
-          <w:b/>
-          <w:bCs/>
-          <w:sz w:val="18"/>
-          <w:szCs w:val="18"/>
-        </w:rPr>
-        <w:t xml:space="preserve"> != "bad_remove"]</w:t>
-      </w:r>
-    </w:p>
-    <w:p>
-      <w:pPr>
-        <w:ind w:left="1701" w:hanging="567"/>
-        <w:jc w:val="left"/>
-        <w:rPr>
-          <w:rFonts w:ascii="Courier New" w:hAnsi="Courier New" w:cs="Courier New"/>
-          <w:b/>
-          <w:bCs/>
-          <w:sz w:val="18"/>
-          <w:szCs w:val="18"/>
-        </w:rPr>
-      </w:pPr>
-      <w:r>
-        <w:rPr>
-          <w:rFonts w:ascii="Courier New" w:hAnsi="Courier New" w:cs="Courier New"/>
-          <w:b/>
-          <w:bCs/>
-          <w:sz w:val="18"/>
-          <w:szCs w:val="18"/>
-        </w:rPr>
-        <w:t>}</w:t>
-      </w:r>
-    </w:p>
-    <w:p>
-      <w:pPr>
-        <w:ind w:left="1701" w:hanging="567"/>
-        <w:jc w:val="left"/>
-        <w:rPr>
-          <w:rFonts w:ascii="Courier New" w:hAnsi="Courier New" w:cs="Courier New"/>
-          <w:b/>
-          <w:bCs/>
-          <w:sz w:val="18"/>
-          <w:szCs w:val="18"/>
-        </w:rPr>
-      </w:pPr>
-      <w:r>
-        <w:rPr>
-          <w:rFonts w:ascii="Courier New" w:hAnsi="Courier New" w:cs="Courier New"/>
-          <w:b/>
-          <w:bCs/>
-          <w:sz w:val="18"/>
-          <w:szCs w:val="18"/>
-        </w:rPr>
-        <w:t xml:space="preserve">tempo &lt;- </w:t>
-      </w:r>
-      <w:r>
-        <w:rPr>
-          <w:rFonts w:ascii="Courier New" w:hAnsi="Courier New" w:cs="Courier New"/>
-          <w:b/>
-          <w:bCs/>
-          <w:sz w:val="18"/>
-          <w:szCs w:val="18"/>
-        </w:rPr>
-        <w:t>tempo.output</w:t>
-      </w:r>
-      <w:r>
-        <w:rPr>
-          <w:rFonts w:ascii="Courier New" w:hAnsi="Courier New" w:cs="Courier New"/>
-          <w:b/>
-          <w:bCs/>
-          <w:sz w:val="18"/>
-          <w:szCs w:val="18"/>
-        </w:rPr>
-        <w:t>$layout$panel_params[[1]]</w:t>
-      </w:r>
-    </w:p>
-    <w:p>
-      <w:pPr>
-        <w:ind w:left="1701" w:hanging="567"/>
-        <w:jc w:val="left"/>
-        <w:rPr>
-          <w:rFonts w:ascii="Courier New" w:hAnsi="Courier New" w:cs="Courier New"/>
-          <w:b/>
-          <w:bCs/>
-          <w:sz w:val="18"/>
-          <w:szCs w:val="18"/>
-        </w:rPr>
-      </w:pPr>
-      <w:r>
-        <w:rPr>
-          <w:rFonts w:ascii="Courier New" w:hAnsi="Courier New" w:cs="Courier New"/>
-          <w:b/>
-          <w:bCs/>
-          <w:sz w:val="18"/>
-          <w:szCs w:val="18"/>
-        </w:rPr>
-        <w:t>output &lt;- list(</w:t>
-      </w:r>
-    </w:p>
-    <w:p>
-      <w:pPr>
-        <w:ind w:left="2268" w:hanging="567"/>
-        <w:jc w:val="left"/>
-        <w:rPr>
-          <w:rFonts w:ascii="Courier New" w:hAnsi="Courier New" w:cs="Courier New"/>
-          <w:b/>
-          <w:bCs/>
-          <w:sz w:val="18"/>
-          <w:szCs w:val="18"/>
-        </w:rPr>
-      </w:pPr>
-      <w:r>
-        <w:rPr>
-          <w:rFonts w:ascii="Courier New" w:hAnsi="Courier New" w:cs="Courier New"/>
-          <w:b/>
-          <w:bCs/>
-          <w:sz w:val="18"/>
-          <w:szCs w:val="18"/>
-        </w:rPr>
-        <w:t xml:space="preserve">data = data1, </w:t>
-      </w:r>
-    </w:p>
-    <w:p>
-      <w:pPr>
-        <w:ind w:left="2268" w:hanging="567"/>
-        <w:jc w:val="left"/>
-        <w:rPr>
-          <w:rFonts w:ascii="Courier New" w:hAnsi="Courier New" w:cs="Courier New"/>
-          <w:b/>
-          <w:bCs/>
-          <w:sz w:val="18"/>
-          <w:szCs w:val="18"/>
-        </w:rPr>
-      </w:pPr>
-      <w:r>
-        <w:rPr>
-          <w:rFonts w:ascii="Courier New" w:hAnsi="Courier New" w:cs="Courier New"/>
-          <w:b/>
-          <w:bCs/>
-          <w:sz w:val="18"/>
-          <w:szCs w:val="18"/>
-        </w:rPr>
-        <w:t xml:space="preserve">stat = stat, </w:t>
-      </w:r>
-    </w:p>
-    <w:p>
-      <w:pPr>
-        <w:ind w:left="2268" w:hanging="567"/>
-        <w:jc w:val="left"/>
-        <w:rPr>
-          <w:rFonts w:ascii="Courier New" w:hAnsi="Courier New" w:cs="Courier New"/>
-          <w:b/>
-          <w:sz w:val="18"/>
-          <w:szCs w:val="18"/>
-        </w:rPr>
-      </w:pPr>
-      <w:r>
-        <w:rPr>
-          <w:rFonts w:ascii="Courier New" w:hAnsi="Courier New" w:cs="Courier New"/>
-          <w:b/>
-          <w:sz w:val="18"/>
-          <w:szCs w:val="18"/>
-        </w:rPr>
-        <w:t xml:space="preserve">removed.row.nb = removed.row.nb, </w:t>
-      </w:r>
-    </w:p>
-    <w:p>
-      <w:pPr>
-        <w:ind w:left="2268" w:hanging="567"/>
-        <w:jc w:val="left"/>
-        <w:rPr>
-          <w:rFonts w:ascii="Courier New" w:hAnsi="Courier New" w:cs="Courier New"/>
-          <w:b/>
-          <w:sz w:val="18"/>
-          <w:szCs w:val="18"/>
-        </w:rPr>
-      </w:pPr>
-      <w:r>
-        <w:rPr>
-          <w:rFonts w:ascii="Courier New" w:hAnsi="Courier New" w:cs="Courier New"/>
-          <w:b/>
-          <w:sz w:val="18"/>
-          <w:szCs w:val="18"/>
-        </w:rPr>
-        <w:t xml:space="preserve">removed.rows = removed.rows, </w:t>
-      </w:r>
-    </w:p>
-    <w:p>
-      <w:pPr>
-        <w:ind w:left="2268" w:hanging="567"/>
-        <w:jc w:val="left"/>
-        <w:rPr>
-          <w:rFonts w:ascii="Courier New" w:hAnsi="Courier New" w:cs="Courier New"/>
-          <w:b/>
-          <w:bCs/>
-          <w:sz w:val="18"/>
-          <w:szCs w:val="18"/>
-        </w:rPr>
-      </w:pPr>
-      <w:r>
-        <w:rPr>
-          <w:rFonts w:ascii="Courier New" w:hAnsi="Courier New" w:cs="Courier New"/>
-          <w:b/>
-          <w:bCs/>
-          <w:sz w:val="18"/>
-          <w:szCs w:val="18"/>
-        </w:rPr>
-        <w:t>plot = c(</w:t>
-      </w:r>
-      <w:r>
-        <w:rPr>
-          <w:rFonts w:ascii="Courier New" w:hAnsi="Courier New" w:cs="Courier New"/>
-          <w:b/>
-          <w:bCs/>
-          <w:sz w:val="18"/>
-          <w:szCs w:val="18"/>
-        </w:rPr>
-        <w:t>tempo.output</w:t>
-      </w:r>
-      <w:r>
-        <w:rPr>
-          <w:rFonts w:ascii="Courier New" w:hAnsi="Courier New" w:cs="Courier New"/>
-          <w:b/>
-          <w:bCs/>
-          <w:sz w:val="18"/>
-          <w:szCs w:val="18"/>
-        </w:rPr>
         <w:t xml:space="preserve">$data, </w:t>
       </w:r>
       <w:r>
@@ -53390,7 +53817,7 @@
           <w:sz w:val="18"/>
           <w:szCs w:val="18"/>
         </w:rPr>
-        <w:t>y.inter.tick</w:t>
+        <w:t>y.second.tick</w:t>
       </w:r>
       <w:r>
         <w:rPr>
@@ -53410,7 +53837,7 @@
           <w:sz w:val="18"/>
           <w:szCs w:val="18"/>
         </w:rPr>
-        <w:t>y.inter.tick</w:t>
+        <w:t>y.second.tick</w:t>
       </w:r>
       <w:r>
         <w:rPr>

</xml_diff>

<commit_message>
small bug fixed in fun_gg_scatter
</commit_message>
<xml_diff>
--- a/fun_gg_boxplot.docx
+++ b/fun_gg_boxplot.docx
@@ -50,702 +50,699 @@
           <w:szCs w:val="18"/>
           <w:lang w:val="en-GB"/>
         </w:rPr>
-        <w:t>. Ok with facet</w:t>
-      </w:r>
-      <w:r>
-        <w:rPr>
-          <w:rFonts w:ascii="Courier New" w:hAnsi="Courier New" w:cs="Courier New"/>
-          <w:b/>
-          <w:bCs/>
-          <w:color w:val="FF0000"/>
-          <w:sz w:val="18"/>
-          <w:szCs w:val="18"/>
-          <w:lang w:val="en-GB"/>
-        </w:rPr>
-        <w:t>?</w:t>
-      </w:r>
-    </w:p>
-    <w:p>
-      <w:pPr>
-        <w:ind w:left="567" w:hanging="567"/>
-        <w:jc w:val="left"/>
-        <w:rPr>
-          <w:rFonts w:ascii="Courier New" w:hAnsi="Courier New" w:cs="Courier New"/>
-          <w:b/>
-          <w:bCs/>
-          <w:color w:val="FF0000"/>
-          <w:sz w:val="18"/>
-          <w:szCs w:val="18"/>
-          <w:lang w:val="en-GB"/>
-        </w:rPr>
-      </w:pPr>
-      <w:r>
-        <w:rPr>
-          <w:rFonts w:ascii="Courier New" w:hAnsi="Courier New" w:cs="Courier New"/>
-          <w:b/>
-          <w:bCs/>
-          <w:color w:val="FF0000"/>
-          <w:sz w:val="18"/>
-          <w:szCs w:val="18"/>
-          <w:lang w:val="en-GB"/>
-        </w:rPr>
-        <w:t># transfert the 2nd tick part to scatter</w:t>
-      </w:r>
-    </w:p>
-    <w:p>
-      <w:pPr>
-        <w:ind w:left="567" w:hanging="567"/>
-        <w:jc w:val="left"/>
-        <w:rPr>
-          <w:rFonts w:ascii="Courier New" w:hAnsi="Courier New" w:cs="Courier New"/>
-          <w:b/>
-          <w:bCs/>
-          <w:color w:val="FF0000"/>
-          <w:sz w:val="18"/>
-          <w:szCs w:val="18"/>
-        </w:rPr>
-      </w:pPr>
-      <w:r>
-        <w:rPr>
-          <w:rFonts w:ascii="Courier New" w:hAnsi="Courier New" w:cs="Courier New"/>
-          <w:b/>
-          <w:bCs/>
-          <w:color w:val="FF0000"/>
-          <w:sz w:val="18"/>
-          <w:szCs w:val="18"/>
-        </w:rPr>
-        <w:t># improve grid -&gt; put secondary grids</w:t>
-      </w:r>
-      <w:r>
-        <w:rPr>
-          <w:rFonts w:ascii="Courier New" w:hAnsi="Courier New" w:cs="Courier New"/>
-          <w:b/>
-          <w:bCs/>
-          <w:color w:val="FF0000"/>
-          <w:sz w:val="18"/>
-          <w:szCs w:val="18"/>
-        </w:rPr>
-        <w:t>. Then trasfert to scatter</w:t>
-      </w:r>
-    </w:p>
-    <w:p>
-      <w:pPr>
-        <w:ind w:left="567" w:hanging="567"/>
-        <w:jc w:val="left"/>
-        <w:rPr>
-          <w:rFonts w:ascii="Courier New" w:hAnsi="Courier New" w:cs="Courier New"/>
-          <w:b/>
-          <w:bCs/>
-          <w:color w:val="FF0000"/>
-          <w:sz w:val="18"/>
-          <w:szCs w:val="18"/>
-          <w:lang w:val="en-GB"/>
-        </w:rPr>
-      </w:pPr>
-      <w:r>
-        <w:rPr>
-          <w:rFonts w:ascii="Courier New" w:hAnsi="Courier New" w:cs="Courier New"/>
-          <w:b/>
-          <w:bCs/>
-          <w:color w:val="FF0000"/>
-          <w:sz w:val="18"/>
-          <w:szCs w:val="18"/>
-          <w:lang w:val="en-GB"/>
-        </w:rPr>
-        <w:t xml:space="preserve"># replace </w:t>
-      </w:r>
-      <w:r>
-        <w:rPr>
-          <w:rFonts w:ascii="Courier New" w:hAnsi="Courier New" w:cs="Courier New"/>
-          <w:b/>
-          <w:bCs/>
-          <w:color w:val="FF0000"/>
-          <w:sz w:val="18"/>
-          <w:szCs w:val="18"/>
-        </w:rPr>
-        <w:t>.</w:t>
-      </w:r>
-      <w:r>
-        <w:rPr>
-          <w:rFonts w:ascii="Courier New" w:hAnsi="Courier New" w:cs="Courier New"/>
-          <w:b/>
-          <w:bCs/>
-          <w:color w:val="FF0000"/>
-          <w:sz w:val="18"/>
-          <w:szCs w:val="18"/>
-          <w:lang w:val="en-GB"/>
-        </w:rPr>
-        <w:t xml:space="preserve">categ.legend.name by </w:t>
-      </w:r>
-      <w:r>
-        <w:rPr>
-          <w:rFonts w:ascii="Courier New" w:hAnsi="Courier New" w:cs="Courier New"/>
-          <w:b/>
-          <w:bCs/>
-          <w:color w:val="FF0000"/>
-          <w:sz w:val="18"/>
-          <w:szCs w:val="18"/>
-        </w:rPr>
-        <w:t>box.</w:t>
-      </w:r>
-      <w:r>
-        <w:rPr>
-          <w:rFonts w:ascii="Courier New" w:hAnsi="Courier New" w:cs="Courier New"/>
-          <w:b/>
-          <w:bCs/>
-          <w:color w:val="FF0000"/>
-          <w:sz w:val="18"/>
-          <w:szCs w:val="18"/>
-          <w:lang w:val="en-GB"/>
-        </w:rPr>
-        <w:t>legend.name</w:t>
-      </w:r>
-    </w:p>
-    <w:p>
-      <w:pPr>
-        <w:ind w:left="567" w:hanging="567"/>
-        <w:jc w:val="left"/>
-        <w:rPr>
-          <w:rFonts w:ascii="Courier New" w:hAnsi="Courier New" w:cs="Courier New"/>
-          <w:b/>
-          <w:bCs/>
-          <w:color w:val="FF0000"/>
-          <w:sz w:val="18"/>
-          <w:szCs w:val="18"/>
-          <w:lang w:val="en-GB"/>
-        </w:rPr>
-      </w:pPr>
-      <w:r>
-        <w:rPr>
-          <w:rFonts w:ascii="Courier New" w:hAnsi="Courier New" w:cs="Courier New"/>
-          <w:b/>
-          <w:bCs/>
-          <w:color w:val="FF0000"/>
-          <w:sz w:val="18"/>
-          <w:szCs w:val="18"/>
-          <w:lang w:val="en-GB"/>
-        </w:rPr>
-        <w:t xml:space="preserve"># replace </w:t>
-      </w:r>
-      <w:r>
-        <w:rPr>
-          <w:rFonts w:ascii="Courier New" w:hAnsi="Courier New" w:cs="Courier New"/>
-          <w:b/>
-          <w:bCs/>
-          <w:color w:val="FF0000"/>
-          <w:sz w:val="18"/>
-          <w:szCs w:val="18"/>
-        </w:rPr>
-        <w:t>dot.</w:t>
-      </w:r>
-      <w:r>
-        <w:rPr>
-          <w:rFonts w:ascii="Courier New" w:hAnsi="Courier New" w:cs="Courier New"/>
-          <w:b/>
-          <w:bCs/>
-          <w:color w:val="FF0000"/>
-          <w:sz w:val="18"/>
-          <w:szCs w:val="18"/>
-          <w:lang w:val="en-GB"/>
-        </w:rPr>
-        <w:t xml:space="preserve">categ.legend.name by </w:t>
-      </w:r>
-      <w:r>
-        <w:rPr>
-          <w:rFonts w:ascii="Courier New" w:hAnsi="Courier New" w:cs="Courier New"/>
-          <w:b/>
-          <w:bCs/>
-          <w:color w:val="FF0000"/>
-          <w:sz w:val="18"/>
-          <w:szCs w:val="18"/>
-        </w:rPr>
-        <w:t>dot.</w:t>
-      </w:r>
-      <w:r>
-        <w:rPr>
-          <w:rFonts w:ascii="Courier New" w:hAnsi="Courier New" w:cs="Courier New"/>
-          <w:b/>
-          <w:bCs/>
-          <w:color w:val="FF0000"/>
-          <w:sz w:val="18"/>
-          <w:szCs w:val="18"/>
-          <w:lang w:val="en-GB"/>
-        </w:rPr>
-        <w:t>legend.name</w:t>
-      </w:r>
-    </w:p>
-    <w:p>
-      <w:pPr>
-        <w:ind w:left="567" w:hanging="567"/>
-        <w:jc w:val="left"/>
-        <w:rPr>
-          <w:rFonts w:ascii="Courier New" w:hAnsi="Courier New" w:cs="Courier New"/>
-          <w:b/>
-          <w:bCs/>
-          <w:color w:val="FF0000"/>
-          <w:sz w:val="18"/>
-          <w:szCs w:val="18"/>
-          <w:lang w:val="en-GB"/>
-        </w:rPr>
-      </w:pPr>
-      <w:r>
-        <w:rPr>
-          <w:rFonts w:ascii="Courier New" w:hAnsi="Courier New" w:cs="Courier New"/>
-          <w:b/>
-          <w:bCs/>
-          <w:color w:val="FF0000"/>
-          <w:sz w:val="18"/>
-          <w:szCs w:val="18"/>
-          <w:lang w:val="en-GB"/>
-        </w:rPr>
-        <w:t># facet in bold and with variable name https://github.com/rstudio/cheatsheets/blob/master/data-visualization-2.1.pdf</w:t>
-      </w:r>
-    </w:p>
-    <w:p>
-      <w:pPr>
-        <w:ind w:left="567" w:hanging="567"/>
-        <w:jc w:val="left"/>
-        <w:rPr>
-          <w:rFonts w:ascii="Courier New" w:hAnsi="Courier New" w:cs="Courier New"/>
-          <w:b/>
-          <w:bCs/>
-          <w:color w:val="FF0000"/>
-          <w:sz w:val="18"/>
-          <w:szCs w:val="18"/>
-          <w:lang w:val="en-GB"/>
-        </w:rPr>
-      </w:pPr>
-      <w:r>
-        <w:rPr>
-          <w:rFonts w:ascii="Courier New" w:hAnsi="Courier New" w:cs="Courier New"/>
-          <w:b/>
-          <w:bCs/>
-          <w:color w:val="FF0000"/>
-          <w:sz w:val="18"/>
-          <w:szCs w:val="18"/>
-          <w:lang w:val="en-GB"/>
-        </w:rPr>
-        <w:t># still errors to solve for these examples:</w:t>
-      </w:r>
-    </w:p>
-    <w:p>
-      <w:pPr>
-        <w:ind w:left="567" w:hanging="567"/>
-        <w:jc w:val="left"/>
-        <w:rPr>
-          <w:rFonts w:ascii="Courier New" w:hAnsi="Courier New" w:cs="Courier New"/>
-          <w:b/>
-          <w:bCs/>
-          <w:color w:val="FF0000"/>
-          <w:sz w:val="18"/>
-          <w:szCs w:val="18"/>
-          <w:lang w:val="en-GB"/>
-        </w:rPr>
-      </w:pPr>
-      <w:r>
-        <w:rPr>
-          <w:rFonts w:ascii="Courier New" w:hAnsi="Courier New" w:cs="Courier New"/>
-          <w:b/>
-          <w:bCs/>
-          <w:color w:val="FF0000"/>
-          <w:sz w:val="18"/>
-          <w:szCs w:val="18"/>
-          <w:lang w:val="en-GB"/>
-        </w:rPr>
-        <w:t>### errors</w:t>
-      </w:r>
-    </w:p>
-    <w:p>
-      <w:pPr>
-        <w:ind w:left="567" w:hanging="567"/>
-        <w:jc w:val="left"/>
-        <w:rPr>
-          <w:rFonts w:ascii="Courier New" w:hAnsi="Courier New" w:cs="Courier New"/>
-          <w:b/>
-          <w:bCs/>
-          <w:color w:val="FF0000"/>
-          <w:sz w:val="18"/>
-          <w:szCs w:val="18"/>
-          <w:lang w:val="en-GB"/>
-        </w:rPr>
-      </w:pPr>
-      <w:r>
-        <w:rPr>
-          <w:rFonts w:ascii="Courier New" w:hAnsi="Courier New" w:cs="Courier New"/>
-          <w:b/>
-          <w:bCs/>
-          <w:color w:val="FF0000"/>
-          <w:sz w:val="18"/>
-          <w:szCs w:val="18"/>
-          <w:lang w:val="en-GB"/>
-        </w:rPr>
-        <w:t># obs1 &lt;- data.frame(Time = 1:1000, Group1 = rep(c("G", "H"), times = 500), Group2 = rep(LETTERS[1:5], each = 200))</w:t>
-      </w:r>
-    </w:p>
-    <w:p>
-      <w:pPr>
-        <w:ind w:left="567" w:hanging="567"/>
-        <w:jc w:val="left"/>
-        <w:rPr>
-          <w:rFonts w:ascii="Courier New" w:hAnsi="Courier New" w:cs="Courier New"/>
-          <w:b/>
-          <w:bCs/>
-          <w:color w:val="FF0000"/>
-          <w:sz w:val="18"/>
-          <w:szCs w:val="18"/>
-          <w:lang w:val="en-GB"/>
-        </w:rPr>
-      </w:pPr>
-      <w:r>
-        <w:rPr>
-          <w:rFonts w:ascii="Courier New" w:hAnsi="Courier New" w:cs="Courier New"/>
-          <w:b/>
-          <w:bCs/>
-          <w:color w:val="FF0000"/>
-          <w:sz w:val="18"/>
-          <w:szCs w:val="18"/>
-          <w:lang w:val="en-GB"/>
-        </w:rPr>
-        <w:t># a &lt;- fun_gg_boxplot(data1 = obs1, y = "Time", categ = c("Group1", "Group2"), dot.color = "same", dot.tidy = TRUE, dot.tidy.bin.nb = 100, return = TRUE, dot.categ = "Group2", dot.categ.class.order=c("B", "D", "E", "A", "C")) # error with dot.categ.class.order</w:t>
-      </w:r>
-    </w:p>
-    <w:p>
-      <w:pPr>
-        <w:ind w:left="567" w:hanging="567"/>
-        <w:jc w:val="left"/>
-        <w:rPr>
-          <w:rFonts w:ascii="Courier New" w:hAnsi="Courier New" w:cs="Courier New"/>
-          <w:b/>
-          <w:bCs/>
-          <w:color w:val="FF0000"/>
-          <w:sz w:val="18"/>
-          <w:szCs w:val="18"/>
-          <w:lang w:val="en-GB"/>
-        </w:rPr>
-      </w:pPr>
-    </w:p>
-    <w:p>
-      <w:pPr>
-        <w:ind w:left="567" w:hanging="567"/>
-        <w:jc w:val="left"/>
-        <w:rPr>
-          <w:rFonts w:ascii="Courier New" w:hAnsi="Courier New" w:cs="Courier New"/>
-          <w:b/>
-          <w:bCs/>
-          <w:color w:val="FF0000"/>
-          <w:sz w:val="18"/>
-          <w:szCs w:val="18"/>
-          <w:lang w:val="en-GB"/>
-        </w:rPr>
-      </w:pPr>
-      <w:r>
-        <w:rPr>
-          <w:rFonts w:ascii="Courier New" w:hAnsi="Courier New" w:cs="Courier New"/>
-          <w:b/>
-          <w:bCs/>
-          <w:color w:val="FF0000"/>
-          <w:sz w:val="18"/>
-          <w:szCs w:val="18"/>
-          <w:lang w:val="en-GB"/>
-        </w:rPr>
-        <w:t># obs1 &lt;- data.frame(Time = 1:1000, Group1 = rep(c("G", "H"), times = 500), Group2 = rep(LETTERS[1:5], each = 200))</w:t>
-      </w:r>
-    </w:p>
-    <w:p>
-      <w:pPr>
-        <w:ind w:left="567" w:hanging="567"/>
-        <w:jc w:val="left"/>
-        <w:rPr>
-          <w:rFonts w:ascii="Courier New" w:hAnsi="Courier New" w:cs="Courier New"/>
-          <w:b/>
-          <w:bCs/>
-          <w:color w:val="FF0000"/>
-          <w:sz w:val="18"/>
-          <w:szCs w:val="18"/>
-          <w:lang w:val="en-GB"/>
-        </w:rPr>
-      </w:pPr>
-      <w:r>
-        <w:rPr>
-          <w:rFonts w:ascii="Courier New" w:hAnsi="Courier New" w:cs="Courier New"/>
-          <w:b/>
-          <w:bCs/>
-          <w:color w:val="FF0000"/>
-          <w:sz w:val="18"/>
-          <w:szCs w:val="18"/>
-          <w:lang w:val="en-GB"/>
-        </w:rPr>
-        <w:t># a &lt;- fun_gg_boxplot(data1 = obs1, y = "Time", categ = c("Group1", "Group2"), dot.color = "same", dot.tidy = TRUE, dot.tidy.bin.nb = 100, return = TRUE, dot.categ = "Group2", dot.categ.class.order=c("A", "B", "C", "D", "E")) # error with dot.categ.class.order</w:t>
-      </w:r>
-    </w:p>
-    <w:p>
-      <w:pPr>
-        <w:ind w:left="567" w:hanging="567"/>
-        <w:jc w:val="left"/>
-        <w:rPr>
-          <w:rFonts w:ascii="Courier New" w:hAnsi="Courier New" w:cs="Courier New"/>
-          <w:b/>
-          <w:bCs/>
-          <w:color w:val="FF0000"/>
-          <w:sz w:val="18"/>
-          <w:szCs w:val="18"/>
-          <w:lang w:val="en-GB"/>
-        </w:rPr>
-      </w:pPr>
-    </w:p>
-    <w:p>
-      <w:pPr>
-        <w:ind w:left="567" w:hanging="567"/>
-        <w:jc w:val="left"/>
-        <w:rPr>
-          <w:rFonts w:ascii="Courier New" w:hAnsi="Courier New" w:cs="Courier New"/>
-          <w:b/>
-          <w:bCs/>
-          <w:color w:val="FF0000"/>
-          <w:sz w:val="18"/>
-          <w:szCs w:val="18"/>
-          <w:lang w:val="en-GB"/>
-        </w:rPr>
-      </w:pPr>
-      <w:r>
-        <w:rPr>
-          <w:rFonts w:ascii="Courier New" w:hAnsi="Courier New" w:cs="Courier New"/>
-          <w:b/>
-          <w:bCs/>
-          <w:color w:val="FF0000"/>
-          <w:sz w:val="18"/>
-          <w:szCs w:val="18"/>
-          <w:lang w:val="en-GB"/>
-        </w:rPr>
-        <w:t># set.seed(1)</w:t>
-      </w:r>
-    </w:p>
-    <w:p>
-      <w:pPr>
-        <w:ind w:left="567" w:hanging="567"/>
-        <w:jc w:val="left"/>
-        <w:rPr>
-          <w:rFonts w:ascii="Courier New" w:hAnsi="Courier New" w:cs="Courier New"/>
-          <w:b/>
-          <w:bCs/>
-          <w:color w:val="FF0000"/>
-          <w:sz w:val="18"/>
-          <w:szCs w:val="18"/>
-          <w:lang w:val="en-GB"/>
-        </w:rPr>
-      </w:pPr>
-      <w:r>
-        <w:rPr>
-          <w:rFonts w:ascii="Courier New" w:hAnsi="Courier New" w:cs="Courier New"/>
-          <w:b/>
-          <w:bCs/>
-          <w:color w:val="FF0000"/>
-          <w:sz w:val="18"/>
-          <w:szCs w:val="18"/>
-          <w:lang w:val="en-GB"/>
-        </w:rPr>
-        <w:t># obs1 &lt;- data.frame(Time = c(sort(rnorm(10)), sort(rnorm(10)) + 2), Group1 = rep(c("G", "H"), each = 10), Group2 = rep(c("A", "B"), time = 10), Group3 = rep(c("I", "J", "K", "L"), time = 5))</w:t>
-      </w:r>
-    </w:p>
-    <w:p>
-      <w:pPr>
-        <w:ind w:left="567" w:hanging="567"/>
-        <w:jc w:val="left"/>
-        <w:rPr>
-          <w:rFonts w:ascii="Courier New" w:hAnsi="Courier New" w:cs="Courier New"/>
-          <w:b/>
-          <w:bCs/>
-          <w:color w:val="FF0000"/>
-          <w:sz w:val="18"/>
-          <w:szCs w:val="18"/>
-          <w:lang w:val="en-GB"/>
-        </w:rPr>
-      </w:pPr>
-      <w:r>
-        <w:rPr>
-          <w:rFonts w:ascii="Courier New" w:hAnsi="Courier New" w:cs="Courier New"/>
-          <w:b/>
-          <w:bCs/>
-          <w:color w:val="FF0000"/>
-          <w:sz w:val="18"/>
-          <w:szCs w:val="18"/>
-          <w:lang w:val="en-GB"/>
-        </w:rPr>
-        <w:t># set.seed(NULL)</w:t>
-      </w:r>
-    </w:p>
-    <w:p>
-      <w:pPr>
-        <w:ind w:left="567" w:hanging="567"/>
-        <w:jc w:val="left"/>
-        <w:rPr>
-          <w:rFonts w:ascii="Courier New" w:hAnsi="Courier New" w:cs="Courier New"/>
-          <w:b/>
-          <w:bCs/>
-          <w:color w:val="FF0000"/>
-          <w:sz w:val="18"/>
-          <w:szCs w:val="18"/>
-          <w:lang w:val="en-GB"/>
-        </w:rPr>
-      </w:pPr>
-      <w:r>
-        <w:rPr>
-          <w:rFonts w:ascii="Courier New" w:hAnsi="Courier New" w:cs="Courier New"/>
-          <w:b/>
-          <w:bCs/>
-          <w:color w:val="FF0000"/>
-          <w:sz w:val="18"/>
-          <w:szCs w:val="18"/>
-          <w:lang w:val="en-GB"/>
-        </w:rPr>
-        <w:t># obs1</w:t>
-      </w:r>
-    </w:p>
-    <w:p>
-      <w:pPr>
-        <w:ind w:left="567" w:hanging="567"/>
-        <w:jc w:val="left"/>
-        <w:rPr>
-          <w:rFonts w:ascii="Courier New" w:hAnsi="Courier New" w:cs="Courier New"/>
-          <w:b/>
-          <w:bCs/>
-          <w:color w:val="FF0000"/>
-          <w:sz w:val="18"/>
-          <w:szCs w:val="18"/>
-          <w:lang w:val="en-GB"/>
-        </w:rPr>
-      </w:pPr>
-      <w:r>
-        <w:rPr>
-          <w:rFonts w:ascii="Courier New" w:hAnsi="Courier New" w:cs="Courier New"/>
-          <w:b/>
-          <w:bCs/>
-          <w:color w:val="FF0000"/>
-          <w:sz w:val="18"/>
-          <w:szCs w:val="18"/>
-          <w:lang w:val="en-GB"/>
-        </w:rPr>
-        <w:t xml:space="preserve"># obs1$Time[1:10] &lt;- NA ; </w:t>
-      </w:r>
-    </w:p>
-    <w:p>
-      <w:pPr>
-        <w:ind w:left="567" w:hanging="567"/>
-        <w:jc w:val="left"/>
-        <w:rPr>
-          <w:rFonts w:ascii="Courier New" w:hAnsi="Courier New" w:cs="Courier New"/>
-          <w:b/>
-          <w:bCs/>
-          <w:color w:val="FF0000"/>
-          <w:sz w:val="18"/>
-          <w:szCs w:val="18"/>
-          <w:lang w:val="en-GB"/>
-        </w:rPr>
-      </w:pPr>
-      <w:r>
-        <w:rPr>
-          <w:rFonts w:ascii="Courier New" w:hAnsi="Courier New" w:cs="Courier New"/>
-          <w:b/>
-          <w:bCs/>
-          <w:color w:val="FF0000"/>
-          <w:sz w:val="18"/>
-          <w:szCs w:val="18"/>
-          <w:lang w:val="en-GB"/>
-        </w:rPr>
-        <w:t># a &lt;- fun_gg_boxplot(data1 = obs1, y = "Time", categ = c("Group1", "Group2"), dot.color = 1:4, dot.tidy = FALSE, dot.tidy.bin.nb = 100, return = TRUE, dot.categ = "Group3") # error with dot.categ.class.order</w:t>
-      </w:r>
-    </w:p>
-    <w:p>
-      <w:pPr>
-        <w:ind w:left="567" w:hanging="567"/>
-        <w:jc w:val="left"/>
-        <w:rPr>
-          <w:rFonts w:ascii="Courier New" w:hAnsi="Courier New" w:cs="Courier New"/>
-          <w:b/>
-          <w:bCs/>
-          <w:color w:val="FF0000"/>
-          <w:sz w:val="18"/>
-          <w:szCs w:val="18"/>
-          <w:lang w:val="en-GB"/>
-        </w:rPr>
-      </w:pPr>
-      <w:r>
-        <w:rPr>
-          <w:rFonts w:ascii="Courier New" w:hAnsi="Courier New" w:cs="Courier New"/>
-          <w:b/>
-          <w:bCs/>
-          <w:color w:val="FF0000"/>
-          <w:sz w:val="18"/>
-          <w:szCs w:val="18"/>
-          <w:lang w:val="en-GB"/>
-        </w:rPr>
-        <w:t># obs1 &lt;- data.frame(x = 1:20, Group1 = rep(c("G", "H"), times = 10), Group2 = rep(c("A", "B"), each = 10))</w:t>
-      </w:r>
-    </w:p>
-    <w:p>
-      <w:pPr>
-        <w:ind w:left="567" w:hanging="567"/>
-        <w:jc w:val="left"/>
-        <w:rPr>
-          <w:rFonts w:ascii="Courier New" w:hAnsi="Courier New" w:cs="Courier New"/>
-          <w:b/>
-          <w:bCs/>
-          <w:color w:val="FF0000"/>
-          <w:sz w:val="18"/>
-          <w:szCs w:val="18"/>
-          <w:lang w:val="en-GB"/>
-        </w:rPr>
-      </w:pPr>
-      <w:r>
-        <w:rPr>
-          <w:rFonts w:ascii="Courier New" w:hAnsi="Courier New" w:cs="Courier New"/>
-          <w:b/>
-          <w:bCs/>
-          <w:color w:val="FF0000"/>
-          <w:sz w:val="18"/>
-          <w:szCs w:val="18"/>
-          <w:lang w:val="en-GB"/>
-        </w:rPr>
-        <w:t># fun_gg_boxplot(data1 = obs1, y = "x", categ = c("Group1", "Group2"), categ.class.order = list(NULL, c("B", "A")), categ.legend.name = "", categ.color = c("red", "blue"), box.width = 0.25, box.whisker.width = 0.8, dot.color = "grey", dot.tidy = FALSE, dot.tidy.bin.nb = 30, dot.jitter = 1, dot.size = 4, dot.border.size = 0, dot.alpha = 1, y.lim = c(0, 25), y.log = "no", y.tick.nb = NULL, y.second.tick.nb = NULL, y.include.zero = FALSE, y.top.extra.margin = 0.05, y.bottom.extra.margin = 0, stat.disp = "above", stat.size = 4, stat.dist = 2, x.lab = "GROUP", y.lab = "VALUE", vertical = FALSE, text.size = 12, title = "", title.text.size = 8, text.angle = 45, article = TRUE, grid = TRUE, return = TRUE, plot = TRUE, add = NULL, warn.print = TRUE, lib.path = NULL)</w:t>
-      </w:r>
-    </w:p>
-    <w:p>
-      <w:pPr>
-        <w:ind w:left="567" w:hanging="567"/>
-        <w:jc w:val="left"/>
-        <w:rPr>
-          <w:rFonts w:ascii="Courier New" w:hAnsi="Courier New" w:cs="Courier New"/>
-          <w:b/>
-          <w:bCs/>
-          <w:sz w:val="18"/>
-          <w:szCs w:val="18"/>
-          <w:lang w:val="en-GB"/>
-        </w:rPr>
-      </w:pPr>
-      <w:r>
-        <w:rPr>
-          <w:rFonts w:ascii="Courier New" w:hAnsi="Courier New" w:cs="Courier New"/>
-          <w:b/>
-          <w:bCs/>
-          <w:sz w:val="18"/>
-          <w:szCs w:val="18"/>
-          <w:lang w:val="en-GB"/>
-        </w:rPr>
-        <w:t xml:space="preserve">#For heatmap: see </w:t>
-      </w:r>
-      <w:r>
-        <w:rPr>
-          <w:rFonts w:ascii="Courier New" w:hAnsi="Courier New" w:cs="Courier New"/>
-          <w:b/>
-          <w:bCs/>
-          <w:sz w:val="18"/>
-          <w:szCs w:val="18"/>
-          <w:lang w:val="en-GB"/>
-        </w:rPr>
-        <w:t>https://bioinfo-fr.net/creer-des-heatmaps-a-partir-de-grosses-matrices-en-r</w:t>
+        <w:t xml:space="preserve"> (empty legend space notably</w:t>
       </w:r>
       <w:bookmarkStart w:id="0" w:name="_GoBack"/>
       <w:bookmarkEnd w:id="0"/>
+      <w:r>
+        <w:rPr>
+          <w:rFonts w:ascii="Courier New" w:hAnsi="Courier New" w:cs="Courier New"/>
+          <w:b/>
+          <w:bCs/>
+          <w:color w:val="FF0000"/>
+          <w:sz w:val="18"/>
+          <w:szCs w:val="18"/>
+          <w:lang w:val="en-GB"/>
+        </w:rPr>
+        <w:t>)</w:t>
+      </w:r>
+      <w:r>
+        <w:rPr>
+          <w:rFonts w:ascii="Courier New" w:hAnsi="Courier New" w:cs="Courier New"/>
+          <w:b/>
+          <w:bCs/>
+          <w:color w:val="FF0000"/>
+          <w:sz w:val="18"/>
+          <w:szCs w:val="18"/>
+          <w:lang w:val="en-GB"/>
+        </w:rPr>
+        <w:t>. Ok with facet</w:t>
+      </w:r>
+      <w:r>
+        <w:rPr>
+          <w:rFonts w:ascii="Courier New" w:hAnsi="Courier New" w:cs="Courier New"/>
+          <w:b/>
+          <w:bCs/>
+          <w:color w:val="FF0000"/>
+          <w:sz w:val="18"/>
+          <w:szCs w:val="18"/>
+          <w:lang w:val="en-GB"/>
+        </w:rPr>
+        <w:t>?</w:t>
+      </w:r>
+    </w:p>
+    <w:p>
+      <w:pPr>
+        <w:ind w:left="567" w:hanging="567"/>
+        <w:jc w:val="left"/>
+        <w:rPr>
+          <w:rFonts w:ascii="Courier New" w:hAnsi="Courier New" w:cs="Courier New"/>
+          <w:b/>
+          <w:bCs/>
+          <w:color w:val="FF0000"/>
+          <w:sz w:val="18"/>
+          <w:szCs w:val="18"/>
+          <w:lang w:val="en-GB"/>
+        </w:rPr>
+      </w:pPr>
+      <w:r>
+        <w:rPr>
+          <w:rFonts w:ascii="Courier New" w:hAnsi="Courier New" w:cs="Courier New"/>
+          <w:b/>
+          <w:bCs/>
+          <w:color w:val="FF0000"/>
+          <w:sz w:val="18"/>
+          <w:szCs w:val="18"/>
+          <w:lang w:val="en-GB"/>
+        </w:rPr>
+        <w:t># transfert the 2nd tick part to scatter</w:t>
+      </w:r>
+    </w:p>
+    <w:p>
+      <w:pPr>
+        <w:ind w:left="567" w:hanging="567"/>
+        <w:jc w:val="left"/>
+        <w:rPr>
+          <w:rFonts w:ascii="Courier New" w:hAnsi="Courier New" w:cs="Courier New"/>
+          <w:b/>
+          <w:bCs/>
+          <w:color w:val="FF0000"/>
+          <w:sz w:val="18"/>
+          <w:szCs w:val="18"/>
+        </w:rPr>
+      </w:pPr>
+      <w:r>
+        <w:rPr>
+          <w:rFonts w:ascii="Courier New" w:hAnsi="Courier New" w:cs="Courier New"/>
+          <w:b/>
+          <w:bCs/>
+          <w:color w:val="FF0000"/>
+          <w:sz w:val="18"/>
+          <w:szCs w:val="18"/>
+        </w:rPr>
+        <w:t># improve grid -&gt; put secondary grids</w:t>
+      </w:r>
+      <w:r>
+        <w:rPr>
+          <w:rFonts w:ascii="Courier New" w:hAnsi="Courier New" w:cs="Courier New"/>
+          <w:b/>
+          <w:bCs/>
+          <w:color w:val="FF0000"/>
+          <w:sz w:val="18"/>
+          <w:szCs w:val="18"/>
+        </w:rPr>
+        <w:t>. Then trasfert to scatter</w:t>
+      </w:r>
+    </w:p>
+    <w:p>
+      <w:pPr>
+        <w:ind w:left="567" w:hanging="567"/>
+        <w:jc w:val="left"/>
+        <w:rPr>
+          <w:rFonts w:ascii="Courier New" w:hAnsi="Courier New" w:cs="Courier New"/>
+          <w:b/>
+          <w:bCs/>
+          <w:color w:val="FF0000"/>
+          <w:sz w:val="18"/>
+          <w:szCs w:val="18"/>
+          <w:lang w:val="en-GB"/>
+        </w:rPr>
+      </w:pPr>
+      <w:r>
+        <w:rPr>
+          <w:rFonts w:ascii="Courier New" w:hAnsi="Courier New" w:cs="Courier New"/>
+          <w:b/>
+          <w:bCs/>
+          <w:color w:val="FF0000"/>
+          <w:sz w:val="18"/>
+          <w:szCs w:val="18"/>
+          <w:lang w:val="en-GB"/>
+        </w:rPr>
+        <w:t xml:space="preserve"># replace </w:t>
+      </w:r>
+      <w:r>
+        <w:rPr>
+          <w:rFonts w:ascii="Courier New" w:hAnsi="Courier New" w:cs="Courier New"/>
+          <w:b/>
+          <w:bCs/>
+          <w:color w:val="FF0000"/>
+          <w:sz w:val="18"/>
+          <w:szCs w:val="18"/>
+        </w:rPr>
+        <w:t>.</w:t>
+      </w:r>
+      <w:r>
+        <w:rPr>
+          <w:rFonts w:ascii="Courier New" w:hAnsi="Courier New" w:cs="Courier New"/>
+          <w:b/>
+          <w:bCs/>
+          <w:color w:val="FF0000"/>
+          <w:sz w:val="18"/>
+          <w:szCs w:val="18"/>
+          <w:lang w:val="en-GB"/>
+        </w:rPr>
+        <w:t xml:space="preserve">categ.legend.name by </w:t>
+      </w:r>
+      <w:r>
+        <w:rPr>
+          <w:rFonts w:ascii="Courier New" w:hAnsi="Courier New" w:cs="Courier New"/>
+          <w:b/>
+          <w:bCs/>
+          <w:color w:val="FF0000"/>
+          <w:sz w:val="18"/>
+          <w:szCs w:val="18"/>
+        </w:rPr>
+        <w:t>box.</w:t>
+      </w:r>
+      <w:r>
+        <w:rPr>
+          <w:rFonts w:ascii="Courier New" w:hAnsi="Courier New" w:cs="Courier New"/>
+          <w:b/>
+          <w:bCs/>
+          <w:color w:val="FF0000"/>
+          <w:sz w:val="18"/>
+          <w:szCs w:val="18"/>
+          <w:lang w:val="en-GB"/>
+        </w:rPr>
+        <w:t>legend.name</w:t>
+      </w:r>
+    </w:p>
+    <w:p>
+      <w:pPr>
+        <w:ind w:left="567" w:hanging="567"/>
+        <w:jc w:val="left"/>
+        <w:rPr>
+          <w:rFonts w:ascii="Courier New" w:hAnsi="Courier New" w:cs="Courier New"/>
+          <w:b/>
+          <w:bCs/>
+          <w:color w:val="FF0000"/>
+          <w:sz w:val="18"/>
+          <w:szCs w:val="18"/>
+          <w:lang w:val="en-GB"/>
+        </w:rPr>
+      </w:pPr>
+      <w:r>
+        <w:rPr>
+          <w:rFonts w:ascii="Courier New" w:hAnsi="Courier New" w:cs="Courier New"/>
+          <w:b/>
+          <w:bCs/>
+          <w:color w:val="FF0000"/>
+          <w:sz w:val="18"/>
+          <w:szCs w:val="18"/>
+          <w:lang w:val="en-GB"/>
+        </w:rPr>
+        <w:t xml:space="preserve"># replace </w:t>
+      </w:r>
+      <w:r>
+        <w:rPr>
+          <w:rFonts w:ascii="Courier New" w:hAnsi="Courier New" w:cs="Courier New"/>
+          <w:b/>
+          <w:bCs/>
+          <w:color w:val="FF0000"/>
+          <w:sz w:val="18"/>
+          <w:szCs w:val="18"/>
+        </w:rPr>
+        <w:t>dot.</w:t>
+      </w:r>
+      <w:r>
+        <w:rPr>
+          <w:rFonts w:ascii="Courier New" w:hAnsi="Courier New" w:cs="Courier New"/>
+          <w:b/>
+          <w:bCs/>
+          <w:color w:val="FF0000"/>
+          <w:sz w:val="18"/>
+          <w:szCs w:val="18"/>
+          <w:lang w:val="en-GB"/>
+        </w:rPr>
+        <w:t xml:space="preserve">categ.legend.name by </w:t>
+      </w:r>
+      <w:r>
+        <w:rPr>
+          <w:rFonts w:ascii="Courier New" w:hAnsi="Courier New" w:cs="Courier New"/>
+          <w:b/>
+          <w:bCs/>
+          <w:color w:val="FF0000"/>
+          <w:sz w:val="18"/>
+          <w:szCs w:val="18"/>
+        </w:rPr>
+        <w:t>dot.</w:t>
+      </w:r>
+      <w:r>
+        <w:rPr>
+          <w:rFonts w:ascii="Courier New" w:hAnsi="Courier New" w:cs="Courier New"/>
+          <w:b/>
+          <w:bCs/>
+          <w:color w:val="FF0000"/>
+          <w:sz w:val="18"/>
+          <w:szCs w:val="18"/>
+          <w:lang w:val="en-GB"/>
+        </w:rPr>
+        <w:t>legend.name</w:t>
+      </w:r>
+    </w:p>
+    <w:p>
+      <w:pPr>
+        <w:ind w:left="567" w:hanging="567"/>
+        <w:jc w:val="left"/>
+        <w:rPr>
+          <w:rFonts w:ascii="Courier New" w:hAnsi="Courier New" w:cs="Courier New"/>
+          <w:b/>
+          <w:bCs/>
+          <w:color w:val="FF0000"/>
+          <w:sz w:val="18"/>
+          <w:szCs w:val="18"/>
+          <w:lang w:val="en-GB"/>
+        </w:rPr>
+      </w:pPr>
+      <w:r>
+        <w:rPr>
+          <w:rFonts w:ascii="Courier New" w:hAnsi="Courier New" w:cs="Courier New"/>
+          <w:b/>
+          <w:bCs/>
+          <w:color w:val="FF0000"/>
+          <w:sz w:val="18"/>
+          <w:szCs w:val="18"/>
+          <w:lang w:val="en-GB"/>
+        </w:rPr>
+        <w:t># facet in bold and with variable name https://github.com/rstudio/cheatsheets/blob/master/data-visualization-2.1.pdf</w:t>
+      </w:r>
+    </w:p>
+    <w:p>
+      <w:pPr>
+        <w:ind w:left="567" w:hanging="567"/>
+        <w:jc w:val="left"/>
+        <w:rPr>
+          <w:rFonts w:ascii="Courier New" w:hAnsi="Courier New" w:cs="Courier New"/>
+          <w:b/>
+          <w:bCs/>
+          <w:color w:val="FF0000"/>
+          <w:sz w:val="18"/>
+          <w:szCs w:val="18"/>
+          <w:lang w:val="en-GB"/>
+        </w:rPr>
+      </w:pPr>
+      <w:r>
+        <w:rPr>
+          <w:rFonts w:ascii="Courier New" w:hAnsi="Courier New" w:cs="Courier New"/>
+          <w:b/>
+          <w:bCs/>
+          <w:color w:val="FF0000"/>
+          <w:sz w:val="18"/>
+          <w:szCs w:val="18"/>
+          <w:lang w:val="en-GB"/>
+        </w:rPr>
+        <w:t># still errors to solve for these examples:</w:t>
+      </w:r>
+    </w:p>
+    <w:p>
+      <w:pPr>
+        <w:ind w:left="1134" w:hanging="567"/>
+        <w:jc w:val="left"/>
+        <w:rPr>
+          <w:rFonts w:ascii="Courier New" w:hAnsi="Courier New" w:cs="Courier New"/>
+          <w:b/>
+          <w:bCs/>
+          <w:color w:val="FF0000"/>
+          <w:sz w:val="18"/>
+          <w:szCs w:val="18"/>
+          <w:lang w:val="en-GB"/>
+        </w:rPr>
+      </w:pPr>
+      <w:r>
+        <w:rPr>
+          <w:rFonts w:ascii="Courier New" w:hAnsi="Courier New" w:cs="Courier New"/>
+          <w:b/>
+          <w:bCs/>
+          <w:color w:val="FF0000"/>
+          <w:sz w:val="18"/>
+          <w:szCs w:val="18"/>
+          <w:lang w:val="en-GB"/>
+        </w:rPr>
+        <w:t># obs1 &lt;- data.frame(Time = 1:1000, Group1 = rep(c("G", "H"), times = 500), Group2 = rep(LETTERS[1:5], each = 200))</w:t>
+      </w:r>
+    </w:p>
+    <w:p>
+      <w:pPr>
+        <w:ind w:left="1134" w:hanging="567"/>
+        <w:jc w:val="left"/>
+        <w:rPr>
+          <w:rFonts w:ascii="Courier New" w:hAnsi="Courier New" w:cs="Courier New"/>
+          <w:b/>
+          <w:bCs/>
+          <w:color w:val="FF0000"/>
+          <w:sz w:val="18"/>
+          <w:szCs w:val="18"/>
+          <w:lang w:val="en-GB"/>
+        </w:rPr>
+      </w:pPr>
+      <w:r>
+        <w:rPr>
+          <w:rFonts w:ascii="Courier New" w:hAnsi="Courier New" w:cs="Courier New"/>
+          <w:b/>
+          <w:bCs/>
+          <w:color w:val="FF0000"/>
+          <w:sz w:val="18"/>
+          <w:szCs w:val="18"/>
+          <w:lang w:val="en-GB"/>
+        </w:rPr>
+        <w:t># a &lt;- fun_gg_boxplot(data1 = obs1, y = "Time", categ = c("Group1", "Group2"), dot.color = "same", dot.tidy = TRUE, dot.tidy.bin.nb = 100, return = TRUE, dot.categ = "Group2", dot.categ.class.order=c("B", "D", "E", "A", "C")) # error with dot.categ.class.order</w:t>
+      </w:r>
+    </w:p>
+    <w:p>
+      <w:pPr>
+        <w:ind w:left="1134" w:hanging="567"/>
+        <w:jc w:val="left"/>
+        <w:rPr>
+          <w:rFonts w:ascii="Courier New" w:hAnsi="Courier New" w:cs="Courier New"/>
+          <w:b/>
+          <w:bCs/>
+          <w:color w:val="FF0000"/>
+          <w:sz w:val="18"/>
+          <w:szCs w:val="18"/>
+          <w:lang w:val="en-GB"/>
+        </w:rPr>
+      </w:pPr>
+    </w:p>
+    <w:p>
+      <w:pPr>
+        <w:ind w:left="1134" w:hanging="567"/>
+        <w:jc w:val="left"/>
+        <w:rPr>
+          <w:rFonts w:ascii="Courier New" w:hAnsi="Courier New" w:cs="Courier New"/>
+          <w:b/>
+          <w:bCs/>
+          <w:color w:val="FF0000"/>
+          <w:sz w:val="18"/>
+          <w:szCs w:val="18"/>
+          <w:lang w:val="en-GB"/>
+        </w:rPr>
+      </w:pPr>
+      <w:r>
+        <w:rPr>
+          <w:rFonts w:ascii="Courier New" w:hAnsi="Courier New" w:cs="Courier New"/>
+          <w:b/>
+          <w:bCs/>
+          <w:color w:val="FF0000"/>
+          <w:sz w:val="18"/>
+          <w:szCs w:val="18"/>
+          <w:lang w:val="en-GB"/>
+        </w:rPr>
+        <w:t># obs1 &lt;- data.frame(Time = 1:1000, Group1 = rep(c("G", "H"), times = 500), Group2 = rep(LETTERS[1:5], each = 200))</w:t>
+      </w:r>
+    </w:p>
+    <w:p>
+      <w:pPr>
+        <w:ind w:left="1134" w:hanging="567"/>
+        <w:jc w:val="left"/>
+        <w:rPr>
+          <w:rFonts w:ascii="Courier New" w:hAnsi="Courier New" w:cs="Courier New"/>
+          <w:b/>
+          <w:bCs/>
+          <w:color w:val="FF0000"/>
+          <w:sz w:val="18"/>
+          <w:szCs w:val="18"/>
+          <w:lang w:val="en-GB"/>
+        </w:rPr>
+      </w:pPr>
+      <w:r>
+        <w:rPr>
+          <w:rFonts w:ascii="Courier New" w:hAnsi="Courier New" w:cs="Courier New"/>
+          <w:b/>
+          <w:bCs/>
+          <w:color w:val="FF0000"/>
+          <w:sz w:val="18"/>
+          <w:szCs w:val="18"/>
+          <w:lang w:val="en-GB"/>
+        </w:rPr>
+        <w:t># a &lt;- fun_gg_boxplot(data1 = obs1, y = "Time", categ = c("Group1", "Group2"), dot.color = "same", dot.tidy = TRUE, dot.tidy.bin.nb = 100, return = TRUE, dot.categ = "Group2", dot.categ.class.order=c("A", "B", "C", "D", "E")) # error with dot.categ.class.order</w:t>
+      </w:r>
+    </w:p>
+    <w:p>
+      <w:pPr>
+        <w:ind w:left="1134" w:hanging="567"/>
+        <w:jc w:val="left"/>
+        <w:rPr>
+          <w:rFonts w:ascii="Courier New" w:hAnsi="Courier New" w:cs="Courier New"/>
+          <w:b/>
+          <w:bCs/>
+          <w:color w:val="FF0000"/>
+          <w:sz w:val="18"/>
+          <w:szCs w:val="18"/>
+          <w:lang w:val="en-GB"/>
+        </w:rPr>
+      </w:pPr>
+    </w:p>
+    <w:p>
+      <w:pPr>
+        <w:ind w:left="1134" w:hanging="567"/>
+        <w:jc w:val="left"/>
+        <w:rPr>
+          <w:rFonts w:ascii="Courier New" w:hAnsi="Courier New" w:cs="Courier New"/>
+          <w:b/>
+          <w:bCs/>
+          <w:color w:val="FF0000"/>
+          <w:sz w:val="18"/>
+          <w:szCs w:val="18"/>
+          <w:lang w:val="en-GB"/>
+        </w:rPr>
+      </w:pPr>
+      <w:r>
+        <w:rPr>
+          <w:rFonts w:ascii="Courier New" w:hAnsi="Courier New" w:cs="Courier New"/>
+          <w:b/>
+          <w:bCs/>
+          <w:color w:val="FF0000"/>
+          <w:sz w:val="18"/>
+          <w:szCs w:val="18"/>
+          <w:lang w:val="en-GB"/>
+        </w:rPr>
+        <w:t># set.seed(1)</w:t>
+      </w:r>
+    </w:p>
+    <w:p>
+      <w:pPr>
+        <w:ind w:left="1134" w:hanging="567"/>
+        <w:jc w:val="left"/>
+        <w:rPr>
+          <w:rFonts w:ascii="Courier New" w:hAnsi="Courier New" w:cs="Courier New"/>
+          <w:b/>
+          <w:bCs/>
+          <w:color w:val="FF0000"/>
+          <w:sz w:val="18"/>
+          <w:szCs w:val="18"/>
+          <w:lang w:val="en-GB"/>
+        </w:rPr>
+      </w:pPr>
+      <w:r>
+        <w:rPr>
+          <w:rFonts w:ascii="Courier New" w:hAnsi="Courier New" w:cs="Courier New"/>
+          <w:b/>
+          <w:bCs/>
+          <w:color w:val="FF0000"/>
+          <w:sz w:val="18"/>
+          <w:szCs w:val="18"/>
+          <w:lang w:val="en-GB"/>
+        </w:rPr>
+        <w:t># obs1 &lt;- data.frame(Time = c(sort(rnorm(10)), sort(rnorm(10)) + 2), Group1 = rep(c("G", "H"), each = 10), Group2 = rep(c("A", "B"), time = 10), Group3 = rep(c("I", "J", "K", "L"), time = 5))</w:t>
+      </w:r>
+    </w:p>
+    <w:p>
+      <w:pPr>
+        <w:ind w:left="1134" w:hanging="567"/>
+        <w:jc w:val="left"/>
+        <w:rPr>
+          <w:rFonts w:ascii="Courier New" w:hAnsi="Courier New" w:cs="Courier New"/>
+          <w:b/>
+          <w:bCs/>
+          <w:color w:val="FF0000"/>
+          <w:sz w:val="18"/>
+          <w:szCs w:val="18"/>
+          <w:lang w:val="en-GB"/>
+        </w:rPr>
+      </w:pPr>
+      <w:r>
+        <w:rPr>
+          <w:rFonts w:ascii="Courier New" w:hAnsi="Courier New" w:cs="Courier New"/>
+          <w:b/>
+          <w:bCs/>
+          <w:color w:val="FF0000"/>
+          <w:sz w:val="18"/>
+          <w:szCs w:val="18"/>
+          <w:lang w:val="en-GB"/>
+        </w:rPr>
+        <w:t># set.seed(NULL)</w:t>
+      </w:r>
+    </w:p>
+    <w:p>
+      <w:pPr>
+        <w:ind w:left="1134" w:hanging="567"/>
+        <w:jc w:val="left"/>
+        <w:rPr>
+          <w:rFonts w:ascii="Courier New" w:hAnsi="Courier New" w:cs="Courier New"/>
+          <w:b/>
+          <w:bCs/>
+          <w:color w:val="FF0000"/>
+          <w:sz w:val="18"/>
+          <w:szCs w:val="18"/>
+          <w:lang w:val="en-GB"/>
+        </w:rPr>
+      </w:pPr>
+      <w:r>
+        <w:rPr>
+          <w:rFonts w:ascii="Courier New" w:hAnsi="Courier New" w:cs="Courier New"/>
+          <w:b/>
+          <w:bCs/>
+          <w:color w:val="FF0000"/>
+          <w:sz w:val="18"/>
+          <w:szCs w:val="18"/>
+          <w:lang w:val="en-GB"/>
+        </w:rPr>
+        <w:t># obs1</w:t>
+      </w:r>
+    </w:p>
+    <w:p>
+      <w:pPr>
+        <w:ind w:left="1134" w:hanging="567"/>
+        <w:jc w:val="left"/>
+        <w:rPr>
+          <w:rFonts w:ascii="Courier New" w:hAnsi="Courier New" w:cs="Courier New"/>
+          <w:b/>
+          <w:bCs/>
+          <w:color w:val="FF0000"/>
+          <w:sz w:val="18"/>
+          <w:szCs w:val="18"/>
+          <w:lang w:val="en-GB"/>
+        </w:rPr>
+      </w:pPr>
+      <w:r>
+        <w:rPr>
+          <w:rFonts w:ascii="Courier New" w:hAnsi="Courier New" w:cs="Courier New"/>
+          <w:b/>
+          <w:bCs/>
+          <w:color w:val="FF0000"/>
+          <w:sz w:val="18"/>
+          <w:szCs w:val="18"/>
+          <w:lang w:val="en-GB"/>
+        </w:rPr>
+        <w:t xml:space="preserve"># obs1$Time[1:10] &lt;- NA ; </w:t>
+      </w:r>
+    </w:p>
+    <w:p>
+      <w:pPr>
+        <w:ind w:left="1134" w:hanging="567"/>
+        <w:jc w:val="left"/>
+        <w:rPr>
+          <w:rFonts w:ascii="Courier New" w:hAnsi="Courier New" w:cs="Courier New"/>
+          <w:b/>
+          <w:bCs/>
+          <w:color w:val="FF0000"/>
+          <w:sz w:val="18"/>
+          <w:szCs w:val="18"/>
+          <w:lang w:val="en-GB"/>
+        </w:rPr>
+      </w:pPr>
+      <w:r>
+        <w:rPr>
+          <w:rFonts w:ascii="Courier New" w:hAnsi="Courier New" w:cs="Courier New"/>
+          <w:b/>
+          <w:bCs/>
+          <w:color w:val="FF0000"/>
+          <w:sz w:val="18"/>
+          <w:szCs w:val="18"/>
+          <w:lang w:val="en-GB"/>
+        </w:rPr>
+        <w:t># a &lt;- fun_gg_boxplot(data1 = obs1, y = "Time", categ = c("Group1", "Group2"), dot.color = 1:4, dot.tidy = FALSE, dot.tidy.bin.nb = 100, return = TRUE, dot.categ = "Group3") # error with dot.categ.class.order</w:t>
+      </w:r>
+    </w:p>
+    <w:p>
+      <w:pPr>
+        <w:ind w:left="1134" w:hanging="567"/>
+        <w:jc w:val="left"/>
+        <w:rPr>
+          <w:rFonts w:ascii="Courier New" w:hAnsi="Courier New" w:cs="Courier New"/>
+          <w:b/>
+          <w:bCs/>
+          <w:color w:val="FF0000"/>
+          <w:sz w:val="18"/>
+          <w:szCs w:val="18"/>
+          <w:lang w:val="en-GB"/>
+        </w:rPr>
+      </w:pPr>
+      <w:r>
+        <w:rPr>
+          <w:rFonts w:ascii="Courier New" w:hAnsi="Courier New" w:cs="Courier New"/>
+          <w:b/>
+          <w:bCs/>
+          <w:color w:val="FF0000"/>
+          <w:sz w:val="18"/>
+          <w:szCs w:val="18"/>
+          <w:lang w:val="en-GB"/>
+        </w:rPr>
+        <w:t># obs1 &lt;- data.frame(x = 1:20, Group1 = rep(c("G", "H"), times = 10), Group2 = rep(c("A", "B"), each = 10))</w:t>
+      </w:r>
+    </w:p>
+    <w:p>
+      <w:pPr>
+        <w:ind w:left="1134" w:hanging="567"/>
+        <w:jc w:val="left"/>
+        <w:rPr>
+          <w:rFonts w:ascii="Courier New" w:hAnsi="Courier New" w:cs="Courier New"/>
+          <w:b/>
+          <w:bCs/>
+          <w:color w:val="FF0000"/>
+          <w:sz w:val="18"/>
+          <w:szCs w:val="18"/>
+          <w:lang w:val="en-GB"/>
+        </w:rPr>
+      </w:pPr>
+      <w:r>
+        <w:rPr>
+          <w:rFonts w:ascii="Courier New" w:hAnsi="Courier New" w:cs="Courier New"/>
+          <w:b/>
+          <w:bCs/>
+          <w:color w:val="FF0000"/>
+          <w:sz w:val="18"/>
+          <w:szCs w:val="18"/>
+          <w:lang w:val="en-GB"/>
+        </w:rPr>
+        <w:t># fun_gg_boxplot(data1 = obs1, y = "x", categ = c("Group1", "Group2"), categ.class.order = list(NULL, c("B", "A")), categ.legend.name = "", categ.color = c("red", "blue"), box.width = 0.25, box.whisker.width = 0.8, dot.color = "grey", dot.tidy = FALSE, dot.tidy.bin.nb = 30, dot.jitter = 1, dot.size = 4, dot.border.size = 0, dot.alpha = 1, y.lim = c(0, 25), y.log = "no", y.tick.nb = NULL, y.second.tick.nb = NULL, y.include.zero = FALSE, y.top.extra.margin = 0.05, y.bottom.extra.margin = 0, stat.disp = "above", stat.size = 4, stat.dist = 2, x.lab = "GROUP", y.lab = "VALUE", vertical = FALSE, text.size = 12, title = "", title.text.size = 8, text.angle = 45, article = TRUE, grid = TRUE, return = TRUE, plot = TRUE, add = NULL, warn.print = TRUE, lib.path = NULL)</w:t>
+      </w:r>
+    </w:p>
+    <w:p>
+      <w:pPr>
+        <w:ind w:left="567" w:hanging="567"/>
+        <w:jc w:val="left"/>
+        <w:rPr>
+          <w:rFonts w:ascii="Courier New" w:hAnsi="Courier New" w:cs="Courier New"/>
+          <w:b/>
+          <w:bCs/>
+          <w:sz w:val="18"/>
+          <w:szCs w:val="18"/>
+          <w:lang w:val="en-GB"/>
+        </w:rPr>
+      </w:pPr>
+      <w:r>
+        <w:rPr>
+          <w:rFonts w:ascii="Courier New" w:hAnsi="Courier New" w:cs="Courier New"/>
+          <w:b/>
+          <w:bCs/>
+          <w:sz w:val="18"/>
+          <w:szCs w:val="18"/>
+          <w:lang w:val="en-GB"/>
+        </w:rPr>
+        <w:t xml:space="preserve">#For heatmap: see </w:t>
+      </w:r>
+      <w:r>
+        <w:rPr>
+          <w:rFonts w:ascii="Courier New" w:hAnsi="Courier New" w:cs="Courier New"/>
+          <w:b/>
+          <w:bCs/>
+          <w:sz w:val="18"/>
+          <w:szCs w:val="18"/>
+          <w:lang w:val="en-GB"/>
+        </w:rPr>
+        <w:t>https://bioinfo-fr.net/creer-des-heatmaps-a-partir-de-grosses-matrices-en-r</w:t>
+      </w:r>
     </w:p>
     <w:p>
       <w:pPr>

</xml_diff>

<commit_message>
bug corrected in fun_gg_boxplot() and fun_gg_scatter(): secondary tick arguments cannot be 0 (because error with fun_inter_tick())
</commit_message>
<xml_diff>
--- a/fun_gg_boxplot.docx
+++ b/fun_gg_boxplot.docx
@@ -50,21 +50,7 @@
           <w:szCs w:val="18"/>
           <w:lang w:val="en-GB"/>
         </w:rPr>
-        <w:t xml:space="preserve"> (empty legend space notably</w:t>
-      </w:r>
-      <w:bookmarkStart w:id="0" w:name="_GoBack"/>
-      <w:bookmarkEnd w:id="0"/>
-      <w:r>
-        <w:rPr>
-          <w:rFonts w:ascii="Courier New" w:hAnsi="Courier New" w:cs="Courier New"/>
-          <w:b/>
-          <w:bCs/>
-          <w:color w:val="FF0000"/>
-          <w:sz w:val="18"/>
-          <w:szCs w:val="18"/>
-          <w:lang w:val="en-GB"/>
-        </w:rPr>
-        <w:t>)</w:t>
+        <w:t xml:space="preserve"> (empty legend space notably)</w:t>
       </w:r>
       <w:r>
         <w:rPr>
@@ -10515,7 +10501,29 @@
           <w:sz w:val="18"/>
           <w:szCs w:val="18"/>
         </w:rPr>
-        <w:t>.nb &lt; 0){</w:t>
+        <w:t>.nb &lt;</w:t>
+      </w:r>
+      <w:r>
+        <w:rPr>
+          <w:rFonts w:ascii="Courier New" w:hAnsi="Courier New" w:cs="Courier New"/>
+          <w:b/>
+          <w:bCs/>
+          <w:sz w:val="18"/>
+          <w:szCs w:val="18"/>
+        </w:rPr>
+        <w:t>=</w:t>
+      </w:r>
+      <w:bookmarkStart w:id="0" w:name="_GoBack"/>
+      <w:bookmarkEnd w:id="0"/>
+      <w:r>
+        <w:rPr>
+          <w:rFonts w:ascii="Courier New" w:hAnsi="Courier New" w:cs="Courier New"/>
+          <w:b/>
+          <w:bCs/>
+          <w:sz w:val="18"/>
+          <w:szCs w:val="18"/>
+        </w:rPr>
+        <w:t xml:space="preserve"> 0){</w:t>
       </w:r>
     </w:p>
     <w:p>

</xml_diff>

<commit_message>
fun_gg_scatter almost finished: remains shape, facet and problem of transparency in legend
</commit_message>
<xml_diff>
--- a/fun_gg_boxplot.docx
+++ b/fun_gg_boxplot.docx
@@ -9751,8 +9751,6 @@
         </w:rPr>
         <w:t>)</w:t>
       </w:r>
-      <w:bookmarkStart w:id="0" w:name="_GoBack"/>
-      <w:bookmarkEnd w:id="0"/>
       <w:r>
         <w:rPr>
           <w:rFonts w:ascii="Courier New" w:hAnsi="Courier New" w:cs="Courier New"/>
@@ -14177,22 +14175,42 @@
         <w:ind w:left="1701" w:hanging="567"/>
         <w:rPr>
           <w:rFonts w:ascii="Courier New" w:hAnsi="Courier New" w:cs="Courier New"/>
-          <w:b/>
-          <w:bCs/>
-          <w:sz w:val="18"/>
-          <w:szCs w:val="18"/>
-        </w:rPr>
-      </w:pPr>
-      <w:r>
-        <w:rPr>
-          <w:rFonts w:ascii="Courier New" w:hAnsi="Courier New" w:cs="Courier New"/>
-          <w:b/>
-          <w:bCs/>
+          <w:bCs/>
+          <w:i/>
+          <w:sz w:val="18"/>
+          <w:szCs w:val="18"/>
+        </w:rPr>
+      </w:pPr>
+      <w:r>
+        <w:rPr>
+          <w:rFonts w:ascii="Courier New" w:hAnsi="Courier New" w:cs="Courier New"/>
+          <w:bCs/>
+          <w:i/>
+          <w:sz w:val="18"/>
+          <w:szCs w:val="18"/>
+        </w:rPr>
+        <w:t xml:space="preserve"># </w:t>
+      </w:r>
+      <w:r>
+        <w:rPr>
+          <w:rFonts w:ascii="Courier New" w:hAnsi="Courier New" w:cs="Courier New"/>
+          <w:bCs/>
+          <w:i/>
           <w:sz w:val="18"/>
           <w:szCs w:val="18"/>
         </w:rPr>
         <w:t xml:space="preserve">"dot.color", </w:t>
       </w:r>
+      <w:r>
+        <w:rPr>
+          <w:rFonts w:ascii="Courier New" w:hAnsi="Courier New" w:cs="Courier New"/>
+          <w:bCs/>
+          <w:i/>
+          <w:sz w:val="18"/>
+          <w:szCs w:val="18"/>
+        </w:rPr>
+        <w:t># inactivated because can be null</w:t>
+      </w:r>
     </w:p>
     <w:p>
       <w:pPr>
@@ -14235,7 +14253,19 @@
           <w:sz w:val="18"/>
           <w:szCs w:val="18"/>
         </w:rPr>
-        <w:t xml:space="preserve">"dot.tidy.bin.nb", </w:t>
+        <w:t>"dot.tidy.b</w:t>
+      </w:r>
+      <w:bookmarkStart w:id="0" w:name="_GoBack"/>
+      <w:bookmarkEnd w:id="0"/>
+      <w:r>
+        <w:rPr>
+          <w:rFonts w:ascii="Courier New" w:hAnsi="Courier New" w:cs="Courier New"/>
+          <w:b/>
+          <w:bCs/>
+          <w:sz w:val="18"/>
+          <w:szCs w:val="18"/>
+        </w:rPr>
+        <w:t xml:space="preserve">in.nb", </w:t>
       </w:r>
     </w:p>
     <w:p>
@@ -14624,21 +14654,21 @@
         <w:ind w:left="1701" w:hanging="567"/>
         <w:rPr>
           <w:rFonts w:ascii="Courier New" w:hAnsi="Courier New" w:cs="Courier New"/>
-          <w:b/>
-          <w:bCs/>
-          <w:sz w:val="18"/>
-          <w:szCs w:val="18"/>
-        </w:rPr>
-      </w:pPr>
-      <w:r>
-        <w:rPr>
-          <w:rFonts w:ascii="Courier New" w:hAnsi="Courier New" w:cs="Courier New"/>
-          <w:b/>
-          <w:bCs/>
-          <w:sz w:val="18"/>
-          <w:szCs w:val="18"/>
-        </w:rPr>
-        <w:t xml:space="preserve">"legend.width", </w:t>
+          <w:bCs/>
+          <w:i/>
+          <w:sz w:val="18"/>
+          <w:szCs w:val="18"/>
+        </w:rPr>
+      </w:pPr>
+      <w:r>
+        <w:rPr>
+          <w:rFonts w:ascii="Courier New" w:hAnsi="Courier New" w:cs="Courier New"/>
+          <w:bCs/>
+          <w:i/>
+          <w:sz w:val="18"/>
+          <w:szCs w:val="18"/>
+        </w:rPr>
+        <w:t># "legend.width", # inactivated because can be null</w:t>
       </w:r>
     </w:p>
     <w:p>

</xml_diff>

<commit_message>
fun_gg_scatter almost finished: remains facet
</commit_message>
<xml_diff>
--- a/fun_gg_boxplot.docx
+++ b/fun_gg_boxplot.docx
@@ -2048,6 +2048,51 @@
     </w:p>
     <w:p>
       <w:pPr>
+        <w:ind w:left="1701" w:hanging="567"/>
+        <w:jc w:val="left"/>
+        <w:rPr>
+          <w:rFonts w:ascii="Courier New" w:hAnsi="Courier New" w:cs="Courier New"/>
+          <w:bCs/>
+          <w:i/>
+          <w:sz w:val="18"/>
+          <w:szCs w:val="18"/>
+        </w:rPr>
+      </w:pPr>
+      <w:bookmarkStart w:id="0" w:name="_GoBack"/>
+      <w:r>
+        <w:rPr>
+          <w:rFonts w:ascii="Courier New" w:hAnsi="Courier New" w:cs="Courier New"/>
+          <w:bCs/>
+          <w:i/>
+          <w:sz w:val="18"/>
+          <w:szCs w:val="18"/>
+        </w:rPr>
+        <w:t xml:space="preserve"># The function uses </w:t>
+      </w:r>
+      <w:r>
+        <w:rPr>
+          <w:rFonts w:ascii="Courier New" w:hAnsi="Courier New" w:cs="Courier New"/>
+          <w:bCs/>
+          <w:i/>
+          <w:sz w:val="18"/>
+          <w:szCs w:val="18"/>
+        </w:rPr>
+        <w:t>options(warning.length = 8170)</w:t>
+      </w:r>
+      <w:r>
+        <w:rPr>
+          <w:rFonts w:ascii="Courier New" w:hAnsi="Courier New" w:cs="Courier New"/>
+          <w:bCs/>
+          <w:i/>
+          <w:sz w:val="18"/>
+          <w:szCs w:val="18"/>
+        </w:rPr>
+        <w:t xml:space="preserve"> which increases the length of warning messages</w:t>
+      </w:r>
+    </w:p>
+    <w:bookmarkEnd w:id="0"/>
+    <w:p>
+      <w:pPr>
         <w:ind w:left="1134" w:hanging="567"/>
         <w:jc w:val="left"/>
         <w:rPr>
@@ -2248,7 +2293,7 @@
           <w:sz w:val="18"/>
           <w:szCs w:val="18"/>
         </w:rPr>
-        <w:t xml:space="preserve"># If categ.color is non null and only categ1 in categ argument, categ.color can be either: (1) a single color string (all the boxs will have this color, whatever the number of classes of categ1), (2) a vector of string colors, one for each class of categ1 (each </w:t>
+        <w:t xml:space="preserve"># If categ.color is non null and only categ1 in categ argument, categ.color can be either: (1) a single color string (all the boxs </w:t>
       </w:r>
       <w:r>
         <w:rPr>
@@ -2259,7 +2304,7 @@
           <w:szCs w:val="18"/>
         </w:rPr>
         <w:lastRenderedPageBreak/>
-        <w:t>color will be associated according to categ.class.order of categ1), (3) a vector or factor of string colors, like if it was one of the column of data1 data frame (beware: a single color per class of categ1 and a single class of categ1 per color must be respected). Integers are also accepted instead of character strings, as long as above rules about length are respected. Integers will be processed by fun_gg_palette() using the max integer value among all the integers in categ.color</w:t>
+        <w:t>will have this color, whatever the number of classes of categ1), (2) a vector of string colors, one for each class of categ1 (each color will be associated according to categ.class.order of categ1), (3) a vector or factor of string colors, like if it was one of the column of data1 data frame (beware: a single color per class of categ1 and a single class of categ1 per color must be respected). Integers are also accepted instead of character strings, as long as above rules about length are respected. Integers will be processed by fun_gg_palette() using the max integer value among all the integers in categ.color</w:t>
       </w:r>
     </w:p>
     <w:p>
@@ -2714,7 +2759,18 @@
           <w:sz w:val="18"/>
           <w:szCs w:val="18"/>
         </w:rPr>
-        <w:t># Otherwise, colors will depend on the dot.categ argument. If dot.categ is NULL, then colors will be applied to each class of the last column name specified in categ. If dot.categ is non NULL, colors will be applied to each class of the column name specified in dot.categ. Color strings can be (1), (2) or (3) of categ.color argument, except that in the possibility (3), the rule "a single color per class of categ and a single class of categ per color", does not have to be respected (for instance, each dot can have a different color). See examples P</w:t>
+        <w:t xml:space="preserve"># Otherwise, colors will depend on the dot.categ argument. If dot.categ is NULL, then colors will be applied to each class of the last column name specified in categ. If dot.categ is non NULL, colors will be applied to each class of the column name specified in dot.categ. Color strings can be (1), (2) or (3) of categ.color argument, except that in the possibility (3), the rule "a single color per class of categ and a single class of categ per color", does not have to be respected (for instance, each dot can have a </w:t>
+      </w:r>
+      <w:r>
+        <w:rPr>
+          <w:rFonts w:ascii="Courier New" w:hAnsi="Courier New" w:cs="Courier New"/>
+          <w:bCs/>
+          <w:i/>
+          <w:sz w:val="18"/>
+          <w:szCs w:val="18"/>
+        </w:rPr>
+        <w:lastRenderedPageBreak/>
+        <w:t>different color). See examples P</w:t>
       </w:r>
       <w:r>
         <w:rPr>
@@ -2725,615 +2781,603 @@
           <w:sz w:val="18"/>
           <w:szCs w:val="18"/>
         </w:rPr>
-        <w:t xml:space="preserve">ut in example or leave here? -&gt; Example: with categ = "Group1", dot.color = "red" and dot.categ = </w:t>
-      </w:r>
-      <w:r>
-        <w:rPr>
-          <w:rFonts w:ascii="Courier New" w:hAnsi="Courier New" w:cs="Courier New"/>
-          <w:bCs/>
-          <w:i/>
-          <w:color w:val="FF0000"/>
+        <w:t>ut in example or leave here? -&gt; Example: with categ = "Group1", dot.color = "red" and dot.categ = NULL, all the dots will be red, whatever the classes in Group1 column of data1, and no legend will be display for dots. With categ = c("Group1", "Group2"), dot.color = c("red", "blue") and dot.categ = NULL, the dots will be red for first class of Group2 and blue for the 2nd class of Group2, and no legend will be display for dots. With categ = c("Group1", "Group2"), dot.color = c("red", "blue") and dot.categ = "Group1", the dots will be red for first class of Group1 and blue for the 2nd class of Group1, and a legend will be display for dots</w:t>
+      </w:r>
+    </w:p>
+    <w:p>
+      <w:pPr>
+        <w:ind w:left="1701" w:hanging="567"/>
+        <w:jc w:val="left"/>
+        <w:rPr>
+          <w:rFonts w:ascii="Courier New" w:hAnsi="Courier New" w:cs="Courier New"/>
+          <w:bCs/>
+          <w:i/>
+          <w:sz w:val="18"/>
+          <w:szCs w:val="18"/>
+        </w:rPr>
+      </w:pPr>
+      <w:r>
+        <w:rPr>
+          <w:rFonts w:ascii="Courier New" w:hAnsi="Courier New" w:cs="Courier New"/>
+          <w:bCs/>
+          <w:i/>
+          <w:sz w:val="18"/>
+          <w:szCs w:val="18"/>
+        </w:rPr>
+        <w:t># dot.categ: optional single character string of a data1 column name (further refered to as categ3), which is associated to the dot.color argument to generate a legend for dots. If non NULL, then a legend will be created for the dots, in addition to the legend for the boxes. If NULL, no legend created and the colors of dot will depend on dot.color and categ arguments (see the explanation in dot.color)</w:t>
+      </w:r>
+    </w:p>
+    <w:p>
+      <w:pPr>
+        <w:ind w:left="1701" w:hanging="567"/>
+        <w:jc w:val="left"/>
+        <w:rPr>
+          <w:rFonts w:ascii="Courier New" w:hAnsi="Courier New" w:cs="Courier New"/>
+          <w:bCs/>
+          <w:i/>
+          <w:sz w:val="18"/>
+          <w:szCs w:val="18"/>
+        </w:rPr>
+      </w:pPr>
+      <w:r>
+        <w:rPr>
+          <w:rFonts w:ascii="Courier New" w:hAnsi="Courier New" w:cs="Courier New"/>
+          <w:bCs/>
+          <w:i/>
+          <w:sz w:val="18"/>
+          <w:szCs w:val="18"/>
+        </w:rPr>
+        <w:t># dot.categ.class.order: optional vector of character strings indicating the order of the classes of categ3. If dot.categ is non NULL and dot.categ.class.order is NULL, classes are displayed in the legend according to the alphabetical order. Ignored if dot.categ is NULL</w:t>
+      </w:r>
+    </w:p>
+    <w:p>
+      <w:pPr>
+        <w:ind w:left="1701" w:hanging="567"/>
+        <w:jc w:val="left"/>
+        <w:rPr>
+          <w:rFonts w:ascii="Courier New" w:hAnsi="Courier New" w:cs="Courier New"/>
+          <w:bCs/>
+          <w:i/>
+          <w:sz w:val="18"/>
+          <w:szCs w:val="18"/>
+        </w:rPr>
+      </w:pPr>
+      <w:r>
+        <w:rPr>
+          <w:rFonts w:ascii="Courier New" w:hAnsi="Courier New" w:cs="Courier New"/>
+          <w:bCs/>
+          <w:i/>
+          <w:sz w:val="18"/>
+          <w:szCs w:val="18"/>
+        </w:rPr>
+        <w:t xml:space="preserve"># </w:t>
+      </w:r>
+      <w:r>
+        <w:rPr>
+          <w:rFonts w:ascii="Courier New" w:hAnsi="Courier New" w:cs="Courier New"/>
+          <w:bCs/>
+          <w:i/>
+          <w:sz w:val="18"/>
+          <w:szCs w:val="18"/>
+        </w:rPr>
+        <w:t>dot.legend.name</w:t>
+      </w:r>
+      <w:r>
+        <w:rPr>
+          <w:rFonts w:ascii="Courier New" w:hAnsi="Courier New" w:cs="Courier New"/>
+          <w:bCs/>
+          <w:i/>
+          <w:sz w:val="18"/>
+          <w:szCs w:val="18"/>
+        </w:rPr>
+        <w:t xml:space="preserve">: optional character string of the legend title for categ3. If </w:t>
+      </w:r>
+      <w:r>
+        <w:rPr>
+          <w:rFonts w:ascii="Courier New" w:hAnsi="Courier New" w:cs="Courier New"/>
+          <w:bCs/>
+          <w:i/>
+          <w:sz w:val="18"/>
+          <w:szCs w:val="18"/>
+        </w:rPr>
+        <w:t>dot.legend.name</w:t>
+      </w:r>
+      <w:r>
+        <w:rPr>
+          <w:rFonts w:ascii="Courier New" w:hAnsi="Courier New" w:cs="Courier New"/>
+          <w:bCs/>
+          <w:i/>
+          <w:sz w:val="18"/>
+          <w:szCs w:val="18"/>
+        </w:rPr>
+        <w:t xml:space="preserve"> == NULL, categ3 value is used (name of the column in data1). Write "" if no legend required. Ignored if dot.categ is NULL</w:t>
+      </w:r>
+    </w:p>
+    <w:p>
+      <w:pPr>
+        <w:ind w:left="1701" w:hanging="567"/>
+        <w:jc w:val="left"/>
+        <w:rPr>
+          <w:rFonts w:ascii="Courier New" w:hAnsi="Courier New" w:cs="Courier New"/>
+          <w:bCs/>
+          <w:i/>
+          <w:sz w:val="18"/>
+          <w:szCs w:val="18"/>
+        </w:rPr>
+      </w:pPr>
+      <w:r>
+        <w:rPr>
+          <w:rFonts w:ascii="Courier New" w:hAnsi="Courier New" w:cs="Courier New"/>
+          <w:bCs/>
+          <w:i/>
+          <w:sz w:val="18"/>
+          <w:szCs w:val="18"/>
+        </w:rPr>
+        <w:t># dot.tidy: logical. Nice dot spreading? If TRUE, use the geom_dotplot() function for a nice representation. BEWARE: change the true coordinates of dots that are aligned. Thus the gain in aestheticism is associated with a loss in precision that can be very important. If FALSE, dots are randomly spread, using the dot.jitter argument (see below) keeping the true dot coordinates</w:t>
+      </w:r>
+    </w:p>
+    <w:p>
+      <w:pPr>
+        <w:ind w:left="1701" w:hanging="567"/>
+        <w:jc w:val="left"/>
+        <w:rPr>
+          <w:rFonts w:ascii="Courier New" w:hAnsi="Courier New" w:cs="Courier New"/>
+          <w:bCs/>
+          <w:i/>
+          <w:sz w:val="18"/>
+          <w:szCs w:val="18"/>
+        </w:rPr>
+      </w:pPr>
+      <w:r>
+        <w:rPr>
+          <w:rFonts w:ascii="Courier New" w:hAnsi="Courier New" w:cs="Courier New"/>
+          <w:bCs/>
+          <w:i/>
+          <w:sz w:val="18"/>
+          <w:szCs w:val="18"/>
+        </w:rPr>
+        <w:t># dot.tidy.bin.nb: positive integer indicating the number of bins (i.e., nb of separations) of the y.lim range. Each dot will then be put in one of the bin, with the size the width of the bin. In other words, increase the number to have smaller dots. Not considered if dot.tidy is FALSE</w:t>
+      </w:r>
+    </w:p>
+    <w:p>
+      <w:pPr>
+        <w:ind w:left="1701" w:hanging="567"/>
+        <w:jc w:val="left"/>
+        <w:rPr>
+          <w:rFonts w:ascii="Courier New" w:hAnsi="Courier New" w:cs="Courier New"/>
+          <w:bCs/>
+          <w:i/>
+          <w:sz w:val="18"/>
+          <w:szCs w:val="18"/>
+        </w:rPr>
+      </w:pPr>
+      <w:r>
+        <w:rPr>
+          <w:rFonts w:ascii="Courier New" w:hAnsi="Courier New" w:cs="Courier New"/>
+          <w:bCs/>
+          <w:i/>
+          <w:sz w:val="18"/>
+          <w:szCs w:val="18"/>
+        </w:rPr>
+        <w:t># dot.jitter: numeric value (from 0 to 1) of random dot horizontal dispersion, with 0 meaning no dispersion and 1 meaning a dispersion in the corresponding box width interval. Not considered if dot.tidy is TRUE</w:t>
+      </w:r>
+    </w:p>
+    <w:p>
+      <w:pPr>
+        <w:ind w:left="1701" w:hanging="567"/>
+        <w:jc w:val="left"/>
+        <w:rPr>
+          <w:rFonts w:ascii="Courier New" w:hAnsi="Courier New" w:cs="Courier New"/>
+          <w:bCs/>
+          <w:i/>
+          <w:sz w:val="18"/>
+          <w:szCs w:val="18"/>
+        </w:rPr>
+      </w:pPr>
+      <w:r>
+        <w:rPr>
+          <w:rFonts w:ascii="Courier New" w:hAnsi="Courier New" w:cs="Courier New"/>
+          <w:bCs/>
+          <w:i/>
+          <w:sz w:val="18"/>
+          <w:szCs w:val="18"/>
+        </w:rPr>
+        <w:t xml:space="preserve"># dot.size: numeric value of dot </w:t>
+      </w:r>
+      <w:r>
+        <w:rPr>
+          <w:rFonts w:ascii="Courier New" w:hAnsi="Courier New" w:cs="Courier New"/>
+          <w:bCs/>
+          <w:i/>
+          <w:sz w:val="18"/>
+          <w:szCs w:val="18"/>
+        </w:rPr>
+        <w:t>diameter in mm</w:t>
+      </w:r>
+      <w:r>
+        <w:rPr>
+          <w:rFonts w:ascii="Courier New" w:hAnsi="Courier New" w:cs="Courier New"/>
+          <w:bCs/>
+          <w:i/>
+          <w:sz w:val="18"/>
+          <w:szCs w:val="18"/>
+        </w:rPr>
+        <w:t>. Not considered if dot.tidy is TRUE</w:t>
+      </w:r>
+    </w:p>
+    <w:p>
+      <w:pPr>
+        <w:ind w:left="1701" w:hanging="567"/>
+        <w:jc w:val="left"/>
+        <w:rPr>
+          <w:rFonts w:ascii="Courier New" w:hAnsi="Courier New" w:cs="Courier New"/>
+          <w:bCs/>
+          <w:i/>
+          <w:sz w:val="18"/>
+          <w:szCs w:val="18"/>
+        </w:rPr>
+      </w:pPr>
+      <w:r>
+        <w:rPr>
+          <w:rFonts w:ascii="Courier New" w:hAnsi="Courier New" w:cs="Courier New"/>
+          <w:bCs/>
+          <w:i/>
+          <w:sz w:val="18"/>
+          <w:szCs w:val="18"/>
+        </w:rPr>
+        <w:t># dot.alpha: numeric value (from 0 to 1) of dot transparency (full transparent to full opaque, respectively)</w:t>
+      </w:r>
+    </w:p>
+    <w:p>
+      <w:pPr>
+        <w:ind w:left="1701" w:hanging="567"/>
+        <w:jc w:val="left"/>
+        <w:rPr>
+          <w:rFonts w:ascii="Courier New" w:hAnsi="Courier New" w:cs="Courier New"/>
+          <w:bCs/>
+          <w:i/>
+          <w:sz w:val="18"/>
+          <w:szCs w:val="18"/>
+        </w:rPr>
+      </w:pPr>
+      <w:r>
+        <w:rPr>
+          <w:rFonts w:ascii="Courier New" w:hAnsi="Courier New" w:cs="Courier New"/>
+          <w:bCs/>
+          <w:i/>
+          <w:sz w:val="18"/>
+          <w:szCs w:val="18"/>
+        </w:rPr>
+        <w:t xml:space="preserve"># dot.border.size: numeric value of border dot </w:t>
+      </w:r>
+      <w:r>
+        <w:rPr>
+          <w:rFonts w:ascii="Courier New" w:hAnsi="Courier New" w:cs="Courier New"/>
+          <w:bCs/>
+          <w:i/>
+          <w:sz w:val="18"/>
+          <w:szCs w:val="18"/>
+        </w:rPr>
+        <w:t>width in mm</w:t>
+      </w:r>
+      <w:r>
+        <w:rPr>
+          <w:rFonts w:ascii="Courier New" w:hAnsi="Courier New" w:cs="Courier New"/>
+          <w:bCs/>
+          <w:i/>
+          <w:sz w:val="18"/>
+          <w:szCs w:val="18"/>
+        </w:rPr>
+        <w:t xml:space="preserve">. Write zero for no dot border. If dot.tidy is TRUE, </w:t>
+      </w:r>
+      <w:r>
+        <w:rPr>
+          <w:rFonts w:ascii="Courier New" w:hAnsi="Courier New" w:cs="Courier New"/>
+          <w:bCs/>
+          <w:i/>
+          <w:sz w:val="18"/>
+          <w:szCs w:val="18"/>
+        </w:rPr>
+        <w:t>value 0 remove the border and other</w:t>
+      </w:r>
+      <w:r>
+        <w:rPr>
+          <w:rFonts w:ascii="Courier New" w:hAnsi="Courier New" w:cs="Courier New"/>
+          <w:bCs/>
+          <w:i/>
+          <w:sz w:val="18"/>
+          <w:szCs w:val="18"/>
+        </w:rPr>
+        <w:t xml:space="preserve"> </w:t>
+      </w:r>
+      <w:r>
+        <w:rPr>
+          <w:rFonts w:ascii="Courier New" w:hAnsi="Courier New" w:cs="Courier New"/>
+          <w:bCs/>
+          <w:i/>
+          <w:sz w:val="18"/>
+          <w:szCs w:val="18"/>
+        </w:rPr>
+        <w:t>values</w:t>
+      </w:r>
+      <w:r>
+        <w:rPr>
+          <w:rFonts w:ascii="Courier New" w:hAnsi="Courier New" w:cs="Courier New"/>
+          <w:bCs/>
+          <w:i/>
+          <w:sz w:val="18"/>
+          <w:szCs w:val="18"/>
+        </w:rPr>
+        <w:t xml:space="preserve"> leave the border without size control (geom_doplot() feature)</w:t>
+      </w:r>
+    </w:p>
+    <w:p>
+      <w:pPr>
+        <w:ind w:left="1701" w:hanging="567"/>
+        <w:jc w:val="left"/>
+        <w:rPr>
+          <w:rFonts w:ascii="Courier New" w:hAnsi="Courier New" w:cs="Courier New"/>
+          <w:bCs/>
+          <w:i/>
+          <w:sz w:val="18"/>
+          <w:szCs w:val="18"/>
+        </w:rPr>
+      </w:pPr>
+      <w:r>
+        <w:rPr>
+          <w:rFonts w:ascii="Courier New" w:hAnsi="Courier New" w:cs="Courier New"/>
+          <w:bCs/>
+          <w:i/>
+          <w:sz w:val="18"/>
+          <w:szCs w:val="18"/>
+        </w:rPr>
+        <w:t># dot.border.color: single character color string defining the color of the dot border (same color for all the dots, whatever their categories). If dot.border.color == NULL, the border color will be the same as the dot color. A single integer is also accepted instead of a character string, that will be processed by fun_gg_palette()</w:t>
+      </w:r>
+    </w:p>
+    <w:p>
+      <w:pPr>
+        <w:ind w:left="1701" w:hanging="567"/>
+        <w:jc w:val="left"/>
+        <w:rPr>
+          <w:rFonts w:ascii="Courier New" w:hAnsi="Courier New" w:cs="Courier New"/>
+          <w:bCs/>
+          <w:i/>
+          <w:sz w:val="18"/>
+          <w:szCs w:val="18"/>
+        </w:rPr>
+      </w:pPr>
+      <w:r>
+        <w:rPr>
+          <w:rFonts w:ascii="Courier New" w:hAnsi="Courier New" w:cs="Courier New"/>
+          <w:bCs/>
+          <w:i/>
+          <w:sz w:val="18"/>
+          <w:szCs w:val="18"/>
+        </w:rPr>
+        <w:t># x.lab: a character string or expression for x-axis legend. If NULL, character string of categ1</w:t>
+      </w:r>
+    </w:p>
+    <w:p>
+      <w:pPr>
+        <w:ind w:left="1701" w:hanging="567"/>
+        <w:jc w:val="left"/>
+        <w:rPr>
+          <w:rFonts w:ascii="Courier New" w:hAnsi="Courier New" w:cs="Courier New"/>
+          <w:bCs/>
+          <w:i/>
+          <w:sz w:val="18"/>
+          <w:szCs w:val="18"/>
+        </w:rPr>
+      </w:pPr>
+      <w:r>
+        <w:rPr>
+          <w:rFonts w:ascii="Courier New" w:hAnsi="Courier New" w:cs="Courier New"/>
+          <w:bCs/>
+          <w:i/>
+          <w:sz w:val="18"/>
+          <w:szCs w:val="18"/>
+        </w:rPr>
+        <w:t># y.lab: a character string or expression for y-axis legend. If NULL, character string of the y argument</w:t>
+      </w:r>
+    </w:p>
+    <w:p>
+      <w:pPr>
+        <w:ind w:left="1701" w:hanging="567"/>
+        <w:jc w:val="left"/>
+        <w:rPr>
+          <w:rFonts w:ascii="Courier New" w:hAnsi="Courier New" w:cs="Courier New"/>
+          <w:bCs/>
+          <w:i/>
+          <w:sz w:val="18"/>
+          <w:szCs w:val="18"/>
+        </w:rPr>
+      </w:pPr>
+      <w:r>
+        <w:rPr>
+          <w:rFonts w:ascii="Courier New" w:hAnsi="Courier New" w:cs="Courier New"/>
+          <w:bCs/>
+          <w:i/>
+          <w:sz w:val="18"/>
+          <w:szCs w:val="18"/>
+        </w:rPr>
+        <w:t># y.lim: 2 numeric values indicating the range of the y-axis</w:t>
+      </w:r>
+    </w:p>
+    <w:p>
+      <w:pPr>
+        <w:ind w:left="1701" w:hanging="567"/>
+        <w:jc w:val="left"/>
+        <w:rPr>
+          <w:rFonts w:ascii="Courier New" w:hAnsi="Courier New" w:cs="Courier New"/>
+          <w:bCs/>
+          <w:i/>
+          <w:sz w:val="18"/>
+          <w:szCs w:val="18"/>
+        </w:rPr>
+      </w:pPr>
+      <w:r>
+        <w:rPr>
+          <w:rFonts w:ascii="Courier New" w:hAnsi="Courier New" w:cs="Courier New"/>
+          <w:bCs/>
+          <w:i/>
+          <w:sz w:val="18"/>
+          <w:szCs w:val="18"/>
+        </w:rPr>
+        <w:t xml:space="preserve"># </w:t>
+      </w:r>
+      <w:r>
+        <w:rPr>
+          <w:rFonts w:ascii="Courier New" w:hAnsi="Courier New" w:cs="Courier New"/>
+          <w:bCs/>
+          <w:i/>
+          <w:sz w:val="18"/>
+          <w:szCs w:val="18"/>
+        </w:rPr>
+        <w:t>y.log: either "no"</w:t>
+      </w:r>
+      <w:r>
+        <w:rPr>
+          <w:rFonts w:ascii="Courier New" w:hAnsi="Courier New" w:cs="Courier New"/>
+          <w:bCs/>
+          <w:i/>
+          <w:sz w:val="18"/>
+          <w:szCs w:val="18"/>
+        </w:rPr>
+        <w:t xml:space="preserve">, "log2" (values in the y argument column of the data1 data frame </w:t>
+      </w:r>
+      <w:r>
+        <w:rPr>
+          <w:rFonts w:ascii="Courier New" w:hAnsi="Courier New" w:cs="Courier New"/>
+          <w:bCs/>
+          <w:i/>
+          <w:sz w:val="18"/>
+          <w:szCs w:val="18"/>
+        </w:rPr>
+        <w:t>will be</w:t>
+      </w:r>
+      <w:r>
+        <w:rPr>
+          <w:rFonts w:ascii="Courier New" w:hAnsi="Courier New" w:cs="Courier New"/>
+          <w:bCs/>
+          <w:i/>
+          <w:sz w:val="18"/>
+          <w:szCs w:val="18"/>
+        </w:rPr>
+        <w:t xml:space="preserve"> log2 transformed</w:t>
+      </w:r>
+      <w:r>
+        <w:rPr>
+          <w:rFonts w:ascii="Courier New" w:hAnsi="Courier New" w:cs="Courier New"/>
+          <w:bCs/>
+          <w:i/>
+          <w:sz w:val="18"/>
+          <w:szCs w:val="18"/>
+        </w:rPr>
+        <w:t xml:space="preserve"> and y-axis will be log2 scaled</w:t>
+      </w:r>
+      <w:r>
+        <w:rPr>
+          <w:rFonts w:ascii="Courier New" w:hAnsi="Courier New" w:cs="Courier New"/>
+          <w:bCs/>
+          <w:i/>
+          <w:sz w:val="18"/>
+          <w:szCs w:val="18"/>
+        </w:rPr>
+        <w:t xml:space="preserve">) or "log10" (values in the y argument column of the data1 data frame </w:t>
+      </w:r>
+      <w:r>
+        <w:rPr>
+          <w:rFonts w:ascii="Courier New" w:hAnsi="Courier New" w:cs="Courier New"/>
+          <w:bCs/>
+          <w:i/>
+          <w:sz w:val="18"/>
+          <w:szCs w:val="18"/>
+        </w:rPr>
+        <w:t>will be</w:t>
+      </w:r>
+      <w:r>
+        <w:rPr>
+          <w:rFonts w:ascii="Courier New" w:hAnsi="Courier New" w:cs="Courier New"/>
+          <w:bCs/>
+          <w:i/>
+          <w:sz w:val="18"/>
+          <w:szCs w:val="18"/>
+        </w:rPr>
+        <w:t xml:space="preserve"> log10 transformed</w:t>
+      </w:r>
+      <w:r>
+        <w:rPr>
+          <w:rFonts w:ascii="Courier New" w:hAnsi="Courier New" w:cs="Courier New"/>
+          <w:bCs/>
+          <w:i/>
+          <w:sz w:val="18"/>
+          <w:szCs w:val="18"/>
+        </w:rPr>
+        <w:t xml:space="preserve"> and y-axis will be log10 scaled</w:t>
+      </w:r>
+      <w:r>
+        <w:rPr>
+          <w:rFonts w:ascii="Courier New" w:hAnsi="Courier New" w:cs="Courier New"/>
+          <w:bCs/>
+          <w:i/>
+          <w:sz w:val="18"/>
+          <w:szCs w:val="18"/>
+        </w:rPr>
+        <w:t>)</w:t>
+      </w:r>
+      <w:r>
+        <w:rPr>
+          <w:rFonts w:ascii="Courier New" w:hAnsi="Courier New" w:cs="Courier New"/>
+          <w:bCs/>
+          <w:i/>
+          <w:sz w:val="18"/>
+          <w:szCs w:val="18"/>
+        </w:rPr>
+        <w:t xml:space="preserve">. </w:t>
+      </w:r>
+      <w:r>
+        <w:rPr>
+          <w:rFonts w:ascii="Courier New" w:hAnsi="Courier New" w:cs="Courier New"/>
+          <w:bCs/>
+          <w:i/>
+          <w:sz w:val="18"/>
+          <w:szCs w:val="18"/>
+        </w:rPr>
+        <w:t>BEWARE: not possible to have horizontal boxs with a log axis, due to a bug in ggplot2 (see https://github.com/tidyverse/ggplot2/issues/881)</w:t>
+      </w:r>
+    </w:p>
+    <w:p>
+      <w:pPr>
+        <w:ind w:left="1701" w:hanging="567"/>
+        <w:jc w:val="left"/>
+        <w:rPr>
+          <w:rFonts w:ascii="Courier New" w:hAnsi="Courier New" w:cs="Courier New"/>
+          <w:bCs/>
+          <w:i/>
+          <w:sz w:val="18"/>
+          <w:szCs w:val="18"/>
+        </w:rPr>
+      </w:pPr>
+      <w:r>
+        <w:rPr>
+          <w:rFonts w:ascii="Courier New" w:hAnsi="Courier New" w:cs="Courier New"/>
+          <w:bCs/>
+          <w:i/>
+          <w:sz w:val="18"/>
+          <w:szCs w:val="18"/>
+        </w:rPr>
+        <w:t xml:space="preserve"># y.tick.nb: approximate number of desired label values (i.e., main ticks) on the y-axis (n argument of the the cute::fun_scale() function). </w:t>
+      </w:r>
+      <w:r>
+        <w:rPr>
+          <w:rFonts w:ascii="Courier New" w:hAnsi="Courier New" w:cs="Courier New"/>
+          <w:bCs/>
+          <w:i/>
           <w:sz w:val="18"/>
           <w:szCs w:val="18"/>
         </w:rPr>
         <w:lastRenderedPageBreak/>
-        <w:t>NULL, all the dots will be red, whatever the classes in Group1 column of data1, and no legend will be display for dots. With categ = c("Group1", "Group2"), dot.color = c("red", "blue") and dot.categ = NULL, the dots will be red for first class of Group2 and blue for the 2nd class of Group2, and no legend will be display for dots. With categ = c("Group1", "Group2"), dot.color = c("red", "blue") and dot.categ = "Group1", the dots will be red for first class of Group1 and blue for the 2nd class of Group1, and a legend will be display for dots</w:t>
-      </w:r>
-    </w:p>
-    <w:p>
-      <w:pPr>
-        <w:ind w:left="1701" w:hanging="567"/>
-        <w:jc w:val="left"/>
-        <w:rPr>
-          <w:rFonts w:ascii="Courier New" w:hAnsi="Courier New" w:cs="Courier New"/>
-          <w:bCs/>
-          <w:i/>
-          <w:sz w:val="18"/>
-          <w:szCs w:val="18"/>
-        </w:rPr>
-      </w:pPr>
-      <w:r>
-        <w:rPr>
-          <w:rFonts w:ascii="Courier New" w:hAnsi="Courier New" w:cs="Courier New"/>
-          <w:bCs/>
-          <w:i/>
-          <w:sz w:val="18"/>
-          <w:szCs w:val="18"/>
-        </w:rPr>
-        <w:t># dot.categ: optional single character string of a data1 column name (further refered to as categ3), which is associated to the dot.color argument to generate a legend for dots. If non NULL, then a legend will be created for the dots, in addition to the legend for the boxes. If NULL, no legend created and the colors of dot will depend on dot.color and categ arguments (see the explanation in dot.color)</w:t>
-      </w:r>
-    </w:p>
-    <w:p>
-      <w:pPr>
-        <w:ind w:left="1701" w:hanging="567"/>
-        <w:jc w:val="left"/>
-        <w:rPr>
-          <w:rFonts w:ascii="Courier New" w:hAnsi="Courier New" w:cs="Courier New"/>
-          <w:bCs/>
-          <w:i/>
-          <w:sz w:val="18"/>
-          <w:szCs w:val="18"/>
-        </w:rPr>
-      </w:pPr>
-      <w:r>
-        <w:rPr>
-          <w:rFonts w:ascii="Courier New" w:hAnsi="Courier New" w:cs="Courier New"/>
-          <w:bCs/>
-          <w:i/>
-          <w:sz w:val="18"/>
-          <w:szCs w:val="18"/>
-        </w:rPr>
-        <w:t># dot.categ.class.order: optional vector of character strings indicating the order of the classes of categ3. If dot.categ is non NULL and dot.categ.class.order is NULL, classes are displayed in the legend according to the alphabetical order. Ignored if dot.categ is NULL</w:t>
-      </w:r>
-    </w:p>
-    <w:p>
-      <w:pPr>
-        <w:ind w:left="1701" w:hanging="567"/>
-        <w:jc w:val="left"/>
-        <w:rPr>
-          <w:rFonts w:ascii="Courier New" w:hAnsi="Courier New" w:cs="Courier New"/>
-          <w:bCs/>
-          <w:i/>
-          <w:sz w:val="18"/>
-          <w:szCs w:val="18"/>
-        </w:rPr>
-      </w:pPr>
-      <w:r>
-        <w:rPr>
-          <w:rFonts w:ascii="Courier New" w:hAnsi="Courier New" w:cs="Courier New"/>
-          <w:bCs/>
-          <w:i/>
-          <w:sz w:val="18"/>
-          <w:szCs w:val="18"/>
-        </w:rPr>
-        <w:t xml:space="preserve"># </w:t>
-      </w:r>
-      <w:r>
-        <w:rPr>
-          <w:rFonts w:ascii="Courier New" w:hAnsi="Courier New" w:cs="Courier New"/>
-          <w:bCs/>
-          <w:i/>
-          <w:sz w:val="18"/>
-          <w:szCs w:val="18"/>
-        </w:rPr>
-        <w:t>dot.legend.name</w:t>
-      </w:r>
-      <w:r>
-        <w:rPr>
-          <w:rFonts w:ascii="Courier New" w:hAnsi="Courier New" w:cs="Courier New"/>
-          <w:bCs/>
-          <w:i/>
-          <w:sz w:val="18"/>
-          <w:szCs w:val="18"/>
-        </w:rPr>
-        <w:t xml:space="preserve">: optional character string of the legend title for categ3. If </w:t>
-      </w:r>
-      <w:r>
-        <w:rPr>
-          <w:rFonts w:ascii="Courier New" w:hAnsi="Courier New" w:cs="Courier New"/>
-          <w:bCs/>
-          <w:i/>
-          <w:sz w:val="18"/>
-          <w:szCs w:val="18"/>
-        </w:rPr>
-        <w:t>dot.legend.name</w:t>
-      </w:r>
-      <w:r>
-        <w:rPr>
-          <w:rFonts w:ascii="Courier New" w:hAnsi="Courier New" w:cs="Courier New"/>
-          <w:bCs/>
-          <w:i/>
-          <w:sz w:val="18"/>
-          <w:szCs w:val="18"/>
-        </w:rPr>
-        <w:t xml:space="preserve"> == NULL, categ3 value is used (name of the column in data1). Write "" if no legend required. Ignored if dot.categ is NULL</w:t>
-      </w:r>
-    </w:p>
-    <w:p>
-      <w:pPr>
-        <w:ind w:left="1701" w:hanging="567"/>
-        <w:jc w:val="left"/>
-        <w:rPr>
-          <w:rFonts w:ascii="Courier New" w:hAnsi="Courier New" w:cs="Courier New"/>
-          <w:bCs/>
-          <w:i/>
-          <w:sz w:val="18"/>
-          <w:szCs w:val="18"/>
-        </w:rPr>
-      </w:pPr>
-      <w:r>
-        <w:rPr>
-          <w:rFonts w:ascii="Courier New" w:hAnsi="Courier New" w:cs="Courier New"/>
-          <w:bCs/>
-          <w:i/>
-          <w:sz w:val="18"/>
-          <w:szCs w:val="18"/>
-        </w:rPr>
-        <w:t># dot.tidy: logical. Nice dot spreading? If TRUE, use the geom_dotplot() function for a nice representation. BEWARE: change the true coordinates of dots that are aligned. Thus the gain in aestheticism is associated with a loss in precision that can be very important. If FALSE, dots are randomly spread, using the dot.jitter argument (see below) keeping the true dot coordinates</w:t>
-      </w:r>
-    </w:p>
-    <w:p>
-      <w:pPr>
-        <w:ind w:left="1701" w:hanging="567"/>
-        <w:jc w:val="left"/>
-        <w:rPr>
-          <w:rFonts w:ascii="Courier New" w:hAnsi="Courier New" w:cs="Courier New"/>
-          <w:bCs/>
-          <w:i/>
-          <w:sz w:val="18"/>
-          <w:szCs w:val="18"/>
-        </w:rPr>
-      </w:pPr>
-      <w:r>
-        <w:rPr>
-          <w:rFonts w:ascii="Courier New" w:hAnsi="Courier New" w:cs="Courier New"/>
-          <w:bCs/>
-          <w:i/>
-          <w:sz w:val="18"/>
-          <w:szCs w:val="18"/>
-        </w:rPr>
-        <w:t># dot.tidy.bin.nb: positive integer indicating the number of bins (i.e., nb of separations) of the y.lim range. Each dot will then be put in one of the bin, with the size the width of the bin. In other words, increase the number to have smaller dots. Not considered if dot.tidy is FALSE</w:t>
-      </w:r>
-    </w:p>
-    <w:p>
-      <w:pPr>
-        <w:ind w:left="1701" w:hanging="567"/>
-        <w:jc w:val="left"/>
-        <w:rPr>
-          <w:rFonts w:ascii="Courier New" w:hAnsi="Courier New" w:cs="Courier New"/>
-          <w:bCs/>
-          <w:i/>
-          <w:sz w:val="18"/>
-          <w:szCs w:val="18"/>
-        </w:rPr>
-      </w:pPr>
-      <w:r>
-        <w:rPr>
-          <w:rFonts w:ascii="Courier New" w:hAnsi="Courier New" w:cs="Courier New"/>
-          <w:bCs/>
-          <w:i/>
-          <w:sz w:val="18"/>
-          <w:szCs w:val="18"/>
-        </w:rPr>
-        <w:t># dot.jitter: numeric value (from 0 to 1) of random dot horizontal dispersion, with 0 meaning no dispersion and 1 meaning a dispersion in the corresponding box width interval. Not considered if dot.tidy is TRUE</w:t>
-      </w:r>
-    </w:p>
-    <w:p>
-      <w:pPr>
-        <w:ind w:left="1701" w:hanging="567"/>
-        <w:jc w:val="left"/>
-        <w:rPr>
-          <w:rFonts w:ascii="Courier New" w:hAnsi="Courier New" w:cs="Courier New"/>
-          <w:bCs/>
-          <w:i/>
-          <w:sz w:val="18"/>
-          <w:szCs w:val="18"/>
-        </w:rPr>
-      </w:pPr>
-      <w:r>
-        <w:rPr>
-          <w:rFonts w:ascii="Courier New" w:hAnsi="Courier New" w:cs="Courier New"/>
-          <w:bCs/>
-          <w:i/>
-          <w:sz w:val="18"/>
-          <w:szCs w:val="18"/>
-        </w:rPr>
-        <w:t xml:space="preserve"># dot.size: numeric value of dot </w:t>
-      </w:r>
-      <w:r>
-        <w:rPr>
-          <w:rFonts w:ascii="Courier New" w:hAnsi="Courier New" w:cs="Courier New"/>
-          <w:bCs/>
-          <w:i/>
-          <w:sz w:val="18"/>
-          <w:szCs w:val="18"/>
-        </w:rPr>
-        <w:t>diameter in mm</w:t>
-      </w:r>
-      <w:r>
-        <w:rPr>
-          <w:rFonts w:ascii="Courier New" w:hAnsi="Courier New" w:cs="Courier New"/>
-          <w:bCs/>
-          <w:i/>
-          <w:sz w:val="18"/>
-          <w:szCs w:val="18"/>
-        </w:rPr>
-        <w:t>. Not considered if dot.tidy is TRUE</w:t>
-      </w:r>
-    </w:p>
-    <w:p>
-      <w:pPr>
-        <w:ind w:left="1701" w:hanging="567"/>
-        <w:jc w:val="left"/>
-        <w:rPr>
-          <w:rFonts w:ascii="Courier New" w:hAnsi="Courier New" w:cs="Courier New"/>
-          <w:bCs/>
-          <w:i/>
-          <w:sz w:val="18"/>
-          <w:szCs w:val="18"/>
-        </w:rPr>
-      </w:pPr>
-      <w:r>
-        <w:rPr>
-          <w:rFonts w:ascii="Courier New" w:hAnsi="Courier New" w:cs="Courier New"/>
-          <w:bCs/>
-          <w:i/>
-          <w:sz w:val="18"/>
-          <w:szCs w:val="18"/>
-        </w:rPr>
-        <w:t># dot.alpha: numeric value (from 0 to 1) of dot transparency (full transparent to full opaque, respectively)</w:t>
-      </w:r>
-    </w:p>
-    <w:p>
-      <w:pPr>
-        <w:ind w:left="1701" w:hanging="567"/>
-        <w:jc w:val="left"/>
-        <w:rPr>
-          <w:rFonts w:ascii="Courier New" w:hAnsi="Courier New" w:cs="Courier New"/>
-          <w:bCs/>
-          <w:i/>
-          <w:sz w:val="18"/>
-          <w:szCs w:val="18"/>
-        </w:rPr>
-      </w:pPr>
-      <w:r>
-        <w:rPr>
-          <w:rFonts w:ascii="Courier New" w:hAnsi="Courier New" w:cs="Courier New"/>
-          <w:bCs/>
-          <w:i/>
-          <w:sz w:val="18"/>
-          <w:szCs w:val="18"/>
-        </w:rPr>
-        <w:t xml:space="preserve"># dot.border.size: numeric value of border dot </w:t>
-      </w:r>
-      <w:r>
-        <w:rPr>
-          <w:rFonts w:ascii="Courier New" w:hAnsi="Courier New" w:cs="Courier New"/>
-          <w:bCs/>
-          <w:i/>
-          <w:sz w:val="18"/>
-          <w:szCs w:val="18"/>
-        </w:rPr>
-        <w:t>width in mm</w:t>
-      </w:r>
-      <w:r>
-        <w:rPr>
-          <w:rFonts w:ascii="Courier New" w:hAnsi="Courier New" w:cs="Courier New"/>
-          <w:bCs/>
-          <w:i/>
-          <w:sz w:val="18"/>
-          <w:szCs w:val="18"/>
-        </w:rPr>
-        <w:t xml:space="preserve">. Write zero for no dot border. If dot.tidy is TRUE, </w:t>
-      </w:r>
-      <w:r>
-        <w:rPr>
-          <w:rFonts w:ascii="Courier New" w:hAnsi="Courier New" w:cs="Courier New"/>
-          <w:bCs/>
-          <w:i/>
-          <w:sz w:val="18"/>
-          <w:szCs w:val="18"/>
-        </w:rPr>
-        <w:t>value 0 remove the border and other</w:t>
-      </w:r>
-      <w:r>
-        <w:rPr>
-          <w:rFonts w:ascii="Courier New" w:hAnsi="Courier New" w:cs="Courier New"/>
-          <w:bCs/>
-          <w:i/>
-          <w:sz w:val="18"/>
-          <w:szCs w:val="18"/>
-        </w:rPr>
-        <w:t xml:space="preserve"> </w:t>
-      </w:r>
-      <w:r>
-        <w:rPr>
-          <w:rFonts w:ascii="Courier New" w:hAnsi="Courier New" w:cs="Courier New"/>
-          <w:bCs/>
-          <w:i/>
-          <w:sz w:val="18"/>
-          <w:szCs w:val="18"/>
-        </w:rPr>
-        <w:t>values</w:t>
-      </w:r>
-      <w:r>
-        <w:rPr>
-          <w:rFonts w:ascii="Courier New" w:hAnsi="Courier New" w:cs="Courier New"/>
-          <w:bCs/>
-          <w:i/>
-          <w:sz w:val="18"/>
-          <w:szCs w:val="18"/>
-        </w:rPr>
-        <w:t xml:space="preserve"> leave the border without size control (geom_doplot() feature)</w:t>
-      </w:r>
-    </w:p>
-    <w:p>
-      <w:pPr>
-        <w:ind w:left="1701" w:hanging="567"/>
-        <w:jc w:val="left"/>
-        <w:rPr>
-          <w:rFonts w:ascii="Courier New" w:hAnsi="Courier New" w:cs="Courier New"/>
-          <w:bCs/>
-          <w:i/>
-          <w:sz w:val="18"/>
-          <w:szCs w:val="18"/>
-        </w:rPr>
-      </w:pPr>
-      <w:r>
-        <w:rPr>
-          <w:rFonts w:ascii="Courier New" w:hAnsi="Courier New" w:cs="Courier New"/>
-          <w:bCs/>
-          <w:i/>
-          <w:sz w:val="18"/>
-          <w:szCs w:val="18"/>
-        </w:rPr>
-        <w:t># dot.border.color: single character color string defining the color of the dot border (same color for all the dots, whatever their categories). If dot.border.color == NULL, the border color will be the same as the dot color. A single integer is also accepted instead of a character string, that will be processed by fun_gg_palette()</w:t>
-      </w:r>
-    </w:p>
-    <w:p>
-      <w:pPr>
-        <w:ind w:left="1701" w:hanging="567"/>
-        <w:jc w:val="left"/>
-        <w:rPr>
-          <w:rFonts w:ascii="Courier New" w:hAnsi="Courier New" w:cs="Courier New"/>
-          <w:bCs/>
-          <w:i/>
-          <w:sz w:val="18"/>
-          <w:szCs w:val="18"/>
-        </w:rPr>
-      </w:pPr>
-      <w:r>
-        <w:rPr>
-          <w:rFonts w:ascii="Courier New" w:hAnsi="Courier New" w:cs="Courier New"/>
-          <w:bCs/>
-          <w:i/>
-          <w:sz w:val="18"/>
-          <w:szCs w:val="18"/>
-        </w:rPr>
-        <w:t># x.lab: a character string or expression for x-axis legend. If NULL, character string of categ1</w:t>
-      </w:r>
-    </w:p>
-    <w:p>
-      <w:pPr>
-        <w:ind w:left="1701" w:hanging="567"/>
-        <w:jc w:val="left"/>
-        <w:rPr>
-          <w:rFonts w:ascii="Courier New" w:hAnsi="Courier New" w:cs="Courier New"/>
-          <w:bCs/>
-          <w:i/>
-          <w:sz w:val="18"/>
-          <w:szCs w:val="18"/>
-        </w:rPr>
-      </w:pPr>
-      <w:r>
-        <w:rPr>
-          <w:rFonts w:ascii="Courier New" w:hAnsi="Courier New" w:cs="Courier New"/>
-          <w:bCs/>
-          <w:i/>
-          <w:sz w:val="18"/>
-          <w:szCs w:val="18"/>
-        </w:rPr>
-        <w:t># y.lab: a character string or expression for y-axis legend. If NULL, character string of the y argument</w:t>
-      </w:r>
-    </w:p>
-    <w:p>
-      <w:pPr>
-        <w:ind w:left="1701" w:hanging="567"/>
-        <w:jc w:val="left"/>
-        <w:rPr>
-          <w:rFonts w:ascii="Courier New" w:hAnsi="Courier New" w:cs="Courier New"/>
-          <w:bCs/>
-          <w:i/>
-          <w:sz w:val="18"/>
-          <w:szCs w:val="18"/>
-        </w:rPr>
-      </w:pPr>
-      <w:r>
-        <w:rPr>
-          <w:rFonts w:ascii="Courier New" w:hAnsi="Courier New" w:cs="Courier New"/>
-          <w:bCs/>
-          <w:i/>
-          <w:sz w:val="18"/>
-          <w:szCs w:val="18"/>
-        </w:rPr>
-        <w:t># y.lim: 2 numeric values indicating the range of the y-axis</w:t>
-      </w:r>
-    </w:p>
-    <w:p>
-      <w:pPr>
-        <w:ind w:left="1701" w:hanging="567"/>
-        <w:jc w:val="left"/>
-        <w:rPr>
-          <w:rFonts w:ascii="Courier New" w:hAnsi="Courier New" w:cs="Courier New"/>
-          <w:bCs/>
-          <w:i/>
-          <w:sz w:val="18"/>
-          <w:szCs w:val="18"/>
-        </w:rPr>
-      </w:pPr>
-      <w:r>
-        <w:rPr>
-          <w:rFonts w:ascii="Courier New" w:hAnsi="Courier New" w:cs="Courier New"/>
-          <w:bCs/>
-          <w:i/>
-          <w:sz w:val="18"/>
-          <w:szCs w:val="18"/>
-        </w:rPr>
-        <w:t xml:space="preserve"># </w:t>
-      </w:r>
-      <w:r>
-        <w:rPr>
-          <w:rFonts w:ascii="Courier New" w:hAnsi="Courier New" w:cs="Courier New"/>
-          <w:bCs/>
-          <w:i/>
-          <w:sz w:val="18"/>
-          <w:szCs w:val="18"/>
-        </w:rPr>
-        <w:t>y.log: either "no"</w:t>
-      </w:r>
-      <w:r>
-        <w:rPr>
-          <w:rFonts w:ascii="Courier New" w:hAnsi="Courier New" w:cs="Courier New"/>
-          <w:bCs/>
-          <w:i/>
-          <w:sz w:val="18"/>
-          <w:szCs w:val="18"/>
-        </w:rPr>
-        <w:t xml:space="preserve">, "log2" (values in the y argument column of the data1 data frame </w:t>
-      </w:r>
-      <w:r>
-        <w:rPr>
-          <w:rFonts w:ascii="Courier New" w:hAnsi="Courier New" w:cs="Courier New"/>
-          <w:bCs/>
-          <w:i/>
-          <w:sz w:val="18"/>
-          <w:szCs w:val="18"/>
-        </w:rPr>
-        <w:t>will be</w:t>
-      </w:r>
-      <w:r>
-        <w:rPr>
-          <w:rFonts w:ascii="Courier New" w:hAnsi="Courier New" w:cs="Courier New"/>
-          <w:bCs/>
-          <w:i/>
-          <w:sz w:val="18"/>
-          <w:szCs w:val="18"/>
-        </w:rPr>
-        <w:t xml:space="preserve"> log2 transformed</w:t>
-      </w:r>
-      <w:r>
-        <w:rPr>
-          <w:rFonts w:ascii="Courier New" w:hAnsi="Courier New" w:cs="Courier New"/>
-          <w:bCs/>
-          <w:i/>
-          <w:sz w:val="18"/>
-          <w:szCs w:val="18"/>
-        </w:rPr>
-        <w:t xml:space="preserve"> and y-axis will be log2 scaled</w:t>
-      </w:r>
-      <w:r>
-        <w:rPr>
-          <w:rFonts w:ascii="Courier New" w:hAnsi="Courier New" w:cs="Courier New"/>
-          <w:bCs/>
-          <w:i/>
-          <w:sz w:val="18"/>
-          <w:szCs w:val="18"/>
-        </w:rPr>
-        <w:t xml:space="preserve">) or "log10" (values in the y argument column of the data1 data frame </w:t>
-      </w:r>
-      <w:r>
-        <w:rPr>
-          <w:rFonts w:ascii="Courier New" w:hAnsi="Courier New" w:cs="Courier New"/>
-          <w:bCs/>
-          <w:i/>
-          <w:sz w:val="18"/>
-          <w:szCs w:val="18"/>
-        </w:rPr>
-        <w:t>will be</w:t>
-      </w:r>
-      <w:r>
-        <w:rPr>
-          <w:rFonts w:ascii="Courier New" w:hAnsi="Courier New" w:cs="Courier New"/>
-          <w:bCs/>
-          <w:i/>
-          <w:sz w:val="18"/>
-          <w:szCs w:val="18"/>
-        </w:rPr>
-        <w:t xml:space="preserve"> log10 transformed</w:t>
-      </w:r>
-      <w:r>
-        <w:rPr>
-          <w:rFonts w:ascii="Courier New" w:hAnsi="Courier New" w:cs="Courier New"/>
-          <w:bCs/>
-          <w:i/>
-          <w:sz w:val="18"/>
-          <w:szCs w:val="18"/>
-        </w:rPr>
-        <w:t xml:space="preserve"> and y-axis will be log10 scaled</w:t>
-      </w:r>
-      <w:r>
-        <w:rPr>
-          <w:rFonts w:ascii="Courier New" w:hAnsi="Courier New" w:cs="Courier New"/>
-          <w:bCs/>
-          <w:i/>
-          <w:sz w:val="18"/>
-          <w:szCs w:val="18"/>
-        </w:rPr>
-        <w:t>)</w:t>
-      </w:r>
-      <w:r>
-        <w:rPr>
-          <w:rFonts w:ascii="Courier New" w:hAnsi="Courier New" w:cs="Courier New"/>
-          <w:bCs/>
-          <w:i/>
-          <w:sz w:val="18"/>
-          <w:szCs w:val="18"/>
-        </w:rPr>
-        <w:t xml:space="preserve">. </w:t>
-      </w:r>
-      <w:r>
-        <w:rPr>
-          <w:rFonts w:ascii="Courier New" w:hAnsi="Courier New" w:cs="Courier New"/>
-          <w:bCs/>
-          <w:i/>
-          <w:sz w:val="18"/>
-          <w:szCs w:val="18"/>
-        </w:rPr>
-        <w:t>BEWARE: not possible to have horizontal boxs with a log axis, due to a bug in ggplot2 (see https://github.com/tidyverse/ggplot2/issues/881)</w:t>
-      </w:r>
-    </w:p>
-    <w:p>
-      <w:pPr>
-        <w:ind w:left="1701" w:hanging="567"/>
-        <w:jc w:val="left"/>
-        <w:rPr>
-          <w:rFonts w:ascii="Courier New" w:hAnsi="Courier New" w:cs="Courier New"/>
-          <w:bCs/>
-          <w:i/>
-          <w:sz w:val="18"/>
-          <w:szCs w:val="18"/>
-        </w:rPr>
-      </w:pPr>
-      <w:r>
-        <w:rPr>
-          <w:rFonts w:ascii="Courier New" w:hAnsi="Courier New" w:cs="Courier New"/>
-          <w:bCs/>
-          <w:i/>
-          <w:sz w:val="18"/>
-          <w:szCs w:val="18"/>
-        </w:rPr>
-        <w:t xml:space="preserve"># y.tick.nb: approximate number of desired label values (i.e., main ticks) on the y-axis (n argument of the the cute::fun_scale() function). BEWARE: provide this number even if y.log is "log2" or "log10", which can be difficult to read (e.g., ..., 2^2, 2^2.5, 2^3, ...). If NULL and </w:t>
-      </w:r>
-      <w:r>
-        <w:rPr>
-          <w:rFonts w:ascii="Courier New" w:hAnsi="Courier New" w:cs="Courier New"/>
-          <w:bCs/>
-          <w:i/>
-          <w:sz w:val="18"/>
-          <w:szCs w:val="18"/>
-        </w:rPr>
-        <w:lastRenderedPageBreak/>
-        <w:t>if y.log is "no", then the number of label values is set by ggplot2. If NULL and if y.log is "log2" or "log10", then the number of label values correspond to integer units between y.lim (e.g., ..., 2^1, 2^2, 2^3, ...)</w:t>
+        <w:t>BEWARE: provide this number even if y.log is "log2" or "log10", which can be difficult to read (e.g., ..., 2^2, 2^2.5, 2^3, ...). If NULL and if y.log is "no", then the number of label values is set by ggplot2. If NULL and if y.log is "log2" or "log10", then the number of label values correspond to integer units between y.lim (e.g., ..., 2^1, 2^2, 2^3, ...)</w:t>
       </w:r>
     </w:p>
     <w:p>
@@ -14253,19 +14297,7 @@
           <w:sz w:val="18"/>
           <w:szCs w:val="18"/>
         </w:rPr>
-        <w:t>"dot.tidy.b</w:t>
-      </w:r>
-      <w:bookmarkStart w:id="0" w:name="_GoBack"/>
-      <w:bookmarkEnd w:id="0"/>
-      <w:r>
-        <w:rPr>
-          <w:rFonts w:ascii="Courier New" w:hAnsi="Courier New" w:cs="Courier New"/>
-          <w:b/>
-          <w:bCs/>
-          <w:sz w:val="18"/>
-          <w:szCs w:val="18"/>
-        </w:rPr>
-        <w:t xml:space="preserve">in.nb", </w:t>
+        <w:t xml:space="preserve">"dot.tidy.bin.nb", </w:t>
       </w:r>
     </w:p>
     <w:p>
@@ -57916,6 +57948,69 @@
         <w:jc w:val="left"/>
         <w:rPr>
           <w:rFonts w:ascii="Courier New" w:hAnsi="Courier New" w:cs="Courier New"/>
+          <w:b/>
+          <w:bCs/>
+          <w:sz w:val="18"/>
+          <w:szCs w:val="18"/>
+        </w:rPr>
+      </w:pPr>
+      <w:r>
+        <w:rPr>
+          <w:rFonts w:ascii="Courier New" w:hAnsi="Courier New" w:cs="Courier New"/>
+          <w:b/>
+          <w:bCs/>
+          <w:sz w:val="18"/>
+          <w:szCs w:val="18"/>
+        </w:rPr>
+        <w:t>options(</w:t>
+      </w:r>
+      <w:r>
+        <w:rPr>
+          <w:rFonts w:ascii="Courier New" w:hAnsi="Courier New" w:cs="Courier New"/>
+          <w:b/>
+          <w:bCs/>
+          <w:sz w:val="18"/>
+          <w:szCs w:val="18"/>
+        </w:rPr>
+        <w:t>warning.length</w:t>
+      </w:r>
+      <w:r>
+        <w:rPr>
+          <w:rFonts w:ascii="Courier New" w:hAnsi="Courier New" w:cs="Courier New"/>
+          <w:b/>
+          <w:bCs/>
+          <w:sz w:val="18"/>
+          <w:szCs w:val="18"/>
+        </w:rPr>
+        <w:t xml:space="preserve"> = </w:t>
+      </w:r>
+      <w:r>
+        <w:rPr>
+          <w:rFonts w:ascii="Courier New" w:hAnsi="Courier New" w:cs="Courier New"/>
+          <w:b/>
+          <w:bCs/>
+          <w:sz w:val="18"/>
+          <w:szCs w:val="18"/>
+        </w:rPr>
+        <w:t>8170</w:t>
+      </w:r>
+      <w:r>
+        <w:rPr>
+          <w:rFonts w:ascii="Courier New" w:hAnsi="Courier New" w:cs="Courier New"/>
+          <w:b/>
+          <w:bCs/>
+          <w:sz w:val="18"/>
+          <w:szCs w:val="18"/>
+        </w:rPr>
+        <w:t>)</w:t>
+      </w:r>
+    </w:p>
+    <w:p>
+      <w:pPr>
+        <w:ind w:left="1701" w:hanging="567"/>
+        <w:jc w:val="left"/>
+        <w:rPr>
+          <w:rFonts w:ascii="Courier New" w:hAnsi="Courier New" w:cs="Courier New"/>
           <w:bCs/>
           <w:i/>
           <w:sz w:val="18"/>
@@ -58419,6 +58514,7 @@
           <w:sz w:val="18"/>
           <w:szCs w:val="18"/>
         </w:rPr>
+        <w:lastRenderedPageBreak/>
         <w:t>tempo &lt;- tempo.output$layout$panel_params[[1]]</w:t>
       </w:r>
     </w:p>
@@ -58442,7 +58538,6 @@
           <w:sz w:val="18"/>
           <w:szCs w:val="18"/>
         </w:rPr>
-        <w:lastRenderedPageBreak/>
         <w:t>output &lt;- list(</w:t>
       </w:r>
     </w:p>

</xml_diff>

<commit_message>
fun_gg_boxplot examples in progress
</commit_message>
<xml_diff>
--- a/fun_gg_boxplot.docx
+++ b/fun_gg_boxplot.docx
@@ -15,6 +15,7 @@
           <w:lang w:val="en-GB"/>
         </w:rPr>
       </w:pPr>
+      <w:bookmarkStart w:id="0" w:name="_GoBack"/>
     </w:p>
     <w:p>
       <w:pPr>
@@ -356,7 +357,27 @@
           <w:sz w:val="18"/>
           <w:szCs w:val="18"/>
         </w:rPr>
-        <w:t xml:space="preserve">box.line.size = 0.5, </w:t>
+        <w:t xml:space="preserve">box.line.size = </w:t>
+      </w:r>
+      <w:r>
+        <w:rPr>
+          <w:rFonts w:ascii="Courier New" w:hAnsi="Courier New" w:cs="Courier New"/>
+          <w:b/>
+          <w:bCs/>
+          <w:sz w:val="18"/>
+          <w:szCs w:val="18"/>
+        </w:rPr>
+        <w:t>0.75</w:t>
+      </w:r>
+      <w:r>
+        <w:rPr>
+          <w:rFonts w:ascii="Courier New" w:hAnsi="Courier New" w:cs="Courier New"/>
+          <w:b/>
+          <w:bCs/>
+          <w:sz w:val="18"/>
+          <w:szCs w:val="18"/>
+        </w:rPr>
+        <w:t xml:space="preserve">, </w:t>
       </w:r>
     </w:p>
     <w:p>
@@ -494,7 +515,27 @@
           <w:sz w:val="18"/>
           <w:szCs w:val="18"/>
         </w:rPr>
-        <w:t xml:space="preserve">dot.color = "black", </w:t>
+        <w:t xml:space="preserve">dot.color = </w:t>
+      </w:r>
+      <w:r>
+        <w:rPr>
+          <w:rFonts w:ascii="Courier New" w:hAnsi="Courier New" w:cs="Courier New"/>
+          <w:b/>
+          <w:bCs/>
+          <w:sz w:val="18"/>
+          <w:szCs w:val="18"/>
+        </w:rPr>
+        <w:t>grey(0.25)</w:t>
+      </w:r>
+      <w:r>
+        <w:rPr>
+          <w:rFonts w:ascii="Courier New" w:hAnsi="Courier New" w:cs="Courier New"/>
+          <w:b/>
+          <w:bCs/>
+          <w:sz w:val="18"/>
+          <w:szCs w:val="18"/>
+        </w:rPr>
+        <w:t xml:space="preserve">, </w:t>
       </w:r>
     </w:p>
     <w:p>
@@ -5969,8 +6010,6 @@
         </w:rPr>
         <w:t xml:space="preserve"> region) or "above" (above each box)</w:t>
       </w:r>
-      <w:bookmarkStart w:id="0" w:name="_GoBack"/>
-      <w:bookmarkEnd w:id="0"/>
     </w:p>
     <w:p>
       <w:pPr>
@@ -61821,6 +61860,7 @@
       </w:pPr>
     </w:p>
     <w:p/>
+    <w:bookmarkEnd w:id="0"/>
     <w:p/>
     <w:sectPr>
       <w:pgSz w:w="12240" w:h="15840"/>
@@ -63903,7 +63943,7 @@
 </file>
 
 <file path=customXml/itemProps1.xml><?xml version="1.0" encoding="utf-8"?>
-<ds:datastoreItem xmlns:ds="http://schemas.openxmlformats.org/officeDocument/2006/customXml" ds:itemID="{4A3AFACF-B987-43AD-8DB0-F4BF6DF22C59}">
+<ds:datastoreItem xmlns:ds="http://schemas.openxmlformats.org/officeDocument/2006/customXml" ds:itemID="{3C5160E8-CF39-421E-B82F-668D864BE4ED}">
   <ds:schemaRefs>
     <ds:schemaRef ds:uri="http://schemas.openxmlformats.org/officeDocument/2006/bibliography"/>
   </ds:schemaRefs>

</xml_diff>

<commit_message>
fun_gg_scatter() updated for R4.0.2, examples in progress
</commit_message>
<xml_diff>
--- a/fun_gg_boxplot.docx
+++ b/fun_gg_boxplot.docx
@@ -54760,73 +54760,17 @@
           <w:szCs w:val="18"/>
         </w:rPr>
         <w:lastRenderedPageBreak/>
-        <w:t>stat.coord2[order(stat.coord2$x.y), ])</w:t>
-      </w:r>
-      <w:r>
-        <w:rPr>
-          <w:rFonts w:ascii="Courier New" w:hAnsi="Courier New" w:cs="Courier New"/>
-          <w:i/>
-          <w:sz w:val="18"/>
-          <w:szCs w:val="18"/>
-        </w:rPr>
-        <w:t xml:space="preserve"> # should be ok to use box.coord$x and stat.coord$x.y to assemble the two data frames because x coordinates of the </w:t>
-      </w:r>
-      <w:r>
-        <w:rPr>
-          <w:rFonts w:ascii="Courier New" w:hAnsi="Courier New" w:cs="Courier New"/>
-          <w:i/>
-          <w:sz w:val="18"/>
-          <w:szCs w:val="18"/>
-        </w:rPr>
-        <w:t>boxes</w:t>
-      </w:r>
-      <w:r>
-        <w:rPr>
-          <w:rFonts w:ascii="Courier New" w:hAnsi="Courier New" w:cs="Courier New"/>
-          <w:i/>
-          <w:sz w:val="18"/>
-          <w:szCs w:val="18"/>
-        </w:rPr>
-        <w:t>. Thus, we cannot have identical values</w:t>
-      </w:r>
-    </w:p>
-    <w:p>
-      <w:pPr>
-        <w:ind w:left="2835" w:hanging="567"/>
-        <w:jc w:val="left"/>
-        <w:rPr>
-          <w:rFonts w:ascii="Courier New" w:hAnsi="Courier New" w:cs="Courier New"/>
-          <w:i/>
-          <w:sz w:val="18"/>
-          <w:szCs w:val="18"/>
-        </w:rPr>
-      </w:pPr>
-      <w:r>
-        <w:rPr>
-          <w:rFonts w:ascii="Courier New" w:hAnsi="Courier New" w:cs="Courier New"/>
-          <w:b/>
-          <w:sz w:val="18"/>
-          <w:szCs w:val="18"/>
-        </w:rPr>
-        <w:t>if( ! all(identical(round(</w:t>
-      </w:r>
-      <w:r>
-        <w:rPr>
-          <w:rFonts w:ascii="Courier New" w:hAnsi="Courier New" w:cs="Courier New"/>
-          <w:b/>
-          <w:sz w:val="18"/>
-          <w:szCs w:val="18"/>
-        </w:rPr>
-        <w:t>as.numeric(</w:t>
-      </w:r>
-      <w:r>
-        <w:rPr>
-          <w:rFonts w:ascii="Courier New" w:hAnsi="Courier New" w:cs="Courier New"/>
-          <w:b/>
-          <w:sz w:val="18"/>
-          <w:szCs w:val="18"/>
-        </w:rPr>
-        <w:t>stat.coord3$x</w:t>
+        <w:t>stat.coord2[order(stat.coord2$x.y), ]</w:t>
+      </w:r>
+      <w:r>
+        <w:rPr>
+          <w:rFonts w:ascii="Courier New" w:hAnsi="Courier New" w:cs="Courier New"/>
+          <w:b/>
+          <w:bCs/>
+          <w:sz w:val="18"/>
+          <w:szCs w:val="18"/>
+        </w:rPr>
+        <w:t>, stringsAsFactors = TRUE</w:t>
       </w:r>
       <w:r>
         <w:rPr>
@@ -54840,70 +54784,109 @@
       <w:r>
         <w:rPr>
           <w:rFonts w:ascii="Courier New" w:hAnsi="Courier New" w:cs="Courier New"/>
-          <w:b/>
-          <w:sz w:val="18"/>
-          <w:szCs w:val="18"/>
-        </w:rPr>
-        <w:t>, 9), round(stat.coord3$x.y, 9)))){</w:t>
-      </w:r>
-      <w:r>
-        <w:rPr>
-          <w:rFonts w:ascii="Courier New" w:hAnsi="Courier New" w:cs="Courier New"/>
-          <w:i/>
-          <w:sz w:val="18"/>
-          <w:szCs w:val="18"/>
-        </w:rPr>
-        <w:t xml:space="preserve"> # as.numeric() because stat.coord3$x is class "mapped_discrete" "numeric"</w:t>
-      </w:r>
-    </w:p>
-    <w:p>
-      <w:pPr>
-        <w:ind w:left="3402" w:hanging="567"/>
-        <w:jc w:val="left"/>
-        <w:rPr>
-          <w:rFonts w:ascii="Courier New" w:hAnsi="Courier New" w:cs="Courier New"/>
-          <w:b/>
-          <w:sz w:val="18"/>
-          <w:szCs w:val="18"/>
-        </w:rPr>
-      </w:pPr>
-      <w:r>
-        <w:rPr>
-          <w:rFonts w:ascii="Courier New" w:hAnsi="Courier New" w:cs="Courier New"/>
-          <w:b/>
-          <w:sz w:val="18"/>
-          <w:szCs w:val="18"/>
-        </w:rPr>
-        <w:t xml:space="preserve">tempo.cat &lt;- paste0("\n\n================\n\nINTERNAL CODE </w:t>
-      </w:r>
-      <w:r>
-        <w:rPr>
-          <w:rFonts w:ascii="Courier New" w:hAnsi="Courier New" w:cs="Courier New"/>
-          <w:b/>
-          <w:sz w:val="18"/>
-          <w:szCs w:val="18"/>
-        </w:rPr>
-        <w:t>ERROR IN ", function.name, "\n</w:t>
-      </w:r>
-      <w:r>
-        <w:rPr>
-          <w:rFonts w:ascii="Courier New" w:hAnsi="Courier New" w:cs="Courier New"/>
-          <w:b/>
-          <w:sz w:val="18"/>
-          <w:szCs w:val="18"/>
-        </w:rPr>
-        <w:t>FUSION OF box.coord, stat.coord1 A</w:t>
+          <w:i/>
+          <w:sz w:val="18"/>
+          <w:szCs w:val="18"/>
+        </w:rPr>
+        <w:t xml:space="preserve"> # should be ok to use box.coord$x and stat.coord$x.y to assemble the tw</w:t>
       </w:r>
       <w:bookmarkStart w:id="0" w:name="_GoBack"/>
       <w:bookmarkEnd w:id="0"/>
       <w:r>
         <w:rPr>
           <w:rFonts w:ascii="Courier New" w:hAnsi="Courier New" w:cs="Courier New"/>
-          <w:b/>
-          <w:sz w:val="18"/>
-          <w:szCs w:val="18"/>
-        </w:rPr>
-        <w:t>ND stat.coord2 ACCORDING TO box.coord$x, stat.coord1$x.y AND stat.coord2$x.y IS NOT CORRECT. CODE HAS TO BE MODIFIED\n\n================\n\n")</w:t>
+          <w:i/>
+          <w:sz w:val="18"/>
+          <w:szCs w:val="18"/>
+        </w:rPr>
+        <w:t xml:space="preserve">o data frames because x coordinates of the </w:t>
+      </w:r>
+      <w:r>
+        <w:rPr>
+          <w:rFonts w:ascii="Courier New" w:hAnsi="Courier New" w:cs="Courier New"/>
+          <w:i/>
+          <w:sz w:val="18"/>
+          <w:szCs w:val="18"/>
+        </w:rPr>
+        <w:t>boxes</w:t>
+      </w:r>
+      <w:r>
+        <w:rPr>
+          <w:rFonts w:ascii="Courier New" w:hAnsi="Courier New" w:cs="Courier New"/>
+          <w:i/>
+          <w:sz w:val="18"/>
+          <w:szCs w:val="18"/>
+        </w:rPr>
+        <w:t>. Thus, we cannot have identical values</w:t>
+      </w:r>
+    </w:p>
+    <w:p>
+      <w:pPr>
+        <w:ind w:left="2835" w:hanging="567"/>
+        <w:jc w:val="left"/>
+        <w:rPr>
+          <w:rFonts w:ascii="Courier New" w:hAnsi="Courier New" w:cs="Courier New"/>
+          <w:i/>
+          <w:sz w:val="18"/>
+          <w:szCs w:val="18"/>
+        </w:rPr>
+      </w:pPr>
+      <w:r>
+        <w:rPr>
+          <w:rFonts w:ascii="Courier New" w:hAnsi="Courier New" w:cs="Courier New"/>
+          <w:b/>
+          <w:sz w:val="18"/>
+          <w:szCs w:val="18"/>
+        </w:rPr>
+        <w:t>if( ! all(identical(round(stat.coord3$x, 9), round(stat.coord3$x.y, 9)))){</w:t>
+      </w:r>
+      <w:r>
+        <w:rPr>
+          <w:rFonts w:ascii="Courier New" w:hAnsi="Courier New" w:cs="Courier New"/>
+          <w:i/>
+          <w:sz w:val="18"/>
+          <w:szCs w:val="18"/>
+        </w:rPr>
+        <w:t xml:space="preserve"> # as.numeric() because stat.coord3$x is class "mapped_discrete" "numeric"</w:t>
+      </w:r>
+    </w:p>
+    <w:p>
+      <w:pPr>
+        <w:ind w:left="3402" w:hanging="567"/>
+        <w:jc w:val="left"/>
+        <w:rPr>
+          <w:rFonts w:ascii="Courier New" w:hAnsi="Courier New" w:cs="Courier New"/>
+          <w:b/>
+          <w:sz w:val="18"/>
+          <w:szCs w:val="18"/>
+        </w:rPr>
+      </w:pPr>
+      <w:r>
+        <w:rPr>
+          <w:rFonts w:ascii="Courier New" w:hAnsi="Courier New" w:cs="Courier New"/>
+          <w:b/>
+          <w:sz w:val="18"/>
+          <w:szCs w:val="18"/>
+        </w:rPr>
+        <w:t xml:space="preserve">tempo.cat &lt;- paste0("\n\n================\n\nINTERNAL CODE </w:t>
+      </w:r>
+      <w:r>
+        <w:rPr>
+          <w:rFonts w:ascii="Courier New" w:hAnsi="Courier New" w:cs="Courier New"/>
+          <w:b/>
+          <w:sz w:val="18"/>
+          <w:szCs w:val="18"/>
+        </w:rPr>
+        <w:t>ERROR IN ", function.name, "\n</w:t>
+      </w:r>
+      <w:r>
+        <w:rPr>
+          <w:rFonts w:ascii="Courier New" w:hAnsi="Courier New" w:cs="Courier New"/>
+          <w:b/>
+          <w:sz w:val="18"/>
+          <w:szCs w:val="18"/>
+        </w:rPr>
+        <w:t>FUSION OF box.coord, stat.coord1 AND stat.coord2 ACCORDING TO box.coord$x, stat.coord1$x.y AND stat.coord2$x.y IS NOT CORRECT. CODE HAS TO BE MODIFIED\n\n================\n\n")</w:t>
       </w:r>
     </w:p>
     <w:p>
@@ -64062,7 +64045,7 @@
 </file>
 
 <file path=customXml/itemProps1.xml><?xml version="1.0" encoding="utf-8"?>
-<ds:datastoreItem xmlns:ds="http://schemas.openxmlformats.org/officeDocument/2006/customXml" ds:itemID="{C0F50AF1-7D05-4A22-BABE-93A75BB5A0E4}">
+<ds:datastoreItem xmlns:ds="http://schemas.openxmlformats.org/officeDocument/2006/customXml" ds:itemID="{F2380BC0-3739-46B5-A635-4D4263253444}">
   <ds:schemaRefs>
     <ds:schemaRef ds:uri="http://schemas.openxmlformats.org/officeDocument/2006/bibliography"/>
   </ds:schemaRefs>

</xml_diff>